<commit_message>
re-knitted word and pdf
</commit_message>
<xml_diff>
--- a/Final_Manuscript.docx
+++ b/Final_Manuscript.docx
@@ -261,7 +261,7 @@
         <w:pStyle w:val="Textkrper"/>
       </w:pPr>
       <w:r>
-        <w:t xml:space="preserve">Empirical evidence has only found links between objectification, self-objectification, and negative outcomes for woman within interpersonal interactions between male-female pairs. The purpose of the present study was to extend past research and consider the relationships between such valuable phenomena and their effects on authenticity within interactions between female pairs. Woman were brought into the laboratory and interacted in same-sex dyads. Dyadic analysis was utilized to detect whether partners’ objectification of each other affected state self-objectification, and the resulting feelings of comfort and authenticity during the interaction. After the interaction, participants completed a questionnaire which measured many constructs including cognitive performance, career aspirations, and relationship agency. Results revealed no significant relationship between self-objectification and authenticity. Further, although there were significantly negative effects on career aspirations and relationship agency resulting from a lack of relationship authenticity, there was no evidence that this is due to feelings of sexual objectification. The significant partner effect of objectification on actor self-objectification suggests that women being objectified by other women still results in feelings of self-objectification, and such research has powerful implications for the ways that women interact in both sexual and non-sexual settings. AUTHOR NOTE: mention Clark trigram coders Hannah et al.</w:t>
+        <w:t xml:space="preserve">Empirical evidence has only found links between objectification, self-objectification, and negative outcomes for women within interpersonal interactions between male-female pairs. The purpose of the present study was to extend past research and consider the relationships between such valuable phenomena and their effects on authenticity within interactions between female pairs. Women were brought into the laboratory and interacted in same-sex dyads. Dyadic analysis was utilized to detect whether partners’ objectification of each other affected state self-objectification, and the resulting feelings of comfort and authenticity during the interaction. After the interaction, participants completed a questionnaire which measured many constructs including cognitive performance, career aspirations, and relationship agency. Results revealed no significant relationship between self-objectification and authenticity. Further, although there were significantly negative effects on career aspirations and relationship agency resulting from a lack of relationship authenticity, there was no evidence that this is due to feelings of sexual objectification. The significant partner effect of objectification on actor self-objectification suggests that women being objectified by other women still results in feelings of self-objectification, and such research has powerful implications for the ways that women interact in both sexual and non-sexual settings. AUTHOR NOTE: mention Clark trigram coders Hannah et al.</w:t>
       </w:r>
     </w:p>
     <w:p>
@@ -357,7 +357,7 @@
         <w:t xml:space="preserve"> </w:t>
       </w:r>
       <w:r>
-        <w:t xml:space="preserve">found that men’s reported objectification of their female interaction partner during an interaction was associated with increased self-objectification reported by their partner. They did not include same-gender woman-woman interacting pairs.</w:t>
+        <w:t xml:space="preserve">found that men’s reported objectification of their female interaction partner was associated with increased self-objectification reported by their partner. They did not include same-gender, woman-woman interacting pairs.</w:t>
       </w:r>
       <w:r>
         <w:t xml:space="preserve"> </w:t>
@@ -369,7 +369,7 @@
         <w:t xml:space="preserve"> </w:t>
       </w:r>
       <w:r>
-        <w:t xml:space="preserve">has reviewed the literature on interpersonal self-objectification and has organized the the process in a theoretical model called the SIMO, but their model is currently only relevant for mixed-gender encounters. Although there is ample evidence that women objectify other women</w:t>
+        <w:t xml:space="preserve">have reviewed the literature on interpersonal self-objectification and has organized the process in a theoretical model called the Social Interaction Model of Objectification (SIMO), but this model is currently only relevant for mixed-gender encounters. Although there is ample evidence that women objectify other women</w:t>
       </w:r>
       <w:r>
         <w:t xml:space="preserve"> </w:t>
@@ -378,7 +378,7 @@
         <w:t xml:space="preserve">(Loughnan et al., 2015a; Puvia &amp; Vaes, 2013)</w:t>
       </w:r>
       <w:r>
-        <w:t xml:space="preserve">, there are currently no studies investigating the process of interpersonal objectification in same-gender interactions. Does objectification by a female interaction partner have the same downstream negative consequences as being objectified by a male interaction partner? The current study addressing this omission with a dyadic study of interacting pairs where both members identify as women.</w:t>
+        <w:t xml:space="preserve">, there are currently no studies investigating the process of interpersonal objectification in same-gender interactions. Does objectification by a female interaction partner have the same downstream negative consequences as being objectified by a male interaction partner? The current dyadic study addresses this omission using interacting pairs where both members identify as women.</w:t>
       </w:r>
     </w:p>
     <w:p>
@@ -396,7 +396,7 @@
         <w:pStyle w:val="FirstParagraph"/>
       </w:pPr>
       <w:r>
-        <w:t xml:space="preserve">Self-objectification is a psychological process that accounts offers a cognitive mechanism for translating the experiences of interpersonal objectification</w:t>
+        <w:t xml:space="preserve">Self-objectification is a psychological process that provides a cognitive mechanism to translate the experiences of interpersonal objectification</w:t>
       </w:r>
       <w:r>
         <w:t xml:space="preserve"> </w:t>
@@ -462,7 +462,7 @@
         <w:t xml:space="preserve">(B. L. Fredrickson, Roberts, Noll, Quinn, &amp; Twenge, 1998)</w:t>
       </w:r>
       <w:r>
-        <w:t xml:space="preserve">. This momentary self-objectification is referrd to as</w:t>
+        <w:t xml:space="preserve">. This momentary self-objectification is referred to as</w:t>
       </w:r>
       <w:r>
         <w:t xml:space="preserve"> </w:t>
@@ -513,7 +513,57 @@
         <w:pStyle w:val="FirstParagraph"/>
       </w:pPr>
       <w:r>
-        <w:t xml:space="preserve">Past research has focused on men’s objectifying behaviors, with little attention to the role that women may also play in enacting objectification of women.</w:t>
+        <w:t xml:space="preserve">Harsey and Zurbriggen (2020)</w:t>
+      </w:r>
+      <w:r>
+        <w:t xml:space="preserve"> </w:t>
+      </w:r>
+      <w:r>
+        <w:t xml:space="preserve">found that self-objectification was related to the objectification of women to a similar degree for men and women participants (although men scored higher than women on a measure of belief that objectification of women is natural for men). Additionally,</w:t>
+      </w:r>
+      <w:r>
+        <w:t xml:space="preserve"> </w:t>
+      </w:r>
+      <w:r>
+        <w:t xml:space="preserve">Strelan and Hargreaves (2005)</w:t>
+      </w:r>
+      <w:r>
+        <w:t xml:space="preserve"> </w:t>
+      </w:r>
+      <w:r>
+        <w:t xml:space="preserve">found that the more women self-objectify, the more they objectify other women. Could the process work in the other direction as well, that is, could objectification by a woman produce self-objectification, in a similar manner to mixed-gender interactions?</w:t>
+      </w:r>
+    </w:p>
+    <w:p>
+      <w:pPr>
+        <w:pStyle w:val="Textkrper"/>
+      </w:pPr>
+      <w:r>
+        <w:t xml:space="preserve">[Asha comment on next paragraph: Hill and Fischer (2008) assessed women’s experiences of objectification from men separately from women’s experiences of objectification from women, and found that women may be socialized not only to see themselves as objects, but perhaps to see other women as objects as well, although this process was not comfirmed to occur during an actual interpersonal interaction</w:t>
+      </w:r>
+    </w:p>
+    <w:p>
+      <w:pPr>
+        <w:pStyle w:val="Textkrper"/>
+      </w:pPr>
+      <w:r>
+        <w:t xml:space="preserve">Could this sentence be written like:</w:t>
+      </w:r>
+    </w:p>
+    <w:p>
+      <w:pPr>
+        <w:pStyle w:val="Textkrper"/>
+      </w:pPr>
+      <w:r>
+        <w:t xml:space="preserve">Though, when Hill and Fischer(2008) assessed women’s experiences of objectification from men independently from that of women, they found that women are likely to be socialized to not only to see themselves s objects, but potentially see other women as objects as well. This process ,however, was not confirmed to occur during an interpersonal interaction.]</w:t>
+      </w:r>
+    </w:p>
+    <w:p>
+      <w:pPr>
+        <w:pStyle w:val="Textkrper"/>
+      </w:pPr>
+      <w:r>
+        <w:t xml:space="preserve">Past research has focused on men’s objectifying behaviors, with little attention paid to the role that women may also play in objectifying other women.</w:t>
       </w:r>
       <w:r>
         <w:t xml:space="preserve"> </w:t>
@@ -525,16 +575,19 @@
         <w:t xml:space="preserve"> </w:t>
       </w:r>
       <w:r>
-        <w:t xml:space="preserve">assessed women’s experiences of objectification from men separately from women’s experiences of objectification from women and found that women may be socialized not only to see themselves as objects but perhaps to see other women as objects as well, although this process was not comfirmed to occur during an actual interpersonal interaction. Some studies have actually found that women objectify other women to a greater extent than they objectify men</w:t>
-      </w:r>
-      <w:r>
-        <w:t xml:space="preserve"> </w:t>
-      </w:r>
-      <w:r>
-        <w:t xml:space="preserve">(Loughnan et al., 2015a)</w:t>
-      </w:r>
-      <w:r>
-        <w:t xml:space="preserve">. Women have also been found to objectify (dehumanized) sexualized targets presented as images</w:t>
+        <w:t xml:space="preserve">assessed women’s experiences of objectification from men separately from women’s experiences of objectification from women and found that women may be socialized not only to see themselves as objects but perhaps to see other women as objects as well, although this process was not comfirmed to occur during an actual interpersonal interaction.</w:t>
+      </w:r>
+      <w:r>
+        <w:t xml:space="preserve"> </w:t>
+      </w:r>
+      <w:r>
+        <w:t xml:space="preserve">Loughnan et al. (2015a)</w:t>
+      </w:r>
+      <w:r>
+        <w:t xml:space="preserve"> </w:t>
+      </w:r>
+      <w:r>
+        <w:t xml:space="preserve">found that women objectify other women to a greater extent than they objectify men. Women have also been found to objectify (dehumanized) sexualized targets presented as images</w:t>
       </w:r>
       <w:r>
         <w:t xml:space="preserve"> </w:t>
@@ -543,7 +596,7 @@
         <w:t xml:space="preserve">(Puvia &amp; Vaes, 2013)</w:t>
       </w:r>
       <w:r>
-        <w:t xml:space="preserve">, but we know very little about interpersonal sexual objectification among women and what the immediate effects of this objectification might be. Objectification has more adverse consequences for women than men</w:t>
+        <w:t xml:space="preserve">, but very little is known about interpersonal sexual objectification among women and what the proximal effects of this objectification might be. We do know that objectification has more adverse consequences for women than men</w:t>
       </w:r>
       <w:r>
         <w:t xml:space="preserve"> </w:t>
@@ -552,33 +605,7 @@
         <w:t xml:space="preserve">(Gervais et al., 2011; Moradi &amp; Huang, 2008; Saguy, Quinn, F Dovidio, &amp; Pratto, 2010)</w:t>
       </w:r>
       <w:r>
-        <w:t xml:space="preserve">, however, if women objectify other women, perhaps even to a stronger degree than they objectify men, this higher dose of objectification might be a detrimental combination.</w:t>
-      </w:r>
-    </w:p>
-    <w:p>
-      <w:pPr>
-        <w:pStyle w:val="Textkrper"/>
-      </w:pPr>
-      <w:r>
-        <w:t xml:space="preserve">Harsey and Zurbriggen (2020)</w:t>
-      </w:r>
-      <w:r>
-        <w:t xml:space="preserve"> </w:t>
-      </w:r>
-      <w:r>
-        <w:t xml:space="preserve">found that self-objectification was related to the objectification of women to a similar degree for men and women participants (although men scored higher than women on a measure of belief that objectification of women is natural for men). Additionally,</w:t>
-      </w:r>
-      <w:r>
-        <w:t xml:space="preserve"> </w:t>
-      </w:r>
-      <w:r>
-        <w:t xml:space="preserve">Strelan and Hargreaves (2005)</w:t>
-      </w:r>
-      <w:r>
-        <w:t xml:space="preserve"> </w:t>
-      </w:r>
-      <w:r>
-        <w:t xml:space="preserve">found that the more women self-objectify, the more they objectify other women. Could the process work in the other direction as well, that is, could objectification by a women produce self-objectification, an a similar manner to mixed-gender interactions?</w:t>
+        <w:t xml:space="preserve">, however, if women objectify other women, perhaps even to a stronger degree than they objectify men, this higher level of objectification might be a detrimental combination.</w:t>
       </w:r>
     </w:p>
     <w:p>
@@ -605,7 +632,7 @@
         <w:t xml:space="preserve">(Briton &amp; Hall, 1995)</w:t>
       </w:r>
       <w:r>
-        <w:t xml:space="preserve">, often times feel</w:t>
+        <w:t xml:space="preserve">, and often times feel</w:t>
       </w:r>
       <w:r>
         <w:t xml:space="preserve"> </w:t>
@@ -632,7 +659,7 @@
         <w:t xml:space="preserve">(Argyle &amp; Williams, 1969; Miles-McLean et al., 2015)</w:t>
       </w:r>
       <w:r>
-        <w:t xml:space="preserve">, and will more than likely internalize the objectifying gaze on physical self</w:t>
+        <w:t xml:space="preserve">, and will more than likely internalize the objectifying gaze on their physical self</w:t>
       </w:r>
       <w:r>
         <w:t xml:space="preserve"> </w:t>
@@ -641,13 +668,13 @@
         <w:t xml:space="preserve">(Puvia &amp; Vaes, 2013; Young, 1979)</w:t>
       </w:r>
       <w:r>
-        <w:t xml:space="preserve">. Moreover, perhaps the most adverse effect of objectifying treatment is that it effectively socializes girls and women to treat themselves as objects to be looked at and evaluated</w:t>
-      </w:r>
-      <w:r>
-        <w:t xml:space="preserve"> </w:t>
-      </w:r>
-      <w:r>
-        <w:t xml:space="preserve">(self-objectification; Bartky, 1990; Berger, Cohen, &amp; Zelditch Jr, 1972; B. L. Fredrickson et al., 1998)</w:t>
+        <w:t xml:space="preserve">. Moreover, perhaps the most adverse effect is that it socializes girls and women to treat themselves as objects to be looked at and evaluated</w:t>
+      </w:r>
+      <w:r>
+        <w:t xml:space="preserve"> </w:t>
+      </w:r>
+      <w:r>
+        <w:t xml:space="preserve">(Bartky, 1990; Berger, Cohen, &amp; Zelditch Jr, 1972; B. L. Fredrickson et al., 1998)</w:t>
       </w:r>
       <w:r>
         <w:t xml:space="preserve">.</w:t>
@@ -662,7 +689,7 @@
         <w:t xml:space="preserve"> </w:t>
       </w:r>
       <w:r>
-        <w:t xml:space="preserve">recently review the research on interpersonal objectification and organized our currentl theoretical understanding of this process in the Social Interaction Model of Objectification (SIMO). What is clear from</w:t>
+        <w:t xml:space="preserve">recently reviewed the research on interpersonal objectification and organized our current theoretical understanding of this process in the Social Interaction Model of Objectification (SIMO). What is clear from</w:t>
       </w:r>
       <w:r>
         <w:t xml:space="preserve"> </w:t>
@@ -674,7 +701,7 @@
         <w:t xml:space="preserve"> </w:t>
       </w:r>
       <w:r>
-        <w:t xml:space="preserve">is that we know little about women-on-women interpersonal objectification. Could there also be negative consequences of this type of interpersonal objectification? Perhaps women could be amplifying each others’ state self-objectification as they get ready to go out for the night,</w:t>
+        <w:t xml:space="preserve">is that we know little about women-on-women interpersonal objectification. Could there also be negative consequences of this type of interpersonal objectification? Perhaps women could be amplifying each others’ state self-objectification as they get ready to go out for the night [EDIT??],</w:t>
       </w:r>
       <w:r>
         <w:t xml:space="preserve"> </w:t>
@@ -689,15 +716,30 @@
         <w:t xml:space="preserve"> </w:t>
       </w:r>
       <w:r>
-        <w:t xml:space="preserve">the theoretical encounters with men oragnized in the SIMO occur. In this way, women’s rituals of getting ready together might places even low TSO women in a higher SSO group.</w:t>
-      </w:r>
-    </w:p>
-    <w:p>
-      <w:pPr>
-        <w:pStyle w:val="Textkrper"/>
-      </w:pPr>
-      <w:r>
-        <w:t xml:space="preserve">Interpersonal objectification can also occur within the context of romantic relationships. Among heterosexual male and female college students, self- objectification has been found to be positively associated with the extent to which they objectify their romantic partners</w:t>
+        <w:t xml:space="preserve">the theoretical encounters with men organized in the SIMO occur. In this way, women’s rituals of getting ready together might place even women with low TSO in a higher SSO group. [Kat: This has me thinking about the difference between objectification in a romantic setting (which was the setting created in the initial experiment) vs objectification in a platonic setting/between friends. Might be useful to discuss this difference, or just have a sentence here that clarifies objectification can occur within non-sexual settings] [Asha: I think this is a great way to illustrate the potential experience but when I read it I was kind of like</w:t>
+      </w:r>
+      <w:r>
+        <w:t xml:space="preserve"> </w:t>
+      </w:r>
+      <w:r>
+        <w:t xml:space="preserve">“</w:t>
+      </w:r>
+      <w:r>
+        <w:t xml:space="preserve">wait, when did we talk about women going out?</w:t>
+      </w:r>
+      <w:r>
+        <w:t xml:space="preserve">”</w:t>
+      </w:r>
+      <w:r>
+        <w:t xml:space="preserve">]</w:t>
+      </w:r>
+    </w:p>
+    <w:p>
+      <w:pPr>
+        <w:pStyle w:val="Textkrper"/>
+      </w:pPr>
+      <w:r>
+        <w:t xml:space="preserve">Interpersonal objectification can also occur within the context of romantic relationships, in addition to interactions with strangers. Among heterosexual male and female college students, self-objectification has been found to be positively associated with the extent to which they objectify their romantic partners</w:t>
       </w:r>
       <w:r>
         <w:t xml:space="preserve"> </w:t>
@@ -715,7 +757,7 @@
         <w:t xml:space="preserve">(Strelan &amp; Pagoudis, 2018)</w:t>
       </w:r>
       <w:r>
-        <w:t xml:space="preserve">. Evidence is mixed, and women can sometimes have positive outcomes from appearance valuation within the context of an established romantic relationship and they experience less SSO after appearance comments within romantic relationships</w:t>
+        <w:t xml:space="preserve">. Evidence is mixed, suggesting that women can sometimes have positive outcomes from appearance valuation within the context of an established romantic relationship. There is also evidence that they experience less SSO after appearance comments within romantic relationships</w:t>
       </w:r>
       <w:r>
         <w:t xml:space="preserve"> </w:t>
@@ -724,15 +766,15 @@
         <w:t xml:space="preserve">(Meltzer, 2020)</w:t>
       </w:r>
       <w:r>
-        <w:t xml:space="preserve">, less is known about first dates. But this literature is also only about heterosexual relationships. A recent study has investigated the effect of self-objectification on the reduction of relationship building skills in general (including same-sex friendships) [CITE PWQ paper I reviewed, Yoder editor]. Both romantic relationships and relationships in general have been studied in the context of objectification, but neither of these literatures have investigated specifically same-gender relationships.</w:t>
-      </w:r>
-    </w:p>
-    <w:p>
-      <w:pPr>
-        <w:pStyle w:val="Textkrper"/>
-      </w:pPr>
-      <w:r>
-        <w:t xml:space="preserve">There is evidence that the experience of state self-objectification in mixed-gender contexts (stranger and romantic) has negative consequences for women, but what about in the context of interactions with other women? Is the self-objectification experienced in mixed-gender interactions associated with the same negative process as that experienced in same-gender interactions? On the one hand, the ample research demonstrating that the male gaze has a particularly detrimental effect would suggest no</w:t>
+        <w:t xml:space="preserve">, but less is known about first dates. An important caveat to this literature is that it is only about heterosexual relationships. A recent study has investigated the effect of self-objectification on the reduction of relationship building skills in general (including same-sex friendships) [CITE PWQ paper I reviewed, Yoder editor]. Both romantic relationships and stranger encounters have been studied in the context of objectification, but neither of these literatures have investigated specifically same-gender relationships.</w:t>
+      </w:r>
+    </w:p>
+    <w:p>
+      <w:pPr>
+        <w:pStyle w:val="Textkrper"/>
+      </w:pPr>
+      <w:r>
+        <w:t xml:space="preserve">There is evidence that the experience of state self-objectification in mixed-gender contexts (stranger and romantic) has negative consequences for women, but what about in the context of interactions with other women? Is the self-objectification experienced in mixed-gender interactions associated with the same negative process as that experienced in same-gender interactions? On the one hand, there is ample research demonstrating that the male gaze has a particularly detrimental effect would suggest no</w:t>
       </w:r>
       <w:r>
         <w:t xml:space="preserve"> </w:t>
@@ -792,19 +834,22 @@
         <w:t xml:space="preserve">Garcia et al. (2016)</w:t>
       </w:r>
       <w:r>
-        <w:t xml:space="preserve">; again CITE PWQ paper I reviewed, Yoder editor]. This link has been justified by the literature on stigmatized-stigmatizer interactions [</w:t>
-      </w:r>
-      <w:r>
-        <w:t xml:space="preserve">M. R. Hebl and Dovidio (2005)</w:t>
-      </w:r>
-      <w:r>
-        <w:t xml:space="preserve">; CITE A SHELTON THING OR TWO], viewing the experience of being objectified in an interaction as an identity threat situation</w:t>
-      </w:r>
-      <w:r>
-        <w:t xml:space="preserve"> </w:t>
-      </w:r>
-      <w:r>
-        <w:t xml:space="preserve">(Miles-McLean et al., 2015)</w:t>
+        <w:t xml:space="preserve">; again CITE PWQ paper I reviewed, Yoder editor]. This link has been justified by the literature on stigmatized-stigmatizer interactions</w:t>
+      </w:r>
+      <w:r>
+        <w:t xml:space="preserve"> </w:t>
+      </w:r>
+      <w:r>
+        <w:t xml:space="preserve">(M. R. Hebl &amp; Dovidio, 2005; Richeson &amp; Shelton, 2003; Shelton, Richeson, &amp; Salvatore, 2005)</w:t>
+      </w:r>
+      <w:r>
+        <w:t xml:space="preserve">, viewing the experience of being objectified in an interaction as an identity threat situation</w:t>
+      </w:r>
+      <w:r>
+        <w:t xml:space="preserve"> </w:t>
+      </w:r>
+      <w:r>
+        <w:t xml:space="preserve">(Miles-McLean et al., 2015; Nadal &amp; Haynes, 2012)</w:t>
       </w:r>
       <w:r>
         <w:t xml:space="preserve">. Further, empirical evidence reveals that objectification manifests through inauthenticity in romantic relationships</w:t>
@@ -825,7 +870,7 @@
         <w:t xml:space="preserve">(Kahalon, Shnabel, &amp; Becker, 2018; D. M. Quinn, Chaudoir, &amp; Kallen, 2011)</w:t>
       </w:r>
       <w:r>
-        <w:t xml:space="preserve">. When a woman is objectified by a man, and subsequently experiences self-objectification, the intergroup nature of this encounter might trigger identitiy threat. Thus, perhaps there are fewer negative consequence when a woman is objectified by another woman, that is, woman-woman interpersonal objectification processes might diverge from mix-gender interpersonal objectification processes precisely because they are not intergroup interactions (at least with respect to gender identity). A woman objectified by another woman may not be having the same negative consequences that cascade from situations that trigger group-based identity threat</w:t>
+        <w:t xml:space="preserve">. When a woman is objectified by a man, and subsequently experiences self-objectification, the intergroup nature of this encounter might trigger identity threat. Thus, perhaps there are fewer negative consequences when a woman is objectified by another woman, specifically, woman-woman interpersonal objectification processes might diverge from mix-gender interpersonal objectification processes precisely because they are not intergroup interactions (at least with respect to gender identity). A woman objectified by another woman may not be having the same negative consequences that cascade from situations that trigger group-based identity threat</w:t>
       </w:r>
       <w:r>
         <w:t xml:space="preserve"> </w:t>
@@ -867,7 +912,7 @@
         <w:t xml:space="preserve">Garcia et al. (2016)</w:t>
       </w:r>
       <w:r>
-        <w:t xml:space="preserve">, but between same-gender interpersonal interactions among women. Moreover, the current study uses a face-to-face interaction paradigm and dyadic data analysis techniques to examine the effects for both women simultaneously. Although the literature on woman-woman objectification is small, mixed, and does not cover interpersonal encourters, we expected to replicate some of the results found in</w:t>
+        <w:t xml:space="preserve">, but between same-gender interpersonal interactions among women. Moreover, the current study uses a face-to-face interaction paradigm and dyadic data analysis techniques to examine the effects for both women simultaneously. Although the literature on woman-woman objectification is small, the results are mixed, and does not cover interpersonal encourters, we expected to replicate some of the results found in</w:t>
       </w:r>
       <w:r>
         <w:t xml:space="preserve"> </w:t>
@@ -885,7 +930,16 @@
         <w:t xml:space="preserve">Garcia et al. (2016)</w:t>
       </w:r>
       <w:r>
-        <w:t xml:space="preserve">, that TSO would moderate this relationship, amplyfying the positive assocaition between being objectified and SSO for women higher in TSO. We hypothesized that SSO would, in turn, lead to feelings of inauthenticity [although there is ample support against this prediction from the identity threat within intergroup interactions literature; CITE CITE]. Further, we hypothsized that these feelings of inauthencity would then be associated with reduced feelings of agency in romantic relationships, reduced career aspiration, and reduced cognitive performance. In summary, we expected to find a positive relationship between other-objectification by one’s partner and state self-objectification. We also expect to find a negative relationship between self-state objectification and interaction authenticity, and that interaction authenticity will be positively related to cognitive performance, relationship agency, and career aspirations.</w:t>
+        <w:t xml:space="preserve">, that TSO would moderate this relationship, amplifying the positive assocaition between being objectified and SSO for women higher in TSO. We hypothesized that SSO would, in turn, lead to feelings of inauthenticity</w:t>
+      </w:r>
+      <w:r>
+        <w:t xml:space="preserve"> </w:t>
+      </w:r>
+      <w:r>
+        <w:t xml:space="preserve">(although there is ample support against this prediction from the identity threat within intergroup interactions literature; Rollero, 2016)</w:t>
+      </w:r>
+      <w:r>
+        <w:t xml:space="preserve">. Further, we hypothesized that these feelings of inauthencity would then be associated with reduced feelings of agency in romantic relationships, reduced career aspiration, and reduced cognitive performance. In summary, we expected to find a positive relationship between other-objectification by one’s partner and state self-objectification. We also expected to find a negative relationship between self-state objectification and interaction authenticity, and that interaction authenticity will be positively related to cognitive performance, relationship agency, and career aspirations.</w:t>
       </w:r>
     </w:p>
     <w:p>
@@ -957,7 +1011,7 @@
         <w:pStyle w:val="FirstParagraph"/>
       </w:pPr>
       <w:r>
-        <w:t xml:space="preserve">The procedure used was identical to that in</w:t>
+        <w:t xml:space="preserve">Except for the instructions given to participants, the procedure used was identical to that in</w:t>
       </w:r>
       <w:r>
         <w:t xml:space="preserve"> </w:t>
@@ -966,7 +1020,7 @@
         <w:t xml:space="preserve">Garcia et al. (2016)</w:t>
       </w:r>
       <w:r>
-        <w:t xml:space="preserve">, except for the instructions that the participants were given. In brief, that methodology is that each participant arrived at the laboratory and were then led into separate cubicles to prevent any communication between the participants before the interaction. In addition, each participant was screened for prior acquaintance to confirm that they had not met prior to the study. They were asked to sign the consent form to participate, and the study was described as follows:</w:t>
+        <w:t xml:space="preserve">. In brief, that methodology is that each participant arrived at the laboratory and were then led into separate cubicles to prevent any communication between the participants before the interaction. In addition, each participant was screened for prior acquaintance to confirm that they had not met prior to the study. They were asked to sign the consent form to participate, and the study was described as follows:</w:t>
       </w:r>
       <w:r>
         <w:t xml:space="preserve"> </w:t>
@@ -1099,7 +1153,7 @@
         <w:t xml:space="preserve"> </w:t>
       </w:r>
       <w:r>
-        <w:t xml:space="preserve">version of the study, and amplify the potential for objectification that would normally be low in the context of a psychology laboratory. Recall that, past research has found that women are indeed able to evaluate other women’s potential as romantic partners [i.e., their sexual attractiveness; CITE]—indeed, women may be unfortunately quite used to thinking about their own</w:t>
+        <w:t xml:space="preserve">version of the study, and strengthen the potential for objectification that would normally be low in the context of a psychology laboratory. Recall that, past research has found that women are indeed able to evaluate other women’s potential as romantic partners [i.e., their sexual attractiveness; CITE]—indeed, women may be unfortunately quite used to thinking about their own</w:t>
       </w:r>
       <w:r>
         <w:t xml:space="preserve"> </w:t>
@@ -1117,7 +1171,7 @@
         <w:t xml:space="preserve"> </w:t>
       </w:r>
       <w:r>
-        <w:t xml:space="preserve">and we suspect this this habitial thought pattern will translate to their thoughts about other women.</w:t>
+        <w:t xml:space="preserve">and we suspect this this habitual thought pattern will translate to their thoughts about other women.</w:t>
       </w:r>
     </w:p>
     <w:p>
@@ -1232,7 +1286,7 @@
         <w:pStyle w:val="Textkrper"/>
       </w:pPr>
       <w:r>
-        <w:t xml:space="preserve">Due these similarities across samples in regard to correlation patterns between significant variables within this study, the two datasets were combined. These participants were mostly first-year college students, with an average age of 18.85 (SD = 1.04). The sample was 48.44% White/European American, 9.38% Black/African-American, 28.12% Asian/Pacific Islander, 9.38% Latinx, and 4.69% mixed-race. There were 8 White/White pairs and 4 same race racial minority pairs, for a total of 12 same-race pairs. The remaining 20 were mixed race pairs, of which 15 were White/racial minority pairings and 5 were cross-racial minority group pairs. 64.06% of the sample identified as heterosexual, and 25% identified as gay, lesbian or bisexual.</w:t>
+        <w:t xml:space="preserve">Due to these similarities across samples in regard to correlation patterns between significant variables within this study, the two datasets were combined. These participants were mostly first-year college students, with an average age of 18.85 (SD = 1.04). The sample was 48.44% White/European American, 9.38% Black/African-American, 28.12% Asian/Pacific Islander, 9.38% Latinx, and 4.69% mixed-race. There were 8 White/White pairs and 4 same race racial minority pairs, for a total of 12 same-race pairs. The remaining 20 were mixed race pairs, of which 15 were White/racial minority pairings and 5 were cross-racial minority group pairs. 64.06% of the sample identified as heterosexual, and 25% identified as gay, lesbian or bisexual.</w:t>
       </w:r>
     </w:p>
     <w:p>
@@ -2298,10 +2352,10 @@
         <w:t xml:space="preserve"> </w:t>
       </w:r>
       <w:r>
-        <w:t xml:space="preserve">Garcia et al. (2016)</w:t>
-      </w:r>
-      <w:r>
-        <w:t xml:space="preserve">. Questions included aspects of their partner’s internal traits such as personality, friends, family, and extracurricular interests, as well as external traits such as body, appearance, clothing, and body parts. All questions were to be rated on a scale from 1 (not at all) to 7 (constantly). Objectification was measured by getting the difference between the average frequency of thought about their partner’s external traits (</w:t>
+        <w:t xml:space="preserve">(Garcia et al., 2016)</w:t>
+      </w:r>
+      <w:r>
+        <w:t xml:space="preserve">. Questions included aspects of their partner’s internal traits such as personality, friends, family, and extracurricular interests, as well as external traits such as body, appearance, clothing, and body parts. All questions were rated on a scale from 1 (not at all) to 7 (constantly). Objectification was measured by getting the difference between the average frequency of thought about their partner’s external traits (</w:t>
       </w:r>
       <m:oMath>
         <m:r>
@@ -2584,7 +2638,7 @@
         <w:t xml:space="preserve">’</w:t>
       </w:r>
       <w:r>
-        <w:t xml:space="preserve">’ These questions were ranked on a scale from 1 (not authentic at all). These were combined to form the authenticity scale (</w:t>
+        <w:t xml:space="preserve">’ These questions were ranked on a scale from 1 (not at all) to 7 (very much). These were combined to form the authenticity scale (</w:t>
       </w:r>
       <m:oMath>
         <m:r>
@@ -3072,6 +3126,81 @@
         <w:rPr>
           <w:i/>
         </w:rPr>
+        <w:t xml:space="preserve">tidyverse</w:t>
+      </w:r>
+      <w:r>
+        <w:t xml:space="preserve"> </w:t>
+      </w:r>
+      <w:r>
+        <w:t xml:space="preserve">(Version 1.2.1; Wickham, 2017)</w:t>
+      </w:r>
+      <w:r>
+        <w:t xml:space="preserve">,</w:t>
+      </w:r>
+      <w:r>
+        <w:t xml:space="preserve"> </w:t>
+      </w:r>
+      <w:r>
+        <w:rPr>
+          <w:i/>
+        </w:rPr>
+        <w:t xml:space="preserve">psych</w:t>
+      </w:r>
+      <w:r>
+        <w:t xml:space="preserve"> </w:t>
+      </w:r>
+      <w:r>
+        <w:t xml:space="preserve">(Version 1.8.4; Revelle, 2017)</w:t>
+      </w:r>
+      <w:r>
+        <w:t xml:space="preserve">,</w:t>
+      </w:r>
+      <w:r>
+        <w:t xml:space="preserve"> </w:t>
+      </w:r>
+      <w:r>
+        <w:rPr>
+          <w:i/>
+        </w:rPr>
+        <w:t xml:space="preserve">nlme</w:t>
+      </w:r>
+      <w:r>
+        <w:t xml:space="preserve"> </w:t>
+      </w:r>
+      <w:r>
+        <w:t xml:space="preserve">(Version 3.1.137; Pinheiro, Bates, DebRoy, Sarkar, &amp; R Core Team, 2017)</w:t>
+      </w:r>
+      <w:r>
+        <w:t xml:space="preserve"> </w:t>
+      </w:r>
+      <w:r>
+        <w:t xml:space="preserve">for our analyses. Further, we used the R-packages</w:t>
+      </w:r>
+      <w:r>
+        <w:t xml:space="preserve"> </w:t>
+      </w:r>
+      <w:r>
+        <w:rPr>
+          <w:i/>
+        </w:rPr>
+        <w:t xml:space="preserve">papaja</w:t>
+      </w:r>
+      <w:r>
+        <w:t xml:space="preserve"> </w:t>
+      </w:r>
+      <w:r>
+        <w:t xml:space="preserve">(Version 0.1.0.9842; Aust &amp; Barth, 2018)</w:t>
+      </w:r>
+      <w:r>
+        <w:t xml:space="preserve">,</w:t>
+      </w:r>
+      <w:r>
+        <w:t xml:space="preserve"> </w:t>
+      </w:r>
+      <w:r>
+        <w:rPr>
+          <w:i/>
+        </w:rPr>
         <w:t xml:space="preserve">apaTables</w:t>
       </w:r>
       <w:r>
@@ -3081,151 +3210,7 @@
         <w:t xml:space="preserve">(Version 2.0.5; Stanley, 2018)</w:t>
       </w:r>
       <w:r>
-        <w:t xml:space="preserve">,</w:t>
-      </w:r>
-      <w:r>
-        <w:t xml:space="preserve"> </w:t>
-      </w:r>
-      <w:r>
-        <w:rPr>
-          <w:i/>
-        </w:rPr>
-        <w:t xml:space="preserve">devtools</w:t>
-      </w:r>
-      <w:r>
-        <w:t xml:space="preserve"> </w:t>
-      </w:r>
-      <w:r>
-        <w:t xml:space="preserve">(Version 1.13.5; Wickham, Hester, &amp; Chang, 2018)</w:t>
-      </w:r>
-      <w:r>
-        <w:t xml:space="preserve">,</w:t>
-      </w:r>
-      <w:r>
-        <w:t xml:space="preserve"> </w:t>
-      </w:r>
-      <w:r>
-        <w:rPr>
-          <w:i/>
-        </w:rPr>
-        <w:t xml:space="preserve">dplyr</w:t>
-      </w:r>
-      <w:r>
-        <w:t xml:space="preserve"> </w:t>
-      </w:r>
-      <w:r>
-        <w:t xml:space="preserve">(Version 0.8.3; Wickham, François, Henry, &amp; Müller, 2018)</w:t>
-      </w:r>
-      <w:r>
-        <w:t xml:space="preserve">,</w:t>
-      </w:r>
-      <w:r>
-        <w:t xml:space="preserve"> </w:t>
-      </w:r>
-      <w:r>
-        <w:rPr>
-          <w:i/>
-        </w:rPr>
-        <w:t xml:space="preserve">forcats</w:t>
-      </w:r>
-      <w:r>
-        <w:t xml:space="preserve"> </w:t>
-      </w:r>
-      <w:r>
-        <w:t xml:space="preserve">(Version 0.3.0; Wickham, 2018)</w:t>
-      </w:r>
-      <w:r>
-        <w:t xml:space="preserve">,</w:t>
-      </w:r>
-      <w:r>
-        <w:t xml:space="preserve"> </w:t>
-      </w:r>
-      <w:r>
-        <w:rPr>
-          <w:i/>
-        </w:rPr>
-        <w:t xml:space="preserve">ggformula</w:t>
-      </w:r>
-      <w:r>
-        <w:t xml:space="preserve"> </w:t>
-      </w:r>
-      <w:r>
-        <w:t xml:space="preserve">(Version 0.7.0; D. Kaplan &amp; Pruim, 2017)</w:t>
-      </w:r>
-      <w:r>
-        <w:t xml:space="preserve">,</w:t>
-      </w:r>
-      <w:r>
-        <w:t xml:space="preserve"> </w:t>
-      </w:r>
-      <w:r>
-        <w:rPr>
-          <w:i/>
-        </w:rPr>
-        <w:t xml:space="preserve">ggplot2</w:t>
-      </w:r>
-      <w:r>
-        <w:t xml:space="preserve"> </w:t>
-      </w:r>
-      <w:r>
-        <w:t xml:space="preserve">(Version 3.2.1; Wickham, 2016)</w:t>
-      </w:r>
-      <w:r>
-        <w:t xml:space="preserve">,</w:t>
-      </w:r>
-      <w:r>
-        <w:t xml:space="preserve"> </w:t>
-      </w:r>
-      <w:r>
-        <w:rPr>
-          <w:i/>
-        </w:rPr>
-        <w:t xml:space="preserve">ggstance</w:t>
-      </w:r>
-      <w:r>
-        <w:t xml:space="preserve"> </w:t>
-      </w:r>
-      <w:r>
-        <w:t xml:space="preserve">(Henry, Wickham, &amp; Chang, 2019)</w:t>
-      </w:r>
-      <w:r>
-        <w:t xml:space="preserve">,</w:t>
-      </w:r>
-      <w:r>
-        <w:t xml:space="preserve"> </w:t>
-      </w:r>
-      <w:r>
-        <w:rPr>
-          <w:i/>
-        </w:rPr>
-        <w:t xml:space="preserve">haven</w:t>
-      </w:r>
-      <w:r>
-        <w:t xml:space="preserve"> </w:t>
-      </w:r>
-      <w:r>
-        <w:t xml:space="preserve">(Version 2.1.0; Wickham &amp; Miller, 2019)</w:t>
-      </w:r>
-      <w:r>
-        <w:t xml:space="preserve">,</w:t>
-      </w:r>
-      <w:r>
-        <w:t xml:space="preserve"> </w:t>
-      </w:r>
-      <w:r>
-        <w:rPr>
-          <w:i/>
-        </w:rPr>
-        <w:t xml:space="preserve">irr</w:t>
-      </w:r>
-      <w:r>
-        <w:t xml:space="preserve"> </w:t>
-      </w:r>
-      <w:r>
-        <w:t xml:space="preserve">(Version 0.84.1; Gamer, Lemon, &amp; &lt;puspendra.pusp22@gmail.com&gt;, 2012)</w:t>
-      </w:r>
-      <w:r>
-        <w:t xml:space="preserve">,</w:t>
+        <w:t xml:space="preserve">, with</w:t>
       </w:r>
       <w:r>
         <w:t xml:space="preserve"> </w:t>
@@ -3243,334 +3228,28 @@
         <w:t xml:space="preserve">(Version 1.25; Xie, 2015)</w:t>
       </w:r>
       <w:r>
-        <w:t xml:space="preserve">,</w:t>
-      </w:r>
-      <w:r>
-        <w:t xml:space="preserve"> </w:t>
-      </w:r>
-      <w:r>
-        <w:rPr>
-          <w:i/>
-        </w:rPr>
-        <w:t xml:space="preserve">kutils</w:t>
-      </w:r>
-      <w:r>
-        <w:t xml:space="preserve"> </w:t>
-      </w:r>
-      <w:r>
-        <w:t xml:space="preserve">(Version 1.70; Johnson, Kite, &amp; Redmon, 2019)</w:t>
-      </w:r>
-      <w:r>
-        <w:t xml:space="preserve">,</w:t>
-      </w:r>
-      <w:r>
-        <w:t xml:space="preserve"> </w:t>
-      </w:r>
-      <w:r>
-        <w:rPr>
-          <w:i/>
-        </w:rPr>
-        <w:t xml:space="preserve">lattice</w:t>
-      </w:r>
-      <w:r>
-        <w:t xml:space="preserve"> </w:t>
-      </w:r>
-      <w:r>
-        <w:t xml:space="preserve">(Version 0.20.38; Sarkar, 2008)</w:t>
-      </w:r>
-      <w:r>
-        <w:t xml:space="preserve">,</w:t>
-      </w:r>
-      <w:r>
-        <w:t xml:space="preserve"> </w:t>
-      </w:r>
-      <w:r>
-        <w:rPr>
-          <w:i/>
-        </w:rPr>
-        <w:t xml:space="preserve">lavaan</w:t>
-      </w:r>
-      <w:r>
-        <w:t xml:space="preserve"> </w:t>
-      </w:r>
-      <w:r>
-        <w:t xml:space="preserve">(Version 0.6.1; Rosseel, 2012)</w:t>
-      </w:r>
-      <w:r>
-        <w:t xml:space="preserve">,</w:t>
-      </w:r>
-      <w:r>
-        <w:t xml:space="preserve"> </w:t>
-      </w:r>
-      <w:r>
-        <w:rPr>
-          <w:i/>
-        </w:rPr>
-        <w:t xml:space="preserve">lpSolve</w:t>
-      </w:r>
-      <w:r>
-        <w:t xml:space="preserve"> </w:t>
-      </w:r>
-      <w:r>
-        <w:t xml:space="preserve">(Version 5.6.15; Berkelaar &amp; others, 2015)</w:t>
-      </w:r>
-      <w:r>
-        <w:t xml:space="preserve">,</w:t>
-      </w:r>
-      <w:r>
-        <w:t xml:space="preserve"> </w:t>
-      </w:r>
-      <w:r>
-        <w:rPr>
-          <w:i/>
-        </w:rPr>
-        <w:t xml:space="preserve">Matrix</w:t>
-      </w:r>
-      <w:r>
-        <w:t xml:space="preserve"> </w:t>
-      </w:r>
-      <w:r>
-        <w:t xml:space="preserve">(Version 1.2.15; Bates &amp; Maechler, 2017)</w:t>
-      </w:r>
-      <w:r>
-        <w:t xml:space="preserve">,</w:t>
-      </w:r>
-      <w:r>
-        <w:t xml:space="preserve"> </w:t>
-      </w:r>
-      <w:r>
-        <w:rPr>
-          <w:i/>
-        </w:rPr>
-        <w:t xml:space="preserve">mosaic</w:t>
-      </w:r>
-      <w:r>
-        <w:t xml:space="preserve"> </w:t>
-      </w:r>
-      <w:r>
-        <w:t xml:space="preserve">(Version 1.2.0; Pruim, Kaplan, &amp; Horton, 2017, 2016)</w:t>
-      </w:r>
-      <w:r>
-        <w:t xml:space="preserve">,</w:t>
-      </w:r>
-      <w:r>
-        <w:t xml:space="preserve"> </w:t>
-      </w:r>
-      <w:r>
-        <w:rPr>
-          <w:i/>
-        </w:rPr>
-        <w:t xml:space="preserve">mosaicData</w:t>
-      </w:r>
-      <w:r>
-        <w:t xml:space="preserve"> </w:t>
-      </w:r>
-      <w:r>
-        <w:t xml:space="preserve">(Version 0.17.0; Pruim et al., 2016)</w:t>
-      </w:r>
-      <w:r>
-        <w:t xml:space="preserve">,</w:t>
-      </w:r>
-      <w:r>
-        <w:t xml:space="preserve"> </w:t>
-      </w:r>
-      <w:r>
-        <w:rPr>
-          <w:i/>
-        </w:rPr>
-        <w:t xml:space="preserve">nlme</w:t>
-      </w:r>
-      <w:r>
-        <w:t xml:space="preserve"> </w:t>
-      </w:r>
-      <w:r>
-        <w:t xml:space="preserve">(Version 3.1.137; Pinheiro, Bates, DebRoy, Sarkar, &amp; R Core Team, 2017)</w:t>
-      </w:r>
-      <w:r>
-        <w:t xml:space="preserve">,</w:t>
-      </w:r>
-      <w:r>
-        <w:t xml:space="preserve"> </w:t>
-      </w:r>
-      <w:r>
-        <w:rPr>
-          <w:i/>
-        </w:rPr>
-        <w:t xml:space="preserve">papaja</w:t>
-      </w:r>
-      <w:r>
-        <w:t xml:space="preserve"> </w:t>
-      </w:r>
-      <w:r>
-        <w:t xml:space="preserve">(Version 0.1.0.9842; Aust &amp; Barth, 2018)</w:t>
-      </w:r>
-      <w:r>
-        <w:t xml:space="preserve">,</w:t>
-      </w:r>
-      <w:r>
-        <w:t xml:space="preserve"> </w:t>
-      </w:r>
-      <w:r>
-        <w:rPr>
-          <w:i/>
-        </w:rPr>
-        <w:t xml:space="preserve">psych</w:t>
-      </w:r>
-      <w:r>
-        <w:t xml:space="preserve"> </w:t>
-      </w:r>
-      <w:r>
-        <w:t xml:space="preserve">(Version 1.8.4; Revelle, 2017)</w:t>
-      </w:r>
-      <w:r>
-        <w:t xml:space="preserve">,</w:t>
-      </w:r>
-      <w:r>
-        <w:t xml:space="preserve"> </w:t>
-      </w:r>
-      <w:r>
-        <w:rPr>
-          <w:i/>
-        </w:rPr>
-        <w:t xml:space="preserve">purrr</w:t>
-      </w:r>
-      <w:r>
-        <w:t xml:space="preserve"> </w:t>
-      </w:r>
-      <w:r>
-        <w:t xml:space="preserve">(Version 0.3.2; Henry &amp; Wickham, 2019)</w:t>
-      </w:r>
-      <w:r>
-        <w:t xml:space="preserve">,</w:t>
-      </w:r>
-      <w:r>
-        <w:t xml:space="preserve"> </w:t>
-      </w:r>
-      <w:r>
-        <w:rPr>
-          <w:i/>
-        </w:rPr>
-        <w:t xml:space="preserve">readr</w:t>
-      </w:r>
-      <w:r>
-        <w:t xml:space="preserve"> </w:t>
-      </w:r>
-      <w:r>
-        <w:t xml:space="preserve">(Version 1.1.1; Wickham, Hester, &amp; Francois, 2017)</w:t>
-      </w:r>
-      <w:r>
-        <w:t xml:space="preserve">,</w:t>
-      </w:r>
-      <w:r>
-        <w:t xml:space="preserve"> </w:t>
-      </w:r>
-      <w:r>
-        <w:rPr>
-          <w:i/>
-        </w:rPr>
-        <w:t xml:space="preserve">stringr</w:t>
-      </w:r>
-      <w:r>
-        <w:t xml:space="preserve"> </w:t>
-      </w:r>
-      <w:r>
-        <w:t xml:space="preserve">(Version 1.4.0; Wickham, 2019)</w:t>
-      </w:r>
-      <w:r>
-        <w:t xml:space="preserve">,</w:t>
-      </w:r>
-      <w:r>
-        <w:t xml:space="preserve"> </w:t>
-      </w:r>
-      <w:r>
-        <w:rPr>
-          <w:i/>
-        </w:rPr>
-        <w:t xml:space="preserve">tibble</w:t>
-      </w:r>
-      <w:r>
-        <w:t xml:space="preserve"> </w:t>
-      </w:r>
-      <w:r>
-        <w:t xml:space="preserve">(Version 2.1.3; Müller &amp; Wickham, 2019)</w:t>
-      </w:r>
-      <w:r>
-        <w:t xml:space="preserve">,</w:t>
-      </w:r>
-      <w:r>
-        <w:t xml:space="preserve"> </w:t>
-      </w:r>
-      <w:r>
-        <w:rPr>
-          <w:i/>
-        </w:rPr>
-        <w:t xml:space="preserve">tidyr</w:t>
-      </w:r>
-      <w:r>
-        <w:t xml:space="preserve"> </w:t>
-      </w:r>
-      <w:r>
-        <w:t xml:space="preserve">(Version 1.0.0; Wickham &amp; Henry, 2019)</w:t>
-      </w:r>
-      <w:r>
-        <w:t xml:space="preserve">,</w:t>
-      </w:r>
-      <w:r>
-        <w:t xml:space="preserve"> </w:t>
-      </w:r>
-      <w:r>
-        <w:rPr>
-          <w:i/>
-        </w:rPr>
-        <w:t xml:space="preserve">tidyverse</w:t>
-      </w:r>
-      <w:r>
-        <w:t xml:space="preserve"> </w:t>
-      </w:r>
-      <w:r>
-        <w:t xml:space="preserve">(Version 1.2.1; Wickham, 2017)</w:t>
-      </w:r>
-      <w:r>
-        <w:t xml:space="preserve">,</w:t>
-      </w:r>
-      <w:r>
-        <w:t xml:space="preserve"> </w:t>
-      </w:r>
-      <w:r>
-        <w:rPr>
-          <w:i/>
-        </w:rPr>
-        <w:t xml:space="preserve">usethis</w:t>
-      </w:r>
-      <w:r>
-        <w:t xml:space="preserve"> </w:t>
-      </w:r>
-      <w:r>
-        <w:t xml:space="preserve">(Wickham &amp; Bryan, 2018)</w:t>
-      </w:r>
-      <w:r>
-        <w:t xml:space="preserve">, and</w:t>
-      </w:r>
-      <w:r>
-        <w:t xml:space="preserve"> </w:t>
-      </w:r>
-      <w:r>
-        <w:rPr>
-          <w:i/>
-        </w:rPr>
-        <w:t xml:space="preserve">xtable</w:t>
-      </w:r>
-      <w:r>
-        <w:t xml:space="preserve"> </w:t>
-      </w:r>
-      <w:r>
-        <w:t xml:space="preserve">(Version 1.8.3; Dahl, Scott, Roosen, Magnusson, &amp; Swinton, 2019)</w:t>
-      </w:r>
-      <w:r>
-        <w:t xml:space="preserve"> </w:t>
-      </w:r>
-      <w:r>
-        <w:t xml:space="preserve">for all our analyses.</w:t>
+        <w:t xml:space="preserve"> </w:t>
+      </w:r>
+      <w:r>
+        <w:t xml:space="preserve">to create a fully reproducible manuscript in</w:t>
+      </w:r>
+      <w:r>
+        <w:t xml:space="preserve"> </w:t>
+      </w:r>
+      <w:r>
+        <w:rPr>
+          <w:i/>
+        </w:rPr>
+        <w:t xml:space="preserve">rmarkdown</w:t>
+      </w:r>
+      <w:r>
+        <w:t xml:space="preserve"> </w:t>
+      </w:r>
+      <w:r>
+        <w:t xml:space="preserve">(Version 1.15; Xie, Allaire, &amp; Grolemund, 2018)</w:t>
+      </w:r>
+      <w:r>
+        <w:t xml:space="preserve">.</w:t>
       </w:r>
     </w:p>
     <w:p>
@@ -3706,7 +3385,7 @@
         <w:t xml:space="preserve"> </w:t>
       </w:r>
       <w:r>
-        <w:t xml:space="preserve">for the results of the analysis from this previous study. We hope to investigate how the central effects found in the previous study relate to interactions between two women. Specifically, we are interested in testing the relationship between state-other objectification and SSO, and how SSO in turn, affects feelings of inauthenticity during the interaction. In addition, we will also test if the effect of other-objectification in an interaction on SSO is only present for those women who are high in trait self-objectification, as in</w:t>
+        <w:t xml:space="preserve">for the results of the analysis from this previous study. We investigated how the central effects found in the previous study relate to interactions between two women. Specifically, we are interested in testing the relationship between state-other objectification and SSO, and how SSO in turn, affects feelings of inauthenticity during the interaction. In addition, we will also test if the effect of other-objectification in an interaction on SSO is only present for those women who are high in trait self-objectification, as in</w:t>
       </w:r>
       <w:r>
         <w:t xml:space="preserve"> </w:t>
@@ -3715,7 +3394,7 @@
         <w:t xml:space="preserve">Garcia et al. (2016)</w:t>
       </w:r>
       <w:r>
-        <w:t xml:space="preserve">. Further, we will investigate the relationships between experiencing interaction inauthenticity and relationship agency, career aspirations, and cognitive performance.</w:t>
+        <w:t xml:space="preserve">. Further, we will investigate the relationships between experiencing interaction inauthenticity and relationship agency, career aspirations, and cognitive performance. [Asha: This section feels like a mixture of explaining what the study was intended to investigate as wel as future directions. Is that the point, or can this be organized better?]</w:t>
       </w:r>
     </w:p>
     <w:p>
@@ -3735,7 +3414,7 @@
         <w:t xml:space="preserve"> </w:t>
       </w:r>
       <w:r>
-        <w:t xml:space="preserve">used dyadic path analysis, we will conduct our dyadic analyses using multilevel modeling. Dyadic analyses for distinguishable dyads (e.g., mixed-gender interacting pairs) is more natural in Structural Equation Modeling (SEM) than it is for indistinguishable dayds (e.g., same-gender interacting pairs)</w:t>
+        <w:t xml:space="preserve">used dyadic path analysis, the current study used multilevel modeling for our dyadic analyses. Dyadic analyses for distinguishable dyads (e.g., mixed-gender interacting pairs) is more natural in Structural Equation Modeling (SEM) than it is for indistinguishable dyads (e.g., same-gender interacting pairs)</w:t>
       </w:r>
       <w:r>
         <w:t xml:space="preserve"> </w:t>
@@ -3920,7 +3599,7 @@
         <w:pStyle w:val="Textkrper"/>
       </w:pPr>
       <w:r>
-        <w:t xml:space="preserve">Before moving to the main analyses, we discuss statistical equivalence test that provide support for combining Sample 1 and Sample 2 in one analysis sample. The online supplemental material contains the main analyses separated by samples. All results presented below are from models including sample as a control variable.</w:t>
+        <w:t xml:space="preserve">Before moving to the main analyses, we discuss statistical equivalence tests that provide support for combining Sample 1 and Sample 2 in one analysis sample. The online supplemental material contains the main analyses separated by samples. All results presented below are from models including sample as a control variable.</w:t>
       </w:r>
     </w:p>
     <w:p>
@@ -4091,7 +3770,293 @@
         <w:t xml:space="preserve"> </w:t>
       </w:r>
       <w:r>
-        <w:t xml:space="preserve">= .019, replicating</w:t>
+        <w:t xml:space="preserve">= .019. One’s own other objectification had no effect on SSO,</w:t>
+      </w:r>
+      <w:r>
+        <w:t xml:space="preserve"> </w:t>
+      </w:r>
+      <w:r>
+        <w:rPr>
+          <w:i/>
+        </w:rPr>
+        <w:t xml:space="preserve">b</w:t>
+      </w:r>
+      <w:r>
+        <w:t xml:space="preserve"> </w:t>
+      </w:r>
+      <w:r>
+        <w:t xml:space="preserve">= -0.16,</w:t>
+      </w:r>
+      <w:r>
+        <w:t xml:space="preserve"> </w:t>
+      </w:r>
+      <w:r>
+        <w:rPr>
+          <w:i/>
+        </w:rPr>
+        <w:t xml:space="preserve">SE</w:t>
+      </w:r>
+      <w:r>
+        <w:t xml:space="preserve"> </w:t>
+      </w:r>
+      <w:r>
+        <w:t xml:space="preserve">= 0.12,</w:t>
+      </w:r>
+      <w:r>
+        <w:t xml:space="preserve"> </w:t>
+      </w:r>
+      <w:r>
+        <w:rPr>
+          <w:i/>
+        </w:rPr>
+        <w:t xml:space="preserve">p</w:t>
+      </w:r>
+      <w:r>
+        <w:t xml:space="preserve"> </w:t>
+      </w:r>
+      <w:r>
+        <w:t xml:space="preserve">= .210. Inconsistent with past findings however, there was no statistically significant interaction of partner’s other objectification and the person’s trait self-objectification on SSO,</w:t>
+      </w:r>
+      <w:r>
+        <w:t xml:space="preserve"> </w:t>
+      </w:r>
+      <w:r>
+        <w:rPr>
+          <w:i/>
+        </w:rPr>
+        <w:t xml:space="preserve">b</w:t>
+      </w:r>
+      <w:r>
+        <w:t xml:space="preserve"> </w:t>
+      </w:r>
+      <w:r>
+        <w:t xml:space="preserve">= 0.03,</w:t>
+      </w:r>
+      <w:r>
+        <w:t xml:space="preserve"> </w:t>
+      </w:r>
+      <w:r>
+        <w:rPr>
+          <w:i/>
+        </w:rPr>
+        <w:t xml:space="preserve">SE</w:t>
+      </w:r>
+      <w:r>
+        <w:t xml:space="preserve"> </w:t>
+      </w:r>
+      <w:r>
+        <w:t xml:space="preserve">= 0.27,</w:t>
+      </w:r>
+      <w:r>
+        <w:t xml:space="preserve"> </w:t>
+      </w:r>
+      <w:r>
+        <w:rPr>
+          <w:i/>
+        </w:rPr>
+        <w:t xml:space="preserve">p</w:t>
+      </w:r>
+      <w:r>
+        <w:t xml:space="preserve"> </w:t>
+      </w:r>
+      <w:r>
+        <w:t xml:space="preserve">= .910. There was also no significant main effect of trait self-objectification on SSO</w:t>
+      </w:r>
+      <w:r>
+        <w:t xml:space="preserve"> </w:t>
+      </w:r>
+      <w:r>
+        <w:rPr>
+          <w:i/>
+        </w:rPr>
+        <w:t xml:space="preserve">b</w:t>
+      </w:r>
+      <w:r>
+        <w:t xml:space="preserve"> </w:t>
+      </w:r>
+      <w:r>
+        <w:t xml:space="preserve">= 0.07,</w:t>
+      </w:r>
+      <w:r>
+        <w:t xml:space="preserve"> </w:t>
+      </w:r>
+      <w:r>
+        <w:rPr>
+          <w:i/>
+        </w:rPr>
+        <w:t xml:space="preserve">SE</w:t>
+      </w:r>
+      <w:r>
+        <w:t xml:space="preserve"> </w:t>
+      </w:r>
+      <w:r>
+        <w:t xml:space="preserve">= 0.05,</w:t>
+      </w:r>
+      <w:r>
+        <w:t xml:space="preserve"> </w:t>
+      </w:r>
+      <w:r>
+        <w:rPr>
+          <w:i/>
+        </w:rPr>
+        <w:t xml:space="preserve">p</w:t>
+      </w:r>
+      <w:r>
+        <w:t xml:space="preserve"> </w:t>
+      </w:r>
+      <w:r>
+        <w:t xml:space="preserve">= .183.</w:t>
+      </w:r>
+    </w:p>
+    <w:p>
+      <w:pPr>
+        <w:pStyle w:val="Textkrper"/>
+      </w:pPr>
+      <w:r>
+        <w:t xml:space="preserve">There was no significant effect of SSO on interaction authenticity, although the estimate of this effect was in the hypothesized negative direction,</w:t>
+      </w:r>
+      <w:r>
+        <w:t xml:space="preserve"> </w:t>
+      </w:r>
+      <w:r>
+        <w:rPr>
+          <w:i/>
+        </w:rPr>
+        <w:t xml:space="preserve">b</w:t>
+      </w:r>
+      <w:r>
+        <w:t xml:space="preserve"> </w:t>
+      </w:r>
+      <w:r>
+        <w:t xml:space="preserve">= -0.09,</w:t>
+      </w:r>
+      <w:r>
+        <w:t xml:space="preserve"> </w:t>
+      </w:r>
+      <w:r>
+        <w:rPr>
+          <w:i/>
+        </w:rPr>
+        <w:t xml:space="preserve">SE</w:t>
+      </w:r>
+      <w:r>
+        <w:t xml:space="preserve"> </w:t>
+      </w:r>
+      <w:r>
+        <w:t xml:space="preserve">= 0.12,</w:t>
+      </w:r>
+      <w:r>
+        <w:t xml:space="preserve"> </w:t>
+      </w:r>
+      <w:r>
+        <w:rPr>
+          <w:i/>
+        </w:rPr>
+        <w:t xml:space="preserve">p</w:t>
+      </w:r>
+      <w:r>
+        <w:t xml:space="preserve"> </w:t>
+      </w:r>
+      <w:r>
+        <w:t xml:space="preserve">= .431. Because authenticity was a composite score of 9 items, two of which were interaction specific authenticity items, we also estimated the pairwise correlations between SSO and all these items individually. They were all small, ranging from only -0.01 to -0.14. Although we hypothesized that SSO would mediate the relationship between partner’s other objectification and interaction authenticity, after finding no relationship between SSO and authenticity, we also tested if the partner’s other objectification had a direct effect on authenticity, but this effect was not significant,</w:t>
+      </w:r>
+      <w:r>
+        <w:t xml:space="preserve"> </w:t>
+      </w:r>
+      <w:r>
+        <w:rPr>
+          <w:i/>
+        </w:rPr>
+        <w:t xml:space="preserve">b</w:t>
+      </w:r>
+      <w:r>
+        <w:t xml:space="preserve"> </w:t>
+      </w:r>
+      <w:r>
+        <w:t xml:space="preserve">= 0.06,</w:t>
+      </w:r>
+      <w:r>
+        <w:t xml:space="preserve"> </w:t>
+      </w:r>
+      <w:r>
+        <w:rPr>
+          <w:i/>
+        </w:rPr>
+        <w:t xml:space="preserve">SE</w:t>
+      </w:r>
+      <w:r>
+        <w:t xml:space="preserve"> </w:t>
+      </w:r>
+      <w:r>
+        <w:t xml:space="preserve">= 0.12,</w:t>
+      </w:r>
+      <w:r>
+        <w:t xml:space="preserve"> </w:t>
+      </w:r>
+      <w:r>
+        <w:rPr>
+          <w:i/>
+        </w:rPr>
+        <w:t xml:space="preserve">p</w:t>
+      </w:r>
+      <w:r>
+        <w:t xml:space="preserve"> </w:t>
+      </w:r>
+      <w:r>
+        <w:t xml:space="preserve">= .608 (nor was the total effect of partner’s other objectification on authenticity,</w:t>
+      </w:r>
+      <w:r>
+        <w:t xml:space="preserve"> </w:t>
+      </w:r>
+      <w:r>
+        <w:rPr>
+          <w:i/>
+        </w:rPr>
+        <w:t xml:space="preserve">b</w:t>
+      </w:r>
+      <w:r>
+        <w:t xml:space="preserve"> </w:t>
+      </w:r>
+      <w:r>
+        <w:t xml:space="preserve">= 0.03,</w:t>
+      </w:r>
+      <w:r>
+        <w:t xml:space="preserve"> </w:t>
+      </w:r>
+      <w:r>
+        <w:rPr>
+          <w:i/>
+        </w:rPr>
+        <w:t xml:space="preserve">SE</w:t>
+      </w:r>
+      <w:r>
+        <w:t xml:space="preserve"> </w:t>
+      </w:r>
+      <w:r>
+        <w:t xml:space="preserve">= 0.11,</w:t>
+      </w:r>
+      <w:r>
+        <w:t xml:space="preserve"> </w:t>
+      </w:r>
+      <w:r>
+        <w:rPr>
+          <w:i/>
+        </w:rPr>
+        <w:t xml:space="preserve">p</w:t>
+      </w:r>
+      <w:r>
+        <w:t xml:space="preserve"> </w:t>
+      </w:r>
+      <w:r>
+        <w:t xml:space="preserve">= .787).</w:t>
+      </w:r>
+    </w:p>
+    <w:p>
+      <w:pPr>
+        <w:pStyle w:val="Textkrper"/>
+      </w:pPr>
+      <w:r>
+        <w:t xml:space="preserve">Lastly, although there was no evidence that SSO was related to interaction authenticity in the current sample, we tested if interaction authenticity (composite of nine items) had effects on cognitive performance, career aspirations, and relationship agency, as it did in</w:t>
       </w:r>
       <w:r>
         <w:t xml:space="preserve"> </w:t>
@@ -4100,7 +4065,7 @@
         <w:t xml:space="preserve">Garcia et al. (2016)</w:t>
       </w:r>
       <w:r>
-        <w:t xml:space="preserve">’s finding. One’s own other objectification had no effect on SSO,</w:t>
+        <w:t xml:space="preserve">. We again used MLM and thus, these effects were tested in three separate models. There was no significant effect of interaction authenticity on cognitive performance,</w:t>
       </w:r>
       <w:r>
         <w:t xml:space="preserve"> </w:t>
@@ -4115,7 +4080,7 @@
         <w:t xml:space="preserve"> </w:t>
       </w:r>
       <w:r>
-        <w:t xml:space="preserve">= -0.16,</w:t>
+        <w:t xml:space="preserve">= 0.32,</w:t>
       </w:r>
       <w:r>
         <w:t xml:space="preserve"> </w:t>
@@ -4130,7 +4095,7 @@
         <w:t xml:space="preserve"> </w:t>
       </w:r>
       <w:r>
-        <w:t xml:space="preserve">= 0.12,</w:t>
+        <w:t xml:space="preserve">= 0.28,</w:t>
       </w:r>
       <w:r>
         <w:t xml:space="preserve"> </w:t>
@@ -4145,7 +4110,7 @@
         <w:t xml:space="preserve"> </w:t>
       </w:r>
       <w:r>
-        <w:t xml:space="preserve">= .210. Contrary to past finding however, there was no statistically significant interaction of partner’s other objectification and the person’s trait self-objectification on SSO,</w:t>
+        <w:t xml:space="preserve">= .258, but authenticity was significantly positively related to both career aspirations,</w:t>
       </w:r>
       <w:r>
         <w:t xml:space="preserve"> </w:t>
@@ -4160,7 +4125,7 @@
         <w:t xml:space="preserve"> </w:t>
       </w:r>
       <w:r>
-        <w:t xml:space="preserve">= 0.03,</w:t>
+        <w:t xml:space="preserve">= 0.18,</w:t>
       </w:r>
       <w:r>
         <w:t xml:space="preserve"> </w:t>
@@ -4175,7 +4140,7 @@
         <w:t xml:space="preserve"> </w:t>
       </w:r>
       <w:r>
-        <w:t xml:space="preserve">= 0.27,</w:t>
+        <w:t xml:space="preserve">= 0.07,</w:t>
       </w:r>
       <w:r>
         <w:t xml:space="preserve"> </w:t>
@@ -4190,302 +4155,7 @@
         <w:t xml:space="preserve"> </w:t>
       </w:r>
       <w:r>
-        <w:t xml:space="preserve">= .910. There was also no significant main effect of trait self-objectification on SSO</w:t>
-      </w:r>
-      <w:r>
-        <w:t xml:space="preserve"> </w:t>
-      </w:r>
-      <w:r>
-        <w:rPr>
-          <w:i/>
-        </w:rPr>
-        <w:t xml:space="preserve">b</w:t>
-      </w:r>
-      <w:r>
-        <w:t xml:space="preserve"> </w:t>
-      </w:r>
-      <w:r>
-        <w:t xml:space="preserve">= 0.07,</w:t>
-      </w:r>
-      <w:r>
-        <w:t xml:space="preserve"> </w:t>
-      </w:r>
-      <w:r>
-        <w:rPr>
-          <w:i/>
-        </w:rPr>
-        <w:t xml:space="preserve">SE</w:t>
-      </w:r>
-      <w:r>
-        <w:t xml:space="preserve"> </w:t>
-      </w:r>
-      <w:r>
-        <w:t xml:space="preserve">= 0.05,</w:t>
-      </w:r>
-      <w:r>
-        <w:t xml:space="preserve"> </w:t>
-      </w:r>
-      <w:r>
-        <w:rPr>
-          <w:i/>
-        </w:rPr>
-        <w:t xml:space="preserve">p</w:t>
-      </w:r>
-      <w:r>
-        <w:t xml:space="preserve"> </w:t>
-      </w:r>
-      <w:r>
-        <w:t xml:space="preserve">= .183.</w:t>
-      </w:r>
-    </w:p>
-    <w:p>
-      <w:pPr>
-        <w:pStyle w:val="Textkrper"/>
-      </w:pPr>
-      <w:r>
-        <w:t xml:space="preserve">Contrary to expectations, there was no significant effect of SSO on interaction authenticity, although the estimate of this effect was in the hypothesized negative direction,</w:t>
-      </w:r>
-      <w:r>
-        <w:t xml:space="preserve"> </w:t>
-      </w:r>
-      <w:r>
-        <w:rPr>
-          <w:i/>
-        </w:rPr>
-        <w:t xml:space="preserve">b</w:t>
-      </w:r>
-      <w:r>
-        <w:t xml:space="preserve"> </w:t>
-      </w:r>
-      <w:r>
-        <w:t xml:space="preserve">= -0.09,</w:t>
-      </w:r>
-      <w:r>
-        <w:t xml:space="preserve"> </w:t>
-      </w:r>
-      <w:r>
-        <w:rPr>
-          <w:i/>
-        </w:rPr>
-        <w:t xml:space="preserve">SE</w:t>
-      </w:r>
-      <w:r>
-        <w:t xml:space="preserve"> </w:t>
-      </w:r>
-      <w:r>
-        <w:t xml:space="preserve">= 0.12,</w:t>
-      </w:r>
-      <w:r>
-        <w:t xml:space="preserve"> </w:t>
-      </w:r>
-      <w:r>
-        <w:rPr>
-          <w:i/>
-        </w:rPr>
-        <w:t xml:space="preserve">p</w:t>
-      </w:r>
-      <w:r>
-        <w:t xml:space="preserve"> </w:t>
-      </w:r>
-      <w:r>
-        <w:t xml:space="preserve">= .431. Because authenticity was a composite score of 9 items, two of which were interaction specific authenticity items, we also estimated the pairwise correlations between SSO and all these items individually. They were all small, ranging from only -0.01 to -0.14. Although we hypothesized that SSO would mediate the relationship between partner’s other objectification and interaction authenticity, after finding no relationship between SSO and authenticity, we also tested if the partner’s other objectification had a direct effect on authenticity, but this effect was not significant,</w:t>
-      </w:r>
-      <w:r>
-        <w:t xml:space="preserve"> </w:t>
-      </w:r>
-      <w:r>
-        <w:rPr>
-          <w:i/>
-        </w:rPr>
-        <w:t xml:space="preserve">b</w:t>
-      </w:r>
-      <w:r>
-        <w:t xml:space="preserve"> </w:t>
-      </w:r>
-      <w:r>
-        <w:t xml:space="preserve">= 0.06,</w:t>
-      </w:r>
-      <w:r>
-        <w:t xml:space="preserve"> </w:t>
-      </w:r>
-      <w:r>
-        <w:rPr>
-          <w:i/>
-        </w:rPr>
-        <w:t xml:space="preserve">SE</w:t>
-      </w:r>
-      <w:r>
-        <w:t xml:space="preserve"> </w:t>
-      </w:r>
-      <w:r>
-        <w:t xml:space="preserve">= 0.12,</w:t>
-      </w:r>
-      <w:r>
-        <w:t xml:space="preserve"> </w:t>
-      </w:r>
-      <w:r>
-        <w:rPr>
-          <w:i/>
-        </w:rPr>
-        <w:t xml:space="preserve">p</w:t>
-      </w:r>
-      <w:r>
-        <w:t xml:space="preserve"> </w:t>
-      </w:r>
-      <w:r>
-        <w:t xml:space="preserve">= .608 (nor was the total effect of partner’s other objectification on authenticity,</w:t>
-      </w:r>
-      <w:r>
-        <w:t xml:space="preserve"> </w:t>
-      </w:r>
-      <w:r>
-        <w:rPr>
-          <w:i/>
-        </w:rPr>
-        <w:t xml:space="preserve">b</w:t>
-      </w:r>
-      <w:r>
-        <w:t xml:space="preserve"> </w:t>
-      </w:r>
-      <w:r>
-        <w:t xml:space="preserve">= 0.03,</w:t>
-      </w:r>
-      <w:r>
-        <w:t xml:space="preserve"> </w:t>
-      </w:r>
-      <w:r>
-        <w:rPr>
-          <w:i/>
-        </w:rPr>
-        <w:t xml:space="preserve">SE</w:t>
-      </w:r>
-      <w:r>
-        <w:t xml:space="preserve"> </w:t>
-      </w:r>
-      <w:r>
-        <w:t xml:space="preserve">= 0.11,</w:t>
-      </w:r>
-      <w:r>
-        <w:t xml:space="preserve"> </w:t>
-      </w:r>
-      <w:r>
-        <w:rPr>
-          <w:i/>
-        </w:rPr>
-        <w:t xml:space="preserve">p</w:t>
-      </w:r>
-      <w:r>
-        <w:t xml:space="preserve"> </w:t>
-      </w:r>
-      <w:r>
-        <w:t xml:space="preserve">= .787).</w:t>
-      </w:r>
-    </w:p>
-    <w:p>
-      <w:pPr>
-        <w:pStyle w:val="Textkrper"/>
-      </w:pPr>
-      <w:r>
-        <w:t xml:space="preserve">Lastly, although there was no evidence that SSO was related to interaction authenticity in the current sample, we tested if interaction authenticity (composite of nine items) had effects on cognitive performance, career aspirations, and relationship agency, as it did in</w:t>
-      </w:r>
-      <w:r>
-        <w:t xml:space="preserve"> </w:t>
-      </w:r>
-      <w:r>
-        <w:t xml:space="preserve">Garcia et al. (2016)</w:t>
-      </w:r>
-      <w:r>
-        <w:t xml:space="preserve">. We again used MLM and thus, these effects were tested in three separate models. There was no significant effect of interaction authenticity on cognitive performance,</w:t>
-      </w:r>
-      <w:r>
-        <w:t xml:space="preserve"> </w:t>
-      </w:r>
-      <w:r>
-        <w:rPr>
-          <w:i/>
-        </w:rPr>
-        <w:t xml:space="preserve">b</w:t>
-      </w:r>
-      <w:r>
-        <w:t xml:space="preserve"> </w:t>
-      </w:r>
-      <w:r>
-        <w:t xml:space="preserve">= 0.32,</w:t>
-      </w:r>
-      <w:r>
-        <w:t xml:space="preserve"> </w:t>
-      </w:r>
-      <w:r>
-        <w:rPr>
-          <w:i/>
-        </w:rPr>
-        <w:t xml:space="preserve">SE</w:t>
-      </w:r>
-      <w:r>
-        <w:t xml:space="preserve"> </w:t>
-      </w:r>
-      <w:r>
-        <w:t xml:space="preserve">= 0.28,</w:t>
-      </w:r>
-      <w:r>
-        <w:t xml:space="preserve"> </w:t>
-      </w:r>
-      <w:r>
-        <w:rPr>
-          <w:i/>
-        </w:rPr>
-        <w:t xml:space="preserve">p</w:t>
-      </w:r>
-      <w:r>
-        <w:t xml:space="preserve"> </w:t>
-      </w:r>
-      <w:r>
-        <w:t xml:space="preserve">= .258, but authenticity was significantly positively related to both career aspirations,</w:t>
-      </w:r>
-      <w:r>
-        <w:t xml:space="preserve"> </w:t>
-      </w:r>
-      <w:r>
-        <w:rPr>
-          <w:i/>
-        </w:rPr>
-        <w:t xml:space="preserve">b</w:t>
-      </w:r>
-      <w:r>
-        <w:t xml:space="preserve"> </w:t>
-      </w:r>
-      <w:r>
-        <w:t xml:space="preserve">= 0.18,</w:t>
-      </w:r>
-      <w:r>
-        <w:t xml:space="preserve"> </w:t>
-      </w:r>
-      <w:r>
-        <w:rPr>
-          <w:i/>
-        </w:rPr>
-        <w:t xml:space="preserve">SE</w:t>
-      </w:r>
-      <w:r>
-        <w:t xml:space="preserve"> </w:t>
-      </w:r>
-      <w:r>
-        <w:t xml:space="preserve">= 0.07,</w:t>
-      </w:r>
-      <w:r>
-        <w:t xml:space="preserve"> </w:t>
-      </w:r>
-      <w:r>
-        <w:rPr>
-          <w:i/>
-        </w:rPr>
-        <w:t xml:space="preserve">p</w:t>
-      </w:r>
-      <w:r>
-        <w:t xml:space="preserve"> </w:t>
-      </w:r>
-      <w:r>
-        <w:t xml:space="preserve">= .010, and relationships agency,</w:t>
+        <w:t xml:space="preserve">= .010, and relationship agency,</w:t>
       </w:r>
       <w:r>
         <w:t xml:space="preserve"> </w:t>
@@ -4862,15 +4532,15 @@
         <w:t xml:space="preserve"> </w:t>
       </w:r>
       <w:r>
-        <w:t xml:space="preserve">other-objectification by women is related to state self-objectification in their woman-identified interaction partners. As hypothesized, the current study did find a significant relationship between a woman’s partner’s report of having objectified her and her own post-interaction feelings of self-objectification. That is, there was a significant partner effect of other-objectification on SSO. This effect extends the equivalent relationship found in mixed-gender interactions to the context of same-gender interactions between women. Thus, it could be that it is not only the male gaze, and male other-objectification that is related to women’s state self-objectification, but being objectified by another woman can also results in SSO, at least in the context of a scenario where they know they are being evaluated as a potential dating partner.</w:t>
-      </w:r>
-    </w:p>
-    <w:p>
-      <w:pPr>
-        <w:pStyle w:val="Textkrper"/>
-      </w:pPr>
-      <w:r>
-        <w:t xml:space="preserve">As is the case in all correlational studies, we cannot be sure in the causal direction. It could be that women’s SSO causes them to be objectified by their interaction partner. This interpretation is theoretically interesting given that, in both the</w:t>
+        <w:t xml:space="preserve">other-objectification by women is related to state self-objectification in their woman-identified interaction partners. As hypothesized, the current study did find a significant relationship between a woman’s interaction partner’s report of having objectified her and her own post-interaction feelings of self-objectification. That is, there was a significant partner effect of other-objectification on SSO. This effect extends the equivalent relationship found in mixed-gender interactions to the context of same-gender interactions between women. Thus, evidence suggests that it is not only the male gaze, and male other-objectification that is related to women’s state self-objectification, but being objectified by another woman can also result in SSO, at least in the context of a scenario where they know they are being evaluated as a potential dating partner. [Asha:Or … thus evidence provides support for the claim that women being objectified by another woman result in sso in ways that are not uniquely dissimilar from that of xyz]</w:t>
+      </w:r>
+    </w:p>
+    <w:p>
+      <w:pPr>
+        <w:pStyle w:val="Textkrper"/>
+      </w:pPr>
+      <w:r>
+        <w:t xml:space="preserve">As is the case in all correlational studies, we cannot be sure about the causal direction. It could be that women’s SSO causes them to be objectified by their interaction partner. This interpretation is theoretically interesting given that, in both the</w:t>
       </w:r>
       <w:r>
         <w:t xml:space="preserve"> </w:t>
@@ -4897,7 +4567,7 @@
         <w:t xml:space="preserve"> </w:t>
       </w:r>
       <w:r>
-        <w:t xml:space="preserve">SSO this relates to being objectified by one’s partner. However, Objectification Theory</w:t>
+        <w:t xml:space="preserve">SSO that relates to being objectified by one’s partner. However, Objectification Theory</w:t>
       </w:r>
       <w:r>
         <w:t xml:space="preserve"> </w:t>
@@ -4912,15 +4582,15 @@
         <w:t xml:space="preserve">Saguy et al. (2010)</w:t>
       </w:r>
       <w:r>
-        <w:t xml:space="preserve">; CITE], suggest that the causal flow is from other-objectification to SSO. Although, importantly, the current study found evidence for the partner effect of other-objectification on SSO, there was a lack of evidence for the connections between SSO and downstream negative consequences.</w:t>
-      </w:r>
-    </w:p>
-    <w:p>
-      <w:pPr>
-        <w:pStyle w:val="Textkrper"/>
-      </w:pPr>
-      <w:r>
-        <w:t xml:space="preserve">Where the results of the current study diverge most notably from the results of studies testing interpersonal objectification among mixed-gender dyads is the lack of evidence for relationships between SSO and felt inauthenticity. In addition, we found no evidence of</w:t>
+        <w:t xml:space="preserve">; CITE], suggest that the causal flow is from other-objectification to SSO. Although, the current study found evidence for the partner effect of other-objectification on SSO, there was a lack of evidence for the connections between SSO and downstream negative consequences.</w:t>
+      </w:r>
+    </w:p>
+    <w:p>
+      <w:pPr>
+        <w:pStyle w:val="Textkrper"/>
+      </w:pPr>
+      <w:r>
+        <w:t xml:space="preserve">Where the results of the current study diverge most notably from the results of studies testing interpersonal objectification among mixed-gender dyads is the lack of evidence for relationships between SSO and interaction inauthenticity. In addition, we found no evidence of</w:t>
       </w:r>
       <w:r>
         <w:t xml:space="preserve"> </w:t>
@@ -4980,13 +4650,13 @@
         <w:t xml:space="preserve"> </w:t>
       </w:r>
       <w:r>
-        <w:t xml:space="preserve">relationships between other-objectification and any of these outcomes. This is somewhat suprising given the plentiful evidence linking SSO and cognitive functioning</w:t>
-      </w:r>
-      <w:r>
-        <w:t xml:space="preserve"> </w:t>
-      </w:r>
-      <w:r>
-        <w:t xml:space="preserve">(B. L. Fredrickson et al., 1998; Quinn, Chaudoir, &amp; Kallen, 2011)</w:t>
+        <w:t xml:space="preserve">relationships between other-objectification and any of these outcomes. This is somewhat suprising given the extant evidence linking SSO and cognitive functioning</w:t>
+      </w:r>
+      <w:r>
+        <w:t xml:space="preserve"> </w:t>
+      </w:r>
+      <w:r>
+        <w:t xml:space="preserve">(B. L. Fredrickson et al., 1998; and see Moradi &amp; Huang, 2008 for a review; Quinn, Chaudoir, &amp; Kallen, 2011)</w:t>
       </w:r>
       <w:r>
         <w:t xml:space="preserve"> </w:t>
@@ -5001,7 +4671,7 @@
         <w:t xml:space="preserve">(Garcia et al., 2016; Logel et al., 2009)</w:t>
       </w:r>
       <w:r>
-        <w:t xml:space="preserve">. This lack of evidence could potentially signal diverging processs between women’s experiences with interpersonal objectification from men and interpersonal objectification from women. There is quite a bit of evidence suggesting that the male gaze is particularly detrimental</w:t>
+        <w:t xml:space="preserve">. This lack of evidence could potentially signal diverging processes between women’s experiences with interpersonal objectification from men and interpersonal objectification from women. There is quite a bit of evidence suggesting that the male gaze is particularly detrimental</w:t>
       </w:r>
       <w:r>
         <w:t xml:space="preserve"> </w:t>
@@ -5010,15 +4680,15 @@
         <w:t xml:space="preserve">(Calogero, 2004; Gervais, Holland, &amp; Dodd, 2013; Gervais et al., 2011; Roberts &amp; Fredrickson, 1997)</w:t>
       </w:r>
       <w:r>
-        <w:t xml:space="preserve">, and perhaps the self-objectification experienced within an interaction with a women is not as harmful as the self-objectificatoin experienced within an interaction with a man. However, as a strong note of caution, we need to be careful not to interpret a null result as evidence of no relationship.</w:t>
-      </w:r>
-    </w:p>
-    <w:p>
-      <w:pPr>
-        <w:pStyle w:val="Textkrper"/>
-      </w:pPr>
-      <w:r>
-        <w:t xml:space="preserve">The lack of evidence for a relationship between SSO and interaction authenticity is surprising and again, should not be interpreted as evidence of no realtionship. It should be noted that the estimate of this relationship was very small, but in the negative direction, as anticipated. If it is the case that there is a smaller (i.e., weaker) connection between women’s feelings of SSO and inauthenticity in interactions with other women then in interactions with men, models of interpersonal objectification, like the SIMO</w:t>
+        <w:t xml:space="preserve">, and perhaps the self-objectification experienced within an interaction with a women is not as harmful as the self-objectification experienced within an interaction with a man. As a strong note of caution, it is best not to interpret a null result as evidence of no relationship.</w:t>
+      </w:r>
+    </w:p>
+    <w:p>
+      <w:pPr>
+        <w:pStyle w:val="Textkrper"/>
+      </w:pPr>
+      <w:r>
+        <w:t xml:space="preserve">The lack of evidence for a relationship between SSO and interaction authenticity is surprising and again, should not be interpreted as evidence of no relationship. It should be noted that the estimate of this relationship was very small, but in the negative direction, as anticipated. If it is the case that there is a smaller (i.e., weaker) connection between women’s feelings of SSO and inauthenticity in interactions with other women than in interactions with men, models of interpersonal objectification, like the SIMO</w:t>
       </w:r>
       <w:r>
         <w:t xml:space="preserve"> </w:t>
@@ -5027,15 +4697,15 @@
         <w:t xml:space="preserve">(Gervais et al., 2020)</w:t>
       </w:r>
       <w:r>
-        <w:t xml:space="preserve">, could be extended by including inauthenticity as a potential mediating factor in decisions to continue objectifying interactions. Further, gender of the objectifyer/interaction partner could also be added to the SIMO model to help extend our understanding of under what circumstances other-objectification and SSO have negative concequences for women.</w:t>
-      </w:r>
-    </w:p>
-    <w:p>
-      <w:pPr>
-        <w:pStyle w:val="Textkrper"/>
-      </w:pPr>
-      <w:r>
-        <w:t xml:space="preserve">Although we did not find a connection between SSO and authenticity we did find significant positive relationships between authenticity and relationship agency and career aspirations. The relationship between authenticity and cognitive functioning was also estimated as positive, but it was not statistically signficant. Again, due to the lack of connection between SSO and authenticity, we found no evidence of</w:t>
+        <w:t xml:space="preserve">, could be extended by including inauthenticity as a potential mediating factor. Further, gender of the objectifyer/interaction partner could also be added to the SIMO model to help understand the circumstances that require other-objectification and SSO to have negative consequences for women.</w:t>
+      </w:r>
+    </w:p>
+    <w:p>
+      <w:pPr>
+        <w:pStyle w:val="Textkrper"/>
+      </w:pPr>
+      <w:r>
+        <w:t xml:space="preserve">Although we did not find a connection between SSO and authenticity, we did find significant positive relationships between authenticity and relationship agency, and authenticity and career aspirations. The relationship between authenticity and cognitive functioning was also estimated as positive, but was not statistically signficant. Again, due to the lack of connection between SSO and authenticity, we found no evidence of</w:t>
       </w:r>
       <w:r>
         <w:t xml:space="preserve"> </w:t>
@@ -5065,7 +4735,7 @@
         <w:t xml:space="preserve">(Brunell et al., 2010; Garcia et al., 2016; Tolman et al., 2006)</w:t>
       </w:r>
       <w:r>
-        <w:t xml:space="preserve">, we again find more evidence here that distuptions in feelings of authenticity can negatively impact relationships beyond the current partner. Although the current study did not find a connection between authenticity and SSO, this seems theoretically to be a natural connection, and more work needs to be done to discover when and how SSO leads to inauthenticity in interpersonal objectification situations.</w:t>
+        <w:t xml:space="preserve">, we again find more evidence here that disruptions in feelings of authenticity can negatively impact relationships beyond the current partner. Although the current study did not find a connection between authenticity and SSO, this seems theoretically to be a natural connection, and future work must explore when and how SSO leads to inauthenticity in interpersonal objectification situations.</w:t>
       </w:r>
     </w:p>
     <w:p>
@@ -5093,15 +4763,7 @@
         <w:pStyle w:val="FirstParagraph"/>
       </w:pPr>
       <w:r>
-        <w:t xml:space="preserve">The sample size was small and combined across two higher education institutions.</w:t>
-      </w:r>
-    </w:p>
-    <w:p>
-      <w:pPr>
-        <w:pStyle w:val="Textkrper"/>
-      </w:pPr>
-      <w:r>
-        <w:t xml:space="preserve">The sample of the current study was comprised of Western women, being that sexual objectification is most prevalent in this culture</w:t>
+        <w:t xml:space="preserve">In addition to being small and combined across two institutions, the sample of the current study was comprised of Western women, being that sexual objectification is most prevalent in this culture</w:t>
       </w:r>
       <w:r>
         <w:t xml:space="preserve"> </w:t>
@@ -5137,7 +4799,7 @@
         <w:t xml:space="preserve">)</w:t>
       </w:r>
       <w:r>
-        <w:t xml:space="preserve">. Because</w:t>
+        <w:t xml:space="preserve">. Since</w:t>
       </w:r>
       <w:r>
         <w:t xml:space="preserve"> </w:t>
@@ -5185,7 +4847,7 @@
         <w:t xml:space="preserve">(Roberts &amp; Fredrickson, 1997)</w:t>
       </w:r>
       <w:r>
-        <w:t xml:space="preserve">. It may be valuable to question the extent to which children, adolescents, or emerging adults of different races or ethnicities are exposed to varied amounts of sexualizing content.</w:t>
+        <w:t xml:space="preserve">. It may be valuable to question the extent to which children, adolescents, or emerging adults of different races or ethnicities are exposed to varied amounts of sexualizing content. [Kat: Or a longitudinal study is needed.]</w:t>
       </w:r>
     </w:p>
     <w:p>
@@ -5203,7 +4865,7 @@
         <w:pStyle w:val="FirstParagraph"/>
       </w:pPr>
       <w:r>
-        <w:t xml:space="preserve">The current sample contained a mixture of heterosexual and non-heterosexual women, but all participants were asked to think about and evaluate their partner as a potential data parter. While we think that hetereosexual women are indeed able to do this with other women as their target—indeed, there is evidence that they might do this readily</w:t>
+        <w:t xml:space="preserve">The current sample contained a mixture of heterosexual and non-heterosexual women, but all participants were asked to think about and evaluate their partner as a potential dating/romantic partner. We think that hetereosexual women are able to do this with other women as their target—and there is evidence that they might do this readily</w:t>
       </w:r>
       <w:r>
         <w:t xml:space="preserve"> </w:t>
@@ -5212,7 +4874,7 @@
         <w:t xml:space="preserve">(Puvia &amp; Vaes, 2013; Strelan &amp; Hargreaves, 2005)</w:t>
       </w:r>
       <w:r>
-        <w:t xml:space="preserve">—they might be more apt to activate social comparison processes</w:t>
+        <w:t xml:space="preserve">—they may be even more apt to activate social comparison processes</w:t>
       </w:r>
       <w:r>
         <w:t xml:space="preserve"> </w:t>
@@ -5224,7 +4886,7 @@
         <w:t xml:space="preserve"> </w:t>
       </w:r>
       <w:r>
-        <w:t xml:space="preserve">than women who are sexually attracted to other women (non-heterosexual women). This differential psychological process between women with differing sexualities might have served to dampen our ability to detect relationships, adding variability.</w:t>
+        <w:t xml:space="preserve">than women who are sexually attracted to other women (non-heterosexual women). This differential psychological process between women with differing sexualities might have served to dampen our ability to detect relationships, adding variability. [Kat: The only other thing I would add re: sexuality limitations are that we didn’t collect/use sexual orientation, so we couldn’t analyze results by that at all/our samples might have differed there.]</w:t>
       </w:r>
     </w:p>
     <w:p>
@@ -5250,7 +4912,7 @@
         <w:t xml:space="preserve">(Brownlow, 1998; Noffsinger-Frazier, 2004)</w:t>
       </w:r>
       <w:r>
-        <w:t xml:space="preserve">. However none of these studies examined the relationship between self-objectification and experiences of sexual objectification. Thus, it is unclear whether lesbians indeed experience similar levels of cultural sexual objectification but internalize them less than heterosexual women do. Consistent with previous reseach</w:t>
+        <w:t xml:space="preserve">. However none of these studies examined the relationship between self-objectification and experiences of sexual objectification. Thus, it is unclear whether lesbians indeed experience similar levels of cultural sexual objectification but internalize them less than heterosexual women do. Consistent with previous research,</w:t>
       </w:r>
       <w:r>
         <w:t xml:space="preserve"> </w:t>
@@ -5262,13 +4924,16 @@
         <w:t xml:space="preserve"> </w:t>
       </w:r>
       <w:r>
-        <w:t xml:space="preserve">determined lesbians existed less physical appearance concerns compared to heterosexual women, however there was no difference found that lesbian women self-objectify less than heterosexual women and they did not find that sexual orientation moderates the relationshiotn between sexual objecitifcantion and self-objectification This contradicts older theoretical literature that suggests that lesbians internalize cultural sexual objectification less than do heterosexual women</w:t>
+        <w:t xml:space="preserve">determined that lesbians existed less physical appearance concerns compared to heterosexual women, however there was no evidence found that lesbian women self-objectify less than heterosexual women and they did not find that sexual orientation moderates the relationship between sexual objectification and self-objectification. This contradicts older theoretical literature that suggests that lesbians internalize cultural sexual objectification less than do heterosexual women</w:t>
       </w:r>
       <w:r>
         <w:t xml:space="preserve"> </w:t>
       </w:r>
       <w:r>
         <w:t xml:space="preserve">(Brown, 1987; LUM, 1994; Pitman, 1999; Siever, 1994)</w:t>
+      </w:r>
+      <w:r>
+        <w:t xml:space="preserve">.</w:t>
       </w:r>
     </w:p>
     <w:p>
@@ -5321,7 +4986,7 @@
         <w:t xml:space="preserve">(Harsey &amp; Zurbriggen, 2020)</w:t>
       </w:r>
       <w:r>
-        <w:t xml:space="preserve">. Empirical evidence illustrates how women continue to be objects of interpersonal discrimination and experience daily sexist hassles</w:t>
+        <w:t xml:space="preserve">.[Kat: Is the relationship between sexism and objectification really this recent of a finding? Or was it just replicated recently?] Empirical evidence illustrates how women continue to be objects of interpersonal discrimination and experience daily sexist hassles</w:t>
       </w:r>
       <w:r>
         <w:t xml:space="preserve"> </w:t>
@@ -5423,7 +5088,7 @@
         <w:pStyle w:val="FirstParagraph"/>
       </w:pPr>
       <w:r>
-        <w:t xml:space="preserve">Also, future experiments or longitudinal studies should explore the external validity of the notions of self-objectification and how the operationalization of self-objectification may be improved.</w:t>
+        <w:t xml:space="preserve">Future experiments or longitudinal studies should explore the external validity of the notions of self-objectification and how the operationalization of self-objectification may be improved.</w:t>
       </w:r>
     </w:p>
     <w:p>
@@ -5449,6 +5114,24 @@
       <w:r>
         <w:t xml:space="preserve">alternative model. TSO -&gt; SOO, mediated by SSO.</w:t>
       </w:r>
+      <w:r>
+        <w:t xml:space="preserve"> </w:t>
+      </w:r>
+      <w:r>
+        <w:t xml:space="preserve">“</w:t>
+      </w:r>
+      <w:r>
+        <w:t xml:space="preserve">Found that women’s motivation to look attractive (for men) and internalize sociocultural beauty standards were positively linked with the dehumanization of sexually objectified female targets.</w:t>
+      </w:r>
+      <w:r>
+        <w:t xml:space="preserve">”</w:t>
+      </w:r>
+      <w:r>
+        <w:t xml:space="preserve"> </w:t>
+      </w:r>
+      <w:r>
+        <w:t xml:space="preserve">Tis relationship was mediated by their own level of self-objectification.”</w:t>
+      </w:r>
     </w:p>
     <w:p>
       <w:pPr>
@@ -5465,7 +5148,7 @@
         <w:pStyle w:val="FirstParagraph"/>
       </w:pPr>
       <w:r>
-        <w:t xml:space="preserve">Regardless, the results from the current analysis highlight how subtle forms of sexist discrimination operate to inform prevention and intervention efforts in both clinical and educational contexts. These results are quite useful for promoting mental health and within early action programs for girls and young women, where scholars and practitioners might provide the tools necessary to circumvent or mitigate negative effects on self-objectification, and combat such experiences.</w:t>
+        <w:t xml:space="preserve">The results from the current analysis highlight how subtle forms of sexist discrimination operate, and provide valuable insight into prevention and intervention efforts in both clinical and educational contexts. These results are quite useful for promoting mental health, the creation and maintence of early action programs for girls and young women, and for scholars and practitioners to work intentially to provide the tools necessary to circumvent or mitigate negative effects on self-objectification to combat such experiences.</w:t>
       </w:r>
     </w:p>
     <w:p>
@@ -5483,7 +5166,13 @@
         <w:pStyle w:val="FirstParagraph"/>
       </w:pPr>
       <w:r>
-        <w:t xml:space="preserve">The results of this study demonstrate the complex and ambivalent nature of female sexual objectification and additionally highlight the psychological and social consequences of such objectification processes on women’s social relationships and well-being. We did not find a significant effect between actor SSO and felt authenticity in the interaction, which suggests that there is not sufficient evidence to support the claim that partner objectification is the cause for the diverse range of negative effects related to interaction inauthenticity. Perhaps women could be amplifying each others’ self-objectification as they get ready to go out for the night,</w:t>
+        <w:t xml:space="preserve">The results of this study demonstrate the complex and ambivalent nature of sexual objectification and additionally highlight the psychological and social consequences of such objectification processes on women’s social relationships and well-being. We did not find a significant effect between actor SSO and felt authenticity in the interaction, which suggests that there is not sufficient evidence to support the claim that partner objectification is the cause for the diverse range of negative effects related to interaction inauthenticity.</w:t>
+      </w:r>
+      <w:r>
+        <w:t xml:space="preserve"> </w:t>
+      </w:r>
+      <w:r>
+        <w:t xml:space="preserve">(Move to here: Perhaps women could be amplifying each others’ self-objectification as they get ready to go out for the night,</w:t>
       </w:r>
       <w:r>
         <w:t xml:space="preserve"> </w:t>
@@ -5498,19 +5187,7 @@
         <w:t xml:space="preserve"> </w:t>
       </w:r>
       <w:r>
-        <w:t xml:space="preserve">the theoretical encounters with men outlined in</w:t>
-      </w:r>
-      <w:r>
-        <w:t xml:space="preserve"> </w:t>
-      </w:r>
-      <w:r>
-        <w:t xml:space="preserve">Gervais et al. (2020)</w:t>
-      </w:r>
-      <w:r>
-        <w:t xml:space="preserve"> </w:t>
-      </w:r>
-      <w:r>
-        <w:t xml:space="preserve">occur.</w:t>
+        <w:t xml:space="preserve">the theoretical encounters with men outlined in Gervais et al., 2020 occur.)</w:t>
       </w:r>
     </w:p>
     <w:p>
@@ -5595,222 +5272,160 @@
         <w:pStyle w:val="Textkrper"/>
       </w:pPr>
       <w:r>
-        <w:t xml:space="preserve">Bates, D., &amp; Maechler, M. (2017).</w:t>
-      </w:r>
-      <w:r>
-        <w:t xml:space="preserve"> </w:t>
-      </w:r>
-      <w:r>
-        <w:rPr>
-          <w:i/>
-        </w:rPr>
-        <w:t xml:space="preserve">Matrix: Sparse and dense matrix classes and methods</w:t>
-      </w:r>
-      <w:r>
-        <w:t xml:space="preserve">. Retrieved from</w:t>
-      </w:r>
-      <w:r>
-        <w:t xml:space="preserve"> </w:t>
+        <w:t xml:space="preserve">Berger, J., Cohen, B. P., &amp; Zelditch Jr, M. (1972). Status characteristics and social interaction.</w:t>
+      </w:r>
+      <w:r>
+        <w:t xml:space="preserve"> </w:t>
+      </w:r>
+      <w:r>
+        <w:rPr>
+          <w:i/>
+        </w:rPr>
+        <w:t xml:space="preserve">American Sociological Review</w:t>
+      </w:r>
+      <w:r>
+        <w:t xml:space="preserve">, 241–255.</w:t>
+      </w:r>
+    </w:p>
+    <w:p>
+      <w:pPr>
+        <w:pStyle w:val="Textkrper"/>
+      </w:pPr>
+      <w:r>
+        <w:t xml:space="preserve">Bernard, P., Legrand, S., &amp; Klein, O. (2018). From bodies to blame: Exposure to sexually objectifying media increases tolerance toward sexual harassment.</w:t>
+      </w:r>
+      <w:r>
+        <w:t xml:space="preserve"> </w:t>
+      </w:r>
+      <w:r>
+        <w:rPr>
+          <w:i/>
+        </w:rPr>
+        <w:t xml:space="preserve">Psychology of Popular Media Culture</w:t>
+      </w:r>
+      <w:r>
+        <w:t xml:space="preserve">,</w:t>
+      </w:r>
+      <w:r>
+        <w:t xml:space="preserve"> </w:t>
+      </w:r>
+      <w:r>
+        <w:rPr>
+          <w:i/>
+        </w:rPr>
+        <w:t xml:space="preserve">7</w:t>
+      </w:r>
+      <w:r>
+        <w:t xml:space="preserve">(2), 99.</w:t>
+      </w:r>
+    </w:p>
+    <w:p>
+      <w:pPr>
+        <w:pStyle w:val="Textkrper"/>
+      </w:pPr>
+      <w:r>
+        <w:t xml:space="preserve">Briton, N. J., &amp; Hall, J. A. (1995). Beliefs about female and male nonverbal communication.</w:t>
+      </w:r>
+      <w:r>
+        <w:t xml:space="preserve"> </w:t>
+      </w:r>
+      <w:r>
+        <w:rPr>
+          <w:i/>
+        </w:rPr>
+        <w:t xml:space="preserve">Sex Roles</w:t>
+      </w:r>
+      <w:r>
+        <w:t xml:space="preserve">,</w:t>
+      </w:r>
+      <w:r>
+        <w:t xml:space="preserve"> </w:t>
+      </w:r>
+      <w:r>
+        <w:rPr>
+          <w:i/>
+        </w:rPr>
+        <w:t xml:space="preserve">32</w:t>
+      </w:r>
+      <w:r>
+        <w:t xml:space="preserve">(1-2), 79–90.</w:t>
+      </w:r>
+    </w:p>
+    <w:p>
+      <w:pPr>
+        <w:pStyle w:val="Textkrper"/>
+      </w:pPr>
+      <w:r>
+        <w:t xml:space="preserve">Brown, L. S. (1987). Lesbians, weight, and eating: New analyses and perspectives.</w:t>
+      </w:r>
+      <w:r>
+        <w:t xml:space="preserve"> </w:t>
+      </w:r>
+      <w:r>
+        <w:rPr>
+          <w:i/>
+        </w:rPr>
+        <w:t xml:space="preserve">Lesbian Psychologies: Explorations and Challenges</w:t>
+      </w:r>
+      <w:r>
+        <w:t xml:space="preserve">, 294–309.</w:t>
+      </w:r>
+    </w:p>
+    <w:p>
+      <w:pPr>
+        <w:pStyle w:val="Textkrper"/>
+      </w:pPr>
+      <w:r>
+        <w:t xml:space="preserve">Brownlow, B. S. (1998).</w:t>
+      </w:r>
+      <w:r>
+        <w:t xml:space="preserve"> </w:t>
+      </w:r>
+      <w:r>
+        <w:rPr>
+          <w:i/>
+        </w:rPr>
+        <w:t xml:space="preserve">The relationship between objectification, body image disturbances, and disordered eating: Investigating race, socioeconomic status, acculturation and self-objectification as mediators.</w:t>
+      </w:r>
+      <w:r>
+        <w:t xml:space="preserve"> </w:t>
+      </w:r>
+      <w:r>
+        <w:t xml:space="preserve">(PhD thesis). ProQuest Information &amp; Learning.</w:t>
+      </w:r>
+    </w:p>
+    <w:p>
+      <w:pPr>
+        <w:pStyle w:val="Textkrper"/>
+      </w:pPr>
+      <w:r>
+        <w:t xml:space="preserve">Brunell, A. B., Kernis, M. H., Goldman, B. M., Heppner, W., Davis, P., Cascio, E. V., &amp; Webster, G. D. (2010). Dispositional authenticity and romantic relationship functioning.</w:t>
+      </w:r>
+      <w:r>
+        <w:t xml:space="preserve"> </w:t>
+      </w:r>
+      <w:r>
+        <w:rPr>
+          <w:i/>
+        </w:rPr>
+        <w:t xml:space="preserve">Personality and Individual Differences</w:t>
+      </w:r>
+      <w:r>
+        <w:t xml:space="preserve">,</w:t>
+      </w:r>
+      <w:r>
+        <w:t xml:space="preserve"> </w:t>
+      </w:r>
+      <w:r>
+        <w:rPr>
+          <w:i/>
+        </w:rPr>
+        <w:t xml:space="preserve">48</w:t>
+      </w:r>
+      <w:r>
+        <w:t xml:space="preserve">(8), 900–905. doi:</w:t>
       </w:r>
       <w:hyperlink r:id="rId58">
-        <w:r>
-          <w:rPr>
-            <w:rStyle w:val="Hyperlink"/>
-          </w:rPr>
-          <w:t xml:space="preserve">https://CRAN.R-project.org/package=Matrix</w:t>
-        </w:r>
-      </w:hyperlink>
-    </w:p>
-    <w:p>
-      <w:pPr>
-        <w:pStyle w:val="Textkrper"/>
-      </w:pPr>
-      <w:r>
-        <w:t xml:space="preserve">Berger, J., Cohen, B. P., &amp; Zelditch Jr, M. (1972). Status characteristics and social interaction.</w:t>
-      </w:r>
-      <w:r>
-        <w:t xml:space="preserve"> </w:t>
-      </w:r>
-      <w:r>
-        <w:rPr>
-          <w:i/>
-        </w:rPr>
-        <w:t xml:space="preserve">American Sociological Review</w:t>
-      </w:r>
-      <w:r>
-        <w:t xml:space="preserve">, 241–255.</w:t>
-      </w:r>
-    </w:p>
-    <w:p>
-      <w:pPr>
-        <w:pStyle w:val="Textkrper"/>
-      </w:pPr>
-      <w:r>
-        <w:t xml:space="preserve">Berkelaar, M., &amp; others. (2015).</w:t>
-      </w:r>
-      <w:r>
-        <w:t xml:space="preserve"> </w:t>
-      </w:r>
-      <w:r>
-        <w:rPr>
-          <w:i/>
-        </w:rPr>
-        <w:t xml:space="preserve">LpSolve: Interface to ’lp_solve’ v. 5.5 to solve linear/integer programs</w:t>
-      </w:r>
-      <w:r>
-        <w:t xml:space="preserve">. Retrieved from</w:t>
-      </w:r>
-      <w:r>
-        <w:t xml:space="preserve"> </w:t>
-      </w:r>
-      <w:hyperlink r:id="rId59">
-        <w:r>
-          <w:rPr>
-            <w:rStyle w:val="Hyperlink"/>
-          </w:rPr>
-          <w:t xml:space="preserve">https://CRAN.R-project.org/package=lpSolve</w:t>
-        </w:r>
-      </w:hyperlink>
-    </w:p>
-    <w:p>
-      <w:pPr>
-        <w:pStyle w:val="Textkrper"/>
-      </w:pPr>
-      <w:r>
-        <w:t xml:space="preserve">Bernard, P., Legrand, S., &amp; Klein, O. (2018). From bodies to blame: Exposure to sexually objectifying media increases tolerance toward sexual harassment.</w:t>
-      </w:r>
-      <w:r>
-        <w:t xml:space="preserve"> </w:t>
-      </w:r>
-      <w:r>
-        <w:rPr>
-          <w:i/>
-        </w:rPr>
-        <w:t xml:space="preserve">Psychology of Popular Media Culture</w:t>
-      </w:r>
-      <w:r>
-        <w:t xml:space="preserve">,</w:t>
-      </w:r>
-      <w:r>
-        <w:t xml:space="preserve"> </w:t>
-      </w:r>
-      <w:r>
-        <w:rPr>
-          <w:i/>
-        </w:rPr>
-        <w:t xml:space="preserve">7</w:t>
-      </w:r>
-      <w:r>
-        <w:t xml:space="preserve">(2), 99.</w:t>
-      </w:r>
-    </w:p>
-    <w:p>
-      <w:pPr>
-        <w:pStyle w:val="Textkrper"/>
-      </w:pPr>
-      <w:r>
-        <w:t xml:space="preserve">Briton, N. J., &amp; Hall, J. A. (1995). Beliefs about female and male nonverbal communication.</w:t>
-      </w:r>
-      <w:r>
-        <w:t xml:space="preserve"> </w:t>
-      </w:r>
-      <w:r>
-        <w:rPr>
-          <w:i/>
-        </w:rPr>
-        <w:t xml:space="preserve">Sex Roles</w:t>
-      </w:r>
-      <w:r>
-        <w:t xml:space="preserve">,</w:t>
-      </w:r>
-      <w:r>
-        <w:t xml:space="preserve"> </w:t>
-      </w:r>
-      <w:r>
-        <w:rPr>
-          <w:i/>
-        </w:rPr>
-        <w:t xml:space="preserve">32</w:t>
-      </w:r>
-      <w:r>
-        <w:t xml:space="preserve">(1-2), 79–90.</w:t>
-      </w:r>
-    </w:p>
-    <w:p>
-      <w:pPr>
-        <w:pStyle w:val="Textkrper"/>
-      </w:pPr>
-      <w:r>
-        <w:t xml:space="preserve">Brown, L. S. (1987). Lesbians, weight, and eating: New analyses and perspectives.</w:t>
-      </w:r>
-      <w:r>
-        <w:t xml:space="preserve"> </w:t>
-      </w:r>
-      <w:r>
-        <w:rPr>
-          <w:i/>
-        </w:rPr>
-        <w:t xml:space="preserve">Lesbian Psychologies: Explorations and Challenges</w:t>
-      </w:r>
-      <w:r>
-        <w:t xml:space="preserve">, 294–309.</w:t>
-      </w:r>
-    </w:p>
-    <w:p>
-      <w:pPr>
-        <w:pStyle w:val="Textkrper"/>
-      </w:pPr>
-      <w:r>
-        <w:t xml:space="preserve">Brownlow, B. S. (1998).</w:t>
-      </w:r>
-      <w:r>
-        <w:t xml:space="preserve"> </w:t>
-      </w:r>
-      <w:r>
-        <w:rPr>
-          <w:i/>
-        </w:rPr>
-        <w:t xml:space="preserve">The relationship between objectification, body image disturbances, and disordered eating: Investigating race, socioeconomic status, acculturation and self-objectification as mediators.</w:t>
-      </w:r>
-      <w:r>
-        <w:t xml:space="preserve"> </w:t>
-      </w:r>
-      <w:r>
-        <w:t xml:space="preserve">(PhD thesis). ProQuest Information &amp; Learning.</w:t>
-      </w:r>
-    </w:p>
-    <w:p>
-      <w:pPr>
-        <w:pStyle w:val="Textkrper"/>
-      </w:pPr>
-      <w:r>
-        <w:t xml:space="preserve">Brunell, A. B., Kernis, M. H., Goldman, B. M., Heppner, W., Davis, P., Cascio, E. V., &amp; Webster, G. D. (2010). Dispositional authenticity and romantic relationship functioning.</w:t>
-      </w:r>
-      <w:r>
-        <w:t xml:space="preserve"> </w:t>
-      </w:r>
-      <w:r>
-        <w:rPr>
-          <w:i/>
-        </w:rPr>
-        <w:t xml:space="preserve">Personality and Individual Differences</w:t>
-      </w:r>
-      <w:r>
-        <w:t xml:space="preserve">,</w:t>
-      </w:r>
-      <w:r>
-        <w:t xml:space="preserve"> </w:t>
-      </w:r>
-      <w:r>
-        <w:rPr>
-          <w:i/>
-        </w:rPr>
-        <w:t xml:space="preserve">48</w:t>
-      </w:r>
-      <w:r>
-        <w:t xml:space="preserve">(8), 900–905. doi:</w:t>
-      </w:r>
-      <w:hyperlink r:id="rId60">
         <w:r>
           <w:rPr>
             <w:rStyle w:val="Hyperlink"/>
@@ -5911,37 +5526,6 @@
         <w:pStyle w:val="Textkrper"/>
       </w:pPr>
       <w:r>
-        <w:t xml:space="preserve">Dahl, D. B., Scott, D., Roosen, C., Magnusson, A., &amp; Swinton, J. (2019).</w:t>
-      </w:r>
-      <w:r>
-        <w:t xml:space="preserve"> </w:t>
-      </w:r>
-      <w:r>
-        <w:rPr>
-          <w:i/>
-        </w:rPr>
-        <w:t xml:space="preserve">Xtable: Export tables to latex or html</w:t>
-      </w:r>
-      <w:r>
-        <w:t xml:space="preserve">. Retrieved from</w:t>
-      </w:r>
-      <w:r>
-        <w:t xml:space="preserve"> </w:t>
-      </w:r>
-      <w:hyperlink r:id="rId61">
-        <w:r>
-          <w:rPr>
-            <w:rStyle w:val="Hyperlink"/>
-          </w:rPr>
-          <w:t xml:space="preserve">https://CRAN.R-project.org/package=xtable</w:t>
-        </w:r>
-      </w:hyperlink>
-    </w:p>
-    <w:p>
-      <w:pPr>
-        <w:pStyle w:val="Textkrper"/>
-      </w:pPr>
-      <w:r>
         <w:t xml:space="preserve">Deaux, K., &amp; Major, B. (1987). Putting gender into context: An interactive model of gender-related behavior.</w:t>
       </w:r>
       <w:r>
@@ -6028,7 +5612,7 @@
       <w:r>
         <w:t xml:space="preserve">, (21), 83. doi:</w:t>
       </w:r>
-      <w:hyperlink r:id="rId62">
+      <w:hyperlink r:id="rId59">
         <w:r>
           <w:rPr>
             <w:rStyle w:val="Hyperlink"/>
@@ -6068,7 +5652,7 @@
       <w:r>
         <w:t xml:space="preserve">(4), 689–696. doi:</w:t>
       </w:r>
-      <w:hyperlink r:id="rId63">
+      <w:hyperlink r:id="rId60">
         <w:r>
           <w:rPr>
             <w:rStyle w:val="Hyperlink"/>
@@ -6114,37 +5698,6 @@
         <w:pStyle w:val="Textkrper"/>
       </w:pPr>
       <w:r>
-        <w:t xml:space="preserve">Gamer, M., Lemon, J., &amp; &lt;puspendra.pusp22@gmail.com&gt;, I. F. P. S. (2012).</w:t>
-      </w:r>
-      <w:r>
-        <w:t xml:space="preserve"> </w:t>
-      </w:r>
-      <w:r>
-        <w:rPr>
-          <w:i/>
-        </w:rPr>
-        <w:t xml:space="preserve">Irr: Various coefficients of interrater reliability and agreement</w:t>
-      </w:r>
-      <w:r>
-        <w:t xml:space="preserve">. Retrieved from</w:t>
-      </w:r>
-      <w:r>
-        <w:t xml:space="preserve"> </w:t>
-      </w:r>
-      <w:hyperlink r:id="rId64">
-        <w:r>
-          <w:rPr>
-            <w:rStyle w:val="Hyperlink"/>
-          </w:rPr>
-          <w:t xml:space="preserve">https://CRAN.R-project.org/package=irr</w:t>
-        </w:r>
-      </w:hyperlink>
-    </w:p>
-    <w:p>
-      <w:pPr>
-        <w:pStyle w:val="Textkrper"/>
-      </w:pPr>
-      <w:r>
         <w:t xml:space="preserve">Garcia, R. L., Earnshaw, V. A., &amp; Quinn, D. M. (2016). Objectification in action: Self-and other-objectification in mixed-sex interpersonal interactions.</w:t>
       </w:r>
       <w:r>
@@ -6389,68 +5942,6 @@
         <w:pStyle w:val="Textkrper"/>
       </w:pPr>
       <w:r>
-        <w:t xml:space="preserve">Henry, L., &amp; Wickham, H. (2019).</w:t>
-      </w:r>
-      <w:r>
-        <w:t xml:space="preserve"> </w:t>
-      </w:r>
-      <w:r>
-        <w:rPr>
-          <w:i/>
-        </w:rPr>
-        <w:t xml:space="preserve">Purrr: Functional programming tools</w:t>
-      </w:r>
-      <w:r>
-        <w:t xml:space="preserve">. Retrieved from</w:t>
-      </w:r>
-      <w:r>
-        <w:t xml:space="preserve"> </w:t>
-      </w:r>
-      <w:hyperlink r:id="rId65">
-        <w:r>
-          <w:rPr>
-            <w:rStyle w:val="Hyperlink"/>
-          </w:rPr>
-          <w:t xml:space="preserve">https://CRAN.R-project.org/package=purrr</w:t>
-        </w:r>
-      </w:hyperlink>
-    </w:p>
-    <w:p>
-      <w:pPr>
-        <w:pStyle w:val="Textkrper"/>
-      </w:pPr>
-      <w:r>
-        <w:t xml:space="preserve">Henry, L., Wickham, H., &amp; Chang, W. (2019).</w:t>
-      </w:r>
-      <w:r>
-        <w:t xml:space="preserve"> </w:t>
-      </w:r>
-      <w:r>
-        <w:rPr>
-          <w:i/>
-        </w:rPr>
-        <w:t xml:space="preserve">Ggstance: Horizontal ’ggplot2’ components</w:t>
-      </w:r>
-      <w:r>
-        <w:t xml:space="preserve">. Retrieved from</w:t>
-      </w:r>
-      <w:r>
-        <w:t xml:space="preserve"> </w:t>
-      </w:r>
-      <w:hyperlink r:id="rId66">
-        <w:r>
-          <w:rPr>
-            <w:rStyle w:val="Hyperlink"/>
-          </w:rPr>
-          <w:t xml:space="preserve">https://CRAN.R-project.org/package=ggstance</w:t>
-        </w:r>
-      </w:hyperlink>
-    </w:p>
-    <w:p>
-      <w:pPr>
-        <w:pStyle w:val="Textkrper"/>
-      </w:pPr>
-      <w:r>
         <w:t xml:space="preserve">Hill, M. S., &amp; Fischer, A. R. (2008). Examining objectification theory: Lesbian and heterosexual women’s experiences with sexual-and self-objectification.</w:t>
       </w:r>
       <w:r>
@@ -6515,37 +6006,6 @@
         <w:pStyle w:val="Textkrper"/>
       </w:pPr>
       <w:r>
-        <w:t xml:space="preserve">Johnson, P., Kite, B., &amp; Redmon, C. (2019).</w:t>
-      </w:r>
-      <w:r>
-        <w:t xml:space="preserve"> </w:t>
-      </w:r>
-      <w:r>
-        <w:rPr>
-          <w:i/>
-        </w:rPr>
-        <w:t xml:space="preserve">Kutils: Project management tools</w:t>
-      </w:r>
-      <w:r>
-        <w:t xml:space="preserve">. Retrieved from</w:t>
-      </w:r>
-      <w:r>
-        <w:t xml:space="preserve"> </w:t>
-      </w:r>
-      <w:hyperlink r:id="rId67">
-        <w:r>
-          <w:rPr>
-            <w:rStyle w:val="Hyperlink"/>
-          </w:rPr>
-          <w:t xml:space="preserve">https://CRAN.R-project.org/package=kutils</w:t>
-        </w:r>
-      </w:hyperlink>
-    </w:p>
-    <w:p>
-      <w:pPr>
-        <w:pStyle w:val="Textkrper"/>
-      </w:pPr>
-      <w:r>
         <w:t xml:space="preserve">Jongenelis, M. I., Byrne, S. M., &amp; Pettigrew, S. (2014). Self-objectification, body image disturbance, and eating disorder symptoms in young australian children.</w:t>
       </w:r>
       <w:r>
@@ -6610,37 +6070,6 @@
         <w:pStyle w:val="Textkrper"/>
       </w:pPr>
       <w:r>
-        <w:t xml:space="preserve">Kaplan, D., &amp; Pruim, R. (2017).</w:t>
-      </w:r>
-      <w:r>
-        <w:t xml:space="preserve"> </w:t>
-      </w:r>
-      <w:r>
-        <w:rPr>
-          <w:i/>
-        </w:rPr>
-        <w:t xml:space="preserve">Ggformula: Formula interface to the grammar of graphics</w:t>
-      </w:r>
-      <w:r>
-        <w:t xml:space="preserve">. Retrieved from</w:t>
-      </w:r>
-      <w:r>
-        <w:t xml:space="preserve"> </w:t>
-      </w:r>
-      <w:hyperlink r:id="rId68">
-        <w:r>
-          <w:rPr>
-            <w:rStyle w:val="Hyperlink"/>
-          </w:rPr>
-          <w:t xml:space="preserve">https://CRAN.R-project.org/package=ggformula</w:t>
-        </w:r>
-      </w:hyperlink>
-    </w:p>
-    <w:p>
-      <w:pPr>
-        <w:pStyle w:val="Textkrper"/>
-      </w:pPr>
-      <w:r>
         <w:t xml:space="preserve">Ledermann, T., &amp; Kenny, D. A. (2017). Analyzing dyadic data with multilevel modeling versus structural equation modeling: A tale of two methods.</w:t>
       </w:r>
       <w:r>
@@ -6827,7 +6256,7 @@
       <w:r>
         <w:t xml:space="preserve">, 623–636. doi:</w:t>
       </w:r>
-      <w:hyperlink r:id="rId69">
+      <w:hyperlink r:id="rId61">
         <w:r>
           <w:rPr>
             <w:rStyle w:val="Hyperlink"/>
@@ -7001,31 +6430,8 @@
         <w:pStyle w:val="Textkrper"/>
       </w:pPr>
       <w:r>
-        <w:t xml:space="preserve">Müller, K., &amp; Wickham, H. (2019).</w:t>
-      </w:r>
-      <w:r>
-        <w:t xml:space="preserve"> </w:t>
-      </w:r>
-      <w:r>
-        <w:rPr>
-          <w:i/>
-        </w:rPr>
-        <w:t xml:space="preserve">Tibble: Simple data frames</w:t>
-      </w:r>
-      <w:r>
-        <w:t xml:space="preserve">. Retrieved from</w:t>
-      </w:r>
-      <w:r>
-        <w:t xml:space="preserve"> </w:t>
-      </w:r>
-      <w:hyperlink r:id="rId70">
-        <w:r>
-          <w:rPr>
-            <w:rStyle w:val="Hyperlink"/>
-          </w:rPr>
-          <w:t xml:space="preserve">https://CRAN.R-project.org/package=tibble</w:t>
-        </w:r>
-      </w:hyperlink>
+        <w:t xml:space="preserve">Nadal, K. L., &amp; Haynes, K. (2012). The effects of sexism, gender microaggressions, and other forms of discrimination on women’s mental health and development.</w:t>
+      </w:r>
     </w:p>
     <w:p>
       <w:pPr>
@@ -7110,7 +6516,7 @@
       <w:r>
         <w:t xml:space="preserve">, 317–337. doi:</w:t>
       </w:r>
-      <w:hyperlink r:id="rId71">
+      <w:hyperlink r:id="rId62">
         <w:r>
           <w:rPr>
             <w:rStyle w:val="Hyperlink"/>
@@ -7141,7 +6547,7 @@
       <w:r>
         <w:t xml:space="preserve"> </w:t>
       </w:r>
-      <w:hyperlink r:id="rId72">
+      <w:hyperlink r:id="rId63">
         <w:r>
           <w:rPr>
             <w:rStyle w:val="Hyperlink"/>
@@ -7187,16 +6593,16 @@
         <w:pStyle w:val="Textkrper"/>
       </w:pPr>
       <w:r>
-        <w:t xml:space="preserve">Pruim, R., Kaplan, D. T., &amp; Horton, N. J. (2017). The mosaic package: Helping students to ’think with data’ using r.</w:t>
-      </w:r>
-      <w:r>
-        <w:t xml:space="preserve"> </w:t>
-      </w:r>
-      <w:r>
-        <w:rPr>
-          <w:i/>
-        </w:rPr>
-        <w:t xml:space="preserve">The R Journal</w:t>
+        <w:t xml:space="preserve">Puvia, E., &amp; Vaes, J. (2013). Being a body: Women’s appearance related self-views and their dehumanization of sexually objectified female targets.</w:t>
+      </w:r>
+      <w:r>
+        <w:t xml:space="preserve"> </w:t>
+      </w:r>
+      <w:r>
+        <w:rPr>
+          <w:i/>
+        </w:rPr>
+        <w:t xml:space="preserve">Sex Roles</w:t>
       </w:r>
       <w:r>
         <w:t xml:space="preserve">,</w:t>
@@ -7208,80 +6614,6 @@
         <w:rPr>
           <w:i/>
         </w:rPr>
-        <w:t xml:space="preserve">9</w:t>
-      </w:r>
-      <w:r>
-        <w:t xml:space="preserve">(1), 77–102. Retrieved from</w:t>
-      </w:r>
-      <w:r>
-        <w:t xml:space="preserve"> </w:t>
-      </w:r>
-      <w:hyperlink r:id="rId73">
-        <w:r>
-          <w:rPr>
-            <w:rStyle w:val="Hyperlink"/>
-          </w:rPr>
-          <w:t xml:space="preserve">https://journal.r-project.org/archive/2017/RJ-2017-024/index.html</w:t>
-        </w:r>
-      </w:hyperlink>
-    </w:p>
-    <w:p>
-      <w:pPr>
-        <w:pStyle w:val="Textkrper"/>
-      </w:pPr>
-      <w:r>
-        <w:t xml:space="preserve">Pruim, R., Kaplan, D., &amp; Horton, N. (2016).</w:t>
-      </w:r>
-      <w:r>
-        <w:t xml:space="preserve"> </w:t>
-      </w:r>
-      <w:r>
-        <w:rPr>
-          <w:i/>
-        </w:rPr>
-        <w:t xml:space="preserve">MosaicData: Project mosaic data sets</w:t>
-      </w:r>
-      <w:r>
-        <w:t xml:space="preserve">. Retrieved from</w:t>
-      </w:r>
-      <w:r>
-        <w:t xml:space="preserve"> </w:t>
-      </w:r>
-      <w:hyperlink r:id="rId74">
-        <w:r>
-          <w:rPr>
-            <w:rStyle w:val="Hyperlink"/>
-          </w:rPr>
-          <w:t xml:space="preserve">https://CRAN.R-project.org/package=mosaicData</w:t>
-        </w:r>
-      </w:hyperlink>
-    </w:p>
-    <w:p>
-      <w:pPr>
-        <w:pStyle w:val="Textkrper"/>
-      </w:pPr>
-      <w:r>
-        <w:t xml:space="preserve">Puvia, E., &amp; Vaes, J. (2013). Being a body: Women’s appearance related self-views and their dehumanization of sexually objectified female targets.</w:t>
-      </w:r>
-      <w:r>
-        <w:t xml:space="preserve"> </w:t>
-      </w:r>
-      <w:r>
-        <w:rPr>
-          <w:i/>
-        </w:rPr>
-        <w:t xml:space="preserve">Sex Roles</w:t>
-      </w:r>
-      <w:r>
-        <w:t xml:space="preserve">,</w:t>
-      </w:r>
-      <w:r>
-        <w:t xml:space="preserve"> </w:t>
-      </w:r>
-      <w:r>
-        <w:rPr>
-          <w:i/>
-        </w:rPr>
         <w:t xml:space="preserve">68</w:t>
       </w:r>
       <w:r>
@@ -7307,7 +6639,7 @@
       <w:r>
         <w:t xml:space="preserve">, 119–138. doi:</w:t>
       </w:r>
-      <w:hyperlink r:id="rId75">
+      <w:hyperlink r:id="rId64">
         <w:r>
           <w:rPr>
             <w:rStyle w:val="Hyperlink"/>
@@ -7346,7 +6678,7 @@
       <w:r>
         <w:t xml:space="preserve"> </w:t>
       </w:r>
-      <w:hyperlink r:id="rId76">
+      <w:hyperlink r:id="rId65">
         <w:r>
           <w:rPr>
             <w:rStyle w:val="Hyperlink"/>
@@ -7377,7 +6709,7 @@
       <w:r>
         <w:t xml:space="preserve"> </w:t>
       </w:r>
-      <w:hyperlink r:id="rId77">
+      <w:hyperlink r:id="rId66">
         <w:r>
           <w:rPr>
             <w:rStyle w:val="Hyperlink"/>
@@ -7391,6 +6723,38 @@
         <w:pStyle w:val="Textkrper"/>
       </w:pPr>
       <w:r>
+        <w:t xml:space="preserve">Richeson, J. A., &amp; Shelton, J. N. (2003). When prejudice does not pay: Effects of interracial contact on executive function.</w:t>
+      </w:r>
+      <w:r>
+        <w:t xml:space="preserve"> </w:t>
+      </w:r>
+      <w:r>
+        <w:rPr>
+          <w:i/>
+        </w:rPr>
+        <w:t xml:space="preserve">Psychological Science</w:t>
+      </w:r>
+      <w:r>
+        <w:t xml:space="preserve">,</w:t>
+      </w:r>
+      <w:r>
+        <w:t xml:space="preserve"> </w:t>
+      </w:r>
+      <w:r>
+        <w:rPr>
+          <w:i/>
+        </w:rPr>
+        <w:t xml:space="preserve">14</w:t>
+      </w:r>
+      <w:r>
+        <w:t xml:space="preserve">(3), 287–290.</w:t>
+      </w:r>
+    </w:p>
+    <w:p>
+      <w:pPr>
+        <w:pStyle w:val="Textkrper"/>
+      </w:pPr>
+      <w:r>
         <w:t xml:space="preserve">Riemer, A. R., Sáez, G., Brock, R., &amp; Gervais, S. J. (2020). Self-fulfilling objectification in relationships: The effects of men’s objectifying expectations on women’s self-objectification during conflict in romantic relationships.</w:t>
       </w:r>
       <w:r>
@@ -7425,7 +6789,7 @@
       <w:r>
         <w:t xml:space="preserve">. doi:</w:t>
       </w:r>
-      <w:hyperlink r:id="rId78">
+      <w:hyperlink r:id="rId67">
         <w:r>
           <w:rPr>
             <w:rStyle w:val="Hyperlink"/>
@@ -7439,16 +6803,24 @@
         <w:pStyle w:val="Textkrper"/>
       </w:pPr>
       <w:r>
-        <w:t xml:space="preserve">Rosseel, Y. (2012). lavaan: An R package for structural equation modeling.</w:t>
-      </w:r>
-      <w:r>
-        <w:t xml:space="preserve"> </w:t>
-      </w:r>
-      <w:r>
-        <w:rPr>
-          <w:i/>
-        </w:rPr>
-        <w:t xml:space="preserve">Journal of Statistical Software</w:t>
+        <w:t xml:space="preserve">Rollero, C. (2016). Bringing objectification into social relationships research: Is self-objectification harmful for authenticity?</w:t>
+      </w:r>
+    </w:p>
+    <w:p>
+      <w:pPr>
+        <w:pStyle w:val="Textkrper"/>
+      </w:pPr>
+      <w:r>
+        <w:t xml:space="preserve">Rubin, J. (1975). What the “good language learner” can teach us.</w:t>
+      </w:r>
+      <w:r>
+        <w:t xml:space="preserve"> </w:t>
+      </w:r>
+      <w:r>
+        <w:rPr>
+          <w:i/>
+        </w:rPr>
+        <w:t xml:space="preserve">TESOL Quarterly</w:t>
       </w:r>
       <w:r>
         <w:t xml:space="preserve">,</w:t>
@@ -7460,55 +6832,12 @@
         <w:rPr>
           <w:i/>
         </w:rPr>
-        <w:t xml:space="preserve">48</w:t>
-      </w:r>
-      <w:r>
-        <w:t xml:space="preserve">(2), 1–36. Retrieved from</w:t>
-      </w:r>
-      <w:r>
-        <w:t xml:space="preserve"> </w:t>
-      </w:r>
-      <w:hyperlink r:id="rId79">
-        <w:r>
-          <w:rPr>
-            <w:rStyle w:val="Hyperlink"/>
-          </w:rPr>
-          <w:t xml:space="preserve">http://www.jstatsoft.org/v48/i02/</w:t>
-        </w:r>
-      </w:hyperlink>
-    </w:p>
-    <w:p>
-      <w:pPr>
-        <w:pStyle w:val="Textkrper"/>
-      </w:pPr>
-      <w:r>
-        <w:t xml:space="preserve">Rubin, J. (1975). What the “good language learner” can teach us.</w:t>
-      </w:r>
-      <w:r>
-        <w:t xml:space="preserve"> </w:t>
-      </w:r>
-      <w:r>
-        <w:rPr>
-          <w:i/>
-        </w:rPr>
-        <w:t xml:space="preserve">TESOL Quarterly</w:t>
-      </w:r>
-      <w:r>
-        <w:t xml:space="preserve">,</w:t>
-      </w:r>
-      <w:r>
-        <w:t xml:space="preserve"> </w:t>
-      </w:r>
-      <w:r>
-        <w:rPr>
-          <w:i/>
-        </w:rPr>
         <w:t xml:space="preserve">9</w:t>
       </w:r>
       <w:r>
         <w:t xml:space="preserve">(1), 41. doi:</w:t>
       </w:r>
-      <w:hyperlink r:id="rId80">
+      <w:hyperlink r:id="rId68">
         <w:r>
           <w:rPr>
             <w:rStyle w:val="Hyperlink"/>
@@ -7548,7 +6877,7 @@
       <w:r>
         <w:t xml:space="preserve">, 178–82. doi:</w:t>
       </w:r>
-      <w:hyperlink r:id="rId81">
+      <w:hyperlink r:id="rId69">
         <w:r>
           <w:rPr>
             <w:rStyle w:val="Hyperlink"/>
@@ -7594,31 +6923,32 @@
         <w:pStyle w:val="Textkrper"/>
       </w:pPr>
       <w:r>
-        <w:t xml:space="preserve">Sarkar, D. (2008).</w:t>
-      </w:r>
-      <w:r>
-        <w:t xml:space="preserve"> </w:t>
-      </w:r>
-      <w:r>
-        <w:rPr>
-          <w:i/>
-        </w:rPr>
-        <w:t xml:space="preserve">Lattice: Multivariate data visualization with r</w:t>
-      </w:r>
-      <w:r>
-        <w:t xml:space="preserve">. New York: Springer. Retrieved from</w:t>
-      </w:r>
-      <w:r>
-        <w:t xml:space="preserve"> </w:t>
-      </w:r>
-      <w:hyperlink r:id="rId82">
-        <w:r>
-          <w:rPr>
-            <w:rStyle w:val="Hyperlink"/>
-          </w:rPr>
-          <w:t xml:space="preserve">http://lmdvr.r-forge.r-project.org</w:t>
-        </w:r>
-      </w:hyperlink>
+        <w:t xml:space="preserve">Shelton, J. N., Richeson, J. A., &amp; Salvatore, J. (2005). Expecting to be the target of prejudice: Implications for interethnic interactions.</w:t>
+      </w:r>
+      <w:r>
+        <w:t xml:space="preserve"> </w:t>
+      </w:r>
+      <w:r>
+        <w:rPr>
+          <w:i/>
+        </w:rPr>
+        <w:t xml:space="preserve">Personality and Social Psychology Bulletin</w:t>
+      </w:r>
+      <w:r>
+        <w:t xml:space="preserve">,</w:t>
+      </w:r>
+      <w:r>
+        <w:t xml:space="preserve"> </w:t>
+      </w:r>
+      <w:r>
+        <w:rPr>
+          <w:i/>
+        </w:rPr>
+        <w:t xml:space="preserve">31</w:t>
+      </w:r>
+      <w:r>
+        <w:t xml:space="preserve">(9), 1189–1202.</w:t>
+      </w:r>
     </w:p>
     <w:p>
       <w:pPr>
@@ -7674,7 +7004,7 @@
       <w:r>
         <w:t xml:space="preserve"> </w:t>
       </w:r>
-      <w:hyperlink r:id="rId83">
+      <w:hyperlink r:id="rId70">
         <w:r>
           <w:rPr>
             <w:rStyle w:val="Hyperlink"/>
@@ -7810,7 +7140,7 @@
       <w:r>
         <w:t xml:space="preserve">(1), 31–53. doi:</w:t>
       </w:r>
-      <w:hyperlink r:id="rId84">
+      <w:hyperlink r:id="rId71">
         <w:r>
           <w:rPr>
             <w:rStyle w:val="Hyperlink"/>
@@ -7856,37 +7186,6 @@
         <w:pStyle w:val="Textkrper"/>
       </w:pPr>
       <w:r>
-        <w:t xml:space="preserve">Wickham, H. (2016).</w:t>
-      </w:r>
-      <w:r>
-        <w:t xml:space="preserve"> </w:t>
-      </w:r>
-      <w:r>
-        <w:rPr>
-          <w:i/>
-        </w:rPr>
-        <w:t xml:space="preserve">Ggplot2: Elegant graphics for data analysis</w:t>
-      </w:r>
-      <w:r>
-        <w:t xml:space="preserve">. Springer-Verlag New York. Retrieved from</w:t>
-      </w:r>
-      <w:r>
-        <w:t xml:space="preserve"> </w:t>
-      </w:r>
-      <w:hyperlink r:id="rId85">
-        <w:r>
-          <w:rPr>
-            <w:rStyle w:val="Hyperlink"/>
-          </w:rPr>
-          <w:t xml:space="preserve">https://ggplot2.tidyverse.org</w:t>
-        </w:r>
-      </w:hyperlink>
-    </w:p>
-    <w:p>
-      <w:pPr>
-        <w:pStyle w:val="Textkrper"/>
-      </w:pPr>
-      <w:r>
         <w:t xml:space="preserve">Wickham, H. (2017).</w:t>
       </w:r>
       <w:r>
@@ -7904,7 +7203,7 @@
       <w:r>
         <w:t xml:space="preserve"> </w:t>
       </w:r>
-      <w:hyperlink r:id="rId86">
+      <w:hyperlink r:id="rId72">
         <w:r>
           <w:rPr>
             <w:rStyle w:val="Hyperlink"/>
@@ -7918,254 +7217,6 @@
         <w:pStyle w:val="Textkrper"/>
       </w:pPr>
       <w:r>
-        <w:t xml:space="preserve">Wickham, H. (2018).</w:t>
-      </w:r>
-      <w:r>
-        <w:t xml:space="preserve"> </w:t>
-      </w:r>
-      <w:r>
-        <w:rPr>
-          <w:i/>
-        </w:rPr>
-        <w:t xml:space="preserve">Forcats: Tools for working with categorical variables (factors)</w:t>
-      </w:r>
-      <w:r>
-        <w:t xml:space="preserve">. Retrieved from</w:t>
-      </w:r>
-      <w:r>
-        <w:t xml:space="preserve"> </w:t>
-      </w:r>
-      <w:hyperlink r:id="rId87">
-        <w:r>
-          <w:rPr>
-            <w:rStyle w:val="Hyperlink"/>
-          </w:rPr>
-          <w:t xml:space="preserve">https://CRAN.R-project.org/package=forcats</w:t>
-        </w:r>
-      </w:hyperlink>
-    </w:p>
-    <w:p>
-      <w:pPr>
-        <w:pStyle w:val="Textkrper"/>
-      </w:pPr>
-      <w:r>
-        <w:t xml:space="preserve">Wickham, H. (2019).</w:t>
-      </w:r>
-      <w:r>
-        <w:t xml:space="preserve"> </w:t>
-      </w:r>
-      <w:r>
-        <w:rPr>
-          <w:i/>
-        </w:rPr>
-        <w:t xml:space="preserve">Stringr: Simple, consistent wrappers for common string operations</w:t>
-      </w:r>
-      <w:r>
-        <w:t xml:space="preserve">. Retrieved from</w:t>
-      </w:r>
-      <w:r>
-        <w:t xml:space="preserve"> </w:t>
-      </w:r>
-      <w:hyperlink r:id="rId88">
-        <w:r>
-          <w:rPr>
-            <w:rStyle w:val="Hyperlink"/>
-          </w:rPr>
-          <w:t xml:space="preserve">https://CRAN.R-project.org/package=stringr</w:t>
-        </w:r>
-      </w:hyperlink>
-    </w:p>
-    <w:p>
-      <w:pPr>
-        <w:pStyle w:val="Textkrper"/>
-      </w:pPr>
-      <w:r>
-        <w:t xml:space="preserve">Wickham, H., &amp; Bryan, J. (2018).</w:t>
-      </w:r>
-      <w:r>
-        <w:t xml:space="preserve"> </w:t>
-      </w:r>
-      <w:r>
-        <w:rPr>
-          <w:i/>
-        </w:rPr>
-        <w:t xml:space="preserve">Usethis: Automate package and project setup</w:t>
-      </w:r>
-      <w:r>
-        <w:t xml:space="preserve">. Retrieved from</w:t>
-      </w:r>
-      <w:r>
-        <w:t xml:space="preserve"> </w:t>
-      </w:r>
-      <w:hyperlink r:id="rId89">
-        <w:r>
-          <w:rPr>
-            <w:rStyle w:val="Hyperlink"/>
-          </w:rPr>
-          <w:t xml:space="preserve">https://CRAN.R-project.org/package=usethis</w:t>
-        </w:r>
-      </w:hyperlink>
-    </w:p>
-    <w:p>
-      <w:pPr>
-        <w:pStyle w:val="Textkrper"/>
-      </w:pPr>
-      <w:r>
-        <w:t xml:space="preserve">Wickham, H., &amp; Henry, L. (2019).</w:t>
-      </w:r>
-      <w:r>
-        <w:t xml:space="preserve"> </w:t>
-      </w:r>
-      <w:r>
-        <w:rPr>
-          <w:i/>
-        </w:rPr>
-        <w:t xml:space="preserve">Tidyr: Easily tidy data with ’spread()’ and ’gather()’ functions</w:t>
-      </w:r>
-      <w:r>
-        <w:t xml:space="preserve">. Retrieved from</w:t>
-      </w:r>
-      <w:r>
-        <w:t xml:space="preserve"> </w:t>
-      </w:r>
-      <w:hyperlink r:id="rId90">
-        <w:r>
-          <w:rPr>
-            <w:rStyle w:val="Hyperlink"/>
-          </w:rPr>
-          <w:t xml:space="preserve">https://CRAN.R-project.org/package=tidyr</w:t>
-        </w:r>
-      </w:hyperlink>
-    </w:p>
-    <w:p>
-      <w:pPr>
-        <w:pStyle w:val="Textkrper"/>
-      </w:pPr>
-      <w:r>
-        <w:t xml:space="preserve">Wickham, H., &amp; Miller, E. (2019).</w:t>
-      </w:r>
-      <w:r>
-        <w:t xml:space="preserve"> </w:t>
-      </w:r>
-      <w:r>
-        <w:rPr>
-          <w:i/>
-        </w:rPr>
-        <w:t xml:space="preserve">Haven: Import and export ’spss’, ’stata’ and ’sas’ files</w:t>
-      </w:r>
-      <w:r>
-        <w:t xml:space="preserve">. Retrieved from</w:t>
-      </w:r>
-      <w:r>
-        <w:t xml:space="preserve"> </w:t>
-      </w:r>
-      <w:hyperlink r:id="rId91">
-        <w:r>
-          <w:rPr>
-            <w:rStyle w:val="Hyperlink"/>
-          </w:rPr>
-          <w:t xml:space="preserve">https://CRAN.R-project.org/package=haven</w:t>
-        </w:r>
-      </w:hyperlink>
-    </w:p>
-    <w:p>
-      <w:pPr>
-        <w:pStyle w:val="Textkrper"/>
-      </w:pPr>
-      <w:r>
-        <w:t xml:space="preserve">Wickham, H., François, R., Henry, L., &amp; Müller, K. (2018).</w:t>
-      </w:r>
-      <w:r>
-        <w:t xml:space="preserve"> </w:t>
-      </w:r>
-      <w:r>
-        <w:rPr>
-          <w:i/>
-        </w:rPr>
-        <w:t xml:space="preserve">Dplyr: A grammar of data manipulation</w:t>
-      </w:r>
-      <w:r>
-        <w:t xml:space="preserve">. Retrieved from</w:t>
-      </w:r>
-      <w:r>
-        <w:t xml:space="preserve"> </w:t>
-      </w:r>
-      <w:hyperlink r:id="rId92">
-        <w:r>
-          <w:rPr>
-            <w:rStyle w:val="Hyperlink"/>
-          </w:rPr>
-          <w:t xml:space="preserve">https://CRAN.R-project.org/package=dplyr</w:t>
-        </w:r>
-      </w:hyperlink>
-    </w:p>
-    <w:p>
-      <w:pPr>
-        <w:pStyle w:val="Textkrper"/>
-      </w:pPr>
-      <w:r>
-        <w:t xml:space="preserve">Wickham, H., Hester, J., &amp; Chang, W. (2018).</w:t>
-      </w:r>
-      <w:r>
-        <w:t xml:space="preserve"> </w:t>
-      </w:r>
-      <w:r>
-        <w:rPr>
-          <w:i/>
-        </w:rPr>
-        <w:t xml:space="preserve">Devtools: Tools to make developing r packages easier</w:t>
-      </w:r>
-      <w:r>
-        <w:t xml:space="preserve">. Retrieved from</w:t>
-      </w:r>
-      <w:r>
-        <w:t xml:space="preserve"> </w:t>
-      </w:r>
-      <w:hyperlink r:id="rId93">
-        <w:r>
-          <w:rPr>
-            <w:rStyle w:val="Hyperlink"/>
-          </w:rPr>
-          <w:t xml:space="preserve">https://CRAN.R-project.org/package=devtools</w:t>
-        </w:r>
-      </w:hyperlink>
-    </w:p>
-    <w:p>
-      <w:pPr>
-        <w:pStyle w:val="Textkrper"/>
-      </w:pPr>
-      <w:r>
-        <w:t xml:space="preserve">Wickham, H., Hester, J., &amp; Francois, R. (2017).</w:t>
-      </w:r>
-      <w:r>
-        <w:t xml:space="preserve"> </w:t>
-      </w:r>
-      <w:r>
-        <w:rPr>
-          <w:i/>
-        </w:rPr>
-        <w:t xml:space="preserve">Readr: Read rectangular text data</w:t>
-      </w:r>
-      <w:r>
-        <w:t xml:space="preserve">. Retrieved from</w:t>
-      </w:r>
-      <w:r>
-        <w:t xml:space="preserve"> </w:t>
-      </w:r>
-      <w:hyperlink r:id="rId94">
-        <w:r>
-          <w:rPr>
-            <w:rStyle w:val="Hyperlink"/>
-          </w:rPr>
-          <w:t xml:space="preserve">https://CRAN.R-project.org/package=readr</w:t>
-        </w:r>
-      </w:hyperlink>
-    </w:p>
-    <w:p>
-      <w:pPr>
-        <w:pStyle w:val="Textkrper"/>
-      </w:pPr>
-      <w:r>
         <w:t xml:space="preserve">Wollast, R., Riemer, A. R., Gervais, S. J., Grigoryan, L., Bernard, P., &amp; Klein, O. (2020). How cultural orientation and self-compassion shape objectified body consciousness for women from america, belgium, russia, and thailand.</w:t>
       </w:r>
       <w:r>
@@ -8206,12 +7257,43 @@
       <w:r>
         <w:t xml:space="preserve"> </w:t>
       </w:r>
-      <w:hyperlink r:id="rId95">
+      <w:hyperlink r:id="rId73">
         <w:r>
           <w:rPr>
             <w:rStyle w:val="Hyperlink"/>
           </w:rPr>
           <w:t xml:space="preserve">https://yihui.name/knitr/</w:t>
+        </w:r>
+      </w:hyperlink>
+    </w:p>
+    <w:p>
+      <w:pPr>
+        <w:pStyle w:val="Textkrper"/>
+      </w:pPr>
+      <w:r>
+        <w:t xml:space="preserve">Xie, Y., Allaire, J., &amp; Grolemund, G. (2018).</w:t>
+      </w:r>
+      <w:r>
+        <w:t xml:space="preserve"> </w:t>
+      </w:r>
+      <w:r>
+        <w:rPr>
+          <w:i/>
+        </w:rPr>
+        <w:t xml:space="preserve">R markdown: The definitive guide</w:t>
+      </w:r>
+      <w:r>
+        <w:t xml:space="preserve">. Boca Raton, Florida: Chapman; Hall/CRC. Retrieved from</w:t>
+      </w:r>
+      <w:r>
+        <w:t xml:space="preserve"> </w:t>
+      </w:r>
+      <w:hyperlink r:id="rId74">
+        <w:r>
+          <w:rPr>
+            <w:rStyle w:val="Hyperlink"/>
+          </w:rPr>
+          <w:t xml:space="preserve">https://bookdown.org/yihui/rmarkdown</w:t>
         </w:r>
       </w:hyperlink>
     </w:p>
@@ -8701,7 +7783,7 @@
     </w:lvl>
   </w:abstractNum>
   <w:abstractNum w:abstractNumId="990">
-    <w:nsid w:val="6f25fcb0"/>
+    <w:nsid w:val="1cc21353"/>
     <w:multiLevelType w:val="multilevel"/>
     <w:lvl w:ilvl="0">
       <w:numFmt w:val="bullet"/>

</xml_diff>

<commit_message>
editing and fixing footnote
</commit_message>
<xml_diff>
--- a/Final_Manuscript.docx
+++ b/Final_Manuscript.docx
@@ -261,7 +261,28 @@
         <w:pStyle w:val="Textkrper"/>
       </w:pPr>
       <w:r>
-        <w:t xml:space="preserve">Empirical evidence has only found links between objectification, self-objectification, and negative outcomes for women within interpersonal interactions between male-female pairs. The purpose of the present study was to extend past research and consider the relationships between objectification and self-objectification within interactions between female pairs. Women were brought into the laboratory and interacted in same-sex dyads. Dyadic analysis was utilized to detect whether partners’ objectification of each other affected state self-objectification, as well as the resulting feelings of comfort and authenticity during the interaction. After the interaction, participants completed a questionnaire measuring, among other things, cognitive performance, career aspirations, and relationship agency. Results revealed a significant positive effect of being objectified by a female partner on women’s self-objectification. There was no significant relationship between self-objectification and authenticity. Further, although there were significantly negative effects on career aspirations and relationship agency resulting from a lack of relationship authenticity, there was no evidence that this is due to feelings of sexual objectification. The significant partner effect of objectification on actor self-objectification suggests that women being objectified by other women may result in feelings of self-objectification, and such research has powerful implications for the ways that women interact in both sexual and non-sexual settings.</w:t>
+        <w:t xml:space="preserve">Extant research on interpersonal objectification has focused mostly on links between objectification, self-objectification, and negative outcomes for women within mixed-gender interactions</w:t>
+      </w:r>
+      <w:r>
+        <w:t xml:space="preserve"> </w:t>
+      </w:r>
+      <w:r>
+        <w:t xml:space="preserve">(Garcia, Earnshaw, &amp; Quinn, 2016; Gervais, Sáez, Riemer, &amp; Klein, 2020)</w:t>
+      </w:r>
+      <w:r>
+        <w:t xml:space="preserve">. The purpose of the present study was to extend past research on interpersonal objectification to interactions between pairs of women. Women were brought into the laboratory and interacted face-to-face in same-sex dyads. Dyadic analysis</w:t>
+      </w:r>
+      <w:r>
+        <w:t xml:space="preserve"> </w:t>
+      </w:r>
+      <w:r>
+        <w:t xml:space="preserve">(Kenny, Kashy, &amp; Cook, 2006)</w:t>
+      </w:r>
+      <w:r>
+        <w:t xml:space="preserve"> </w:t>
+      </w:r>
+      <w:r>
+        <w:t xml:space="preserve">was utilized to detect whether partners’ objectification of each other affected state self-objectification, as well as the resulting feelings of comfort and authenticity during the interaction. Results revealed a significant positive relationship between being objectified by a woman interaction partner and women’s own self-objectification (a partner effect). There was no significant relationship between self-objectification and interaction inauthenticity. Further, there were significant negative effects of inauthenticity on career aspirations and relationship agency (actor effects). The significant partner effect of objectification on self-objectification suggests that women being objectified by other women may result in feelings of self-objectification, and this finding opens up questions for future research about how interpersonal objectification might function in situations without an immediate male gaze.</w:t>
       </w:r>
     </w:p>
     <w:p>
@@ -303,7 +324,7 @@
         <w:pStyle w:val="Textkrper"/>
       </w:pPr>
       <w:r>
-        <w:t xml:space="preserve">Roberts and Fredrickson (1997)</w:t>
+        <w:t xml:space="preserve">Barbara L Fredrickson and Roberts (1997)</w:t>
       </w:r>
       <w:r>
         <w:t xml:space="preserve"> </w:t>
@@ -318,31 +339,25 @@
         <w:t xml:space="preserve">(Calogero, 2004; Gay &amp; Castano, 2010; Gervais, Vescio, &amp; Allen, 2011)</w:t>
       </w:r>
       <w:r>
-        <w:t xml:space="preserve">, but what are the consequences when a woman objectifies another woman in an interaction? Psychological researchers studying the sexual objectification of women, have in recent years explored the interpersonal process of the objectification, finding evidence for self-objectification in the target as a proximal consequence of being objectified</w:t>
-      </w:r>
-      <w:r>
-        <w:t xml:space="preserve"> </w:t>
-      </w:r>
-      <w:r>
-        <w:t xml:space="preserve">(Garcia, Earnshaw, &amp; Quinn, 2016,</w:t>
-      </w:r>
-      <w:r>
-        <w:t xml:space="preserve"> </w:t>
-      </w:r>
-      <w:r>
-        <w:t xml:space="preserve">Strelan and Pagoudis (2018)</w:t>
-      </w:r>
-      <w:r>
-        <w:t xml:space="preserve">,</w:t>
-      </w:r>
-      <w:r>
-        <w:t xml:space="preserve"> </w:t>
-      </w:r>
-      <w:r>
-        <w:t xml:space="preserve">Riemer, Sáez, Brock, and Gervais (2020)</w:t>
-      </w:r>
-      <w:r>
-        <w:t xml:space="preserve">)</w:t>
+        <w:t xml:space="preserve">, but what are the consequences when a woman objectifies another woman in an interaction? Psychological researchers studying the sexual objectification of women, have in recent years explored the interpersonal process of the objectification, finding evidence for</w:t>
+      </w:r>
+      <w:r>
+        <w:t xml:space="preserve"> </w:t>
+      </w:r>
+      <w:r>
+        <w:rPr>
+          <w:i/>
+        </w:rPr>
+        <w:t xml:space="preserve">self</w:t>
+      </w:r>
+      <w:r>
+        <w:t xml:space="preserve">-objectification in the target as a proximal consequence of being objectified</w:t>
+      </w:r>
+      <w:r>
+        <w:t xml:space="preserve"> </w:t>
+      </w:r>
+      <w:r>
+        <w:t xml:space="preserve">(Garcia et al., 2016; Riemer, Sáez, Brock, &amp; Gervais, 2020; Strelan &amp; Pagoudis, 2018)</w:t>
       </w:r>
       <w:r>
         <w:t xml:space="preserve">. In a recent review,</w:t>
@@ -351,22 +366,39 @@
         <w:t xml:space="preserve"> </w:t>
       </w:r>
       <w:r>
-        <w:t xml:space="preserve">Gervais, Sáez, Riemer, and Klein (2020)</w:t>
-      </w:r>
-      <w:r>
-        <w:t xml:space="preserve"> </w:t>
-      </w:r>
-      <w:r>
-        <w:t xml:space="preserve">organized the extant literature on interpersonal self-objectification and proposed a theoretical model called the Social Interaction Model of Objectification (SIMO), however this model focuses on mixed-gender encounters. Although there is evidence that women objectify other women</w:t>
-      </w:r>
-      <w:r>
-        <w:t xml:space="preserve"> </w:t>
-      </w:r>
-      <w:r>
-        <w:t xml:space="preserve">(Loughnan et al., 2015a; Puvia &amp; Vaes, 2013)</w:t>
-      </w:r>
-      <w:r>
-        <w:t xml:space="preserve">, there are currently no studies investigating the process of interpersonal objectification in interactions between women. Is objectification by a female interaction partner related to an increase in self-objectification for the woman being objectified? Further, does objectification by a woman have the same downstream negative consequences for women as being objectified by a male interaction partner? The current study begins to address these questions by investigating interpersonal objectification among interacting pairs where both partners identify as women.</w:t>
+        <w:t xml:space="preserve">Gervais et al. (2020)</w:t>
+      </w:r>
+      <w:r>
+        <w:t xml:space="preserve"> </w:t>
+      </w:r>
+      <w:r>
+        <w:t xml:space="preserve">organized the extant literature on interpersonal self-objectification and proposed a theoretical model called the Social Interaction Model of Objectification (SIMO). The SIMO is useful for studying mixed-gender interactions, but what about interactions among women? Although there is evidence that women objectify other women</w:t>
+      </w:r>
+      <w:r>
+        <w:t xml:space="preserve"> </w:t>
+      </w:r>
+      <w:r>
+        <w:t xml:space="preserve">(</w:t>
+      </w:r>
+      <w:r>
+        <w:rPr>
+          <w:b/>
+        </w:rPr>
+        <w:t xml:space="preserve">???</w:t>
+      </w:r>
+      <w:r>
+        <w:t xml:space="preserve">; Puvia &amp; Vaes, 2013)</w:t>
+      </w:r>
+      <w:r>
+        <w:t xml:space="preserve">, studies investigating the process of interpersonal objectification in interactions between women is scarce.</w:t>
+      </w:r>
+    </w:p>
+    <w:p>
+      <w:pPr>
+        <w:pStyle w:val="Textkrper"/>
+      </w:pPr>
+      <w:r>
+        <w:t xml:space="preserve">Is objectification by a female interaction partner related to an increases in self-objectification for the woman being objectified? Further, does objectification by a woman have the same downstream negative consequences for women as being objectified by a male interaction partner? The current study begins to address these questions by investigating interpersonal objectification among interacting pairs where both partners identify as women.</w:t>
       </w:r>
     </w:p>
     <w:p>
@@ -384,19 +416,25 @@
         <w:pStyle w:val="FirstParagraph"/>
       </w:pPr>
       <w:r>
-        <w:t xml:space="preserve">Self-objectification is a psychological process that provides a cognitive mechanism to translate the experiences of interpersonal objectification</w:t>
-      </w:r>
-      <w:r>
-        <w:t xml:space="preserve"> </w:t>
-      </w:r>
-      <w:r>
-        <w:t xml:space="preserve">(Loughnan et al., 2015a)</w:t>
-      </w:r>
-      <w:r>
-        <w:t xml:space="preserve"> </w:t>
-      </w:r>
-      <w:r>
-        <w:t xml:space="preserve">to negative mental health outcomes (e.g., anxiety, self-esteem, and cognitive performance)</w:t>
+        <w:t xml:space="preserve">Self-objectification is a psychological process that provides that translates the experiences of interpersonal objectification [</w:t>
+      </w:r>
+      <w:r>
+        <w:t xml:space="preserve">Loughnan et al. (2015a)</w:t>
+      </w:r>
+      <w:r>
+        <w:t xml:space="preserve">;</w:t>
+      </w:r>
+      <w:r>
+        <w:t xml:space="preserve"> </w:t>
+      </w:r>
+      <w:r>
+        <w:t xml:space="preserve">Gervais et al. (2020)</w:t>
+      </w:r>
+      <w:r>
+        <w:t xml:space="preserve"> </w:t>
+      </w:r>
+      <w:r>
+        <w:t xml:space="preserve">into negative mental health outcomes (e.g., interaction inauthenticity, anxiety, self-esteem, and cognitive performance)</w:t>
       </w:r>
       <w:r>
         <w:t xml:space="preserve"> </w:t>
@@ -432,7 +470,7 @@
         <w:t xml:space="preserve"> </w:t>
       </w:r>
       <w:r>
-        <w:t xml:space="preserve">self-objectification (TSO). Furthermore, self-objectification can also be elicited momentarily, for example, when viewing sexualized images in movies and magazines</w:t>
+        <w:t xml:space="preserve">self-objectification (TSO), whereby one abopts a habitual third-person perspective on one’s own appearance. Furthermore, self-objectification can also be elicited momentarily, for example, when viewing sexualized images in movies and magazines</w:t>
       </w:r>
       <w:r>
         <w:t xml:space="preserve"> </w:t>
@@ -447,7 +485,7 @@
         <w:t xml:space="preserve"> </w:t>
       </w:r>
       <w:r>
-        <w:t xml:space="preserve">(B. L. Fredrickson, Roberts, Noll, Quinn, &amp; Twenge, 1998)</w:t>
+        <w:t xml:space="preserve">(Barbara L Fredrickson, Roberts, Noll, Quinn, &amp; Twenge, 1998)</w:t>
       </w:r>
       <w:r>
         <w:t xml:space="preserve">, or during video chat when you believe your interaction partner can only see your body</w:t>
@@ -486,387 +524,369 @@
         <w:t xml:space="preserve"> </w:t>
       </w:r>
       <w:r>
-        <w:t xml:space="preserve">and is characterized by feeling like a body rather than a full self within a particular moment, instance, or context</w:t>
-      </w:r>
-      <w:r>
-        <w:t xml:space="preserve"> </w:t>
-      </w:r>
-      <w:r>
-        <w:t xml:space="preserve">(Roberts &amp; Fredrickson, 1997)</w:t>
+        <w:t xml:space="preserve">and is characterized by feeling like a body rather than a full self within a particular moment, instance, or context.</w:t>
+      </w:r>
+    </w:p>
+    <w:p>
+      <w:pPr>
+        <w:pStyle w:val="Textkrper"/>
+      </w:pPr>
+      <w:r>
+        <w:t xml:space="preserve">There is evidence that being objectified by another person during an interaction elicits SSO. For example, in a face-to-face mixed-gender dyadic study,</w:t>
+      </w:r>
+      <w:r>
+        <w:t xml:space="preserve"> </w:t>
+      </w:r>
+      <w:r>
+        <w:t xml:space="preserve">Garcia et al. (2016)</w:t>
+      </w:r>
+      <w:r>
+        <w:t xml:space="preserve"> </w:t>
+      </w:r>
+      <w:r>
+        <w:t xml:space="preserve">found that men’s reported objectification of their female interaction partner was associated with increased self-objectification as reported by their female partner. Further, this negative effect of the men’s objectification on women’s SSO was strongest for women higher in TSO. The current study uses this same dyadic paradigm to study same-gender, woman-woman interacting pairs.</w:t>
+      </w:r>
+    </w:p>
+    <w:p>
+      <w:pPr>
+        <w:pStyle w:val="berschrift2"/>
+      </w:pPr>
+      <w:bookmarkStart w:id="24" w:name="women-objectifying-women"/>
+      <w:bookmarkEnd w:id="24"/>
+      <w:r>
+        <w:t xml:space="preserve">Women Objectifying Women</w:t>
+      </w:r>
+    </w:p>
+    <w:p>
+      <w:pPr>
+        <w:pStyle w:val="FirstParagraph"/>
+      </w:pPr>
+      <w:r>
+        <w:t xml:space="preserve">Past research investigating women objectifying other women has focused on the psychological conditions that led women to objectify women.</w:t>
+      </w:r>
+      <w:r>
+        <w:t xml:space="preserve"> </w:t>
+      </w:r>
+      <w:r>
+        <w:t xml:space="preserve">Harsey and Zurbriggen (2020)</w:t>
+      </w:r>
+      <w:r>
+        <w:t xml:space="preserve"> </w:t>
+      </w:r>
+      <w:r>
+        <w:t xml:space="preserve">found that self-objectification was related to the objectification of women to a similar degree for male and female participants. Along the same lines,</w:t>
+      </w:r>
+      <w:r>
+        <w:t xml:space="preserve"> </w:t>
+      </w:r>
+      <w:r>
+        <w:t xml:space="preserve">Strelan and Hargreaves (2005)</w:t>
+      </w:r>
+      <w:r>
+        <w:t xml:space="preserve"> </w:t>
+      </w:r>
+      <w:r>
+        <w:t xml:space="preserve">found that the more women self-objectify, the more they objectify other women. Could the process work in the other direction as well, that is, could objectification by a woman produce self-objectification, in a similar manner to objectification by a man?</w:t>
+      </w:r>
+      <w:r>
+        <w:t xml:space="preserve"> </w:t>
+      </w:r>
+      <w:r>
+        <w:t xml:space="preserve">Hill and Fischer (2008)</w:t>
+      </w:r>
+      <w:r>
+        <w:t xml:space="preserve"> </w:t>
+      </w:r>
+      <w:r>
+        <w:t xml:space="preserve">assessed women’s experiences of objectification from men independently from women’s experiences of objectification from other women. They found that women may be socialized not only to see themselves as objects, but perhaps to see other women as objects as well. This process, however, was not comfirmed to occur during an actual interpersonal interaction.</w:t>
+      </w:r>
+      <w:r>
+        <w:t xml:space="preserve"> </w:t>
+      </w:r>
+      <w:r>
+        <w:t xml:space="preserve">Loughnan et al. (2015a)</w:t>
+      </w:r>
+      <w:r>
+        <w:t xml:space="preserve"> </w:t>
+      </w:r>
+      <w:r>
+        <w:t xml:space="preserve">found that women objectify other women to a greater extent than they objectify men. Women have also been found to objectify (dehumanized) sexualized targets presented as images</w:t>
+      </w:r>
+      <w:r>
+        <w:t xml:space="preserve"> </w:t>
+      </w:r>
+      <w:r>
+        <w:t xml:space="preserve">(Puvia &amp; Vaes, 2013)</w:t>
+      </w:r>
+      <w:r>
+        <w:t xml:space="preserve">, but very little is known about interpersonal sexual objectification among women and what the proximal effects of this objectification might be. We do know that objectification has more adverse consequences for women than men</w:t>
+      </w:r>
+      <w:r>
+        <w:t xml:space="preserve"> </w:t>
+      </w:r>
+      <w:r>
+        <w:t xml:space="preserve">(Gervais et al., 2011; Moradi &amp; Huang, 2008; Saguy et al., 2010)</w:t>
+      </w:r>
+      <w:r>
+        <w:t xml:space="preserve">, however, if women objectify other women, perhaps even to a stronger degree than they objectify men, this woman to woman objectification might have detrimental outcomes.</w:t>
+      </w:r>
+    </w:p>
+    <w:p>
+      <w:pPr>
+        <w:pStyle w:val="berschrift2"/>
+      </w:pPr>
+      <w:bookmarkStart w:id="25" w:name="interpersonal-objectification"/>
+      <w:bookmarkEnd w:id="25"/>
+      <w:r>
+        <w:t xml:space="preserve">Interpersonal Objectification</w:t>
+      </w:r>
+    </w:p>
+    <w:p>
+      <w:pPr>
+        <w:pStyle w:val="FirstParagraph"/>
+      </w:pPr>
+      <w:r>
+        <w:t xml:space="preserve">Studies have shown that within social encounters women are gazed at more than men</w:t>
+      </w:r>
+      <w:r>
+        <w:t xml:space="preserve"> </w:t>
+      </w:r>
+      <w:r>
+        <w:t xml:space="preserve">(Briton &amp; Hall, 1995)</w:t>
+      </w:r>
+      <w:r>
+        <w:t xml:space="preserve">, often times feel</w:t>
+      </w:r>
+      <w:r>
+        <w:t xml:space="preserve"> </w:t>
+      </w:r>
+      <w:r>
+        <w:t xml:space="preserve">‘</w:t>
+      </w:r>
+      <w:r>
+        <w:t xml:space="preserve">looked at</w:t>
+      </w:r>
+      <w:r>
+        <w:t xml:space="preserve">’</w:t>
+      </w:r>
+      <w:r>
+        <w:t xml:space="preserve"> </w:t>
+      </w:r>
+      <w:r>
+        <w:t xml:space="preserve">within interpersonal interactions</w:t>
+      </w:r>
+      <w:r>
+        <w:t xml:space="preserve"> </w:t>
+      </w:r>
+      <w:r>
+        <w:t xml:space="preserve">(Argyle &amp; Williams, 1969; Miles-McLean et al., 2015)</w:t>
+      </w:r>
+      <w:r>
+        <w:t xml:space="preserve">, and are likely to internalize the objectifying gaze on their physical self</w:t>
+      </w:r>
+      <w:r>
+        <w:t xml:space="preserve"> </w:t>
+      </w:r>
+      <w:r>
+        <w:t xml:space="preserve">(Puvia &amp; Vaes, 2013; Young, 1979)</w:t>
+      </w:r>
+      <w:r>
+        <w:t xml:space="preserve">. Interpersonal objectification has been found to have negative consequences for women.</w:t>
+      </w:r>
+      <w:r>
+        <w:t xml:space="preserve"> </w:t>
+      </w:r>
+      <w:r>
+        <w:t xml:space="preserve">Gervais et al. (2011)</w:t>
+      </w:r>
+      <w:r>
+        <w:t xml:space="preserve"> </w:t>
+      </w:r>
+      <w:r>
+        <w:t xml:space="preserve">found that an objectifying gaze by a male interaction partner (confederate) was associated with lower math performance for women, than being objectified by a female interaction partner. Perhaps the most adverse negative consequence of interpersonal objectificaiton is that being objectified socializes girls and women to routinely treat themselves as objects to be looked at and evaluated</w:t>
+      </w:r>
+      <w:r>
+        <w:t xml:space="preserve"> </w:t>
+      </w:r>
+      <w:r>
+        <w:t xml:space="preserve">(Bartky, 1990; Berger, Cohen, &amp; Zelditch Jr, 1972; Barbara L Fredrickson et al., 1998)</w:t>
       </w:r>
       <w:r>
         <w:t xml:space="preserve">.</w:t>
       </w:r>
-    </w:p>
-    <w:p>
-      <w:pPr>
-        <w:pStyle w:val="Textkrper"/>
-      </w:pPr>
-      <w:r>
-        <w:t xml:space="preserve">There is evidence that being objectified by another person during an interaction elicits SSO. For example, in a face-to-face mixed-gender dyadic study,</w:t>
-      </w:r>
-      <w:r>
-        <w:t xml:space="preserve"> </w:t>
-      </w:r>
-      <w:r>
-        <w:t xml:space="preserve">Garcia et al. (2016)</w:t>
-      </w:r>
-      <w:r>
-        <w:t xml:space="preserve"> </w:t>
-      </w:r>
-      <w:r>
-        <w:t xml:space="preserve">found that men’s reported objectification of their female interaction partner was associated with increased self-objectification as reported by their female partner. Further, this negative effect of the men’s objectification on women’s SSO was strongest for women higher in TSO. The current study uses this same dyadic paradigm to study same-gender, woman-woman interacting pairs.</w:t>
-      </w:r>
-    </w:p>
-    <w:p>
-      <w:pPr>
-        <w:pStyle w:val="berschrift2"/>
-      </w:pPr>
-      <w:bookmarkStart w:id="24" w:name="interpersonal-objectification"/>
-      <w:bookmarkEnd w:id="24"/>
-      <w:r>
-        <w:t xml:space="preserve">Interpersonal Objectification</w:t>
-      </w:r>
-    </w:p>
-    <w:p>
-      <w:pPr>
-        <w:pStyle w:val="FirstParagraph"/>
-      </w:pPr>
-      <w:r>
-        <w:t xml:space="preserve">Studies have shown that within social encounters women are gazed at more than men</w:t>
-      </w:r>
-      <w:r>
-        <w:t xml:space="preserve"> </w:t>
-      </w:r>
-      <w:r>
-        <w:t xml:space="preserve">(Briton &amp; Hall, 1995)</w:t>
-      </w:r>
-      <w:r>
-        <w:t xml:space="preserve">, often times feel</w:t>
-      </w:r>
-      <w:r>
-        <w:t xml:space="preserve"> </w:t>
-      </w:r>
-      <w:r>
-        <w:t xml:space="preserve">‘</w:t>
-      </w:r>
-      <w:r>
-        <w:t xml:space="preserve">looked at</w:t>
-      </w:r>
-      <w:r>
-        <w:t xml:space="preserve">’</w:t>
-      </w:r>
-      <w:r>
-        <w:t xml:space="preserve"> </w:t>
-      </w:r>
-      <w:r>
-        <w:t xml:space="preserve">within interpersonal interactions</w:t>
-      </w:r>
-      <w:r>
-        <w:t xml:space="preserve"> </w:t>
-      </w:r>
-      <w:r>
-        <w:t xml:space="preserve">(Argyle &amp; Williams, 1969; Miles-McLean et al., 2015)</w:t>
-      </w:r>
-      <w:r>
-        <w:t xml:space="preserve">, and are likely to internalize the objectifying gaze on their physical self</w:t>
-      </w:r>
-      <w:r>
-        <w:t xml:space="preserve"> </w:t>
-      </w:r>
-      <w:r>
-        <w:t xml:space="preserve">(Puvia &amp; Vaes, 2013; Young, 1979)</w:t>
-      </w:r>
-      <w:r>
-        <w:t xml:space="preserve">. Interpersonal objectification has been found to have negative consequences for women.</w:t>
-      </w:r>
-      <w:r>
-        <w:t xml:space="preserve"> </w:t>
-      </w:r>
-      <w:r>
-        <w:t xml:space="preserve">Gervais et al. (2011)</w:t>
-      </w:r>
-      <w:r>
-        <w:t xml:space="preserve"> </w:t>
-      </w:r>
-      <w:r>
-        <w:t xml:space="preserve">found that an objectifying gaze by a male interaction partner (confederate) was associated with lower math performance for women, than being objectified by a female interaction partner. Moreover, perhaps the most adverse effect of interpersonal objectificaiton is that being objectified socializes girls and women to treat themselves as objects to be looked at and evaluated</w:t>
-      </w:r>
-      <w:r>
-        <w:t xml:space="preserve"> </w:t>
-      </w:r>
-      <w:r>
-        <w:t xml:space="preserve">(Bartky, 1990; Berger, Cohen, &amp; Zelditch Jr, 1972; B. L. Fredrickson et al., 1998)</w:t>
+      <w:r>
+        <w:t xml:space="preserve"> </w:t>
+      </w:r>
+      <w:r>
+        <w:t xml:space="preserve">Gervais et al. (2020)</w:t>
+      </w:r>
+      <w:r>
+        <w:t xml:space="preserve"> </w:t>
+      </w:r>
+      <w:r>
+        <w:t xml:space="preserve">recently reviewed the research on interpersonal objectification and organized our current theoretical understanding of this process in the Social Interaction Model of Objectification (SIMO). What is clear from</w:t>
+      </w:r>
+      <w:r>
+        <w:t xml:space="preserve"> </w:t>
+      </w:r>
+      <w:r>
+        <w:t xml:space="preserve">Gervais et al. (2020)</w:t>
+      </w:r>
+      <w:r>
+        <w:t xml:space="preserve">’s review is that we know little about women-on-women interpersonal objectification. Could there also be negative consequences for women of interpersonal objectification by women?</w:t>
+      </w:r>
+    </w:p>
+    <w:p>
+      <w:pPr>
+        <w:pStyle w:val="Textkrper"/>
+      </w:pPr>
+      <w:r>
+        <w:t xml:space="preserve">Researchers have also studied interpersonal objectification and self-objectification in romantic relationships</w:t>
+      </w:r>
+      <w:r>
+        <w:t xml:space="preserve"> </w:t>
+      </w:r>
+      <w:r>
+        <w:t xml:space="preserve">(Strelan &amp; Pagoudis, 2018)</w:t>
+      </w:r>
+      <w:r>
+        <w:t xml:space="preserve">, in addition to interactions with strangers. Among heterosexual male and female college students, self-objectification has been found to be positively associated with the extent to which they objectify their romantic partners</w:t>
+      </w:r>
+      <w:r>
+        <w:t xml:space="preserve"> </w:t>
+      </w:r>
+      <w:r>
+        <w:t xml:space="preserve">(Zurbriggen, Ramsey, &amp; Jaworski, 2011)</w:t>
+      </w:r>
+      <w:r>
+        <w:t xml:space="preserve">. Evidence is mixed, suggesting that women can sometimes have positive outcomes from appearance valuation within the context of an established romantic relationship. There is also evidence that they experience less SSO after appearance comments within romantic relationships</w:t>
+      </w:r>
+      <w:r>
+        <w:t xml:space="preserve"> </w:t>
+      </w:r>
+      <w:r>
+        <w:t xml:space="preserve">(Meltzer, 2020)</w:t>
+      </w:r>
+      <w:r>
+        <w:t xml:space="preserve">, but less is known about first dates. An important caveat to this literature is that it is only about heterosexual relationships. A recent study has investigated the effect of self-objectification on the reduction of relationship building skills in general (including same-sex friendships)</w:t>
+      </w:r>
+      <w:r>
+        <w:t xml:space="preserve"> </w:t>
+      </w:r>
+      <w:r>
+        <w:t xml:space="preserve">(Terán, Jiao, &amp; Aubrey, 2020)</w:t>
+      </w:r>
+      <w:r>
+        <w:t xml:space="preserve">. Both romantic relationships and stranger encounters have been studied in the context of objectification, but neither of these literatures have investigated specifically same-gender relationships.</w:t>
+      </w:r>
+    </w:p>
+    <w:p>
+      <w:pPr>
+        <w:pStyle w:val="Textkrper"/>
+      </w:pPr>
+      <w:r>
+        <w:t xml:space="preserve">There is evidence that the experience of state self-objectification in mixed-gender contexts (stranger and romantic) has negative consequences for women, but what about in the context of interactions with other women? Is the self-objectification experienced in mixed-gender interactions associated with the same negative process as that experienced in same-gender interactions? The ample research demonstrating that the male gaze has a particularly detrimental effect for women would suggest no</w:t>
+      </w:r>
+      <w:r>
+        <w:t xml:space="preserve"> </w:t>
+      </w:r>
+      <w:r>
+        <w:t xml:space="preserve">(Calogero, 2004; Gay &amp; Castano, 2010; Gervais et al., 2011; Saguy et al., 2010; Yilmaz &amp; Bozo, 2019)</w:t>
+      </w:r>
+      <w:r>
+        <w:t xml:space="preserve">, but, there is evidence that women do objectify other women</w:t>
+      </w:r>
+      <w:r>
+        <w:t xml:space="preserve"> </w:t>
+      </w:r>
+      <w:r>
+        <w:t xml:space="preserve">(Harsey &amp; Zurbriggen, 2020; Loughnan et al., 2015a; Puvia &amp; Vaes, 2013)</w:t>
+      </w:r>
+      <w:r>
+        <w:t xml:space="preserve"> </w:t>
+      </w:r>
+      <w:r>
+        <w:t xml:space="preserve">and to would be helpful to understand the consequencs of this intragroup objectification for women. When women objectify other women, does it lead to self-objectification in the same way men’s objectification of women does</w:t>
+      </w:r>
+      <w:r>
+        <w:t xml:space="preserve"> </w:t>
+      </w:r>
+      <w:r>
+        <w:t xml:space="preserve">(Garcia et al., 2016)</w:t>
+      </w:r>
+      <w:r>
+        <w:t xml:space="preserve">? If so, does the self-objectification experienced in these same-gender interactions have the same negative consequences for authenticity in that interaction?</w:t>
+      </w:r>
+    </w:p>
+    <w:p>
+      <w:pPr>
+        <w:pStyle w:val="Textkrper"/>
+      </w:pPr>
+      <w:r>
+        <w:t xml:space="preserve">There is some evidence that reduced authenticity is a consequence of self-objectification</w:t>
+      </w:r>
+      <w:r>
+        <w:t xml:space="preserve"> </w:t>
+      </w:r>
+      <w:r>
+        <w:t xml:space="preserve">(Garcia et al., 2016; Terán et al., 2020)</w:t>
+      </w:r>
+      <w:r>
+        <w:t xml:space="preserve">. This link has been justified by the literature on stigmatized-stigmatizer interactions</w:t>
+      </w:r>
+      <w:r>
+        <w:t xml:space="preserve"> </w:t>
+      </w:r>
+      <w:r>
+        <w:t xml:space="preserve">(M. R. Hebl &amp; Dovidio, 2005; Richeson &amp; Shelton, 2003; Shelton, Richeson, &amp; Salvatore, 2005)</w:t>
+      </w:r>
+      <w:r>
+        <w:t xml:space="preserve">, viewing the experience of being objectified in an interaction as an identity threat situation</w:t>
+      </w:r>
+      <w:r>
+        <w:t xml:space="preserve"> </w:t>
+      </w:r>
+      <w:r>
+        <w:t xml:space="preserve">(Miles-McLean et al., 2015; Nadal &amp; Haynes, 2012)</w:t>
+      </w:r>
+      <w:r>
+        <w:t xml:space="preserve">. Further, empirical evidence reveals that objectification manifests through inauthenticity in romantic relationships</w:t>
+      </w:r>
+      <w:r>
+        <w:t xml:space="preserve"> </w:t>
+      </w:r>
+      <w:r>
+        <w:t xml:space="preserve">(Brunell et al., 2010)</w:t>
+      </w:r>
+      <w:r>
+        <w:t xml:space="preserve">, adverse attitudes in regard to career aspirations, and a decrease in concentration and impairment in female cognitive performance</w:t>
+      </w:r>
+      <w:r>
+        <w:t xml:space="preserve"> </w:t>
+      </w:r>
+      <w:r>
+        <w:t xml:space="preserve">(Kahalon, Shnabel, &amp; Becker, 2018; D. M. Quinn, Chaudoir, &amp; Kallen, 2011)</w:t>
+      </w:r>
+      <w:r>
+        <w:t xml:space="preserve">. When a woman is objectified by a man, and subsequently experiences self-objectification, the intergroup nature of this encounter might trigger identity threat. Thus, perhaps there are fewer negative consequences when a woman is objectified by another woman, specifically, woman-woman interpersonal objectification processes might diverge from mix-gender interpersonal objectification processes precisely because they are not intergroup interactions (at least with respect to gender identity). A woman objectified by another woman may not be having the same negative consequences that cascade from situations that trigger group-based identity threat</w:t>
+      </w:r>
+      <w:r>
+        <w:t xml:space="preserve"> </w:t>
+      </w:r>
+      <w:r>
+        <w:t xml:space="preserve">(Deaux &amp; Major, 1987; Dovidio, Hebl, Richeson, &amp; Shelton, 2006; M. R. Hebl &amp; Dovidio, 2005)</w:t>
+      </w:r>
+      <w:r>
+        <w:t xml:space="preserve">, but feeling like a body, rather than a full human, in any interaction (intergroup or ingroup) may be enough to reduce women’s feelings of authenticity and social competence, regardless of the gender of the objectifyer</w:t>
+      </w:r>
+      <w:r>
+        <w:t xml:space="preserve"> </w:t>
+      </w:r>
+      <w:r>
+        <w:t xml:space="preserve">(Terán et al., 2020; Tolman, Impett, Tracy, &amp; Michael, 2006)</w:t>
       </w:r>
       <w:r>
         <w:t xml:space="preserve">.</w:t>
-      </w:r>
-      <w:r>
-        <w:t xml:space="preserve"> </w:t>
-      </w:r>
-      <w:r>
-        <w:t xml:space="preserve">Gervais et al. (2020)</w:t>
-      </w:r>
-      <w:r>
-        <w:t xml:space="preserve"> </w:t>
-      </w:r>
-      <w:r>
-        <w:t xml:space="preserve">recently reviewed the research on interpersonal objectification and organized our current theoretical understanding of this process in the Social Interaction Model of Objectification (SIMO). What is clear from</w:t>
-      </w:r>
-      <w:r>
-        <w:t xml:space="preserve"> </w:t>
-      </w:r>
-      <w:r>
-        <w:t xml:space="preserve">Gervais et al. (2020)</w:t>
-      </w:r>
-      <w:r>
-        <w:t xml:space="preserve">’s review is that we know little about women-on-women interpersonal objectification. Could there also be negative consequences of this type of interpersonal objectification?</w:t>
-      </w:r>
-    </w:p>
-    <w:p>
-      <w:pPr>
-        <w:pStyle w:val="Textkrper"/>
-      </w:pPr>
-      <w:r>
-        <w:t xml:space="preserve">Interpersonal objectification can also occur within the context of romantic relationships, in addition to interactions with strangers. Among heterosexual male and female college students, self-objectification has been found to be positively associated with the extent to which they objectify their romantic partners</w:t>
-      </w:r>
-      <w:r>
-        <w:t xml:space="preserve"> </w:t>
-      </w:r>
-      <w:r>
-        <w:t xml:space="preserve">(Zurbriggen, Ramsey, &amp; Jaworski, 2011)</w:t>
-      </w:r>
-      <w:r>
-        <w:t xml:space="preserve">. Researchers have also studied interpersonal objectification and self-objectification in romantic relationships</w:t>
-      </w:r>
-      <w:r>
-        <w:t xml:space="preserve"> </w:t>
-      </w:r>
-      <w:r>
-        <w:t xml:space="preserve">(Strelan &amp; Pagoudis, 2018)</w:t>
-      </w:r>
-      <w:r>
-        <w:t xml:space="preserve">. Evidence is mixed, suggesting that women can sometimes have positive outcomes from appearance valuation within the context of an established romantic relationship. There is also evidence that they experience less SSO after appearance comments within romantic relationships</w:t>
-      </w:r>
-      <w:r>
-        <w:t xml:space="preserve"> </w:t>
-      </w:r>
-      <w:r>
-        <w:t xml:space="preserve">(Meltzer, 2020)</w:t>
-      </w:r>
-      <w:r>
-        <w:t xml:space="preserve">, but less is known about first dates. An important caveat to this literature is that it is only about heterosexual relationships. A recent study has investigated the effect of self-objectification on the reduction of relationship building skills in general (including same-sex friendships)</w:t>
-      </w:r>
-      <w:r>
-        <w:t xml:space="preserve"> </w:t>
-      </w:r>
-      <w:r>
-        <w:t xml:space="preserve">(Terán, Jiao, &amp; Aubrey, 2020)</w:t>
-      </w:r>
-      <w:r>
-        <w:t xml:space="preserve">. Both romantic relationships and stranger encounters have been studied in the context of objectification, but neither of these literatures have investigated specifically same-gender relationships.</w:t>
-      </w:r>
-    </w:p>
-    <w:p>
-      <w:pPr>
-        <w:pStyle w:val="Textkrper"/>
-      </w:pPr>
-      <w:r>
-        <w:t xml:space="preserve">There is evidence that the experience of state self-objectification in mixed-gender contexts (stranger and romantic) has negative consequences for women, but what about in the context of interactions with other women? Is the self-objectification experienced in mixed-gender interactions associated with the same negative process as that experienced in same-gender interactions? The ample research demonstrating that the male gaze has a particularly detrimental effect for women would suggest no</w:t>
-      </w:r>
-      <w:r>
-        <w:t xml:space="preserve"> </w:t>
-      </w:r>
-      <w:r>
-        <w:t xml:space="preserve">(Gay &amp; Castano, 2010; Gervais et al., 2011; Saguy et al., 2010,</w:t>
-      </w:r>
-      <w:r>
-        <w:t xml:space="preserve"> </w:t>
-      </w:r>
-      <w:r>
-        <w:t xml:space="preserve">Calogero (2004)</w:t>
-      </w:r>
-      <w:r>
-        <w:t xml:space="preserve">; Yilmaz &amp; Bozo, 2019)</w:t>
-      </w:r>
-      <w:r>
-        <w:t xml:space="preserve">, but, there is evidence that women do objectify other women</w:t>
-      </w:r>
-      <w:r>
-        <w:t xml:space="preserve"> </w:t>
-      </w:r>
-      <w:r>
-        <w:t xml:space="preserve">(Harsey &amp; Zurbriggen, 2020; Loughnan et al., 2015a; Puvia &amp; Vaes, 2013)</w:t>
-      </w:r>
-      <w:r>
-        <w:t xml:space="preserve"> </w:t>
-      </w:r>
-      <w:r>
-        <w:t xml:space="preserve">and to would be helpful to understand the consequencs of this intragroup objectification for women. When women objectify other women, does it lead to self-objectification in the same way men’s objectification of women does</w:t>
-      </w:r>
-      <w:r>
-        <w:t xml:space="preserve"> </w:t>
-      </w:r>
-      <w:r>
-        <w:t xml:space="preserve">(Garcia et al., 2016)</w:t>
-      </w:r>
-      <w:r>
-        <w:t xml:space="preserve">? If so, does the self-objectification experienced in these same-gender interactions have the same negative consequences for authenticity in that interaction?</w:t>
-      </w:r>
-    </w:p>
-    <w:p>
-      <w:pPr>
-        <w:pStyle w:val="Textkrper"/>
-      </w:pPr>
-      <w:r>
-        <w:t xml:space="preserve">There is some evidence that reduced authenticity is a consequence of self-objectification</w:t>
-      </w:r>
-      <w:r>
-        <w:t xml:space="preserve"> </w:t>
-      </w:r>
-      <w:r>
-        <w:t xml:space="preserve">(Garcia et al., 2016; Terán et al., 2020)</w:t>
-      </w:r>
-      <w:r>
-        <w:t xml:space="preserve">. This link has been justified by the literature on stigmatized-stigmatizer interactions</w:t>
-      </w:r>
-      <w:r>
-        <w:t xml:space="preserve"> </w:t>
-      </w:r>
-      <w:r>
-        <w:t xml:space="preserve">(M. R. Hebl &amp; Dovidio, 2005; Richeson &amp; Shelton, 2003; Shelton, Richeson, &amp; Salvatore, 2005)</w:t>
-      </w:r>
-      <w:r>
-        <w:t xml:space="preserve">, viewing the experience of being objectified in an interaction as an identity threat situation</w:t>
-      </w:r>
-      <w:r>
-        <w:t xml:space="preserve"> </w:t>
-      </w:r>
-      <w:r>
-        <w:t xml:space="preserve">(Miles-McLean et al., 2015; Nadal &amp; Haynes, 2012)</w:t>
-      </w:r>
-      <w:r>
-        <w:t xml:space="preserve">. Further, empirical evidence reveals that objectification manifests through inauthenticity in romantic relationships</w:t>
-      </w:r>
-      <w:r>
-        <w:t xml:space="preserve"> </w:t>
-      </w:r>
-      <w:r>
-        <w:t xml:space="preserve">(Brunell et al., 2010)</w:t>
-      </w:r>
-      <w:r>
-        <w:t xml:space="preserve">, adverse attitudes in regard to career aspirations, and a decrease in concentration and impairment in female cognitive performance</w:t>
-      </w:r>
-      <w:r>
-        <w:t xml:space="preserve"> </w:t>
-      </w:r>
-      <w:r>
-        <w:t xml:space="preserve">(Kahalon, Shnabel, &amp; Becker, 2018; D. M. Quinn, Chaudoir, &amp; Kallen, 2011)</w:t>
-      </w:r>
-      <w:r>
-        <w:t xml:space="preserve">. When a woman is objectified by a man, and subsequently experiences self-objectification, the intergroup nature of this encounter might trigger identity threat. Thus, perhaps there are fewer negative consequences when a woman is objectified by another woman, specifically, woman-woman interpersonal objectification processes might diverge from mix-gender interpersonal objectification processes precisely because they are not intergroup interactions (at least with respect to gender identity). A woman objectified by another woman may not be having the same negative consequences that cascade from situations that trigger group-based identity threat</w:t>
-      </w:r>
-      <w:r>
-        <w:t xml:space="preserve"> </w:t>
-      </w:r>
-      <w:r>
-        <w:t xml:space="preserve">(Deaux &amp; Major, 1987; Dovidio, Hebl, Richeson, &amp; Shelton, 2006; M. R. Hebl &amp; Dovidio, 2005)</w:t>
-      </w:r>
-      <w:r>
-        <w:t xml:space="preserve">, but feeling like a body, rather than a full human, in any interaction (intergroup or ingroup) may be enough to reduce women’s feelings of authenticity and social competence, regardless of the gender of the objectifyer</w:t>
-      </w:r>
-      <w:r>
-        <w:t xml:space="preserve"> </w:t>
-      </w:r>
-      <w:r>
-        <w:t xml:space="preserve">(Terán et al., 2020; Tolman, Impett, Tracy, &amp; Michael, 2006)</w:t>
-      </w:r>
-      <w:r>
-        <w:t xml:space="preserve">.</w:t>
-      </w:r>
-    </w:p>
-    <w:p>
-      <w:pPr>
-        <w:pStyle w:val="berschrift2"/>
-      </w:pPr>
-      <w:bookmarkStart w:id="25" w:name="women-objectifying-women"/>
-      <w:bookmarkEnd w:id="25"/>
-      <w:r>
-        <w:t xml:space="preserve">Women Objectifying Women</w:t>
-      </w:r>
-    </w:p>
-    <w:p>
-      <w:pPr>
-        <w:pStyle w:val="FirstParagraph"/>
-      </w:pPr>
-      <w:r>
-        <w:t xml:space="preserve">Past research investigating women objectifying other women has focused on the psychological conditions that led women to objectify women.</w:t>
-      </w:r>
-      <w:r>
-        <w:t xml:space="preserve"> </w:t>
-      </w:r>
-      <w:r>
-        <w:t xml:space="preserve">Harsey and Zurbriggen (2020)</w:t>
-      </w:r>
-      <w:r>
-        <w:t xml:space="preserve"> </w:t>
-      </w:r>
-      <w:r>
-        <w:t xml:space="preserve">found that self-objectification was related to the objectification of women to a similar degree for male and female participants. Along the same lines,</w:t>
-      </w:r>
-      <w:r>
-        <w:t xml:space="preserve"> </w:t>
-      </w:r>
-      <w:r>
-        <w:t xml:space="preserve">Strelan and Hargreaves (2005)</w:t>
-      </w:r>
-      <w:r>
-        <w:t xml:space="preserve"> </w:t>
-      </w:r>
-      <w:r>
-        <w:t xml:space="preserve">found that the more women self-objectify, the more they objectify other women. Could the process work in the other direction as well, that is, could objectification by a woman produce self-objectification, in a similar manner to objectification by a man?</w:t>
-      </w:r>
-      <w:r>
-        <w:t xml:space="preserve"> </w:t>
-      </w:r>
-      <w:r>
-        <w:t xml:space="preserve">Hill and Fischer (2008)</w:t>
-      </w:r>
-      <w:r>
-        <w:t xml:space="preserve"> </w:t>
-      </w:r>
-      <w:r>
-        <w:t xml:space="preserve">assessed women’s experiences of objectification from men independently from women’s experiences of objectification from other women. They found that women may be socialized not only to see themselves as objects, but perhaps to see other women as objects as well. This process, however, was not comfirmed to occur during an actual interpersonal interaction.</w:t>
-      </w:r>
-      <w:r>
-        <w:t xml:space="preserve"> </w:t>
-      </w:r>
-      <w:r>
-        <w:t xml:space="preserve">Loughnan et al. (2015a)</w:t>
-      </w:r>
-      <w:r>
-        <w:t xml:space="preserve"> </w:t>
-      </w:r>
-      <w:r>
-        <w:t xml:space="preserve">found that women objectify other women to a greater extent than they objectify men. Women have also been found to objectify (dehumanized) sexualized targets presented as images</w:t>
-      </w:r>
-      <w:r>
-        <w:t xml:space="preserve"> </w:t>
-      </w:r>
-      <w:r>
-        <w:t xml:space="preserve">(Puvia &amp; Vaes, 2013)</w:t>
-      </w:r>
-      <w:r>
-        <w:t xml:space="preserve">, but very little is known about interpersonal sexual objectification among women and what the proximal effects of this objectification might be. We do know that objectification has more adverse consequences for women than men</w:t>
-      </w:r>
-      <w:r>
-        <w:t xml:space="preserve"> </w:t>
-      </w:r>
-      <w:r>
-        <w:t xml:space="preserve">(Gervais et al., 2011; Moradi &amp; Huang, 2008; Saguy et al., 2010)</w:t>
-      </w:r>
-      <w:r>
-        <w:t xml:space="preserve">, however, if women objectify other women, perhaps even to a stronger degree than they objectify men, this woman to woman objectification might have detrimental outcomes.</w:t>
       </w:r>
     </w:p>
     <w:p>
@@ -902,32 +922,7 @@
         <w:t xml:space="preserve">Garcia et al. (2016)</w:t>
       </w:r>
       <w:r>
-        <w:t xml:space="preserve">. Most importantly, we predicted that being objectified by one’s interaction partner would lead to self-objectification. We also expected that TSO would moderate this relationship, amplifying the positive assocaition between being objectified and SSO for women higher in TSO. We hypothesized that SSO would, in turn, lead to feelings of inauthenticity</w:t>
-      </w:r>
-      <w:r>
-        <w:t xml:space="preserve"> </w:t>
-      </w:r>
-      <w:r>
-        <w:t xml:space="preserve">(although there is ample support against this prediction from the identity threat within intergroup interactions literature; Rollero, 2016)</w:t>
-      </w:r>
-      <w:r>
-        <w:t xml:space="preserve">. Further, we hypothesized that these feelings of inauthencity would then be associated with reduced feelings of agency in romantic relationships, reduced career aspiration, and reduced cognitive performance. In summary, we expected to find a positive relationship between other-objectification by one’s partner and state self-objectification. We also expected to find a negative relationship between self-state objectification and interaction authenticity, and that interaction authenticity will be positively related to cognitive performance, relationship agency, and career aspirations.</w:t>
-      </w:r>
-    </w:p>
-    <w:p>
-      <w:pPr>
-        <w:pStyle w:val="Textkrper"/>
-      </w:pPr>
-      <w:r>
-        <w:t xml:space="preserve">These hypotheses are considered exploratory, given the lack of prior research theorizing about these linkages.</w:t>
-      </w:r>
-    </w:p>
-    <w:p>
-      <w:pPr>
-        <w:pStyle w:val="Textkrper"/>
-      </w:pPr>
-      <w:r>
-        <w:t xml:space="preserve">Here we would like to note that</w:t>
+        <w:t xml:space="preserve">. Most importantly, we predicted that being objectified by one’s interaction partner would lead to self-objectification. We also expected that TSO would moderate this relationship, amplifying the positive assocaition between being objectified and SSO for women higher in TSO. Here we would like to note that</w:t>
       </w:r>
       <w:r>
         <w:t xml:space="preserve"> </w:t>
@@ -964,6 +959,35 @@
       </w:r>
       <w:r>
         <w:t xml:space="preserve">would predict the TSO to other-objectification link, further theorizing that this relationships is mediated by the woman’s own state self-objectification (SSO). This limited, but extant, set of literature on woman-woman objectification points to a possible alternative model from the model hypothesized in the current study. Where appropriate, we report results considering the causal directions implied by this alternative mediation model.</w:t>
+      </w:r>
+    </w:p>
+    <w:p>
+      <w:pPr>
+        <w:pStyle w:val="Textkrper"/>
+      </w:pPr>
+      <w:r>
+        <w:t xml:space="preserve">We also tested whether SSO would, in turn, lead to feelings of inauthenticity. The investigation of the SSO - inauthenticity connection is considered exploratory given the lack of support for this connection from the literature on identity threat in intragroup interactions</w:t>
+      </w:r>
+      <w:r>
+        <w:t xml:space="preserve"> </w:t>
+      </w:r>
+      <w:r>
+        <w:t xml:space="preserve">(Rollero, 2016)</w:t>
+      </w:r>
+      <w:r>
+        <w:t xml:space="preserve"> </w:t>
+      </w:r>
+      <w:r>
+        <w:t xml:space="preserve">but support for this connection in the objectification literature</w:t>
+      </w:r>
+      <w:r>
+        <w:t xml:space="preserve"> </w:t>
+      </w:r>
+      <w:r>
+        <w:t xml:space="preserve">(Garcia et al., 2016; Terán et al., 2020)</w:t>
+      </w:r>
+      <w:r>
+        <w:t xml:space="preserve">. Regardless of whether there was an association between SSO and inauthenticity, we hypothesized that feelings of inauthencity would be associated with reduced feelings of agency in romantic relationships, reduced career aspiration, and reduced cognitive performance. In summary, we expected to find a positive relationship between other-objectification by one’s partner and state self-objectification. We also expected to find a negative relationship between self-state objectification and interaction authenticity, and that interaction authenticity will be positively related to cognitive performance, relationship agency, and career aspirations.</w:t>
       </w:r>
     </w:p>
     <w:p>
@@ -1231,7 +1255,7 @@
         <w:pStyle w:val="FirstParagraph"/>
       </w:pPr>
       <w:r>
-        <w:t xml:space="preserve">Data from two demographically similar higher education institutions in the Northeast United States were combined to create the final analysis sample (</w:t>
+        <w:t xml:space="preserve">Thirty-two previously unacquainted dyads of self-identifying women participated in this study. Data from two demographically similar higher education institutions in the Northeast United States were combined to create the final analysis sample (</w:t>
       </w:r>
       <w:r>
         <w:rPr>
@@ -1243,7 +1267,7 @@
         <w:t xml:space="preserve"> </w:t>
       </w:r>
       <w:r>
-        <w:t xml:space="preserve">64) used in this study. In the measures section that follows we refer to them as Sample 1 and Sample 2. Thirty-two previously unacquainted self-identifying female dyads (64 total participants) from institutions in the Northeast of the United States participated in this study. Sample 1 (</w:t>
+        <w:t xml:space="preserve">64) used in this study. In the measures section that follows we refer to them as Sample 1 and Sample 2. Sample 1 (</w:t>
       </w:r>
       <w:r>
         <w:rPr>
@@ -1267,7 +1291,19 @@
         <w:t xml:space="preserve"> </w:t>
       </w:r>
       <w:r>
-        <w:t xml:space="preserve">40) is from a women’s liberal arts college. More specifically, twelve of the pairs were students at a co-ed liberal arts college, while the remaining twenty pairs attended a women’s liberal arts college. [Footnote: Initially, data was collected from same-sex and mixed-sex dyads that comprised of male and female gendered individuals. Sample 1 originally consisted of twenty-two pairs, twelve men and thirty-two women. Twenty-three pairs made up of forty-three women and one man, as well as two participants who did not identify with either gender category, formed Sample 2. For consistency, we limited participant data to same sex female pairs at the two colleges.] All results presented below are from models including sample as a control variable.</w:t>
+        <w:t xml:space="preserve">40) is from a women’s liberal arts college. More specifically, twelve of the pairs were students at a co-ed liberal arts college, while the remaining twenty pairs attended a women’s liberal arts college.</w:t>
+      </w:r>
+      <w:r>
+        <w:rPr>
+          <w:rStyle w:val="Funotenzeichen"/>
+        </w:rPr>
+        <w:footnoteReference w:id="30"/>
+      </w:r>
+      <w:r>
+        <w:t xml:space="preserve"> </w:t>
+      </w:r>
+      <w:r>
+        <w:t xml:space="preserve">All results presented below are from models including sample as a control variable.</w:t>
       </w:r>
     </w:p>
     <w:p>
@@ -1282,8 +1318,8 @@
       <w:pPr>
         <w:pStyle w:val="berschrift2"/>
       </w:pPr>
-      <w:bookmarkStart w:id="30" w:name="post-interaction-measures"/>
-      <w:bookmarkEnd w:id="30"/>
+      <w:bookmarkStart w:id="31" w:name="post-interaction-measures"/>
+      <w:bookmarkEnd w:id="31"/>
       <w:r>
         <w:t xml:space="preserve">Post interaction Measures</w:t>
       </w:r>
@@ -2295,8 +2331,8 @@
       <w:pPr>
         <w:pStyle w:val="berschrift3"/>
       </w:pPr>
-      <w:bookmarkStart w:id="31" w:name="cognitive-performance"/>
-      <w:bookmarkEnd w:id="31"/>
+      <w:bookmarkStart w:id="32" w:name="cognitive-performance"/>
+      <w:bookmarkEnd w:id="32"/>
       <w:r>
         <w:t xml:space="preserve">Cognitive Performance</w:t>
       </w:r>
@@ -2367,8 +2403,8 @@
       <w:pPr>
         <w:pStyle w:val="berschrift3"/>
       </w:pPr>
-      <w:bookmarkStart w:id="32" w:name="state-other-objectification"/>
-      <w:bookmarkEnd w:id="32"/>
+      <w:bookmarkStart w:id="33" w:name="state-other-objectification"/>
+      <w:bookmarkEnd w:id="33"/>
       <w:r>
         <w:t xml:space="preserve">State Other-Objectification</w:t>
       </w:r>
@@ -2620,8 +2656,8 @@
       <w:pPr>
         <w:pStyle w:val="berschrift3"/>
       </w:pPr>
-      <w:bookmarkStart w:id="33" w:name="interaction-authenticity"/>
-      <w:bookmarkEnd w:id="33"/>
+      <w:bookmarkStart w:id="34" w:name="interaction-authenticity"/>
+      <w:bookmarkEnd w:id="34"/>
       <w:r>
         <w:t xml:space="preserve">Interaction Authenticity</w:t>
       </w:r>
@@ -2702,8 +2738,8 @@
       <w:pPr>
         <w:pStyle w:val="berschrift3"/>
       </w:pPr>
-      <w:bookmarkStart w:id="34" w:name="state-self-objectification"/>
-      <w:bookmarkEnd w:id="34"/>
+      <w:bookmarkStart w:id="35" w:name="state-self-objectification"/>
+      <w:bookmarkEnd w:id="35"/>
       <w:r>
         <w:t xml:space="preserve">State Self-Objectification</w:t>
       </w:r>
@@ -2811,8 +2847,8 @@
       <w:pPr>
         <w:pStyle w:val="berschrift3"/>
       </w:pPr>
-      <w:bookmarkStart w:id="35" w:name="relationship-agency"/>
-      <w:bookmarkEnd w:id="35"/>
+      <w:bookmarkStart w:id="36" w:name="relationship-agency"/>
+      <w:bookmarkEnd w:id="36"/>
       <w:r>
         <w:t xml:space="preserve">Relationship Agency</w:t>
       </w:r>
@@ -2983,8 +3019,8 @@
       <w:pPr>
         <w:pStyle w:val="berschrift3"/>
       </w:pPr>
-      <w:bookmarkStart w:id="36" w:name="career-aspirations"/>
-      <w:bookmarkEnd w:id="36"/>
+      <w:bookmarkStart w:id="37" w:name="career-aspirations"/>
+      <w:bookmarkEnd w:id="37"/>
       <w:r>
         <w:t xml:space="preserve">Career Aspirations</w:t>
       </w:r>
@@ -3080,8 +3116,8 @@
       <w:pPr>
         <w:pStyle w:val="berschrift3"/>
       </w:pPr>
-      <w:bookmarkStart w:id="37" w:name="trait-self-objectification"/>
-      <w:bookmarkEnd w:id="37"/>
+      <w:bookmarkStart w:id="38" w:name="trait-self-objectification"/>
+      <w:bookmarkEnd w:id="38"/>
       <w:r>
         <w:t xml:space="preserve">Trait Self-Objectification</w:t>
       </w:r>
@@ -3097,7 +3133,7 @@
         <w:t xml:space="preserve"> </w:t>
       </w:r>
       <w:r>
-        <w:t xml:space="preserve">(B. L. Fredrickson et al., 1998; M. Noll &amp; L. Fredrickson, 1998)</w:t>
+        <w:t xml:space="preserve">(Barbara L Fredrickson et al., 1998; M. Noll &amp; L. Fredrickson, 1998)</w:t>
       </w:r>
       <w:r>
         <w:t xml:space="preserve">, which evaluates the extent to which individuals view their bodies in observable versus non-observable ways. The questionnaire asked participants to rank order both appearance and functional aspects of their bodies, from 1 (least important) to 10 (most important), with respect to physical self-concepts. Of the ten body attributes, five of the items were appearance-based (weight, sex appeal, physical attractiveness, firm/sculpted muscles and body measurements), and five of the items were competence-based (strength, physical coordination, energy level, health and physical fitness). Difference scores were computed by subtracting the sum of the 5 functional aspects/competence attributes (e.g., health, strength) from the sum of the 5 physical self-concepts/appearance attributes (e.g., physical attractiveness, weight), and all measures were multiplied by -1, as was done in</w:t>
@@ -3116,8 +3152,8 @@
       <w:pPr>
         <w:pStyle w:val="berschrift1"/>
       </w:pPr>
-      <w:bookmarkStart w:id="38" w:name="results"/>
-      <w:bookmarkEnd w:id="38"/>
+      <w:bookmarkStart w:id="39" w:name="results"/>
+      <w:bookmarkEnd w:id="39"/>
       <w:r>
         <w:t xml:space="preserve">Results</w:t>
       </w:r>
@@ -3126,8 +3162,8 @@
       <w:pPr>
         <w:pStyle w:val="berschrift2"/>
       </w:pPr>
-      <w:bookmarkStart w:id="39" w:name="analysis-strategy"/>
-      <w:bookmarkEnd w:id="39"/>
+      <w:bookmarkStart w:id="40" w:name="analysis-strategy"/>
+      <w:bookmarkEnd w:id="40"/>
       <w:r>
         <w:t xml:space="preserve">Analysis Strategy</w:t>
       </w:r>
@@ -3304,7 +3340,7 @@
                     </pic:cNvPicPr>
                   </pic:nvPicPr>
                   <pic:blipFill>
-                    <a:blip r:embed="rId40"/>
+                    <a:blip r:embed="rId41"/>
                     <a:stretch>
                       <a:fillRect/>
                     </a:stretch>
@@ -3359,7 +3395,7 @@
                     </pic:cNvPicPr>
                   </pic:nvPicPr>
                   <pic:blipFill>
-                    <a:blip r:embed="rId41"/>
+                    <a:blip r:embed="rId42"/>
                     <a:stretch>
                       <a:fillRect/>
                     </a:stretch>
@@ -3576,8 +3612,8 @@
       <w:pPr>
         <w:pStyle w:val="berschrift2"/>
       </w:pPr>
-      <w:bookmarkStart w:id="42" w:name="main-results"/>
-      <w:bookmarkEnd w:id="42"/>
+      <w:bookmarkStart w:id="43" w:name="main-results"/>
+      <w:bookmarkEnd w:id="43"/>
       <w:r>
         <w:t xml:space="preserve">Main Results</w:t>
       </w:r>
@@ -3602,7 +3638,7 @@
                     </pic:cNvPicPr>
                   </pic:nvPicPr>
                   <pic:blipFill>
-                    <a:blip r:embed="rId43"/>
+                    <a:blip r:embed="rId44"/>
                     <a:stretch>
                       <a:fillRect/>
                     </a:stretch>
@@ -4429,8 +4465,8 @@
       <w:pPr>
         <w:pStyle w:val="berschrift1"/>
       </w:pPr>
-      <w:bookmarkStart w:id="44" w:name="discussion"/>
-      <w:bookmarkEnd w:id="44"/>
+      <w:bookmarkStart w:id="45" w:name="discussion"/>
+      <w:bookmarkEnd w:id="45"/>
       <w:r>
         <w:t xml:space="preserve">Discussion</w:t>
       </w:r>
@@ -4517,7 +4553,7 @@
         <w:t xml:space="preserve"> </w:t>
       </w:r>
       <w:r>
-        <w:t xml:space="preserve">(Roberts &amp; Fredrickson, 1997)</w:t>
+        <w:t xml:space="preserve">(Barbara L Fredrickson &amp; Roberts, 1997)</w:t>
       </w:r>
       <w:r>
         <w:t xml:space="preserve">, as well as some past experimental studies</w:t>
@@ -4645,7 +4681,7 @@
         <w:t xml:space="preserve"> </w:t>
       </w:r>
       <w:r>
-        <w:t xml:space="preserve">(B. L. Fredrickson et al., 1998; and see Moradi &amp; Huang, 2008 for a review; Quinn, Chaudoir, &amp; Kallen, 2011)</w:t>
+        <w:t xml:space="preserve">(Barbara L Fredrickson et al., 1998; and see Moradi &amp; Huang, 2008 for a review; Quinn, Chaudoir, &amp; Kallen, 2011)</w:t>
       </w:r>
       <w:r>
         <w:t xml:space="preserve"> </w:t>
@@ -4666,7 +4702,7 @@
         <w:t xml:space="preserve"> </w:t>
       </w:r>
       <w:r>
-        <w:t xml:space="preserve">(Calogero, 2004; Gervais, Holland, &amp; Dodd, 2013; Gervais et al., 2011; Roberts &amp; Fredrickson, 1997)</w:t>
+        <w:t xml:space="preserve">(Calogero, 2004; Barbara L Fredrickson &amp; Roberts, 1997; Gervais, Holland, &amp; Dodd, 2013; Gervais et al., 2011)</w:t>
       </w:r>
       <w:r>
         <w:t xml:space="preserve">, and perhaps the self-objectification experienced within an interaction with a women is qualtatively different, and perhaps not as harmful, as the self-objectification experienced within an interaction with a man. However, as a strong note of caution, it is best not to interpret a null result as evidence of no relationship and more research on interpersonal objectification among women is needed.</w:t>
@@ -4734,8 +4770,8 @@
       <w:pPr>
         <w:pStyle w:val="berschrift2"/>
       </w:pPr>
-      <w:bookmarkStart w:id="45" w:name="limitations-and-future-directions"/>
-      <w:bookmarkEnd w:id="45"/>
+      <w:bookmarkStart w:id="46" w:name="limitations-and-future-directions"/>
+      <w:bookmarkEnd w:id="46"/>
       <w:r>
         <w:t xml:space="preserve">Limitations and Future Directions</w:t>
       </w:r>
@@ -4744,8 +4780,8 @@
       <w:pPr>
         <w:pStyle w:val="berschrift3"/>
       </w:pPr>
-      <w:bookmarkStart w:id="46" w:name="sample-characteristics"/>
-      <w:bookmarkEnd w:id="46"/>
+      <w:bookmarkStart w:id="47" w:name="sample-characteristics"/>
+      <w:bookmarkEnd w:id="47"/>
       <w:r>
         <w:t xml:space="preserve">Sample Characteristics</w:t>
       </w:r>
@@ -4812,7 +4848,7 @@
         <w:t xml:space="preserve"> </w:t>
       </w:r>
       <w:r>
-        <w:t xml:space="preserve">(Roberts &amp; Fredrickson, 1997, p. 174)</w:t>
+        <w:t xml:space="preserve">(Barbara L Fredrickson &amp; Roberts, 1997, p. 174)</w:t>
       </w:r>
       <w:r>
         <w:t xml:space="preserve">, it is important to consider how diverse social identities within unique cultural contexts may inform sexual objectification phenomenon to test the cross-cultural applicability of theoretical frameworks</w:t>
@@ -4847,7 +4883,7 @@
         <w:t xml:space="preserve"> </w:t>
       </w:r>
       <w:r>
-        <w:t xml:space="preserve">(Roberts &amp; Fredrickson, 1997)</w:t>
+        <w:t xml:space="preserve">(Barbara L Fredrickson &amp; Roberts, 1997)</w:t>
       </w:r>
       <w:r>
         <w:t xml:space="preserve">. It may be valuable to question the extent to which children, adolescents, or emerging adults of different races or ethnicities are exposed to varied amounts of sexualizing content. Further, more longitudinal studies investigating the developmental experience of interpersonal objectification and self-objectificaion are needed [see CITE and CITE for exmaples].</w:t>
@@ -4857,8 +4893,8 @@
       <w:pPr>
         <w:pStyle w:val="berschrift3"/>
       </w:pPr>
-      <w:bookmarkStart w:id="47" w:name="sexual-objectification-and-the-objectifyers-gender"/>
-      <w:bookmarkEnd w:id="47"/>
+      <w:bookmarkStart w:id="48" w:name="sexual-objectification-and-the-objectifyers-gender"/>
+      <w:bookmarkEnd w:id="48"/>
       <w:r>
         <w:t xml:space="preserve">Sexual Objectification and the Objectifyer’s Gender</w:t>
       </w:r>
@@ -4992,8 +5028,8 @@
       <w:pPr>
         <w:pStyle w:val="berschrift3"/>
       </w:pPr>
-      <w:bookmarkStart w:id="48" w:name="sexism-and-sexual-discrimination"/>
-      <w:bookmarkEnd w:id="48"/>
+      <w:bookmarkStart w:id="49" w:name="sexism-and-sexual-discrimination"/>
+      <w:bookmarkEnd w:id="49"/>
       <w:r>
         <w:t xml:space="preserve">Sexism and Sexual Discrimination</w:t>
       </w:r>
@@ -5054,7 +5090,7 @@
         <w:t xml:space="preserve"> </w:t>
       </w:r>
       <w:r>
-        <w:t xml:space="preserve">(Fredrickson, Hendler, Nilsen, O’Barr, &amp; Roberts, 2011; Rubin, 1975, cited in</w:t>
+        <w:t xml:space="preserve">(Barbara L. Fredrickson, Hendler, Nilsen, O’Barr, &amp; Roberts, 2011; Rubin, 1975, cited in</w:t>
       </w:r>
       <w:r>
         <w:t xml:space="preserve"> </w:t>
@@ -5090,7 +5126,7 @@
         <w:t xml:space="preserve"> </w:t>
       </w:r>
       <w:r>
-        <w:t xml:space="preserve">Roberts and Fredrickson (1997)</w:t>
+        <w:t xml:space="preserve">Barbara L Fredrickson and Roberts (1997)</w:t>
       </w:r>
       <w:r>
         <w:t xml:space="preserve"> </w:t>
@@ -5103,8 +5139,8 @@
       <w:pPr>
         <w:pStyle w:val="berschrift1"/>
       </w:pPr>
-      <w:bookmarkStart w:id="49" w:name="conclusion"/>
-      <w:bookmarkEnd w:id="49"/>
+      <w:bookmarkStart w:id="50" w:name="conclusion"/>
+      <w:bookmarkEnd w:id="50"/>
       <w:r>
         <w:t xml:space="preserve">Conclusion</w:t>
       </w:r>
@@ -5129,8 +5165,8 @@
       <w:pPr>
         <w:pStyle w:val="berschrift1"/>
       </w:pPr>
-      <w:bookmarkStart w:id="50" w:name="references"/>
-      <w:bookmarkEnd w:id="50"/>
+      <w:bookmarkStart w:id="51" w:name="references"/>
+      <w:bookmarkEnd w:id="51"/>
       <w:r>
         <w:t xml:space="preserve">References</w:t>
       </w:r>
@@ -5185,7 +5221,7 @@
       <w:r>
         <w:t xml:space="preserve"> </w:t>
       </w:r>
-      <w:hyperlink r:id="rId51">
+      <w:hyperlink r:id="rId52">
         <w:r>
           <w:rPr>
             <w:rStyle w:val="Hyperlink"/>
@@ -5360,7 +5396,7 @@
       <w:r>
         <w:t xml:space="preserve">(8), 900–905. doi:</w:t>
       </w:r>
-      <w:hyperlink r:id="rId52">
+      <w:hyperlink r:id="rId53">
         <w:r>
           <w:rPr>
             <w:rStyle w:val="Hyperlink"/>
@@ -5547,7 +5583,7 @@
       <w:r>
         <w:t xml:space="preserve">, (21), 83. doi:</w:t>
       </w:r>
-      <w:hyperlink r:id="rId53">
+      <w:hyperlink r:id="rId54">
         <w:r>
           <w:rPr>
             <w:rStyle w:val="Hyperlink"/>
@@ -5561,6 +5597,38 @@
         <w:pStyle w:val="Textkrper"/>
       </w:pPr>
       <w:r>
+        <w:t xml:space="preserve">Fredrickson, B. L., &amp; Roberts, T.-A. (1997). Objectification theory: Toward understanding women’s lived experiences and mental health risks.</w:t>
+      </w:r>
+      <w:r>
+        <w:t xml:space="preserve"> </w:t>
+      </w:r>
+      <w:r>
+        <w:rPr>
+          <w:i/>
+        </w:rPr>
+        <w:t xml:space="preserve">Psychology of Women Quarterly</w:t>
+      </w:r>
+      <w:r>
+        <w:t xml:space="preserve">,</w:t>
+      </w:r>
+      <w:r>
+        <w:t xml:space="preserve"> </w:t>
+      </w:r>
+      <w:r>
+        <w:rPr>
+          <w:i/>
+        </w:rPr>
+        <w:t xml:space="preserve">21</w:t>
+      </w:r>
+      <w:r>
+        <w:t xml:space="preserve">(2), 173–206.</w:t>
+      </w:r>
+    </w:p>
+    <w:p>
+      <w:pPr>
+        <w:pStyle w:val="Textkrper"/>
+      </w:pPr>
+      <w:r>
         <w:t xml:space="preserve">Fredrickson, B. L., Hendler, L. M., Nilsen, S., O’Barr, J. F., &amp; Roberts, T.-A. (2011). Bringing back the body.</w:t>
       </w:r>
       <w:r>
@@ -5587,7 +5655,7 @@
       <w:r>
         <w:t xml:space="preserve">(4), 689–696. doi:</w:t>
       </w:r>
-      <w:hyperlink r:id="rId54">
+      <w:hyperlink r:id="rId55">
         <w:r>
           <w:rPr>
             <w:rStyle w:val="Hyperlink"/>
@@ -6005,6 +6073,26 @@
         <w:pStyle w:val="Textkrper"/>
       </w:pPr>
       <w:r>
+        <w:t xml:space="preserve">Kenny, D. A., Kashy, D. A., &amp; Cook, W. L. (2006).</w:t>
+      </w:r>
+      <w:r>
+        <w:t xml:space="preserve"> </w:t>
+      </w:r>
+      <w:r>
+        <w:rPr>
+          <w:i/>
+        </w:rPr>
+        <w:t xml:space="preserve">Dyadic data analysis</w:t>
+      </w:r>
+      <w:r>
+        <w:t xml:space="preserve">. Guilford press.</w:t>
+      </w:r>
+    </w:p>
+    <w:p>
+      <w:pPr>
+        <w:pStyle w:val="Textkrper"/>
+      </w:pPr>
+      <w:r>
         <w:t xml:space="preserve">Ledermann, T., &amp; Kenny, D. A. (2017). Analyzing dyadic data with multilevel modeling versus structural equation modeling: A tale of two methods.</w:t>
       </w:r>
       <w:r>
@@ -6191,7 +6279,7 @@
       <w:r>
         <w:t xml:space="preserve">, 623–636. doi:</w:t>
       </w:r>
-      <w:hyperlink r:id="rId55">
+      <w:hyperlink r:id="rId56">
         <w:r>
           <w:rPr>
             <w:rStyle w:val="Hyperlink"/>
@@ -6451,7 +6539,7 @@
       <w:r>
         <w:t xml:space="preserve">, 317–337. doi:</w:t>
       </w:r>
-      <w:hyperlink r:id="rId56">
+      <w:hyperlink r:id="rId57">
         <w:r>
           <w:rPr>
             <w:rStyle w:val="Hyperlink"/>
@@ -6482,7 +6570,7 @@
       <w:r>
         <w:t xml:space="preserve"> </w:t>
       </w:r>
-      <w:hyperlink r:id="rId57">
+      <w:hyperlink r:id="rId58">
         <w:r>
           <w:rPr>
             <w:rStyle w:val="Hyperlink"/>
@@ -6574,7 +6662,7 @@
       <w:r>
         <w:t xml:space="preserve">, 119–138. doi:</w:t>
       </w:r>
-      <w:hyperlink r:id="rId58">
+      <w:hyperlink r:id="rId59">
         <w:r>
           <w:rPr>
             <w:rStyle w:val="Hyperlink"/>
@@ -6613,7 +6701,7 @@
       <w:r>
         <w:t xml:space="preserve"> </w:t>
       </w:r>
-      <w:hyperlink r:id="rId59">
+      <w:hyperlink r:id="rId60">
         <w:r>
           <w:rPr>
             <w:rStyle w:val="Hyperlink"/>
@@ -6644,7 +6732,7 @@
       <w:r>
         <w:t xml:space="preserve"> </w:t>
       </w:r>
-      <w:hyperlink r:id="rId60">
+      <w:hyperlink r:id="rId61">
         <w:r>
           <w:rPr>
             <w:rStyle w:val="Hyperlink"/>
@@ -6704,34 +6792,6 @@
       <w:r>
         <w:t xml:space="preserve">, 1–7.</w:t>
       </w:r>
-    </w:p>
-    <w:p>
-      <w:pPr>
-        <w:pStyle w:val="Textkrper"/>
-      </w:pPr>
-      <w:r>
-        <w:t xml:space="preserve">Roberts, T.-A., &amp; Fredrickson, B. L. (1997). Objectification theory.</w:t>
-      </w:r>
-      <w:r>
-        <w:t xml:space="preserve"> </w:t>
-      </w:r>
-      <w:r>
-        <w:rPr>
-          <w:i/>
-        </w:rPr>
-        <w:t xml:space="preserve">Encyclopedia of Social Psychology</w:t>
-      </w:r>
-      <w:r>
-        <w:t xml:space="preserve">. doi:</w:t>
-      </w:r>
-      <w:hyperlink r:id="rId61">
-        <w:r>
-          <w:rPr>
-            <w:rStyle w:val="Hyperlink"/>
-          </w:rPr>
-          <w:t xml:space="preserve">10.4135/9781412956253.n377</w:t>
-        </w:r>
-      </w:hyperlink>
     </w:p>
     <w:p>
       <w:pPr>
@@ -7360,6 +7420,25 @@
     <w:p>
       <w:r>
         <w:separator/>
+      </w:r>
+    </w:p>
+  </w:footnote>
+  <w:footnote w:id="30">
+    <w:p>
+      <w:pPr>
+        <w:pStyle w:val="Funotentext"/>
+      </w:pPr>
+      <w:r>
+        <w:rPr>
+          <w:rStyle w:val="Funotenzeichen"/>
+        </w:rPr>
+        <w:footnoteRef/>
+      </w:r>
+      <w:r>
+        <w:t xml:space="preserve"> </w:t>
+      </w:r>
+      <w:r>
+        <w:t xml:space="preserve">Initially, data was collected from same-sex and mixed-sex dyads that comprised of male and female gendered individuals. Sample 1 originally consisted of twenty-two pairs, twelve men and thirty-two women. Twenty-three pairs made up of forty-three women and one man, as well as two participants who did not identify with either gender category, formed Sample 2. For consistency, we limited participant data to same sex female pairs at the two colleges.</w:t>
       </w:r>
     </w:p>
   </w:footnote>
@@ -7738,7 +7817,7 @@
     </w:lvl>
   </w:abstractNum>
   <w:abstractNum w:abstractNumId="990">
-    <w:nsid w:val="4c758c8a"/>
+    <w:nsid w:val="da7ac8cc"/>
     <w:multiLevelType w:val="multilevel"/>
     <w:lvl w:ilvl="0">
       <w:numFmt w:val="bullet"/>

</xml_diff>

<commit_message>
cleaned up a bunch
</commit_message>
<xml_diff>
--- a/Final_Manuscript.docx
+++ b/Final_Manuscript.docx
@@ -290,7 +290,7 @@
         <w:t xml:space="preserve"> </w:t>
       </w:r>
       <w:r>
-        <w:t xml:space="preserve">keywords</w:t>
+        <w:t xml:space="preserve">Interpersonal sexual objectification, self-objectifiation, authenticity, actual interactions, psychology of women, dyadic data analysis</w:t>
       </w:r>
     </w:p>
     <w:p>
@@ -378,13 +378,13 @@
         <w:t xml:space="preserve"> </w:t>
       </w:r>
       <w:r>
-        <w:t xml:space="preserve">organized the extant literature on interpersonal self-objectification and proposed a theoretical model called the Social Interaction Model of Objectification (SIMO). The SIMO is useful for studying mixed-gender interactions, but can it be extended to interactions among women? Although there is evidence that women objectify other women</w:t>
-      </w:r>
-      <w:r>
-        <w:t xml:space="preserve"> </w:t>
-      </w:r>
-      <w:r>
-        <w:t xml:space="preserve">(Loughnan et al., 2015a; Puvia &amp; Vaes, 2013)</w:t>
+        <w:t xml:space="preserve">organized the extant literature on interpersonal self-objectification and proposed a theoretical model called the Social Interaction Model of Objectification (SIMO). The SIMO is useful for studying mixed-gender interactions, but can it be extended to interactions among women? Although there is evidence that women can objectify other women</w:t>
+      </w:r>
+      <w:r>
+        <w:t xml:space="preserve"> </w:t>
+      </w:r>
+      <w:r>
+        <w:t xml:space="preserve">(Gervais, Holland, &amp; Dodd, 2013; Loughnan et al., 2015; Puvia &amp; Vaes, 2013)</w:t>
       </w:r>
       <w:r>
         <w:t xml:space="preserve">, studies investigating the process of interpersonal objectification in interactions between women is scarce.</w:t>
@@ -419,7 +419,16 @@
         <w:t xml:space="preserve"> </w:t>
       </w:r>
       <w:r>
-        <w:t xml:space="preserve">(Gervais et al., 2020; Loughnan et al., 2015a)</w:t>
+        <w:t xml:space="preserve">(</w:t>
+      </w:r>
+      <w:r>
+        <w:rPr>
+          <w:b/>
+        </w:rPr>
+        <w:t xml:space="preserve">???</w:t>
+      </w:r>
+      <w:r>
+        <w:t xml:space="preserve">; Gervais et al., 2020)</w:t>
       </w:r>
       <w:r>
         <w:t xml:space="preserve"> </w:t>
@@ -476,7 +485,7 @@
         <w:t xml:space="preserve"> </w:t>
       </w:r>
       <w:r>
-        <w:t xml:space="preserve">(Barbara L Fredrickson, Roberts, Noll, Quinn, &amp; Twenge, 1998)</w:t>
+        <w:t xml:space="preserve">(B. L. Fredrickson, Roberts, Noll, Quinn, &amp; Twenge, 1998)</w:t>
       </w:r>
       <w:r>
         <w:t xml:space="preserve">, or during video chat when you believe your interaction partner can only see your body</w:t>
@@ -509,7 +518,7 @@
         <w:t xml:space="preserve"> </w:t>
       </w:r>
       <w:r>
-        <w:t xml:space="preserve">(SSO; Bernard, Legrand, &amp; Klein, 2018; Calogero et al., 2011; Moradi &amp; Huang, 2008)</w:t>
+        <w:t xml:space="preserve">(SSO; Calogero et al., 2011; Moradi &amp; Huang, 2008)</w:t>
       </w:r>
       <w:r>
         <w:t xml:space="preserve"> </w:t>
@@ -607,7 +616,16 @@
         <w:t xml:space="preserve"> </w:t>
       </w:r>
       <w:r>
-        <w:t xml:space="preserve">Loughnan et al. (2015a)</w:t>
+        <w:t xml:space="preserve">(</w:t>
+      </w:r>
+      <w:r>
+        <w:rPr>
+          <w:b/>
+        </w:rPr>
+        <w:t xml:space="preserve">???</w:t>
+      </w:r>
+      <w:r>
+        <w:t xml:space="preserve">)</w:t>
       </w:r>
       <w:r>
         <w:t xml:space="preserve"> </w:t>
@@ -670,7 +688,7 @@
         <w:t xml:space="preserve"> </w:t>
       </w:r>
       <w:r>
-        <w:t xml:space="preserve">(Briton &amp; Hall, 1995)</w:t>
+        <w:t xml:space="preserve">(Henley, 1977)</w:t>
       </w:r>
       <w:r>
         <w:t xml:space="preserve">, often times feel</w:t>
@@ -697,7 +715,7 @@
         <w:t xml:space="preserve"> </w:t>
       </w:r>
       <w:r>
-        <w:t xml:space="preserve">(Argyle &amp; Williams, 1969; Miles-McLean et al., 2015)</w:t>
+        <w:t xml:space="preserve">(Argyle &amp; Williams, 1969)</w:t>
       </w:r>
       <w:r>
         <w:t xml:space="preserve">, and are likely to internalize the objectifying gaze on their physical self</w:t>
@@ -727,7 +745,7 @@
         <w:t xml:space="preserve"> </w:t>
       </w:r>
       <w:r>
-        <w:t xml:space="preserve">(Bartky, 1990; Berger, Cohen, &amp; Zelditch Jr, 1972; Barbara L Fredrickson et al., 1998)</w:t>
+        <w:t xml:space="preserve">(Bartky, 1990; B. L. Fredrickson et al., 1998)</w:t>
       </w:r>
       <w:r>
         <w:t xml:space="preserve">.</w:t>
@@ -792,7 +810,7 @@
         <w:t xml:space="preserve"> </w:t>
       </w:r>
       <w:r>
-        <w:t xml:space="preserve">(Harsey &amp; Zurbriggen, 2020; Loughnan et al., 2015a; Puvia &amp; Vaes, 2013)</w:t>
+        <w:t xml:space="preserve">(Harsey &amp; Zurbriggen, 2020; Loughnan et al., 2015; Puvia &amp; Vaes, 2013)</w:t>
       </w:r>
       <w:r>
         <w:t xml:space="preserve"> </w:t>
@@ -860,10 +878,10 @@
         <w:t xml:space="preserve"> </w:t>
       </w:r>
       <w:r>
-        <w:t xml:space="preserve">(Miles-McLean et al., 2015; Nadal &amp; Haynes, 2012)</w:t>
-      </w:r>
-      <w:r>
-        <w:t xml:space="preserve">. Further, empirical evidence reveals that objectification manifests through inauthenticity in romantic relationships</w:t>
+        <w:t xml:space="preserve">(Gervais et al., 2020; Nadal &amp; Haynes, 2012)</w:t>
+      </w:r>
+      <w:r>
+        <w:t xml:space="preserve">. Further, empirical evidence reveals that healthy relationship functioning manifests through authenticity in romantic relationships</w:t>
       </w:r>
       <w:r>
         <w:t xml:space="preserve"> </w:t>
@@ -902,7 +920,7 @@
         <w:t xml:space="preserve">(Davies, Spencer, &amp; Steele, 2005)</w:t>
       </w:r>
       <w:r>
-        <w:t xml:space="preserve">. When a woman is objectified by a man, and subsequently experiences self-objectification, the intergroup nature of this encounter might trigger threat. Thus, perhaps there are fewer negative consequences when a woman is objectified by another woman. That is, the intergroup threat literature might predict that woman-woman interpersonal objectification processes diverge from mixed-gender interpersonal objectification processes precisely because they are not intergroup interactions (at least with respect to gender identity).</w:t>
+        <w:t xml:space="preserve">. When a woman is objectified by a man, and subsequently experiences self-objectification, the intergroup nature and power differential of this encounter might trigger threat. Thus, perhaps there are fewer negative consequences when a woman is objectified by another woman. That is, the intergroup threat literature might predict that woman-woman interpersonal objectification processes diverge from mixed-gender interpersonal objectification processes precisely because they are not intergroup interactions (at least with respect to gender identity).</w:t>
       </w:r>
     </w:p>
     <w:p>
@@ -1577,7 +1595,7 @@
               <w:jc w:val="left"/>
             </w:pPr>
             <w:r>
-              <w:t xml:space="preserve">NA</w:t>
+              <w:t xml:space="preserve">7.</w:t>
             </w:r>
           </w:p>
         </w:tc>
@@ -3172,7 +3190,7 @@
         <w:t xml:space="preserve"> </w:t>
       </w:r>
       <w:r>
-        <w:t xml:space="preserve">(Barbara L Fredrickson et al., 1998; M. Noll &amp; L. Fredrickson, 1998)</w:t>
+        <w:t xml:space="preserve">(B. L. Fredrickson et al., 1998; M. Noll &amp; L. Fredrickson, 1998)</w:t>
       </w:r>
       <w:r>
         <w:t xml:space="preserve">, which evaluates the extent to which individuals view their bodies in observable versus non-observable ways. The questionnaire asked participants to rank order both appearance and functional aspects of their bodies, from 1 (least important) to 10 (most important), with respect to physical self-concepts. Of the ten body attributes, five of the items were appearance-based (weight, sex appeal, physical attractiveness, firm/sculpted muscles and body measurements), and five of the items were competence-based (strength, physical coordination, energy level, health and physical fitness). Difference scores were computed by subtracting the sum of the 5 functional aspects/competence attributes (e.g., health, strength) from the sum of the 5 physical self-concepts/appearance attributes (e.g., physical attractiveness, weight), and all measures were multiplied by -1 so that positive scores indicated greater TSO.</w:t>
@@ -3424,7 +3442,7 @@
       <w:r>
         <w:drawing>
           <wp:inline>
-            <wp:extent cx="3810000" cy="1771650"/>
+            <wp:extent cx="3810000" cy="1555102"/>
             <wp:effectExtent b="0" l="0" r="0" t="0"/>
             <wp:docPr descr="Figure 1: Basic actor-partner interdependence model (APIM) depiction." title="" id="1" name="Picture"/>
             <a:graphic>
@@ -3445,7 +3463,7 @@
                   <pic:spPr bwMode="auto">
                     <a:xfrm>
                       <a:off x="0" y="0"/>
-                      <a:ext cx="3810000" cy="1771650"/>
+                      <a:ext cx="3810000" cy="1555102"/>
                     </a:xfrm>
                     <a:prstGeom prst="rect">
                       <a:avLst/>
@@ -3980,7 +3998,15 @@
         <w:t xml:space="preserve"> </w:t>
       </w:r>
       <w:r>
-        <w:t xml:space="preserve">of this model was 0.03. As a test of the potential alternative models discussed above, we ran a MLM with other-objectification predicted by actor TSO but there was no statistically significant relationship between these two variables,</w:t>
+        <w:t xml:space="preserve">of this model was 0.03.</w:t>
+      </w:r>
+    </w:p>
+    <w:p>
+      <w:pPr>
+        <w:pStyle w:val="Textkrper"/>
+      </w:pPr>
+      <w:r>
+        <w:t xml:space="preserve">As a test of the potential alternative models discussed above—if trait-self-objectification is related to objectifying one’s partner to a greater degree—we ran a MLM with other-objectification predicted by actor TSO. There was no statistically significant relationship between these two variables,</w:t>
       </w:r>
       <w:r>
         <w:t xml:space="preserve"> </w:t>
@@ -4025,7 +4051,52 @@
         <w:t xml:space="preserve"> </w:t>
       </w:r>
       <w:r>
-        <w:t xml:space="preserve">= .133.</w:t>
+        <w:t xml:space="preserve">= .133. We also ran a model with both TSO and SSO predicting other-objectification, given past theorizing that state self-objectification might mediate the relationship between TSO and objectification of fellow women, but there was no effect of SSO on other-objectification in this model,</w:t>
+      </w:r>
+      <w:r>
+        <w:t xml:space="preserve"> </w:t>
+      </w:r>
+      <w:r>
+        <w:rPr>
+          <w:i/>
+        </w:rPr>
+        <w:t xml:space="preserve">b</w:t>
+      </w:r>
+      <w:r>
+        <w:t xml:space="preserve"> </w:t>
+      </w:r>
+      <w:r>
+        <w:t xml:space="preserve">= -0.17,</w:t>
+      </w:r>
+      <w:r>
+        <w:t xml:space="preserve"> </w:t>
+      </w:r>
+      <w:r>
+        <w:rPr>
+          <w:i/>
+        </w:rPr>
+        <w:t xml:space="preserve">SE</w:t>
+      </w:r>
+      <w:r>
+        <w:t xml:space="preserve"> </w:t>
+      </w:r>
+      <w:r>
+        <w:t xml:space="preserve">= 0.13,</w:t>
+      </w:r>
+      <w:r>
+        <w:t xml:space="preserve"> </w:t>
+      </w:r>
+      <w:r>
+        <w:rPr>
+          <w:i/>
+        </w:rPr>
+        <w:t xml:space="preserve">p</w:t>
+      </w:r>
+      <w:r>
+        <w:t xml:space="preserve"> </w:t>
+      </w:r>
+      <w:r>
+        <w:t xml:space="preserve">= .199.</w:t>
       </w:r>
     </w:p>
     <w:p>
@@ -4414,13 +4485,13 @@
         <w:t xml:space="preserve"> </w:t>
       </w:r>
       <w:r>
-        <w:t xml:space="preserve">replicates in a same-gender dyadic sample of women. Although past research has found that women do objectify other women</w:t>
-      </w:r>
-      <w:r>
-        <w:t xml:space="preserve"> </w:t>
-      </w:r>
-      <w:r>
-        <w:t xml:space="preserve">(Harsey &amp; Zurbriggen, 2020; Loughnan et al., 2015a; Puvia &amp; Vaes, 2013)</w:t>
+        <w:t xml:space="preserve">replicates in a sample of women engaging in actual dyadic interactions with each other. Although past research has found that women do objectify other women</w:t>
+      </w:r>
+      <w:r>
+        <w:t xml:space="preserve"> </w:t>
+      </w:r>
+      <w:r>
+        <w:t xml:space="preserve">(Harsey &amp; Zurbriggen, 2020; Loughnan et al., 2015; Puvia &amp; Vaes, 2013)</w:t>
       </w:r>
       <w:r>
         <w:t xml:space="preserve">, this is the first study to test if</w:t>
@@ -4438,27 +4509,15 @@
         <w:t xml:space="preserve"> </w:t>
       </w:r>
       <w:r>
-        <w:t xml:space="preserve">other-objectification by women is related to state self-objectification in their woman-identified interaction partners. As hypothesized, the current study did find a significant relationship between a woman’s interaction partner’s report of having objectified her and her own post-interaction feelings of self-objectification. That is, there was a significant partner effect of other-objectification on SSO. This effect extends the equivalent relationship found in mixed-gender interactions to the context of same-gender interactions between women. Thus, evidence suggests that it is not only the male gaze, and male other-objectification that is related to women’s state self-objectification, but being objectified by another woman is also related to women’s SSO, at least in the context of a scenario where they know they are being evaluated as a potential dating partner.</w:t>
-      </w:r>
-    </w:p>
-    <w:p>
-      <w:pPr>
-        <w:pStyle w:val="Textkrper"/>
-      </w:pPr>
-      <w:r>
-        <w:t xml:space="preserve">As is the case in all correlational studies, we cannot be sure about the causal direction. The model used by the current study asserts that being objectified by a woman causes women to self-objectify, but it could be that women’s SSO causes them to be objectified by their interaction partner. This latter interpretation is theoretically interesting given that, in both the</w:t>
-      </w:r>
-      <w:r>
-        <w:t xml:space="preserve"> </w:t>
-      </w:r>
-      <w:r>
-        <w:t xml:space="preserve">Garcia et al. (2016)</w:t>
-      </w:r>
-      <w:r>
-        <w:t xml:space="preserve"> </w:t>
-      </w:r>
-      <w:r>
-        <w:t xml:space="preserve">study and in the current study, it is</w:t>
+        <w:t xml:space="preserve">other-objectification by women during actual interactions is related to state self-objectification in their woman-identified interaction partners. As hypothesized, the current study did find a significant relationship between a woman’s interaction partner’s report of having objectified her and her own post-interaction feelings of self-objectification. That is, there was a significant partner effect of other-objectification on SSO. This effect extends the equivalent relationship found in mixed-gender interactions to the context of same-gender interactions between women. Thus, evidence suggests that it is not only the real or imagined male gaze that is related to women’s state self-objectification, but there is now also evidence that being objectified by another woman could be related to women’s SSO, at least in the context of a scenario where they know they are being evaluated as a potential dating partner.</w:t>
+      </w:r>
+    </w:p>
+    <w:p>
+      <w:pPr>
+        <w:pStyle w:val="Textkrper"/>
+      </w:pPr>
+      <w:r>
+        <w:t xml:space="preserve">As is the case in all correlational studies, we cannot be sure about the causal direction between other-objectification and SSO. The linear model used by the current study implies that being objectified by a woman leads women to self-objectify, but it could be that women’s SSO causes them to be objectified by their interaction partner. This latter interpretation is possible given the empiricle evidence that it is</w:t>
       </w:r>
       <w:r>
         <w:t xml:space="preserve"> </w:t>
@@ -4473,7 +4532,19 @@
         <w:t xml:space="preserve"> </w:t>
       </w:r>
       <w:r>
-        <w:t xml:space="preserve">state self-objectification that relates to being objectified by one’s partner. Objectification Theory</w:t>
+        <w:t xml:space="preserve">state self-objectification that relates to being objectified by one’s partner—men partners</w:t>
+      </w:r>
+      <w:r>
+        <w:t xml:space="preserve"> </w:t>
+      </w:r>
+      <w:r>
+        <w:t xml:space="preserve">(Garcia et al., 2016)</w:t>
+      </w:r>
+      <w:r>
+        <w:t xml:space="preserve"> </w:t>
+      </w:r>
+      <w:r>
+        <w:t xml:space="preserve">and now women partners. Objectification Theory</w:t>
       </w:r>
       <w:r>
         <w:t xml:space="preserve"> </w:t>
@@ -4488,13 +4559,10 @@
         <w:t xml:space="preserve"> </w:t>
       </w:r>
       <w:r>
-        <w:t xml:space="preserve">(Saguy et al., 2010)</w:t>
-      </w:r>
-      <w:r>
-        <w:t xml:space="preserve"> </w:t>
-      </w:r>
-      <w:r>
-        <w:t xml:space="preserve">suggest that at least one direction of the causal flow is from other-objectification to SSO. Other studies, especailly those investigating explicitly women objectifying other women</w:t>
+        <w:t xml:space="preserve">(for example, Saguy et al., 2010)</w:t>
+      </w:r>
+      <w:r>
+        <w:t xml:space="preserve">, suggest that the causal flow is from other-objectification to SSO. Other studies, especailly those investigating explicitly women objectifying other women</w:t>
       </w:r>
       <w:r>
         <w:t xml:space="preserve"> </w:t>
@@ -4518,7 +4586,7 @@
         <w:t xml:space="preserve"> </w:t>
       </w:r>
       <w:r>
-        <w:t xml:space="preserve">self-objectification causes women to objectify (dehumanize) other women and this link is mediated by</w:t>
+        <w:t xml:space="preserve">self-objectification is related to women objectifying (dehumanizing) other women and this link is mediated by</w:t>
       </w:r>
       <w:r>
         <w:t xml:space="preserve"> </w:t>
@@ -4533,30 +4601,82 @@
         <w:t xml:space="preserve"> </w:t>
       </w:r>
       <w:r>
-        <w:t xml:space="preserve">self-objectification. It could follow that we tend to objectify other women who objectify us and through a process of TSO causes SSO which in turn causes objectifation of one’s partner, which in turn causes one’s partner to objectify us. The current study does not provide any evidence of this alternative model, however—TSO was not significantly correlated with SSO and actor’s objectification was not correlated with partner’s objectification.</w:t>
-      </w:r>
-    </w:p>
-    <w:p>
-      <w:pPr>
-        <w:pStyle w:val="Textkrper"/>
-      </w:pPr>
-      <w:r>
-        <w:t xml:space="preserve">Where the results of the current study diverge most notably from the results of studies testing interpersonal objectification among mixed-gender dyads is the lack of evidence for relationships between SSO and interaction inauthenticity. In addition, we found no evidence of</w:t>
-      </w:r>
-      <w:r>
-        <w:t xml:space="preserve"> </w:t>
-      </w:r>
-      <w:r>
-        <w:rPr>
-          <w:i/>
-        </w:rPr>
-        <w:t xml:space="preserve">direct</w:t>
-      </w:r>
-      <w:r>
-        <w:t xml:space="preserve"> </w:t>
-      </w:r>
-      <w:r>
-        <w:t xml:space="preserve">or</w:t>
+        <w:t xml:space="preserve">self-objectification. The process of interpersonal objectification among women could also contain a feedback loop. That is, perhaps we tend to objectify other women who objectify us and through a process of TSO causing SSO which in turn causes objectifation of one’s partner, which in turn causes one’s partner to objectify us. However, the current study does not provide any evidence of the TSO to other-objectifixation link—TSO was not significantly correlated with SSO and, further, actor’s other-objectification was not correlated with partner’s other-objectification.</w:t>
+      </w:r>
+    </w:p>
+    <w:p>
+      <w:pPr>
+        <w:pStyle w:val="Textkrper"/>
+      </w:pPr>
+      <w:r>
+        <w:t xml:space="preserve">Where the results of the current study diverge most notably from the results of studies testing interpersonal objectification among mixed-gender dyads is the lack of evidence for relationships between SSO and interaction inauthenticity.</w:t>
+      </w:r>
+      <w:r>
+        <w:rPr>
+          <w:rStyle w:val="Funotenzeichen"/>
+        </w:rPr>
+        <w:footnoteReference w:id="47"/>
+      </w:r>
+      <w:r>
+        <w:t xml:space="preserve"> </w:t>
+      </w:r>
+      <w:r>
+        <w:t xml:space="preserve">This is somewhat suprising given the extant evidence linking SSO and cognitive functioning</w:t>
+      </w:r>
+      <w:r>
+        <w:t xml:space="preserve"> </w:t>
+      </w:r>
+      <w:r>
+        <w:t xml:space="preserve">(B. L. Fredrickson et al., 1998; and see Moradi &amp; Huang, 2008 for a review; Quinn, Chaudoir, &amp; Kallen, 2011)</w:t>
+      </w:r>
+      <w:r>
+        <w:t xml:space="preserve"> </w:t>
+      </w:r>
+      <w:r>
+        <w:t xml:space="preserve">and the research on interpersonal other-ojectification and cognitive functioning</w:t>
+      </w:r>
+      <w:r>
+        <w:t xml:space="preserve"> </w:t>
+      </w:r>
+      <w:r>
+        <w:t xml:space="preserve">(Garcia et al., 2016; Gervais et al., 2011; Logel et al., 2009)</w:t>
+      </w:r>
+      <w:r>
+        <w:t xml:space="preserve">. This lack of evidence could potentially signal diverging processes between women’s experiences with interpersonal objectification from men and interpersonal objectification from women. There is quite a bit of evidence suggesting that the male gaze is particularly detrimental</w:t>
+      </w:r>
+      <w:r>
+        <w:t xml:space="preserve"> </w:t>
+      </w:r>
+      <w:r>
+        <w:t xml:space="preserve">(Calogero, 2004; Fredrickson &amp; Roberts, 1997; Gervais et al., 2011)</w:t>
+      </w:r>
+      <w:r>
+        <w:t xml:space="preserve">, and perhaps the self-objectification experienced within an interaction with a women is qualitatively different, and perhaps not as harmful, as the state self-objectification experienced within an interaction with a man. However, as a strong note of caution, it is best not to interpret a null result as evidence of no relationship and more research on interpersonal objectification among women is needed.</w:t>
+      </w:r>
+    </w:p>
+    <w:p>
+      <w:pPr>
+        <w:pStyle w:val="Textkrper"/>
+      </w:pPr>
+      <w:r>
+        <w:t xml:space="preserve">The lack of evidence for a relationship between SSO and interaction authenticity is surprising and again, should not be interpreted as evidence of no relationship. It should be noted that the estimate of this relationship was small (close to zero), but in the negative direction. If it is the case that there is a smaller (i.e., weaker) or zero connection between women’s feelings of SSO and inauthenticity in interactions with other women than in interactions with men, models of interpersonal objectification, like the SIMO</w:t>
+      </w:r>
+      <w:r>
+        <w:t xml:space="preserve"> </w:t>
+      </w:r>
+      <w:r>
+        <w:t xml:space="preserve">(Gervais et al., 2020)</w:t>
+      </w:r>
+      <w:r>
+        <w:t xml:space="preserve">, could be extended by including gender of the objectifyer/interaction partner as a moderator. Inauthenticity could be added as a potential moderated mediating factor to help understand the circumstances that require other-objectification and SSO to have negative consequences for women. Perhaps one important difference is the lack of a power differential across gendered lines – the patriarchy is present, but the interafction partners are not a stigmatizer-stigmatized pair.</w:t>
+      </w:r>
+    </w:p>
+    <w:p>
+      <w:pPr>
+        <w:pStyle w:val="Textkrper"/>
+      </w:pPr>
+      <w:r>
+        <w:t xml:space="preserve">Although the current study did not find a connection between SSO and authenticity, we did find significant positive relationships between authenticity and relationship agency, and authenticity and career aspirations. The relationship between authenticity and cognitive functioning was also estimated as positive, but was not statistically signficant. Again, due to the lack of connection between SSO and authenticity, we found no evidence of</w:t>
       </w:r>
       <w:r>
         <w:t xml:space="preserve"> </w:t>
@@ -4571,106 +4691,6 @@
         <w:t xml:space="preserve"> </w:t>
       </w:r>
       <w:r>
-        <w:t xml:space="preserve">relationships between SSO and cognitive functioning, relationship agency, and career aspirations. Nor was there evidence of</w:t>
-      </w:r>
-      <w:r>
-        <w:t xml:space="preserve"> </w:t>
-      </w:r>
-      <w:r>
-        <w:rPr>
-          <w:i/>
-        </w:rPr>
-        <w:t xml:space="preserve">direct</w:t>
-      </w:r>
-      <w:r>
-        <w:t xml:space="preserve"> </w:t>
-      </w:r>
-      <w:r>
-        <w:t xml:space="preserve">or</w:t>
-      </w:r>
-      <w:r>
-        <w:t xml:space="preserve"> </w:t>
-      </w:r>
-      <w:r>
-        <w:rPr>
-          <w:i/>
-        </w:rPr>
-        <w:t xml:space="preserve">indirect</w:t>
-      </w:r>
-      <w:r>
-        <w:t xml:space="preserve"> </w:t>
-      </w:r>
-      <w:r>
-        <w:t xml:space="preserve">relationships between other-objectification and any of these outcomes. This is somewhat suprising given the extant evidence linking SSO and cognitive functioning</w:t>
-      </w:r>
-      <w:r>
-        <w:t xml:space="preserve"> </w:t>
-      </w:r>
-      <w:r>
-        <w:t xml:space="preserve">(Barbara L Fredrickson et al., 1998; and see Moradi &amp; Huang, 2008 for a review; Quinn, Chaudoir, &amp; Kallen, 2011)</w:t>
-      </w:r>
-      <w:r>
-        <w:t xml:space="preserve"> </w:t>
-      </w:r>
-      <w:r>
-        <w:t xml:space="preserve">and the research on interpersonal other-ojectification and cognitive functioning</w:t>
-      </w:r>
-      <w:r>
-        <w:t xml:space="preserve"> </w:t>
-      </w:r>
-      <w:r>
-        <w:t xml:space="preserve">(Garcia et al., 2016; Gervais et al., 2011; Logel et al., 2009)</w:t>
-      </w:r>
-      <w:r>
-        <w:t xml:space="preserve">. This lack of evidence could potentially signal diverging processes between women’s experiences with interpersonal objectification from men and interpersonal objectification from women. There is quite a bit of evidence suggesting that the male gaze is particularly detrimental</w:t>
-      </w:r>
-      <w:r>
-        <w:t xml:space="preserve"> </w:t>
-      </w:r>
-      <w:r>
-        <w:t xml:space="preserve">(Calogero, 2004; Fredrickson &amp; Roberts, 1997; Gervais, Holland, &amp; Dodd, 2013; Gervais et al., 2011)</w:t>
-      </w:r>
-      <w:r>
-        <w:t xml:space="preserve">, and perhaps the self-objectification experienced within an interaction with a women is qualtatively different, and perhaps not as harmful, as the self-objectification experienced within an interaction with a man. However, as a strong note of caution, it is best not to interpret a null result as evidence of no relationship and more research on interpersonal objectification among women is needed.</w:t>
-      </w:r>
-    </w:p>
-    <w:p>
-      <w:pPr>
-        <w:pStyle w:val="Textkrper"/>
-      </w:pPr>
-      <w:r>
-        <w:t xml:space="preserve">The lack of evidence for a relationship between SSO and interaction authenticity is surprising and again, should not be interpreted as evidence of no relationship. It should be noted that the estimate of this relationship was small (close to zero), but in the negative direction. If it is the case that there is a smaller (i.e., weaker) connection between women’s feelings of SSO and inauthenticity in interactions with other women than in interactions with men, models of interpersonal objectification, like the SIMO</w:t>
-      </w:r>
-      <w:r>
-        <w:t xml:space="preserve"> </w:t>
-      </w:r>
-      <w:r>
-        <w:t xml:space="preserve">(Gervais et al., 2020)</w:t>
-      </w:r>
-      <w:r>
-        <w:t xml:space="preserve">, could be extended by including inauthenticity as a potential mediating factor. Further, gender of the objectifyer/interaction partner could be added as a moderator of the self-objectificaiton to authenticity process to help understand the circumstances that require other-objectification and SSO to have negative consequences for women.</w:t>
-      </w:r>
-    </w:p>
-    <w:p>
-      <w:pPr>
-        <w:pStyle w:val="Textkrper"/>
-      </w:pPr>
-      <w:r>
-        <w:t xml:space="preserve">Although the current study did not find a connection between SSO and authenticity, we did find significant positive relationships between authenticity and relationship agency, and authenticity and career aspirations. The relationship between authenticity and cognitive functioning was also estimated as positive, but was not statistically signficant. Again, due to the lack of connection between SSO and authenticity, we found no evidence of</w:t>
-      </w:r>
-      <w:r>
-        <w:t xml:space="preserve"> </w:t>
-      </w:r>
-      <w:r>
-        <w:rPr>
-          <w:i/>
-        </w:rPr>
-        <w:t xml:space="preserve">indirect</w:t>
-      </w:r>
-      <w:r>
-        <w:t xml:space="preserve"> </w:t>
-      </w:r>
-      <w:r>
         <w:t xml:space="preserve">relationships between SSO and these outcome variables. This evidence of a relationship between authenticity and the relational outcome variables (i.e., relationship agency and career aspirations) provides evidence that corroborates past findings that felt authenticity in interactions is important for healthy relationship functioning</w:t>
       </w:r>
       <w:r>
@@ -4689,15 +4709,15 @@
         <w:t xml:space="preserve">(Brunell et al., 2010; Garcia et al., 2016; Tolman et al., 2006)</w:t>
       </w:r>
       <w:r>
-        <w:t xml:space="preserve">, we again find more evidence here that disruptions in feelings of authenticity can negatively impact relationships beyond the current partner. Although the current study did not find a connection between authenticity and SSO, this seems theoretically to be a natural connection, and future work must explore when and how SSO leads to inauthenticity in interpersonal objectification situations.</w:t>
+        <w:t xml:space="preserve">, we find more evidence here that disruptions in feelings of authenticity can negatively impact relationships beyond the current partner. Although the current study did not find a connection between authenticity and SSO, this seems theoretically to be a natural connection, and future work must explore when and how SSO leads to inauthenticity in interpersonal objectification situations.</w:t>
       </w:r>
     </w:p>
     <w:p>
       <w:pPr>
         <w:pStyle w:val="berschrift2"/>
       </w:pPr>
-      <w:bookmarkStart w:id="47" w:name="limitations-and-future-directions"/>
-      <w:bookmarkEnd w:id="47"/>
+      <w:bookmarkStart w:id="48" w:name="limitations-and-future-directions"/>
+      <w:bookmarkEnd w:id="48"/>
       <w:r>
         <w:t xml:space="preserve">Limitations and Future Directions</w:t>
       </w:r>
@@ -4706,8 +4726,8 @@
       <w:pPr>
         <w:pStyle w:val="berschrift3"/>
       </w:pPr>
-      <w:bookmarkStart w:id="48" w:name="sample-characteristics"/>
-      <w:bookmarkEnd w:id="48"/>
+      <w:bookmarkStart w:id="49" w:name="sample-characteristics"/>
+      <w:bookmarkEnd w:id="49"/>
       <w:r>
         <w:t xml:space="preserve">Sample Characteristics</w:t>
       </w:r>
@@ -4717,13 +4737,13 @@
         <w:pStyle w:val="FirstParagraph"/>
       </w:pPr>
       <w:r>
-        <w:t xml:space="preserve">In addition to being relatively small and combined across two institutions, another limitation of the current study is that the sample was comprised of Western women only. Being that self-objectification is most prevalent in Western culture</w:t>
-      </w:r>
-      <w:r>
-        <w:t xml:space="preserve"> </w:t>
-      </w:r>
-      <w:r>
-        <w:t xml:space="preserve">(Loughnan et al., 2015b)</w:t>
+        <w:t xml:space="preserve">In addition to being relatively small and combined across two institutions, another limitation of the current study sample is that the it was comprised of Western women only. Being that self-objectification has been found to be most prevalent in Western culture</w:t>
+      </w:r>
+      <w:r>
+        <w:t xml:space="preserve"> </w:t>
+      </w:r>
+      <w:r>
+        <w:t xml:space="preserve">(Loughnan et al., 2015)</w:t>
       </w:r>
       <w:r>
         <w:t xml:space="preserve"> </w:t>
@@ -4744,7 +4764,7 @@
         <w:t xml:space="preserve"> </w:t>
       </w:r>
       <w:r>
-        <w:t xml:space="preserve">(Loughnan et al., 2015b,</w:t>
+        <w:t xml:space="preserve">(Loughnan et al., 2015,</w:t>
       </w:r>
       <w:r>
         <w:t xml:space="preserve"> </w:t>
@@ -4783,7 +4803,7 @@
         <w:t xml:space="preserve"> </w:t>
       </w:r>
       <w:r>
-        <w:t xml:space="preserve">(Loughnan et al., 2015b)</w:t>
+        <w:t xml:space="preserve">(Loughnan et al., 2015)</w:t>
       </w:r>
       <w:r>
         <w:t xml:space="preserve">.</w:t>
@@ -4800,10 +4820,10 @@
         <w:t xml:space="preserve"> </w:t>
       </w:r>
       <w:r>
-        <w:t xml:space="preserve">(Bury, Tiggemann, &amp; Slater, 2016; e.g., Holland &amp; Haslam, 2016; Jongenelis, Byrne, &amp; Pettigrew, 2014)</w:t>
-      </w:r>
-      <w:r>
-        <w:t xml:space="preserve">. Considering the fact that the average mean age of the investigated participants of this current study was 18.85 years, research among younger and older individuals is needed, especially because self-objectification may change over time</w:t>
+        <w:t xml:space="preserve">(e.g., Holland &amp; Haslam, 2016; Jongenelis, Byrne, &amp; Pettigrew, 2014)</w:t>
+      </w:r>
+      <w:r>
+        <w:t xml:space="preserve">. Considering the fact that the average mean age of the investigated participants of this current study was 18.85 years, research among younger and older individuals is needed, especially because the processes of self-objectification may change over time</w:t>
       </w:r>
       <w:r>
         <w:t xml:space="preserve"> </w:t>
@@ -4812,17 +4832,17 @@
         <w:t xml:space="preserve">(Fredrickson &amp; Roberts, 1997)</w:t>
       </w:r>
       <w:r>
-        <w:t xml:space="preserve">. It may be valuable to question the extent to which children, adolescents, or emerging adults of different races or ethnicities are exposed to varied amounts of sexualizing content. Further, more longitudinal studies investigating the developmental experience of interpersonal objectification and self-objectificaion are needed [see CITE and CITE for exmaples].</w:t>
+        <w:t xml:space="preserve">. It may be valuable to question the extent to which children, adolescents, or emerging adults of different races or ethnicities are exposed to varied amounts of sexualizing content. Further, more longitudinal studies investigating the developmental experience of interpersonal objectification and self-objectificaion are needed.</w:t>
       </w:r>
     </w:p>
     <w:p>
       <w:pPr>
         <w:pStyle w:val="berschrift3"/>
       </w:pPr>
-      <w:bookmarkStart w:id="49" w:name="sexual-objectification-and-the-objectifyers-gender"/>
-      <w:bookmarkEnd w:id="49"/>
-      <w:r>
-        <w:t xml:space="preserve">Sexual Objectification and the Objectifyer’s Gender</w:t>
+      <w:bookmarkStart w:id="50" w:name="interpersonal-sexual-objectification-gender-and-sexual-attraction"/>
+      <w:bookmarkEnd w:id="50"/>
+      <w:r>
+        <w:t xml:space="preserve">Interpersonal Sexual Objectification, Gender, and Sexual Attraction</w:t>
       </w:r>
     </w:p>
     <w:p>
@@ -4839,7 +4859,7 @@
         <w:t xml:space="preserve">(Puvia &amp; Vaes, 2013; Strelan &amp; Hargreaves, 2005)</w:t>
       </w:r>
       <w:r>
-        <w:t xml:space="preserve">—they may be even more apt to activate social comparison processes</w:t>
+        <w:t xml:space="preserve">—perhaps they may be even more apt to activate social comparison processes</w:t>
       </w:r>
       <w:r>
         <w:t xml:space="preserve"> </w:t>
@@ -4851,7 +4871,25 @@
         <w:t xml:space="preserve"> </w:t>
       </w:r>
       <w:r>
-        <w:t xml:space="preserve">than women who are sexually attracted to other women (non-heterosexual women). This differential psychological process between women with differing sexualities might have served to dampen our ability to detect relationships, adding variability.</w:t>
+        <w:t xml:space="preserve">than women who are sexually attracted to other women (non-heterosexual women). Since both men and women are socialized in a culture that sexually objectifies women, both men and women may come to internalize this socialization and sexually objectify women. Indeed, recent research has found that the more women self-objectify, the more they objectify other women</w:t>
+      </w:r>
+      <w:r>
+        <w:t xml:space="preserve"> </w:t>
+      </w:r>
+      <w:r>
+        <w:t xml:space="preserve">(Loughnan et al., 2015; Puvia &amp; Vaes, 2013)</w:t>
+      </w:r>
+      <w:r>
+        <w:t xml:space="preserve">, although not to the degree exhibited by men; that is, men were found to objectify women significantly more than women objectify other women</w:t>
+      </w:r>
+      <w:r>
+        <w:t xml:space="preserve"> </w:t>
+      </w:r>
+      <w:r>
+        <w:t xml:space="preserve">(Strelan &amp; Hargreaves, 2005)</w:t>
+      </w:r>
+      <w:r>
+        <w:t xml:space="preserve">. This differential psychological process between women with differing sexualities might have served to dampen our ability to detect relationships, adding variability.</w:t>
       </w:r>
     </w:p>
     <w:p>
@@ -4874,10 +4912,10 @@
         <w:t xml:space="preserve"> </w:t>
       </w:r>
       <w:r>
-        <w:t xml:space="preserve">(Brownlow, 1998; Noffsinger-Frazier, 2004)</w:t>
-      </w:r>
-      <w:r>
-        <w:t xml:space="preserve">. However none of these studies examined the relationship between self-objectification and experiences of sexual objectification. Thus, it is unclear whether lesbians indeed experience similar levels of cultural sexual objectification but internalize them less than heterosexual women do. Consistent with previous research,</w:t>
+        <w:t xml:space="preserve">(Noffsinger-Frazier, 2004)</w:t>
+      </w:r>
+      <w:r>
+        <w:t xml:space="preserve">. However none of these studies examined the relationship between self-objectification and experiences of sexual objectification. Thus, it is unclear whether lesbian women indeed experience similar levels of cultural sexual objectification but internalize them less than heterosexual women do. Consistent with previous research,</w:t>
       </w:r>
       <w:r>
         <w:t xml:space="preserve"> </w:t>
@@ -4889,13 +4927,13 @@
         <w:t xml:space="preserve"> </w:t>
       </w:r>
       <w:r>
-        <w:t xml:space="preserve">determined that lesbians existed less physical appearance concerns compared to heterosexual women, however there was no evidence found that lesbian women self-objectify less than heterosexual women and they did not find that sexual orientation moderates the relationship between sexual objectification and self-objectification. This contradicts older theoretical literature that suggests that lesbians internalize cultural sexual objectification less than do heterosexual women</w:t>
-      </w:r>
-      <w:r>
-        <w:t xml:space="preserve"> </w:t>
-      </w:r>
-      <w:r>
-        <w:t xml:space="preserve">(Brown, 1987; LUM, 1994; Pitman, 1999; Siever, 1994)</w:t>
+        <w:t xml:space="preserve">determined that lesbians exhibited less physical appearance concerns compared to heterosexual women, however there was no evidence found that lesbian women self-objectify less than heterosexual women and they did not find that sexual orientation moderates the relationship between sexual objectification and self-objectification. This evidence sits in contrast to older theoretical literature that suggests that lesbians internalize cultural sexual objectification less than do heterosexual women</w:t>
+      </w:r>
+      <w:r>
+        <w:t xml:space="preserve"> </w:t>
+      </w:r>
+      <w:r>
+        <w:t xml:space="preserve">(Brown, 1987; Pitman, 1999; Rothblum, 1994; Siever, 1994)</w:t>
       </w:r>
       <w:r>
         <w:t xml:space="preserve">.</w:t>
@@ -4906,7 +4944,7 @@
         <w:pStyle w:val="Textkrper"/>
       </w:pPr>
       <w:r>
-        <w:t xml:space="preserve">Among heterosexual male and female college students, self-objectification has been found to be positively associated with the extent to which they objectify their romantic partners</w:t>
+        <w:t xml:space="preserve">Interpersonal sexual objectification has been studied in both romantic and platonic contexts. Among heterosexual male and female college students, self-objectification has been found to be positively associated with the extent to which they objectify their romantic partners</w:t>
       </w:r>
       <w:r>
         <w:t xml:space="preserve"> </w:t>
@@ -4915,41 +4953,16 @@
         <w:t xml:space="preserve">(Zurbriggen, Ramsey, &amp; Jaworski, 2011)</w:t>
       </w:r>
       <w:r>
-        <w:t xml:space="preserve">. Evidence is mixed, suggesting that women can sometimes have positive outcomes from appearance valuation within the context of an established romantic relationship. There is also evidence that they experience less SSO after appearance comments within romantic relationships [], but less is known about first dates. An important caveat to this literature is that it is only about heterosexual relationships.</w:t>
-      </w:r>
-    </w:p>
-    <w:p>
-      <w:pPr>
-        <w:pStyle w:val="Textkrper"/>
-      </w:pPr>
-      <w:r>
-        <w:t xml:space="preserve">However, since both men and women are socialized in a culture that sexually objectifies women, both men and women may come to internalize this socialization and sexually objectify women. Indeed, recent research has found that the more women self-objectify, the more they objectify other women</w:t>
-      </w:r>
-      <w:r>
-        <w:t xml:space="preserve"> </w:t>
-      </w:r>
-      <w:r>
-        <w:t xml:space="preserve">(Loughnan et al., 2015a; Puvia &amp; Vaes, 2013)</w:t>
-      </w:r>
-      <w:r>
-        <w:t xml:space="preserve">, although not to the degree exhibited by men; that is, men were found to objectify women significantly more than women objectify other women</w:t>
-      </w:r>
-      <w:r>
-        <w:t xml:space="preserve"> </w:t>
-      </w:r>
-      <w:r>
-        <w:t xml:space="preserve">(Strelan &amp; Hargreaves, 2005)</w:t>
-      </w:r>
-      <w:r>
-        <w:t xml:space="preserve">.</w:t>
-      </w:r>
-    </w:p>
-    <w:p>
-      <w:pPr>
-        <w:pStyle w:val="Textkrper"/>
-      </w:pPr>
-      <w:r>
-        <w:t xml:space="preserve">Objectification among platonic friends: Perhaps women could be amplifying each others’ state self-objectification</w:t>
+        <w:t xml:space="preserve">. Evidence is mixed, suggesting that women can sometimes have positive outcomes from appearance valuation within the context of an established romantic relationship. There is also evidence that they experience less SSO after appearance comments within established romantic relationships</w:t>
+      </w:r>
+      <w:r>
+        <w:t xml:space="preserve"> </w:t>
+      </w:r>
+      <w:r>
+        <w:t xml:space="preserve">(Meltzer, 2020)</w:t>
+      </w:r>
+      <w:r>
+        <w:t xml:space="preserve">, but less is known about first dates. An important caveat to this literature is that it is only about heterosexual relationships. Objectification might also occur among platonic friends: Perhaps women could be amplifying each others’ state self-objectification</w:t>
       </w:r>
       <w:r>
         <w:t xml:space="preserve"> </w:t>
@@ -4964,15 +4977,15 @@
         <w:t xml:space="preserve"> </w:t>
       </w:r>
       <w:r>
-        <w:t xml:space="preserve">the theoretical encounters with men organized in the SIMO occur. In this way, women’s rituals of getting ready together might place even women with low TSO in a higher SSO group.</w:t>
+        <w:t xml:space="preserve">the theoretical encounters with men organized in the SIMO occur. In this way, women’s rituals of getting ready together before socilizing in co-ed groups might place even women with low TSO in a higher SSO group.</w:t>
       </w:r>
     </w:p>
     <w:p>
       <w:pPr>
         <w:pStyle w:val="berschrift3"/>
       </w:pPr>
-      <w:bookmarkStart w:id="50" w:name="sexism-and-sexual-discrimination"/>
-      <w:bookmarkEnd w:id="50"/>
+      <w:bookmarkStart w:id="51" w:name="sexism-and-sexual-discrimination"/>
+      <w:bookmarkEnd w:id="51"/>
       <w:r>
         <w:t xml:space="preserve">Sexism and Sexual Discrimination</w:t>
       </w:r>
@@ -4982,16 +4995,25 @@
         <w:pStyle w:val="FirstParagraph"/>
       </w:pPr>
       <w:r>
-        <w:t xml:space="preserve">Sexism has recently been found to be related to the objectification of women, but not men, for both men and women</w:t>
-      </w:r>
-      <w:r>
-        <w:t xml:space="preserve"> </w:t>
-      </w:r>
-      <w:r>
-        <w:t xml:space="preserve">(Harsey &amp; Zurbriggen, 2020)</w:t>
-      </w:r>
-      <w:r>
-        <w:t xml:space="preserve">.[Kat: Is the relationship between sexism and objectification really this recent of a finding? Or was it just replicated recently?] Empirical evidence illustrates how women continue to be objects of interpersonal discrimination and experience daily sexist hassles</w:t>
+        <w:t xml:space="preserve">Sexism has been found to be related to the objectification of women, but not men</w:t>
+      </w:r>
+      <w:r>
+        <w:t xml:space="preserve"> </w:t>
+      </w:r>
+      <w:r>
+        <w:t xml:space="preserve">(Cikara, Eberhardt, &amp; Fiske, 2011; Harsey &amp; Zurbriggen, 2020)</w:t>
+      </w:r>
+      <w:r>
+        <w:t xml:space="preserve">, and in addition, TSO has been found to be associated with less negative attitudes towards sexual harassment</w:t>
+      </w:r>
+      <w:r>
+        <w:t xml:space="preserve"> </w:t>
+      </w:r>
+      <w:r>
+        <w:t xml:space="preserve">(Bernard, Legrand, &amp; Klein, 2018)</w:t>
+      </w:r>
+      <w:r>
+        <w:t xml:space="preserve">. Both of these effects are present for both men and women. Empirical evidence illustrates how women continue to be objects of interpersonal discrimination and experience daily sexist hassles</w:t>
       </w:r>
       <w:r>
         <w:t xml:space="preserve"> </w:t>
@@ -5009,7 +5031,25 @@
         <w:t xml:space="preserve">(Bartky, 1990)</w:t>
       </w:r>
       <w:r>
-        <w:t xml:space="preserve">. Sexual objectification occurs with both</w:t>
+        <w:t xml:space="preserve">. Sexual objectification of women has also been linked to trauma</w:t>
+      </w:r>
+      <w:r>
+        <w:t xml:space="preserve"> </w:t>
+      </w:r>
+      <w:r>
+        <w:t xml:space="preserve">(Miles-McLean et al., 2015)</w:t>
+      </w:r>
+      <w:r>
+        <w:t xml:space="preserve">. Sexual objectification occurs in a mirad of ways in women’s lives and is modified by unique combinations of race, ethnicity, sexuality, age, and class</w:t>
+      </w:r>
+      <w:r>
+        <w:t xml:space="preserve"> </w:t>
+      </w:r>
+      <w:r>
+        <w:t xml:space="preserve">(Fredrickson &amp; Roberts, 1997)</w:t>
+      </w:r>
+      <w:r>
+        <w:t xml:space="preserve">. Amid such heterogeneity though,</w:t>
       </w:r>
       <w:r>
         <w:t xml:space="preserve"> </w:t>
@@ -5018,7 +5058,7 @@
         <w:t xml:space="preserve">“</w:t>
       </w:r>
       <w:r>
-        <w:t xml:space="preserve">endless variety and monotonous similarity,</w:t>
+        <w:t xml:space="preserve">having a reproductively mature female body</w:t>
       </w:r>
       <w:r>
         <w:t xml:space="preserve">”</w:t>
@@ -5027,42 +5067,6 @@
         <w:t xml:space="preserve"> </w:t>
       </w:r>
       <w:r>
-        <w:t xml:space="preserve">and is thus mediated by unique combinations of race, ethnicity, sexuality, age, and class</w:t>
-      </w:r>
-      <w:r>
-        <w:t xml:space="preserve"> </w:t>
-      </w:r>
-      <w:r>
-        <w:t xml:space="preserve">(Barbara L. Fredrickson, Hendler, Nilsen, O’Barr, &amp; Roberts, 2011; Rubin, 1975, cited in</w:t>
-      </w:r>
-      <w:r>
-        <w:t xml:space="preserve"> </w:t>
-      </w:r>
-      <w:r>
-        <w:t xml:space="preserve">Fraser and Nicholson (1989)</w:t>
-      </w:r>
-      <w:r>
-        <w:t xml:space="preserve">, p. 28)</w:t>
-      </w:r>
-      <w:r>
-        <w:t xml:space="preserve">. Amid such heterogeneity though,</w:t>
-      </w:r>
-      <w:r>
-        <w:t xml:space="preserve"> </w:t>
-      </w:r>
-      <w:r>
-        <w:t xml:space="preserve">“</w:t>
-      </w:r>
-      <w:r>
-        <w:t xml:space="preserve">having a reproductively mature female body</w:t>
-      </w:r>
-      <w:r>
-        <w:t xml:space="preserve">”</w:t>
-      </w:r>
-      <w:r>
-        <w:t xml:space="preserve"> </w:t>
-      </w:r>
-      <w:r>
         <w:t xml:space="preserve">proposed by</w:t>
       </w:r>
       <w:r>
@@ -5082,8 +5086,8 @@
       <w:pPr>
         <w:pStyle w:val="berschrift1"/>
       </w:pPr>
-      <w:bookmarkStart w:id="51" w:name="conclusion"/>
-      <w:bookmarkEnd w:id="51"/>
+      <w:bookmarkStart w:id="52" w:name="conclusion"/>
+      <w:bookmarkEnd w:id="52"/>
       <w:r>
         <w:t xml:space="preserve">Conclusion</w:t>
       </w:r>
@@ -5093,23 +5097,15 @@
         <w:pStyle w:val="FirstParagraph"/>
       </w:pPr>
       <w:r>
-        <w:t xml:space="preserve">The results from the current analysis highlight how subtle forms of sexist discrimination operate, and provide valuable insight into prevention and intervention efforts in both clinical and educational contexts. These results are quite useful for promoting mental health, the creation and maintence of early action programs for girls and young women, and for scholars and practitioners to work intentially to provide the tools necessary to circumvent or mitigate negative effects on self-objectification to combat such experiences.</w:t>
-      </w:r>
-    </w:p>
-    <w:p>
-      <w:pPr>
-        <w:pStyle w:val="Textkrper"/>
-      </w:pPr>
-      <w:r>
-        <w:t xml:space="preserve">The results of this study demonstrate the complex and ambivalent nature of sexual objectification and additionally highlight the psychological and social consequences of such objectification processes on women’s social relationships and well-being. We did not find a significant effect between actor SSO and felt authenticity in the interaction, which suggests that there is not sufficient evidence to support the claim that partner objectification is the cause for the diverse range of negative effects related to interaction inauthenticity.</w:t>
+        <w:t xml:space="preserve">The results of this study demonstrate the complex and ambivalent nature of sexual objectification and additionally highlight the psychological and social consequences of such objectification processes on women’s social relationships and well-being. These results are quite useful for promoting mental health, the creation and maintence of early action programs for girls and young women, and for scholars and practitioners to work intentially to provide the tools necessary to circumvent or mitigate negative effects on self-objectification to combat such experiences.</w:t>
       </w:r>
     </w:p>
     <w:p>
       <w:pPr>
         <w:pStyle w:val="berschrift1"/>
       </w:pPr>
-      <w:bookmarkStart w:id="52" w:name="references"/>
-      <w:bookmarkEnd w:id="52"/>
+      <w:bookmarkStart w:id="53" w:name="references"/>
+      <w:bookmarkEnd w:id="53"/>
       <w:r>
         <w:t xml:space="preserve">References</w:t>
       </w:r>
@@ -5164,7 +5160,7 @@
       <w:r>
         <w:t xml:space="preserve"> </w:t>
       </w:r>
-      <w:hyperlink r:id="rId53">
+      <w:hyperlink r:id="rId54">
         <w:r>
           <w:rPr>
             <w:rStyle w:val="Hyperlink"/>
@@ -5178,27 +5174,19 @@
         <w:pStyle w:val="Textkrper"/>
       </w:pPr>
       <w:r>
-        <w:t xml:space="preserve">Bartky, S. L. (1990). Femininity and domination studies in the phenomenology of oppression.</w:t>
-      </w:r>
-    </w:p>
-    <w:p>
-      <w:pPr>
-        <w:pStyle w:val="Textkrper"/>
-      </w:pPr>
-      <w:r>
-        <w:t xml:space="preserve">Berger, J., Cohen, B. P., &amp; Zelditch Jr, M. (1972). Status characteristics and social interaction.</w:t>
-      </w:r>
-      <w:r>
-        <w:t xml:space="preserve"> </w:t>
-      </w:r>
-      <w:r>
-        <w:rPr>
-          <w:i/>
-        </w:rPr>
-        <w:t xml:space="preserve">American Sociological Review</w:t>
-      </w:r>
-      <w:r>
-        <w:t xml:space="preserve">, 241–255.</w:t>
+        <w:t xml:space="preserve">Bartky, S. (1990).</w:t>
+      </w:r>
+      <w:r>
+        <w:t xml:space="preserve"> </w:t>
+      </w:r>
+      <w:r>
+        <w:rPr>
+          <w:i/>
+        </w:rPr>
+        <w:t xml:space="preserve">Femininity and domination: Studies in the phenomenology of oppression</w:t>
+      </w:r>
+      <w:r>
+        <w:t xml:space="preserve">. Routledge, New York.</w:t>
       </w:r>
     </w:p>
     <w:p>
@@ -5238,16 +5226,36 @@
         <w:pStyle w:val="Textkrper"/>
       </w:pPr>
       <w:r>
-        <w:t xml:space="preserve">Briton, N. J., &amp; Hall, J. A. (1995). Beliefs about female and male nonverbal communication.</w:t>
-      </w:r>
-      <w:r>
-        <w:t xml:space="preserve"> </w:t>
-      </w:r>
-      <w:r>
-        <w:rPr>
-          <w:i/>
-        </w:rPr>
-        <w:t xml:space="preserve">Sex Roles</w:t>
+        <w:t xml:space="preserve">Brown, L. S. (1987). Lesbians, weight, and eating: New analyses and perspectives.</w:t>
+      </w:r>
+      <w:r>
+        <w:t xml:space="preserve"> </w:t>
+      </w:r>
+      <w:r>
+        <w:rPr>
+          <w:i/>
+        </w:rPr>
+        <w:t xml:space="preserve">Lesbian Psychologies: Explorations and Challenges</w:t>
+      </w:r>
+      <w:r>
+        <w:t xml:space="preserve">, 294–309.</w:t>
+      </w:r>
+    </w:p>
+    <w:p>
+      <w:pPr>
+        <w:pStyle w:val="Textkrper"/>
+      </w:pPr>
+      <w:r>
+        <w:t xml:space="preserve">Brunell, A. B., Kernis, M. H., Goldman, B. M., Heppner, W., Davis, P., Cascio, E. V., &amp; Webster, G. D. (2010). Dispositional authenticity and romantic relationship functioning.</w:t>
+      </w:r>
+      <w:r>
+        <w:t xml:space="preserve"> </w:t>
+      </w:r>
+      <w:r>
+        <w:rPr>
+          <w:i/>
+        </w:rPr>
+        <w:t xml:space="preserve">Personality and Individual Differences</w:t>
       </w:r>
       <w:r>
         <w:t xml:space="preserve">,</w:t>
@@ -5259,87 +5267,12 @@
         <w:rPr>
           <w:i/>
         </w:rPr>
-        <w:t xml:space="preserve">32</w:t>
-      </w:r>
-      <w:r>
-        <w:t xml:space="preserve">(1-2), 79–90.</w:t>
-      </w:r>
-    </w:p>
-    <w:p>
-      <w:pPr>
-        <w:pStyle w:val="Textkrper"/>
-      </w:pPr>
-      <w:r>
-        <w:t xml:space="preserve">Brown, L. S. (1987). Lesbians, weight, and eating: New analyses and perspectives.</w:t>
-      </w:r>
-      <w:r>
-        <w:t xml:space="preserve"> </w:t>
-      </w:r>
-      <w:r>
-        <w:rPr>
-          <w:i/>
-        </w:rPr>
-        <w:t xml:space="preserve">Lesbian Psychologies: Explorations and Challenges</w:t>
-      </w:r>
-      <w:r>
-        <w:t xml:space="preserve">, 294–309.</w:t>
-      </w:r>
-    </w:p>
-    <w:p>
-      <w:pPr>
-        <w:pStyle w:val="Textkrper"/>
-      </w:pPr>
-      <w:r>
-        <w:t xml:space="preserve">Brownlow, B. S. (1998).</w:t>
-      </w:r>
-      <w:r>
-        <w:t xml:space="preserve"> </w:t>
-      </w:r>
-      <w:r>
-        <w:rPr>
-          <w:i/>
-        </w:rPr>
-        <w:t xml:space="preserve">The relationship between objectification, body image disturbances, and disordered eating: Investigating race, socioeconomic status, acculturation and self-objectification as mediators.</w:t>
-      </w:r>
-      <w:r>
-        <w:t xml:space="preserve"> </w:t>
-      </w:r>
-      <w:r>
-        <w:t xml:space="preserve">(PhD thesis). ProQuest Information &amp; Learning.</w:t>
-      </w:r>
-    </w:p>
-    <w:p>
-      <w:pPr>
-        <w:pStyle w:val="Textkrper"/>
-      </w:pPr>
-      <w:r>
-        <w:t xml:space="preserve">Brunell, A. B., Kernis, M. H., Goldman, B. M., Heppner, W., Davis, P., Cascio, E. V., &amp; Webster, G. D. (2010). Dispositional authenticity and romantic relationship functioning.</w:t>
-      </w:r>
-      <w:r>
-        <w:t xml:space="preserve"> </w:t>
-      </w:r>
-      <w:r>
-        <w:rPr>
-          <w:i/>
-        </w:rPr>
-        <w:t xml:space="preserve">Personality and Individual Differences</w:t>
-      </w:r>
-      <w:r>
-        <w:t xml:space="preserve">,</w:t>
-      </w:r>
-      <w:r>
-        <w:t xml:space="preserve"> </w:t>
-      </w:r>
-      <w:r>
-        <w:rPr>
-          <w:i/>
-        </w:rPr>
         <w:t xml:space="preserve">48</w:t>
       </w:r>
       <w:r>
         <w:t xml:space="preserve">(8), 900–905. doi:</w:t>
       </w:r>
-      <w:hyperlink r:id="rId54">
+      <w:hyperlink r:id="rId55">
         <w:r>
           <w:rPr>
             <w:rStyle w:val="Hyperlink"/>
@@ -5353,7 +5286,590 @@
         <w:pStyle w:val="Textkrper"/>
       </w:pPr>
       <w:r>
-        <w:t xml:space="preserve">Bury, B., Tiggemann, M., &amp; Slater, A. (2016). Disclaimer labels on fashion magazine advertisements: Impact on visual attention and relationship with body dissatisfaction.</w:t>
+        <w:t xml:space="preserve">Calogero, R. M. (2004). A test of objectification theory: The effect of the male gaze on appearance concerns in college women.</w:t>
+      </w:r>
+      <w:r>
+        <w:t xml:space="preserve"> </w:t>
+      </w:r>
+      <w:r>
+        <w:rPr>
+          <w:i/>
+        </w:rPr>
+        <w:t xml:space="preserve">Psychology of Women Quarterly</w:t>
+      </w:r>
+      <w:r>
+        <w:t xml:space="preserve">,</w:t>
+      </w:r>
+      <w:r>
+        <w:t xml:space="preserve"> </w:t>
+      </w:r>
+      <w:r>
+        <w:rPr>
+          <w:i/>
+        </w:rPr>
+        <w:t xml:space="preserve">28</w:t>
+      </w:r>
+      <w:r>
+        <w:t xml:space="preserve">(1), 16–21.</w:t>
+      </w:r>
+    </w:p>
+    <w:p>
+      <w:pPr>
+        <w:pStyle w:val="Textkrper"/>
+      </w:pPr>
+      <w:r>
+        <w:t xml:space="preserve">Calogero, R. M., Tantleff-Dunn, S. E., &amp; Thompson, J. (2011).</w:t>
+      </w:r>
+      <w:r>
+        <w:t xml:space="preserve"> </w:t>
+      </w:r>
+      <w:r>
+        <w:rPr>
+          <w:i/>
+        </w:rPr>
+        <w:t xml:space="preserve">Self-objectification in women: Causes, consequences, and counteractions.</w:t>
+      </w:r>
+      <w:r>
+        <w:t xml:space="preserve"> </w:t>
+      </w:r>
+      <w:r>
+        <w:t xml:space="preserve">American Psychological Association.</w:t>
+      </w:r>
+    </w:p>
+    <w:p>
+      <w:pPr>
+        <w:pStyle w:val="Textkrper"/>
+      </w:pPr>
+      <w:r>
+        <w:t xml:space="preserve">Cikara, M., Eberhardt, J. L., &amp; Fiske, S. T. (2011). From agents to objects: Sexist attitudes and neural responses to sexualized targets.</w:t>
+      </w:r>
+      <w:r>
+        <w:t xml:space="preserve"> </w:t>
+      </w:r>
+      <w:r>
+        <w:rPr>
+          <w:i/>
+        </w:rPr>
+        <w:t xml:space="preserve">Journal of Cognitive Neuroscience</w:t>
+      </w:r>
+      <w:r>
+        <w:t xml:space="preserve">,</w:t>
+      </w:r>
+      <w:r>
+        <w:t xml:space="preserve"> </w:t>
+      </w:r>
+      <w:r>
+        <w:rPr>
+          <w:i/>
+        </w:rPr>
+        <w:t xml:space="preserve">23</w:t>
+      </w:r>
+      <w:r>
+        <w:t xml:space="preserve">(3), 540–551.</w:t>
+      </w:r>
+    </w:p>
+    <w:p>
+      <w:pPr>
+        <w:pStyle w:val="Textkrper"/>
+      </w:pPr>
+      <w:r>
+        <w:t xml:space="preserve">Davies, P. G., Spencer, S. J., &amp; Steele, C. M. (2005). Clearing the air: Identity safety moderates the effects of stereotype threat on women’s leadership aspirations.</w:t>
+      </w:r>
+      <w:r>
+        <w:t xml:space="preserve"> </w:t>
+      </w:r>
+      <w:r>
+        <w:rPr>
+          <w:i/>
+        </w:rPr>
+        <w:t xml:space="preserve">Journal of Personality and Social Psychology</w:t>
+      </w:r>
+      <w:r>
+        <w:t xml:space="preserve">,</w:t>
+      </w:r>
+      <w:r>
+        <w:t xml:space="preserve"> </w:t>
+      </w:r>
+      <w:r>
+        <w:rPr>
+          <w:i/>
+        </w:rPr>
+        <w:t xml:space="preserve">88</w:t>
+      </w:r>
+      <w:r>
+        <w:t xml:space="preserve">(2), 276.</w:t>
+      </w:r>
+    </w:p>
+    <w:p>
+      <w:pPr>
+        <w:pStyle w:val="Textkrper"/>
+      </w:pPr>
+      <w:r>
+        <w:t xml:space="preserve">Deaux, K., &amp; Major, B. (1987). Putting gender into context: An interactive model of gender-related behavior.</w:t>
+      </w:r>
+      <w:r>
+        <w:t xml:space="preserve"> </w:t>
+      </w:r>
+      <w:r>
+        <w:rPr>
+          <w:i/>
+        </w:rPr>
+        <w:t xml:space="preserve">Psychological Review</w:t>
+      </w:r>
+      <w:r>
+        <w:t xml:space="preserve">,</w:t>
+      </w:r>
+      <w:r>
+        <w:t xml:space="preserve"> </w:t>
+      </w:r>
+      <w:r>
+        <w:rPr>
+          <w:i/>
+        </w:rPr>
+        <w:t xml:space="preserve">94</w:t>
+      </w:r>
+      <w:r>
+        <w:t xml:space="preserve">(3), 369.</w:t>
+      </w:r>
+    </w:p>
+    <w:p>
+      <w:pPr>
+        <w:pStyle w:val="Textkrper"/>
+      </w:pPr>
+      <w:r>
+        <w:t xml:space="preserve">Dovidio, J. F., Hebl, M., Richeson, J. A., &amp; Shelton, J. N. (2006). Nonverbal communication, race, and intergroup interaction.</w:t>
+      </w:r>
+    </w:p>
+    <w:p>
+      <w:pPr>
+        <w:pStyle w:val="Textkrper"/>
+      </w:pPr>
+      <w:r>
+        <w:t xml:space="preserve">Festinger, L. (1954). A theory of social comparison processes.</w:t>
+      </w:r>
+      <w:r>
+        <w:t xml:space="preserve"> </w:t>
+      </w:r>
+      <w:r>
+        <w:rPr>
+          <w:i/>
+        </w:rPr>
+        <w:t xml:space="preserve">Human Relations</w:t>
+      </w:r>
+      <w:r>
+        <w:t xml:space="preserve">,</w:t>
+      </w:r>
+      <w:r>
+        <w:t xml:space="preserve"> </w:t>
+      </w:r>
+      <w:r>
+        <w:rPr>
+          <w:i/>
+        </w:rPr>
+        <w:t xml:space="preserve">7</w:t>
+      </w:r>
+      <w:r>
+        <w:t xml:space="preserve">(2), 117–140.</w:t>
+      </w:r>
+    </w:p>
+    <w:p>
+      <w:pPr>
+        <w:pStyle w:val="Textkrper"/>
+      </w:pPr>
+      <w:r>
+        <w:t xml:space="preserve">Fredrickson, B. L., Roberts, T.-A., Noll, S. M., Quinn, D. M., &amp; Twenge, J. M. (1998). That swimsuit becomes you: Sex differences in self-objectification, restrained eating, and math performance.</w:t>
+      </w:r>
+      <w:r>
+        <w:t xml:space="preserve"> </w:t>
+      </w:r>
+      <w:r>
+        <w:rPr>
+          <w:i/>
+        </w:rPr>
+        <w:t xml:space="preserve">Journal of Personality and Social Psychology</w:t>
+      </w:r>
+      <w:r>
+        <w:t xml:space="preserve">,</w:t>
+      </w:r>
+      <w:r>
+        <w:t xml:space="preserve"> </w:t>
+      </w:r>
+      <w:r>
+        <w:rPr>
+          <w:i/>
+        </w:rPr>
+        <w:t xml:space="preserve">75</w:t>
+      </w:r>
+      <w:r>
+        <w:t xml:space="preserve">(1), 269.</w:t>
+      </w:r>
+    </w:p>
+    <w:p>
+      <w:pPr>
+        <w:pStyle w:val="Textkrper"/>
+      </w:pPr>
+      <w:r>
+        <w:t xml:space="preserve">Fredrickson, &amp; Roberts. (1997). Objectification theory: Toward understanding women’s lived experiences and mental health risks.</w:t>
+      </w:r>
+      <w:r>
+        <w:t xml:space="preserve"> </w:t>
+      </w:r>
+      <w:r>
+        <w:rPr>
+          <w:i/>
+        </w:rPr>
+        <w:t xml:space="preserve">Psychology of Women Quarterly</w:t>
+      </w:r>
+      <w:r>
+        <w:t xml:space="preserve">,</w:t>
+      </w:r>
+      <w:r>
+        <w:t xml:space="preserve"> </w:t>
+      </w:r>
+      <w:r>
+        <w:rPr>
+          <w:i/>
+        </w:rPr>
+        <w:t xml:space="preserve">21</w:t>
+      </w:r>
+      <w:r>
+        <w:t xml:space="preserve">(2), 173–206.</w:t>
+      </w:r>
+    </w:p>
+    <w:p>
+      <w:pPr>
+        <w:pStyle w:val="Textkrper"/>
+      </w:pPr>
+      <w:r>
+        <w:t xml:space="preserve">Garcia, R. L., Earnshaw, V. A., &amp; Quinn, D. M. (2016). Objectification in action: Self-and other-objectification in mixed-sex interpersonal interactions.</w:t>
+      </w:r>
+      <w:r>
+        <w:t xml:space="preserve"> </w:t>
+      </w:r>
+      <w:r>
+        <w:rPr>
+          <w:i/>
+        </w:rPr>
+        <w:t xml:space="preserve">Psychology of Women Quarterly</w:t>
+      </w:r>
+      <w:r>
+        <w:t xml:space="preserve">,</w:t>
+      </w:r>
+      <w:r>
+        <w:t xml:space="preserve"> </w:t>
+      </w:r>
+      <w:r>
+        <w:rPr>
+          <w:i/>
+        </w:rPr>
+        <w:t xml:space="preserve">40</w:t>
+      </w:r>
+      <w:r>
+        <w:t xml:space="preserve">(2), 213–228.</w:t>
+      </w:r>
+    </w:p>
+    <w:p>
+      <w:pPr>
+        <w:pStyle w:val="Textkrper"/>
+      </w:pPr>
+      <w:r>
+        <w:t xml:space="preserve">Garcia, R. L., Kenny, D. A., &amp; Ledermann, T. (2015). Moderation in the actor–partner interdependence model.</w:t>
+      </w:r>
+      <w:r>
+        <w:t xml:space="preserve"> </w:t>
+      </w:r>
+      <w:r>
+        <w:rPr>
+          <w:i/>
+        </w:rPr>
+        <w:t xml:space="preserve">Personal Relationships</w:t>
+      </w:r>
+      <w:r>
+        <w:t xml:space="preserve">,</w:t>
+      </w:r>
+      <w:r>
+        <w:t xml:space="preserve"> </w:t>
+      </w:r>
+      <w:r>
+        <w:rPr>
+          <w:i/>
+        </w:rPr>
+        <w:t xml:space="preserve">22</w:t>
+      </w:r>
+      <w:r>
+        <w:t xml:space="preserve">(1), 8–29.</w:t>
+      </w:r>
+    </w:p>
+    <w:p>
+      <w:pPr>
+        <w:pStyle w:val="Textkrper"/>
+      </w:pPr>
+      <w:r>
+        <w:t xml:space="preserve">Gay, R. K., &amp; Castano, E. (2010). My body or my mind: The impact of state and trait objectification on women’s cognitive resources.</w:t>
+      </w:r>
+      <w:r>
+        <w:t xml:space="preserve"> </w:t>
+      </w:r>
+      <w:r>
+        <w:rPr>
+          <w:i/>
+        </w:rPr>
+        <w:t xml:space="preserve">European Journal of Social Psychology</w:t>
+      </w:r>
+      <w:r>
+        <w:t xml:space="preserve">,</w:t>
+      </w:r>
+      <w:r>
+        <w:t xml:space="preserve"> </w:t>
+      </w:r>
+      <w:r>
+        <w:rPr>
+          <w:i/>
+        </w:rPr>
+        <w:t xml:space="preserve">40</w:t>
+      </w:r>
+      <w:r>
+        <w:t xml:space="preserve">(5), 695–703.</w:t>
+      </w:r>
+    </w:p>
+    <w:p>
+      <w:pPr>
+        <w:pStyle w:val="Textkrper"/>
+      </w:pPr>
+      <w:r>
+        <w:t xml:space="preserve">Gervais, S. J., Holland, A. M., &amp; Dodd, M. D. (2013). My eyes are up here: The nature of the objectifying gaze toward women.</w:t>
+      </w:r>
+      <w:r>
+        <w:t xml:space="preserve"> </w:t>
+      </w:r>
+      <w:r>
+        <w:rPr>
+          <w:i/>
+        </w:rPr>
+        <w:t xml:space="preserve">Sex Roles</w:t>
+      </w:r>
+      <w:r>
+        <w:t xml:space="preserve">,</w:t>
+      </w:r>
+      <w:r>
+        <w:t xml:space="preserve"> </w:t>
+      </w:r>
+      <w:r>
+        <w:rPr>
+          <w:i/>
+        </w:rPr>
+        <w:t xml:space="preserve">69</w:t>
+      </w:r>
+      <w:r>
+        <w:t xml:space="preserve">(11-12), 557–570.</w:t>
+      </w:r>
+    </w:p>
+    <w:p>
+      <w:pPr>
+        <w:pStyle w:val="Textkrper"/>
+      </w:pPr>
+      <w:r>
+        <w:t xml:space="preserve">Gervais, S. J., Sáez, G., Riemer, A. R., &amp; Klein, O. (2020). The social interaction model of objectification: A process model of goal-based objectifying exchanges between men and women.</w:t>
+      </w:r>
+      <w:r>
+        <w:t xml:space="preserve"> </w:t>
+      </w:r>
+      <w:r>
+        <w:rPr>
+          <w:i/>
+        </w:rPr>
+        <w:t xml:space="preserve">British Journal of Social Psychology</w:t>
+      </w:r>
+      <w:r>
+        <w:t xml:space="preserve">,</w:t>
+      </w:r>
+      <w:r>
+        <w:t xml:space="preserve"> </w:t>
+      </w:r>
+      <w:r>
+        <w:rPr>
+          <w:i/>
+        </w:rPr>
+        <w:t xml:space="preserve">59</w:t>
+      </w:r>
+      <w:r>
+        <w:t xml:space="preserve">(1), 248–283.</w:t>
+      </w:r>
+    </w:p>
+    <w:p>
+      <w:pPr>
+        <w:pStyle w:val="Textkrper"/>
+      </w:pPr>
+      <w:r>
+        <w:t xml:space="preserve">Gervais, S. J., Vescio, T. K., &amp; Allen, J. (2011). When what you see is what you get: The consequences of the objectifying gaze for women and men.</w:t>
+      </w:r>
+      <w:r>
+        <w:t xml:space="preserve"> </w:t>
+      </w:r>
+      <w:r>
+        <w:rPr>
+          <w:i/>
+        </w:rPr>
+        <w:t xml:space="preserve">Psychology of Women Quarterly</w:t>
+      </w:r>
+      <w:r>
+        <w:t xml:space="preserve">,</w:t>
+      </w:r>
+      <w:r>
+        <w:t xml:space="preserve"> </w:t>
+      </w:r>
+      <w:r>
+        <w:rPr>
+          <w:i/>
+        </w:rPr>
+        <w:t xml:space="preserve">35</w:t>
+      </w:r>
+      <w:r>
+        <w:t xml:space="preserve">(1), 5–17.</w:t>
+      </w:r>
+    </w:p>
+    <w:p>
+      <w:pPr>
+        <w:pStyle w:val="Textkrper"/>
+      </w:pPr>
+      <w:r>
+        <w:t xml:space="preserve">Harsey, S. J., &amp; Zurbriggen, E. L. (2020). Men and women’s self-objectification, objectification of women, and sexist beliefs.</w:t>
+      </w:r>
+      <w:r>
+        <w:t xml:space="preserve"> </w:t>
+      </w:r>
+      <w:r>
+        <w:rPr>
+          <w:i/>
+        </w:rPr>
+        <w:t xml:space="preserve">Self and Identity</w:t>
+      </w:r>
+      <w:r>
+        <w:t xml:space="preserve">, 1–8.</w:t>
+      </w:r>
+    </w:p>
+    <w:p>
+      <w:pPr>
+        <w:pStyle w:val="Textkrper"/>
+      </w:pPr>
+      <w:r>
+        <w:t xml:space="preserve">Hebl, M. R., &amp; Dovidio, J. F. (2005). Promoting the “social” in the examination of social stigmas.</w:t>
+      </w:r>
+      <w:r>
+        <w:t xml:space="preserve"> </w:t>
+      </w:r>
+      <w:r>
+        <w:rPr>
+          <w:i/>
+        </w:rPr>
+        <w:t xml:space="preserve">Personality and Social Psychology Review</w:t>
+      </w:r>
+      <w:r>
+        <w:t xml:space="preserve">,</w:t>
+      </w:r>
+      <w:r>
+        <w:t xml:space="preserve"> </w:t>
+      </w:r>
+      <w:r>
+        <w:rPr>
+          <w:i/>
+        </w:rPr>
+        <w:t xml:space="preserve">9</w:t>
+      </w:r>
+      <w:r>
+        <w:t xml:space="preserve">(2), 156–182.</w:t>
+      </w:r>
+    </w:p>
+    <w:p>
+      <w:pPr>
+        <w:pStyle w:val="Textkrper"/>
+      </w:pPr>
+      <w:r>
+        <w:t xml:space="preserve">Henley, N. (1977).</w:t>
+      </w:r>
+      <w:r>
+        <w:t xml:space="preserve"> </w:t>
+      </w:r>
+      <w:r>
+        <w:rPr>
+          <w:i/>
+        </w:rPr>
+        <w:t xml:space="preserve">Body politics: Power, sex, and nonverbal communication</w:t>
+      </w:r>
+      <w:r>
+        <w:t xml:space="preserve">. Prentice Hall.</w:t>
+      </w:r>
+    </w:p>
+    <w:p>
+      <w:pPr>
+        <w:pStyle w:val="Textkrper"/>
+      </w:pPr>
+      <w:r>
+        <w:t xml:space="preserve">Hill, M. S., &amp; Fischer, A. R. (2008). Examining objectification theory: Lesbian and heterosexual women’s experiences with sexual-and self-objectification.</w:t>
+      </w:r>
+      <w:r>
+        <w:t xml:space="preserve"> </w:t>
+      </w:r>
+      <w:r>
+        <w:rPr>
+          <w:i/>
+        </w:rPr>
+        <w:t xml:space="preserve">The Counseling Psychologist</w:t>
+      </w:r>
+      <w:r>
+        <w:t xml:space="preserve">,</w:t>
+      </w:r>
+      <w:r>
+        <w:t xml:space="preserve"> </w:t>
+      </w:r>
+      <w:r>
+        <w:rPr>
+          <w:i/>
+        </w:rPr>
+        <w:t xml:space="preserve">36</w:t>
+      </w:r>
+      <w:r>
+        <w:t xml:space="preserve">(5), 745–776.</w:t>
+      </w:r>
+    </w:p>
+    <w:p>
+      <w:pPr>
+        <w:pStyle w:val="Textkrper"/>
+      </w:pPr>
+      <w:r>
+        <w:t xml:space="preserve">Holland, E., &amp; Haslam, N. (2016). Cute little things: The objectification of prepubescent girls.</w:t>
+      </w:r>
+      <w:r>
+        <w:t xml:space="preserve"> </w:t>
+      </w:r>
+      <w:r>
+        <w:rPr>
+          <w:i/>
+        </w:rPr>
+        <w:t xml:space="preserve">Psychology of Women Quarterly</w:t>
+      </w:r>
+      <w:r>
+        <w:t xml:space="preserve">,</w:t>
+      </w:r>
+      <w:r>
+        <w:t xml:space="preserve"> </w:t>
+      </w:r>
+      <w:r>
+        <w:rPr>
+          <w:i/>
+        </w:rPr>
+        <w:t xml:space="preserve">40</w:t>
+      </w:r>
+      <w:r>
+        <w:t xml:space="preserve">(1), 108–119.</w:t>
+      </w:r>
+    </w:p>
+    <w:p>
+      <w:pPr>
+        <w:pStyle w:val="Textkrper"/>
+      </w:pPr>
+      <w:r>
+        <w:t xml:space="preserve">Jongenelis, M. I., Byrne, S. M., &amp; Pettigrew, S. (2014). Self-objectification, body image disturbance, and eating disorder symptoms in young australian children.</w:t>
       </w:r>
       <w:r>
         <w:t xml:space="preserve"> </w:t>
@@ -5374,18 +5890,18 @@
         <w:rPr>
           <w:i/>
         </w:rPr>
-        <w:t xml:space="preserve">16</w:t>
-      </w:r>
-      <w:r>
-        <w:t xml:space="preserve">, 1–9.</w:t>
-      </w:r>
-    </w:p>
-    <w:p>
-      <w:pPr>
-        <w:pStyle w:val="Textkrper"/>
-      </w:pPr>
-      <w:r>
-        <w:t xml:space="preserve">Calogero, R. M. (2004). A test of objectification theory: The effect of the male gaze on appearance concerns in college women.</w:t>
+        <w:t xml:space="preserve">11</w:t>
+      </w:r>
+      <w:r>
+        <w:t xml:space="preserve">(3), 290–302.</w:t>
+      </w:r>
+    </w:p>
+    <w:p>
+      <w:pPr>
+        <w:pStyle w:val="Textkrper"/>
+      </w:pPr>
+      <w:r>
+        <w:t xml:space="preserve">Kahalon, R., Shnabel, N., &amp; Becker, J. C. (2018). “Don’t bother your pretty little head” appearance compliments lead to improved mood but impaired cognitive performance.</w:t>
       </w:r>
       <w:r>
         <w:t xml:space="preserve"> </w:t>
@@ -5406,50 +5922,175 @@
         <w:rPr>
           <w:i/>
         </w:rPr>
+        <w:t xml:space="preserve">42</w:t>
+      </w:r>
+      <w:r>
+        <w:t xml:space="preserve">(2), 136–150.</w:t>
+      </w:r>
+    </w:p>
+    <w:p>
+      <w:pPr>
+        <w:pStyle w:val="Textkrper"/>
+      </w:pPr>
+      <w:r>
+        <w:t xml:space="preserve">Kenny, D. A., Kashy, D. A., &amp; Cook, W. L. (2006).</w:t>
+      </w:r>
+      <w:r>
+        <w:t xml:space="preserve"> </w:t>
+      </w:r>
+      <w:r>
+        <w:rPr>
+          <w:i/>
+        </w:rPr>
+        <w:t xml:space="preserve">Dyadic data analysis</w:t>
+      </w:r>
+      <w:r>
+        <w:t xml:space="preserve">. Guilford press.</w:t>
+      </w:r>
+    </w:p>
+    <w:p>
+      <w:pPr>
+        <w:pStyle w:val="Textkrper"/>
+      </w:pPr>
+      <w:r>
+        <w:t xml:space="preserve">Ledermann, T., &amp; Kenny, D. A. (2017). Analyzing dyadic data with multilevel modeling versus structural equation modeling: A tale of two methods.</w:t>
+      </w:r>
+      <w:r>
+        <w:t xml:space="preserve"> </w:t>
+      </w:r>
+      <w:r>
+        <w:rPr>
+          <w:i/>
+        </w:rPr>
+        <w:t xml:space="preserve">Journal of Family Psychology</w:t>
+      </w:r>
+      <w:r>
+        <w:t xml:space="preserve">,</w:t>
+      </w:r>
+      <w:r>
+        <w:t xml:space="preserve"> </w:t>
+      </w:r>
+      <w:r>
+        <w:rPr>
+          <w:i/>
+        </w:rPr>
+        <w:t xml:space="preserve">31</w:t>
+      </w:r>
+      <w:r>
+        <w:t xml:space="preserve">(4), 442.</w:t>
+      </w:r>
+    </w:p>
+    <w:p>
+      <w:pPr>
+        <w:pStyle w:val="Textkrper"/>
+      </w:pPr>
+      <w:r>
+        <w:t xml:space="preserve">Logel, C., Walton, G. M., Spencer, S. J., Iserman, E. C., Hippel, W. von, &amp; Bell, A. E. (2009). Interacting with sexist men triggers social identity threat among female engineers.</w:t>
+      </w:r>
+      <w:r>
+        <w:t xml:space="preserve"> </w:t>
+      </w:r>
+      <w:r>
+        <w:rPr>
+          <w:i/>
+        </w:rPr>
+        <w:t xml:space="preserve">Journal of Personality and Social Psychology</w:t>
+      </w:r>
+      <w:r>
+        <w:t xml:space="preserve">,</w:t>
+      </w:r>
+      <w:r>
+        <w:t xml:space="preserve"> </w:t>
+      </w:r>
+      <w:r>
+        <w:rPr>
+          <w:i/>
+        </w:rPr>
+        <w:t xml:space="preserve">96</w:t>
+      </w:r>
+      <w:r>
+        <w:t xml:space="preserve">(6), 1089.</w:t>
+      </w:r>
+    </w:p>
+    <w:p>
+      <w:pPr>
+        <w:pStyle w:val="Textkrper"/>
+      </w:pPr>
+      <w:r>
+        <w:t xml:space="preserve">Loughnan, S., Baldissarri, C., Spaccatini, F., &amp; Elder, L. (2017). Internalizing objectification: Objectified individuals see themselves as less warm, competent, moral, and human.</w:t>
+      </w:r>
+      <w:r>
+        <w:t xml:space="preserve"> </w:t>
+      </w:r>
+      <w:r>
+        <w:rPr>
+          <w:i/>
+        </w:rPr>
+        <w:t xml:space="preserve">British Journal of Social Psychology</w:t>
+      </w:r>
+      <w:r>
+        <w:t xml:space="preserve">,</w:t>
+      </w:r>
+      <w:r>
+        <w:t xml:space="preserve"> </w:t>
+      </w:r>
+      <w:r>
+        <w:rPr>
+          <w:i/>
+        </w:rPr>
+        <w:t xml:space="preserve">56</w:t>
+      </w:r>
+      <w:r>
+        <w:t xml:space="preserve">(2), 217–232.</w:t>
+      </w:r>
+    </w:p>
+    <w:p>
+      <w:pPr>
+        <w:pStyle w:val="Textkrper"/>
+      </w:pPr>
+      <w:r>
+        <w:t xml:space="preserve">Loughnan, S., Fernandez-Campos, S., Vaes, J., Anjum, G., Aziz, M., Harada, C., … Tsuchiya, K. (2015). Exploring the role of culture in sexual objectification: A seven nations study.</w:t>
+      </w:r>
+      <w:r>
+        <w:t xml:space="preserve"> </w:t>
+      </w:r>
+      <w:r>
+        <w:rPr>
+          <w:i/>
+        </w:rPr>
+        <w:t xml:space="preserve">Revue Internationale de Psychologie Sociale</w:t>
+      </w:r>
+      <w:r>
+        <w:t xml:space="preserve">,</w:t>
+      </w:r>
+      <w:r>
+        <w:t xml:space="preserve"> </w:t>
+      </w:r>
+      <w:r>
+        <w:rPr>
+          <w:i/>
+        </w:rPr>
         <w:t xml:space="preserve">28</w:t>
       </w:r>
       <w:r>
-        <w:t xml:space="preserve">(1), 16–21.</w:t>
-      </w:r>
-    </w:p>
-    <w:p>
-      <w:pPr>
-        <w:pStyle w:val="Textkrper"/>
-      </w:pPr>
-      <w:r>
-        <w:t xml:space="preserve">Calogero, R. M., Tantleff-Dunn, S. E., &amp; Thompson, J. (2011).</w:t>
-      </w:r>
-      <w:r>
-        <w:t xml:space="preserve"> </w:t>
-      </w:r>
-      <w:r>
-        <w:rPr>
-          <w:i/>
-        </w:rPr>
-        <w:t xml:space="preserve">Self-objectification in women: Causes, consequences, and counteractions.</w:t>
-      </w:r>
-      <w:r>
-        <w:t xml:space="preserve"> </w:t>
-      </w:r>
-      <w:r>
-        <w:t xml:space="preserve">American Psychological Association.</w:t>
-      </w:r>
-    </w:p>
-    <w:p>
-      <w:pPr>
-        <w:pStyle w:val="Textkrper"/>
-      </w:pPr>
-      <w:r>
-        <w:t xml:space="preserve">Davies, P. G., Spencer, S. J., &amp; Steele, C. M. (2005). Clearing the air: Identity safety moderates the effects of stereotype threat on women’s leadership aspirations.</w:t>
-      </w:r>
-      <w:r>
-        <w:t xml:space="preserve"> </w:t>
-      </w:r>
-      <w:r>
-        <w:rPr>
-          <w:i/>
-        </w:rPr>
-        <w:t xml:space="preserve">Journal of Personality and Social Psychology</w:t>
+        <w:t xml:space="preserve">(1), 125–152.</w:t>
+      </w:r>
+    </w:p>
+    <w:p>
+      <w:pPr>
+        <w:pStyle w:val="Textkrper"/>
+      </w:pPr>
+      <w:r>
+        <w:t xml:space="preserve">M. Noll, S., &amp; L. Fredrickson, B. (1998). A mediational model linking self-objectification, body shame, and disordered eating.</w:t>
+      </w:r>
+      <w:r>
+        <w:t xml:space="preserve"> </w:t>
+      </w:r>
+      <w:r>
+        <w:rPr>
+          <w:i/>
+        </w:rPr>
+        <w:t xml:space="preserve">Psychology of Women Quarterly</w:t>
       </w:r>
       <w:r>
         <w:t xml:space="preserve">,</w:t>
@@ -5461,832 +6102,12 @@
         <w:rPr>
           <w:i/>
         </w:rPr>
-        <w:t xml:space="preserve">88</w:t>
-      </w:r>
-      <w:r>
-        <w:t xml:space="preserve">(2), 276.</w:t>
-      </w:r>
-    </w:p>
-    <w:p>
-      <w:pPr>
-        <w:pStyle w:val="Textkrper"/>
-      </w:pPr>
-      <w:r>
-        <w:t xml:space="preserve">Deaux, K., &amp; Major, B. (1987). Putting gender into context: An interactive model of gender-related behavior.</w:t>
-      </w:r>
-      <w:r>
-        <w:t xml:space="preserve"> </w:t>
-      </w:r>
-      <w:r>
-        <w:rPr>
-          <w:i/>
-        </w:rPr>
-        <w:t xml:space="preserve">Psychological Review</w:t>
-      </w:r>
-      <w:r>
-        <w:t xml:space="preserve">,</w:t>
-      </w:r>
-      <w:r>
-        <w:t xml:space="preserve"> </w:t>
-      </w:r>
-      <w:r>
-        <w:rPr>
-          <w:i/>
-        </w:rPr>
-        <w:t xml:space="preserve">94</w:t>
-      </w:r>
-      <w:r>
-        <w:t xml:space="preserve">(3), 369.</w:t>
-      </w:r>
-    </w:p>
-    <w:p>
-      <w:pPr>
-        <w:pStyle w:val="Textkrper"/>
-      </w:pPr>
-      <w:r>
-        <w:t xml:space="preserve">Dovidio, J. F., Hebl, M., Richeson, J. A., &amp; Shelton, J. N. (2006). Nonverbal communication, race, and intergroup interaction.</w:t>
-      </w:r>
-    </w:p>
-    <w:p>
-      <w:pPr>
-        <w:pStyle w:val="Textkrper"/>
-      </w:pPr>
-      <w:r>
-        <w:t xml:space="preserve">Festinger, L. (1954). A theory of social comparison processes.</w:t>
-      </w:r>
-      <w:r>
-        <w:t xml:space="preserve"> </w:t>
-      </w:r>
-      <w:r>
-        <w:rPr>
-          <w:i/>
-        </w:rPr>
-        <w:t xml:space="preserve">Human Relations</w:t>
-      </w:r>
-      <w:r>
-        <w:t xml:space="preserve">,</w:t>
-      </w:r>
-      <w:r>
-        <w:t xml:space="preserve"> </w:t>
-      </w:r>
-      <w:r>
-        <w:rPr>
-          <w:i/>
-        </w:rPr>
-        <w:t xml:space="preserve">7</w:t>
-      </w:r>
-      <w:r>
-        <w:t xml:space="preserve">(2), 117–140.</w:t>
-      </w:r>
-    </w:p>
-    <w:p>
-      <w:pPr>
-        <w:pStyle w:val="Textkrper"/>
-      </w:pPr>
-      <w:r>
-        <w:t xml:space="preserve">Fraser, N., &amp; Nicholson, L. (1989). Social criticism without philosophy: An encounter between feminism and postmodernism.</w:t>
-      </w:r>
-      <w:r>
-        <w:t xml:space="preserve"> </w:t>
-      </w:r>
-      <w:r>
-        <w:rPr>
-          <w:i/>
-        </w:rPr>
-        <w:t xml:space="preserve">Social Text</w:t>
-      </w:r>
-      <w:r>
-        <w:t xml:space="preserve">, (21), 83. doi:</w:t>
-      </w:r>
-      <w:hyperlink r:id="rId55">
-        <w:r>
-          <w:rPr>
-            <w:rStyle w:val="Hyperlink"/>
-          </w:rPr>
-          <w:t xml:space="preserve">10.2307/827810</w:t>
-        </w:r>
-      </w:hyperlink>
-    </w:p>
-    <w:p>
-      <w:pPr>
-        <w:pStyle w:val="Textkrper"/>
-      </w:pPr>
-      <w:r>
-        <w:t xml:space="preserve">Fredrickson, B. L., Hendler, L. M., Nilsen, S., O’Barr, J. F., &amp; Roberts, T.-A. (2011). Bringing back the body.</w:t>
-      </w:r>
-      <w:r>
-        <w:t xml:space="preserve"> </w:t>
-      </w:r>
-      <w:r>
-        <w:rPr>
-          <w:i/>
-        </w:rPr>
-        <w:t xml:space="preserve">Psychology of Women Quarterly</w:t>
-      </w:r>
-      <w:r>
-        <w:t xml:space="preserve">,</w:t>
-      </w:r>
-      <w:r>
-        <w:t xml:space="preserve"> </w:t>
-      </w:r>
-      <w:r>
-        <w:rPr>
-          <w:i/>
-        </w:rPr>
-        <w:t xml:space="preserve">35</w:t>
-      </w:r>
-      <w:r>
-        <w:t xml:space="preserve">(4), 689–696. doi:</w:t>
+        <w:t xml:space="preserve">22</w:t>
+      </w:r>
+      <w:r>
+        <w:t xml:space="preserve">, 623–636. doi:</w:t>
       </w:r>
       <w:hyperlink r:id="rId56">
-        <w:r>
-          <w:rPr>
-            <w:rStyle w:val="Hyperlink"/>
-          </w:rPr>
-          <w:t xml:space="preserve">10.1177/0361684311426690</w:t>
-        </w:r>
-      </w:hyperlink>
-    </w:p>
-    <w:p>
-      <w:pPr>
-        <w:pStyle w:val="Textkrper"/>
-      </w:pPr>
-      <w:r>
-        <w:t xml:space="preserve">Fredrickson, B. L., Roberts, T.-A., Noll, S. M., Quinn, D. M., &amp; Twenge, J. M. (1998). That swimsuit becomes you: Sex differences in self-objectification, restrained eating, and math performance.</w:t>
-      </w:r>
-      <w:r>
-        <w:t xml:space="preserve"> </w:t>
-      </w:r>
-      <w:r>
-        <w:rPr>
-          <w:i/>
-        </w:rPr>
-        <w:t xml:space="preserve">Journal of Personality and Social Psychology</w:t>
-      </w:r>
-      <w:r>
-        <w:t xml:space="preserve">,</w:t>
-      </w:r>
-      <w:r>
-        <w:t xml:space="preserve"> </w:t>
-      </w:r>
-      <w:r>
-        <w:rPr>
-          <w:i/>
-        </w:rPr>
-        <w:t xml:space="preserve">75</w:t>
-      </w:r>
-      <w:r>
-        <w:t xml:space="preserve">(1), 269.</w:t>
-      </w:r>
-    </w:p>
-    <w:p>
-      <w:pPr>
-        <w:pStyle w:val="Textkrper"/>
-      </w:pPr>
-      <w:r>
-        <w:t xml:space="preserve">Fredrickson, &amp; Roberts. (1997). Objectification theory: Toward understanding women’s lived experiences and mental health risks.</w:t>
-      </w:r>
-      <w:r>
-        <w:t xml:space="preserve"> </w:t>
-      </w:r>
-      <w:r>
-        <w:rPr>
-          <w:i/>
-        </w:rPr>
-        <w:t xml:space="preserve">Psychology of Women Quarterly</w:t>
-      </w:r>
-      <w:r>
-        <w:t xml:space="preserve">,</w:t>
-      </w:r>
-      <w:r>
-        <w:t xml:space="preserve"> </w:t>
-      </w:r>
-      <w:r>
-        <w:rPr>
-          <w:i/>
-        </w:rPr>
-        <w:t xml:space="preserve">21</w:t>
-      </w:r>
-      <w:r>
-        <w:t xml:space="preserve">(2), 173–206.</w:t>
-      </w:r>
-    </w:p>
-    <w:p>
-      <w:pPr>
-        <w:pStyle w:val="Textkrper"/>
-      </w:pPr>
-      <w:r>
-        <w:t xml:space="preserve">Garcia, R. L., Earnshaw, V. A., &amp; Quinn, D. M. (2016). Objectification in action: Self-and other-objectification in mixed-sex interpersonal interactions.</w:t>
-      </w:r>
-      <w:r>
-        <w:t xml:space="preserve"> </w:t>
-      </w:r>
-      <w:r>
-        <w:rPr>
-          <w:i/>
-        </w:rPr>
-        <w:t xml:space="preserve">Psychology of Women Quarterly</w:t>
-      </w:r>
-      <w:r>
-        <w:t xml:space="preserve">,</w:t>
-      </w:r>
-      <w:r>
-        <w:t xml:space="preserve"> </w:t>
-      </w:r>
-      <w:r>
-        <w:rPr>
-          <w:i/>
-        </w:rPr>
-        <w:t xml:space="preserve">40</w:t>
-      </w:r>
-      <w:r>
-        <w:t xml:space="preserve">(2), 213–228.</w:t>
-      </w:r>
-    </w:p>
-    <w:p>
-      <w:pPr>
-        <w:pStyle w:val="Textkrper"/>
-      </w:pPr>
-      <w:r>
-        <w:t xml:space="preserve">Garcia, R. L., Kenny, D. A., &amp; Ledermann, T. (2015). Moderation in the actor–partner interdependence model.</w:t>
-      </w:r>
-      <w:r>
-        <w:t xml:space="preserve"> </w:t>
-      </w:r>
-      <w:r>
-        <w:rPr>
-          <w:i/>
-        </w:rPr>
-        <w:t xml:space="preserve">Personal Relationships</w:t>
-      </w:r>
-      <w:r>
-        <w:t xml:space="preserve">,</w:t>
-      </w:r>
-      <w:r>
-        <w:t xml:space="preserve"> </w:t>
-      </w:r>
-      <w:r>
-        <w:rPr>
-          <w:i/>
-        </w:rPr>
-        <w:t xml:space="preserve">22</w:t>
-      </w:r>
-      <w:r>
-        <w:t xml:space="preserve">(1), 8–29.</w:t>
-      </w:r>
-    </w:p>
-    <w:p>
-      <w:pPr>
-        <w:pStyle w:val="Textkrper"/>
-      </w:pPr>
-      <w:r>
-        <w:t xml:space="preserve">Gay, R. K., &amp; Castano, E. (2010). My body or my mind: The impact of state and trait objectification on women’s cognitive resources.</w:t>
-      </w:r>
-      <w:r>
-        <w:t xml:space="preserve"> </w:t>
-      </w:r>
-      <w:r>
-        <w:rPr>
-          <w:i/>
-        </w:rPr>
-        <w:t xml:space="preserve">European Journal of Social Psychology</w:t>
-      </w:r>
-      <w:r>
-        <w:t xml:space="preserve">,</w:t>
-      </w:r>
-      <w:r>
-        <w:t xml:space="preserve"> </w:t>
-      </w:r>
-      <w:r>
-        <w:rPr>
-          <w:i/>
-        </w:rPr>
-        <w:t xml:space="preserve">40</w:t>
-      </w:r>
-      <w:r>
-        <w:t xml:space="preserve">(5), 695–703.</w:t>
-      </w:r>
-    </w:p>
-    <w:p>
-      <w:pPr>
-        <w:pStyle w:val="Textkrper"/>
-      </w:pPr>
-      <w:r>
-        <w:t xml:space="preserve">Gervais, S. J., Holland, A. M., &amp; Dodd, M. D. (2013). My eyes are up here: The nature of the objectifying gaze toward women.</w:t>
-      </w:r>
-      <w:r>
-        <w:t xml:space="preserve"> </w:t>
-      </w:r>
-      <w:r>
-        <w:rPr>
-          <w:i/>
-        </w:rPr>
-        <w:t xml:space="preserve">Sex Roles</w:t>
-      </w:r>
-      <w:r>
-        <w:t xml:space="preserve">,</w:t>
-      </w:r>
-      <w:r>
-        <w:t xml:space="preserve"> </w:t>
-      </w:r>
-      <w:r>
-        <w:rPr>
-          <w:i/>
-        </w:rPr>
-        <w:t xml:space="preserve">69</w:t>
-      </w:r>
-      <w:r>
-        <w:t xml:space="preserve">(11-12), 557–570.</w:t>
-      </w:r>
-    </w:p>
-    <w:p>
-      <w:pPr>
-        <w:pStyle w:val="Textkrper"/>
-      </w:pPr>
-      <w:r>
-        <w:t xml:space="preserve">Gervais, S. J., Sáez, G., Riemer, A. R., &amp; Klein, O. (2020). The social interaction model of objectification: A process model of goal-based objectifying exchanges between men and women.</w:t>
-      </w:r>
-      <w:r>
-        <w:t xml:space="preserve"> </w:t>
-      </w:r>
-      <w:r>
-        <w:rPr>
-          <w:i/>
-        </w:rPr>
-        <w:t xml:space="preserve">British Journal of Social Psychology</w:t>
-      </w:r>
-      <w:r>
-        <w:t xml:space="preserve">,</w:t>
-      </w:r>
-      <w:r>
-        <w:t xml:space="preserve"> </w:t>
-      </w:r>
-      <w:r>
-        <w:rPr>
-          <w:i/>
-        </w:rPr>
-        <w:t xml:space="preserve">59</w:t>
-      </w:r>
-      <w:r>
-        <w:t xml:space="preserve">(1), 248–283.</w:t>
-      </w:r>
-    </w:p>
-    <w:p>
-      <w:pPr>
-        <w:pStyle w:val="Textkrper"/>
-      </w:pPr>
-      <w:r>
-        <w:t xml:space="preserve">Gervais, S. J., Vescio, T. K., &amp; Allen, J. (2011). When what you see is what you get: The consequences of the objectifying gaze for women and men.</w:t>
-      </w:r>
-      <w:r>
-        <w:t xml:space="preserve"> </w:t>
-      </w:r>
-      <w:r>
-        <w:rPr>
-          <w:i/>
-        </w:rPr>
-        <w:t xml:space="preserve">Psychology of Women Quarterly</w:t>
-      </w:r>
-      <w:r>
-        <w:t xml:space="preserve">,</w:t>
-      </w:r>
-      <w:r>
-        <w:t xml:space="preserve"> </w:t>
-      </w:r>
-      <w:r>
-        <w:rPr>
-          <w:i/>
-        </w:rPr>
-        <w:t xml:space="preserve">35</w:t>
-      </w:r>
-      <w:r>
-        <w:t xml:space="preserve">(1), 5–17.</w:t>
-      </w:r>
-    </w:p>
-    <w:p>
-      <w:pPr>
-        <w:pStyle w:val="Textkrper"/>
-      </w:pPr>
-      <w:r>
-        <w:t xml:space="preserve">Harsey, S. J., &amp; Zurbriggen, E. L. (2020). Men and women’s self-objectification, objectification of women, and sexist beliefs.</w:t>
-      </w:r>
-      <w:r>
-        <w:t xml:space="preserve"> </w:t>
-      </w:r>
-      <w:r>
-        <w:rPr>
-          <w:i/>
-        </w:rPr>
-        <w:t xml:space="preserve">Self and Identity</w:t>
-      </w:r>
-      <w:r>
-        <w:t xml:space="preserve">, 1–8.</w:t>
-      </w:r>
-    </w:p>
-    <w:p>
-      <w:pPr>
-        <w:pStyle w:val="Textkrper"/>
-      </w:pPr>
-      <w:r>
-        <w:t xml:space="preserve">Hebl, M. R., &amp; Dovidio, J. F. (2005). Promoting the “social” in the examination of social stigmas.</w:t>
-      </w:r>
-      <w:r>
-        <w:t xml:space="preserve"> </w:t>
-      </w:r>
-      <w:r>
-        <w:rPr>
-          <w:i/>
-        </w:rPr>
-        <w:t xml:space="preserve">Personality and Social Psychology Review</w:t>
-      </w:r>
-      <w:r>
-        <w:t xml:space="preserve">,</w:t>
-      </w:r>
-      <w:r>
-        <w:t xml:space="preserve"> </w:t>
-      </w:r>
-      <w:r>
-        <w:rPr>
-          <w:i/>
-        </w:rPr>
-        <w:t xml:space="preserve">9</w:t>
-      </w:r>
-      <w:r>
-        <w:t xml:space="preserve">(2), 156–182.</w:t>
-      </w:r>
-    </w:p>
-    <w:p>
-      <w:pPr>
-        <w:pStyle w:val="Textkrper"/>
-      </w:pPr>
-      <w:r>
-        <w:t xml:space="preserve">Hill, M. S., &amp; Fischer, A. R. (2008). Examining objectification theory: Lesbian and heterosexual women’s experiences with sexual-and self-objectification.</w:t>
-      </w:r>
-      <w:r>
-        <w:t xml:space="preserve"> </w:t>
-      </w:r>
-      <w:r>
-        <w:rPr>
-          <w:i/>
-        </w:rPr>
-        <w:t xml:space="preserve">The Counseling Psychologist</w:t>
-      </w:r>
-      <w:r>
-        <w:t xml:space="preserve">,</w:t>
-      </w:r>
-      <w:r>
-        <w:t xml:space="preserve"> </w:t>
-      </w:r>
-      <w:r>
-        <w:rPr>
-          <w:i/>
-        </w:rPr>
-        <w:t xml:space="preserve">36</w:t>
-      </w:r>
-      <w:r>
-        <w:t xml:space="preserve">(5), 745–776.</w:t>
-      </w:r>
-    </w:p>
-    <w:p>
-      <w:pPr>
-        <w:pStyle w:val="Textkrper"/>
-      </w:pPr>
-      <w:r>
-        <w:t xml:space="preserve">Holland, E., &amp; Haslam, N. (2016). Cute little things: The objectification of prepubescent girls.</w:t>
-      </w:r>
-      <w:r>
-        <w:t xml:space="preserve"> </w:t>
-      </w:r>
-      <w:r>
-        <w:rPr>
-          <w:i/>
-        </w:rPr>
-        <w:t xml:space="preserve">Psychology of Women Quarterly</w:t>
-      </w:r>
-      <w:r>
-        <w:t xml:space="preserve">,</w:t>
-      </w:r>
-      <w:r>
-        <w:t xml:space="preserve"> </w:t>
-      </w:r>
-      <w:r>
-        <w:rPr>
-          <w:i/>
-        </w:rPr>
-        <w:t xml:space="preserve">40</w:t>
-      </w:r>
-      <w:r>
-        <w:t xml:space="preserve">(1), 108–119.</w:t>
-      </w:r>
-    </w:p>
-    <w:p>
-      <w:pPr>
-        <w:pStyle w:val="Textkrper"/>
-      </w:pPr>
-      <w:r>
-        <w:t xml:space="preserve">Jongenelis, M. I., Byrne, S. M., &amp; Pettigrew, S. (2014). Self-objectification, body image disturbance, and eating disorder symptoms in young australian children.</w:t>
-      </w:r>
-      <w:r>
-        <w:t xml:space="preserve"> </w:t>
-      </w:r>
-      <w:r>
-        <w:rPr>
-          <w:i/>
-        </w:rPr>
-        <w:t xml:space="preserve">Body Image</w:t>
-      </w:r>
-      <w:r>
-        <w:t xml:space="preserve">,</w:t>
-      </w:r>
-      <w:r>
-        <w:t xml:space="preserve"> </w:t>
-      </w:r>
-      <w:r>
-        <w:rPr>
-          <w:i/>
-        </w:rPr>
-        <w:t xml:space="preserve">11</w:t>
-      </w:r>
-      <w:r>
-        <w:t xml:space="preserve">(3), 290–302.</w:t>
-      </w:r>
-    </w:p>
-    <w:p>
-      <w:pPr>
-        <w:pStyle w:val="Textkrper"/>
-      </w:pPr>
-      <w:r>
-        <w:t xml:space="preserve">Kahalon, R., Shnabel, N., &amp; Becker, J. C. (2018). “Don’t bother your pretty little head” appearance compliments lead to improved mood but impaired cognitive performance.</w:t>
-      </w:r>
-      <w:r>
-        <w:t xml:space="preserve"> </w:t>
-      </w:r>
-      <w:r>
-        <w:rPr>
-          <w:i/>
-        </w:rPr>
-        <w:t xml:space="preserve">Psychology of Women Quarterly</w:t>
-      </w:r>
-      <w:r>
-        <w:t xml:space="preserve">,</w:t>
-      </w:r>
-      <w:r>
-        <w:t xml:space="preserve"> </w:t>
-      </w:r>
-      <w:r>
-        <w:rPr>
-          <w:i/>
-        </w:rPr>
-        <w:t xml:space="preserve">42</w:t>
-      </w:r>
-      <w:r>
-        <w:t xml:space="preserve">(2), 136–150.</w:t>
-      </w:r>
-    </w:p>
-    <w:p>
-      <w:pPr>
-        <w:pStyle w:val="Textkrper"/>
-      </w:pPr>
-      <w:r>
-        <w:t xml:space="preserve">Kenny, D. A., Kashy, D. A., &amp; Cook, W. L. (2006).</w:t>
-      </w:r>
-      <w:r>
-        <w:t xml:space="preserve"> </w:t>
-      </w:r>
-      <w:r>
-        <w:rPr>
-          <w:i/>
-        </w:rPr>
-        <w:t xml:space="preserve">Dyadic data analysis</w:t>
-      </w:r>
-      <w:r>
-        <w:t xml:space="preserve">. Guilford press.</w:t>
-      </w:r>
-    </w:p>
-    <w:p>
-      <w:pPr>
-        <w:pStyle w:val="Textkrper"/>
-      </w:pPr>
-      <w:r>
-        <w:t xml:space="preserve">Ledermann, T., &amp; Kenny, D. A. (2017). Analyzing dyadic data with multilevel modeling versus structural equation modeling: A tale of two methods.</w:t>
-      </w:r>
-      <w:r>
-        <w:t xml:space="preserve"> </w:t>
-      </w:r>
-      <w:r>
-        <w:rPr>
-          <w:i/>
-        </w:rPr>
-        <w:t xml:space="preserve">Journal of Family Psychology</w:t>
-      </w:r>
-      <w:r>
-        <w:t xml:space="preserve">,</w:t>
-      </w:r>
-      <w:r>
-        <w:t xml:space="preserve"> </w:t>
-      </w:r>
-      <w:r>
-        <w:rPr>
-          <w:i/>
-        </w:rPr>
-        <w:t xml:space="preserve">31</w:t>
-      </w:r>
-      <w:r>
-        <w:t xml:space="preserve">(4), 442.</w:t>
-      </w:r>
-    </w:p>
-    <w:p>
-      <w:pPr>
-        <w:pStyle w:val="Textkrper"/>
-      </w:pPr>
-      <w:r>
-        <w:t xml:space="preserve">Logel, C., Walton, G. M., Spencer, S. J., Iserman, E. C., Hippel, W. von, &amp; Bell, A. E. (2009). Interacting with sexist men triggers social identity threat among female engineers.</w:t>
-      </w:r>
-      <w:r>
-        <w:t xml:space="preserve"> </w:t>
-      </w:r>
-      <w:r>
-        <w:rPr>
-          <w:i/>
-        </w:rPr>
-        <w:t xml:space="preserve">Journal of Personality and Social Psychology</w:t>
-      </w:r>
-      <w:r>
-        <w:t xml:space="preserve">,</w:t>
-      </w:r>
-      <w:r>
-        <w:t xml:space="preserve"> </w:t>
-      </w:r>
-      <w:r>
-        <w:rPr>
-          <w:i/>
-        </w:rPr>
-        <w:t xml:space="preserve">96</w:t>
-      </w:r>
-      <w:r>
-        <w:t xml:space="preserve">(6), 1089.</w:t>
-      </w:r>
-    </w:p>
-    <w:p>
-      <w:pPr>
-        <w:pStyle w:val="Textkrper"/>
-      </w:pPr>
-      <w:r>
-        <w:t xml:space="preserve">Loughnan, S., Baldissarri, C., Spaccatini, F., &amp; Elder, L. (2017). Internalizing objectification: Objectified individuals see themselves as less warm, competent, moral, and human.</w:t>
-      </w:r>
-      <w:r>
-        <w:t xml:space="preserve"> </w:t>
-      </w:r>
-      <w:r>
-        <w:rPr>
-          <w:i/>
-        </w:rPr>
-        <w:t xml:space="preserve">British Journal of Social Psychology</w:t>
-      </w:r>
-      <w:r>
-        <w:t xml:space="preserve">,</w:t>
-      </w:r>
-      <w:r>
-        <w:t xml:space="preserve"> </w:t>
-      </w:r>
-      <w:r>
-        <w:rPr>
-          <w:i/>
-        </w:rPr>
-        <w:t xml:space="preserve">56</w:t>
-      </w:r>
-      <w:r>
-        <w:t xml:space="preserve">(2), 217–232.</w:t>
-      </w:r>
-    </w:p>
-    <w:p>
-      <w:pPr>
-        <w:pStyle w:val="Textkrper"/>
-      </w:pPr>
-      <w:r>
-        <w:t xml:space="preserve">Loughnan, S., Fernandez-Campos, S., Vaes, J., Anjum, G., Aziz, M., Harada, C., … Tsuchiya, K. (2015a). Exploring the role of culture in sexual objectification: A seven nations study.</w:t>
-      </w:r>
-      <w:r>
-        <w:t xml:space="preserve"> </w:t>
-      </w:r>
-      <w:r>
-        <w:rPr>
-          <w:i/>
-        </w:rPr>
-        <w:t xml:space="preserve">Revue Internationale de Psychologie Sociale</w:t>
-      </w:r>
-      <w:r>
-        <w:t xml:space="preserve">,</w:t>
-      </w:r>
-      <w:r>
-        <w:t xml:space="preserve"> </w:t>
-      </w:r>
-      <w:r>
-        <w:rPr>
-          <w:i/>
-        </w:rPr>
-        <w:t xml:space="preserve">28</w:t>
-      </w:r>
-      <w:r>
-        <w:t xml:space="preserve">(1), 125–152.</w:t>
-      </w:r>
-    </w:p>
-    <w:p>
-      <w:pPr>
-        <w:pStyle w:val="Textkrper"/>
-      </w:pPr>
-      <w:r>
-        <w:t xml:space="preserve">Loughnan, S., Fernandez-Campos, S., Vaes, J., Anjum, G., Aziz, M., Harada, C., … Tsuchiya, K. (2015b). Exploring the role of culture in sexual objectification: A seven nations study.</w:t>
-      </w:r>
-      <w:r>
-        <w:t xml:space="preserve"> </w:t>
-      </w:r>
-      <w:r>
-        <w:rPr>
-          <w:i/>
-        </w:rPr>
-        <w:t xml:space="preserve">Revue Internationale de Psychologie Sociale</w:t>
-      </w:r>
-      <w:r>
-        <w:t xml:space="preserve">,</w:t>
-      </w:r>
-      <w:r>
-        <w:t xml:space="preserve"> </w:t>
-      </w:r>
-      <w:r>
-        <w:rPr>
-          <w:i/>
-        </w:rPr>
-        <w:t xml:space="preserve">28</w:t>
-      </w:r>
-      <w:r>
-        <w:t xml:space="preserve">(1), 125–152.</w:t>
-      </w:r>
-    </w:p>
-    <w:p>
-      <w:pPr>
-        <w:pStyle w:val="Textkrper"/>
-      </w:pPr>
-      <w:r>
-        <w:t xml:space="preserve">LUM, E. (1994). Lesbians and physical appearance which model applies?</w:t>
-      </w:r>
-      <w:r>
-        <w:t xml:space="preserve"> </w:t>
-      </w:r>
-      <w:r>
-        <w:rPr>
-          <w:i/>
-        </w:rPr>
-        <w:t xml:space="preserve">Lesbian and Gay Psychology: Theory, Research, and Clinical Applications</w:t>
-      </w:r>
-      <w:r>
-        <w:t xml:space="preserve">,</w:t>
-      </w:r>
-      <w:r>
-        <w:t xml:space="preserve"> </w:t>
-      </w:r>
-      <w:r>
-        <w:rPr>
-          <w:i/>
-        </w:rPr>
-        <w:t xml:space="preserve">1</w:t>
-      </w:r>
-      <w:r>
-        <w:t xml:space="preserve">, 84.</w:t>
-      </w:r>
-    </w:p>
-    <w:p>
-      <w:pPr>
-        <w:pStyle w:val="Textkrper"/>
-      </w:pPr>
-      <w:r>
-        <w:t xml:space="preserve">M. Noll, S., &amp; L. Fredrickson, B. (1998). A mediational model linking self-objectification, body shame, and disordered eating.</w:t>
-      </w:r>
-      <w:r>
-        <w:t xml:space="preserve"> </w:t>
-      </w:r>
-      <w:r>
-        <w:rPr>
-          <w:i/>
-        </w:rPr>
-        <w:t xml:space="preserve">Psychology of Women Quarterly</w:t>
-      </w:r>
-      <w:r>
-        <w:t xml:space="preserve">,</w:t>
-      </w:r>
-      <w:r>
-        <w:t xml:space="preserve"> </w:t>
-      </w:r>
-      <w:r>
-        <w:rPr>
-          <w:i/>
-        </w:rPr>
-        <w:t xml:space="preserve">22</w:t>
-      </w:r>
-      <w:r>
-        <w:t xml:space="preserve">, 623–636. doi:</w:t>
-      </w:r>
-      <w:hyperlink r:id="rId57">
         <w:r>
           <w:rPr>
             <w:rStyle w:val="Hyperlink"/>
@@ -6460,7 +6281,7 @@
         <w:pStyle w:val="Textkrper"/>
       </w:pPr>
       <w:r>
-        <w:t xml:space="preserve">Nadal, K. L., &amp; Haynes, K. (2012). The effects of sexism, gender microaggressions, and other forms of discrimination on women’s mental health and development.</w:t>
+        <w:t xml:space="preserve">Nadal, K. L., &amp; Haynes, K. (2012). Women’s psychology. women and mental disorders. In N. Lundberg-Love P. K. &amp; M. A. Paludi (Eds.), (pp. 87–101). Praeger/ABC-CLIO.</w:t>
       </w:r>
     </w:p>
     <w:p>
@@ -6546,7 +6367,7 @@
       <w:r>
         <w:t xml:space="preserve">, 317–337. doi:</w:t>
       </w:r>
-      <w:hyperlink r:id="rId58">
+      <w:hyperlink r:id="rId57">
         <w:r>
           <w:rPr>
             <w:rStyle w:val="Hyperlink"/>
@@ -6597,7 +6418,7 @@
       <w:r>
         <w:t xml:space="preserve"> </w:t>
       </w:r>
-      <w:hyperlink r:id="rId59">
+      <w:hyperlink r:id="rId58">
         <w:r>
           <w:rPr>
             <w:rStyle w:val="Hyperlink"/>
@@ -6689,7 +6510,7 @@
       <w:r>
         <w:t xml:space="preserve">, 119–138. doi:</w:t>
       </w:r>
-      <w:hyperlink r:id="rId60">
+      <w:hyperlink r:id="rId59">
         <w:r>
           <w:rPr>
             <w:rStyle w:val="Hyperlink"/>
@@ -6728,7 +6549,7 @@
       <w:r>
         <w:t xml:space="preserve"> </w:t>
       </w:r>
-      <w:hyperlink r:id="rId61">
+      <w:hyperlink r:id="rId60">
         <w:r>
           <w:rPr>
             <w:rStyle w:val="Hyperlink"/>
@@ -6759,7 +6580,7 @@
       <w:r>
         <w:t xml:space="preserve"> </w:t>
       </w:r>
-      <w:hyperlink r:id="rId62">
+      <w:hyperlink r:id="rId61">
         <w:r>
           <w:rPr>
             <w:rStyle w:val="Hyperlink"/>
@@ -6833,16 +6654,16 @@
         <w:pStyle w:val="Textkrper"/>
       </w:pPr>
       <w:r>
-        <w:t xml:space="preserve">Rubin, J. (1975). What the “good language learner” can teach us.</w:t>
-      </w:r>
-      <w:r>
-        <w:t xml:space="preserve"> </w:t>
-      </w:r>
-      <w:r>
-        <w:rPr>
-          <w:i/>
-        </w:rPr>
-        <w:t xml:space="preserve">TESOL Quarterly</w:t>
+        <w:t xml:space="preserve">Rothblum, E. (1994). Lesbians and physical appearance which model applies?</w:t>
+      </w:r>
+      <w:r>
+        <w:t xml:space="preserve"> </w:t>
+      </w:r>
+      <w:r>
+        <w:rPr>
+          <w:i/>
+        </w:rPr>
+        <w:t xml:space="preserve">Lesbian and Gay Psychology: Theory, Research, and Clinical Applications</w:t>
       </w:r>
       <w:r>
         <w:t xml:space="preserve">,</w:t>
@@ -6854,19 +6675,11 @@
         <w:rPr>
           <w:i/>
         </w:rPr>
-        <w:t xml:space="preserve">9</w:t>
-      </w:r>
-      <w:r>
-        <w:t xml:space="preserve">(1), 41. doi:</w:t>
-      </w:r>
-      <w:hyperlink r:id="rId63">
-        <w:r>
-          <w:rPr>
-            <w:rStyle w:val="Hyperlink"/>
-          </w:rPr>
-          <w:t xml:space="preserve">10.2307/3586011</w:t>
-        </w:r>
-      </w:hyperlink>
+        <w:t xml:space="preserve">1</w:t>
+      </w:r>
+      <w:r>
+        <w:t xml:space="preserve">, 84.</w:t>
+      </w:r>
     </w:p>
     <w:p>
       <w:pPr>
@@ -6899,7 +6712,7 @@
       <w:r>
         <w:t xml:space="preserve">, 178–82. doi:</w:t>
       </w:r>
-      <w:hyperlink r:id="rId64">
+      <w:hyperlink r:id="rId62">
         <w:r>
           <w:rPr>
             <w:rStyle w:val="Hyperlink"/>
@@ -7026,7 +6839,7 @@
       <w:r>
         <w:t xml:space="preserve"> </w:t>
       </w:r>
-      <w:hyperlink r:id="rId65">
+      <w:hyperlink r:id="rId63">
         <w:r>
           <w:rPr>
             <w:rStyle w:val="Hyperlink"/>
@@ -7162,7 +6975,7 @@
       <w:r>
         <w:t xml:space="preserve">(1), 31–53. doi:</w:t>
       </w:r>
-      <w:hyperlink r:id="rId66">
+      <w:hyperlink r:id="rId64">
         <w:r>
           <w:rPr>
             <w:rStyle w:val="Hyperlink"/>
@@ -7245,7 +7058,7 @@
       <w:r>
         <w:t xml:space="preserve"> </w:t>
       </w:r>
-      <w:hyperlink r:id="rId67">
+      <w:hyperlink r:id="rId65">
         <w:r>
           <w:rPr>
             <w:rStyle w:val="Hyperlink"/>
@@ -7299,7 +7112,7 @@
       <w:r>
         <w:t xml:space="preserve"> </w:t>
       </w:r>
-      <w:hyperlink r:id="rId68">
+      <w:hyperlink r:id="rId66">
         <w:r>
           <w:rPr>
             <w:rStyle w:val="Hyperlink"/>
@@ -7330,7 +7143,7 @@
       <w:r>
         <w:t xml:space="preserve"> </w:t>
       </w:r>
-      <w:hyperlink r:id="rId69">
+      <w:hyperlink r:id="rId67">
         <w:r>
           <w:rPr>
             <w:rStyle w:val="Hyperlink"/>
@@ -7755,6 +7568,85 @@
       </w:r>
       <w:r>
         <w:t xml:space="preserve">= .365.</w:t>
+      </w:r>
+    </w:p>
+  </w:footnote>
+  <w:footnote w:id="47">
+    <w:p>
+      <w:pPr>
+        <w:pStyle w:val="Funotentext"/>
+      </w:pPr>
+      <w:r>
+        <w:rPr>
+          <w:rStyle w:val="Funotenzeichen"/>
+        </w:rPr>
+        <w:footnoteRef/>
+      </w:r>
+      <w:r>
+        <w:t xml:space="preserve"> </w:t>
+      </w:r>
+      <w:r>
+        <w:t xml:space="preserve">In addition, we found no evidence of</w:t>
+      </w:r>
+      <w:r>
+        <w:t xml:space="preserve"> </w:t>
+      </w:r>
+      <w:r>
+        <w:rPr>
+          <w:i/>
+        </w:rPr>
+        <w:t xml:space="preserve">direct</w:t>
+      </w:r>
+      <w:r>
+        <w:t xml:space="preserve"> </w:t>
+      </w:r>
+      <w:r>
+        <w:t xml:space="preserve">or</w:t>
+      </w:r>
+      <w:r>
+        <w:t xml:space="preserve"> </w:t>
+      </w:r>
+      <w:r>
+        <w:rPr>
+          <w:i/>
+        </w:rPr>
+        <w:t xml:space="preserve">indirect</w:t>
+      </w:r>
+      <w:r>
+        <w:t xml:space="preserve"> </w:t>
+      </w:r>
+      <w:r>
+        <w:t xml:space="preserve">relationships between SSO and cognitive functioning, relationship agency, and career aspirations. Nor was there evidence of</w:t>
+      </w:r>
+      <w:r>
+        <w:t xml:space="preserve"> </w:t>
+      </w:r>
+      <w:r>
+        <w:rPr>
+          <w:i/>
+        </w:rPr>
+        <w:t xml:space="preserve">direct</w:t>
+      </w:r>
+      <w:r>
+        <w:t xml:space="preserve"> </w:t>
+      </w:r>
+      <w:r>
+        <w:t xml:space="preserve">or</w:t>
+      </w:r>
+      <w:r>
+        <w:t xml:space="preserve"> </w:t>
+      </w:r>
+      <w:r>
+        <w:rPr>
+          <w:i/>
+        </w:rPr>
+        <w:t xml:space="preserve">indirect</w:t>
+      </w:r>
+      <w:r>
+        <w:t xml:space="preserve"> </w:t>
+      </w:r>
+      <w:r>
+        <w:t xml:space="preserve">relationships between other-objectification and any of these outcomes.</w:t>
       </w:r>
     </w:p>
   </w:footnote>
@@ -8133,7 +8025,7 @@
     </w:lvl>
   </w:abstractNum>
   <w:abstractNum w:abstractNumId="990">
-    <w:nsid w:val="d143d662"/>
+    <w:nsid w:val="2b5aba1e"/>
     <w:multiLevelType w:val="multilevel"/>
     <w:lvl w:ilvl="0">
       <w:numFmt w:val="bullet"/>

</xml_diff>

<commit_message>
final edits for first submission
</commit_message>
<xml_diff>
--- a/Final_Manuscript.docx
+++ b/Final_Manuscript.docx
@@ -252,7 +252,7 @@
         <w:pStyle w:val="Textkrper"/>
       </w:pPr>
       <w:r>
-        <w:t xml:space="preserve">Extant research on interpersonal objectification has focused mostly on links between objectification, self-objectification, and negative outcomes for women within mixed-gender interactions</w:t>
+        <w:t xml:space="preserve">Existing research on interpersonal objectification has focused mostly on links between objectification, self-objectification, and negative outcomes for women within mixed-gender interactions</w:t>
       </w:r>
       <w:r>
         <w:t xml:space="preserve"> </w:t>
@@ -261,7 +261,7 @@
         <w:t xml:space="preserve">(Garcia, Earnshaw, &amp; Quinn, 2016; Gervais, Sáez, Riemer, &amp; Klein, 2020)</w:t>
       </w:r>
       <w:r>
-        <w:t xml:space="preserve">. The purpose of the present study was to extend past research on interpersonal objectification to interactions between pairs of women. Women were brought into the laboratory and interacted face-to-face in same-sex dyads. Dyadic analysis</w:t>
+        <w:t xml:space="preserve">. The purpose of the present study was to extend past research on interpersonal objectification to interactions between women. Women were brought into the laboratory and interacted face-to-face in same-sex dyads. Dyadic analysis</w:t>
       </w:r>
       <w:r>
         <w:t xml:space="preserve"> </w:t>
@@ -273,7 +273,7 @@
         <w:t xml:space="preserve"> </w:t>
       </w:r>
       <w:r>
-        <w:t xml:space="preserve">was utilized to detect whether partners’ objectification of each other affected state self-objectification, as well as the resulting feelings of comfort and authenticity during the interaction. Results revealed a significant positive relationship between being objectified by a woman interaction partner and women’s own self-objectification (a partner effect). There was no significant relationship between self-objectification and interaction inauthenticity. Further, there were significant negative effects of inauthenticity on career aspirations and relationship agency (actor effects). The significant partner effect of objectification on self-objectification suggests that women being objectified by other women may result in feelings of self-objectification, and this finding opens up questions for future research about how interpersonal objectification might function in situations without an immediate male gaze.</w:t>
+        <w:t xml:space="preserve">was utilized to detect whether partners’ objectification of each other affected state self-objectification, as well as the resulting feelings of comfort and authenticity during the interaction. Results revealed a significant positive relationship between being objectified by a woman interaction partner and women’s own self-objectification (a partner effect). There was no significant relationship between self-objectification and interaction inauthenticity, but there were significant negative effects of inauthenticity on career aspirations and relationship agency (actor effects). The significant partner effect of objectification on self-objectification suggests that women being objectified by other women may result in feelings of self-objectification, and this finding opens up questions for future research about how interpersonal objectification might function in situations without an immediate male gaze.</w:t>
       </w:r>
     </w:p>
     <w:p>
@@ -336,7 +336,7 @@
         <w:t xml:space="preserve"> </w:t>
       </w:r>
       <w:r>
-        <w:t xml:space="preserve">that is, when it is a percieved or actual man doing the objectifying</w:t>
+        <w:t xml:space="preserve">that is, when it is a perceived or actual man doing the objectifying</w:t>
       </w:r>
       <w:r>
         <w:t xml:space="preserve"> </w:t>
@@ -378,7 +378,7 @@
         <w:t xml:space="preserve"> </w:t>
       </w:r>
       <w:r>
-        <w:t xml:space="preserve">organized the extant literature on interpersonal self-objectification and proposed a theoretical model called the Social Interaction Model of Objectification (SIMO). The SIMO is useful for studying mixed-gender interactions, but can it be extended to interactions among women? Although there is evidence that women can objectify other women</w:t>
+        <w:t xml:space="preserve">organized the extant literature on interpersonal self-objectification and proposed a theoretical model called the Social Interaction Model of Objectification (SIMO). The SIMO focuses on understanding mixed-gender interactions, acknowledging the patriarchal power structure embedded in these mixed interactions, but can it be extended to interactions among women? Although there is evidence that women can objectify other women</w:t>
       </w:r>
       <w:r>
         <w:t xml:space="preserve"> </w:t>
@@ -395,7 +395,7 @@
         <w:pStyle w:val="Textkrper"/>
       </w:pPr>
       <w:r>
-        <w:t xml:space="preserve">The current study uses a face-to-face interaction methodology to being to answer a series of research questions about interpersonal objectification among women: Is objectification by a female interaction partner related to an increase in self-objectification for the woman being objectified? Does objectification by a woman have the same downstream negative consequences for women as being objectified by a male interaction partner? The current study addresses these questions by investigating interpersonal objectification among interacting pairs where both partners identify as women. We first review the literature on self-objectification, then we review the evidence for women objectifying other women before turning to the literature on interpersonal objectification.</w:t>
+        <w:t xml:space="preserve">The current study uses a face-to-face interaction methodology to being to answer a series of research questions about interpersonal objectification among women: Is objectification by a female interaction partner related to an increase in self-objectification for the woman being objectified? Does objectification by a woman have the same downstream negative consequences for women as being objectified by a male interaction partner? The current study addresses these questions by investigating interpersonal objectification among interacting pairs where both partners identify as women.</w:t>
       </w:r>
     </w:p>
     <w:p>
@@ -419,16 +419,7 @@
         <w:t xml:space="preserve"> </w:t>
       </w:r>
       <w:r>
-        <w:t xml:space="preserve">(</w:t>
-      </w:r>
-      <w:r>
-        <w:rPr>
-          <w:b/>
-        </w:rPr>
-        <w:t xml:space="preserve">???</w:t>
-      </w:r>
-      <w:r>
-        <w:t xml:space="preserve">; Gervais et al., 2020)</w:t>
+        <w:t xml:space="preserve">(Gervais et al., 2020; Loughnan, Baldissarri, Spaccatini, &amp; Elder, 2017)</w:t>
       </w:r>
       <w:r>
         <w:t xml:space="preserve"> </w:t>
@@ -470,7 +461,7 @@
         <w:t xml:space="preserve"> </w:t>
       </w:r>
       <w:r>
-        <w:t xml:space="preserve">self-objectification (TSO), whereby one abopts a habitual third-person perspective on one’s own appearance. Furthermore, self-objectification can also be elicited momentarily, for example, when viewing sexualized images in movies and magazines</w:t>
+        <w:t xml:space="preserve">self-objectification (TSO), whereby one adopts a habitual third-person perspective on one’s own appearance. Furthermore, self-objectification can also be elicited momentarily, for example, when viewing sexualized images in movies and magazines</w:t>
       </w:r>
       <w:r>
         <w:t xml:space="preserve"> </w:t>
@@ -532,13 +523,22 @@
         <w:pStyle w:val="Textkrper"/>
       </w:pPr>
       <w:r>
-        <w:t xml:space="preserve">There is evidence that being objectified by another person during an interaction elicits SSO. For example,</w:t>
-      </w:r>
-      <w:r>
-        <w:t xml:space="preserve"> </w:t>
-      </w:r>
-      <w:r>
-        <w:t xml:space="preserve">Loughnan, Baldissarri, Spaccatini, and Elder (2017)</w:t>
+        <w:t xml:space="preserve">Perhaps the most adverse negative consequence of interpersonal objectification is that being objectified socializes girls and women to routinely treat themselves as objects to be looked at and evaluated</w:t>
+      </w:r>
+      <w:r>
+        <w:t xml:space="preserve"> </w:t>
+      </w:r>
+      <w:r>
+        <w:t xml:space="preserve">(Bartky, 1990)</w:t>
+      </w:r>
+      <w:r>
+        <w:t xml:space="preserve">. There is experimental and observational evidence that being objectified by another person during an interaction elicits SSO. For example,</w:t>
+      </w:r>
+      <w:r>
+        <w:t xml:space="preserve"> </w:t>
+      </w:r>
+      <w:r>
+        <w:t xml:space="preserve">Loughnan et al. (2017)</w:t>
       </w:r>
       <w:r>
         <w:t xml:space="preserve"> </w:t>
@@ -556,7 +556,7 @@
         <w:t xml:space="preserve"> </w:t>
       </w:r>
       <w:r>
-        <w:t xml:space="preserve">found that men’s reported objectification of their female interaction partner was associated with increased self-objectification (as reported by their female partner). Further, this negative effect of the men’s objectification on women’s SSO was strongest for women higher in TSO. The current study uses this same dyadic paradigm to study same-gender, woman-woman interacting pairs.</w:t>
+        <w:t xml:space="preserve">found that men’s reported objectification of their female interaction partner was associated with increased self-objectification in the female partner. Further, this negative effect of the men’s objectification on women’s SSO was strongest for women higher in TSO. The current study uses this same dyadic paradigm to study same-gender, woman-woman interacting pairs.</w:t>
       </w:r>
     </w:p>
     <w:p>
@@ -574,7 +574,7 @@
         <w:pStyle w:val="FirstParagraph"/>
       </w:pPr>
       <w:r>
-        <w:t xml:space="preserve">Past research investigating women objectifying other women has focused on the psychological conditions that led women to objectify women.</w:t>
+        <w:t xml:space="preserve">Past research investigating women objectifying other women has focused on the psychological conditions that lead women to objectify other women.</w:t>
       </w:r>
       <w:r>
         <w:t xml:space="preserve"> </w:t>
@@ -610,22 +610,13 @@
         <w:t xml:space="preserve"> </w:t>
       </w:r>
       <w:r>
-        <w:t xml:space="preserve">assessed women’s experiences of objectification from men independently from women’s experiences of objectification from other women. They found that women may be socialized not only to see themselves as objects, but perhaps to see other women as objects as well. This process, however, was not comfirmed to occur during an actual interpersonal interaction. Thus, there is evidence that women do objectify other women, indeed,</w:t>
-      </w:r>
-      <w:r>
-        <w:t xml:space="preserve"> </w:t>
-      </w:r>
-      <w:r>
-        <w:t xml:space="preserve">(</w:t>
-      </w:r>
-      <w:r>
-        <w:rPr>
-          <w:b/>
-        </w:rPr>
-        <w:t xml:space="preserve">???</w:t>
-      </w:r>
-      <w:r>
-        <w:t xml:space="preserve">)</w:t>
+        <w:t xml:space="preserve">assessed women’s experiences of objectification from men independently from women’s experiences of objectification from other women. They found that women may be socialized not only to see themselves as objects, but perhaps to see other women as objects as well. This process, however, was not confirmed to occur during an actual interpersonal interaction. Thus, there is evidence that women do objectify other women, indeed,</w:t>
+      </w:r>
+      <w:r>
+        <w:t xml:space="preserve"> </w:t>
+      </w:r>
+      <w:r>
+        <w:t xml:space="preserve">Loughnan et al. (2017)</w:t>
       </w:r>
       <w:r>
         <w:t xml:space="preserve"> </w:t>
@@ -640,7 +631,7 @@
         <w:t xml:space="preserve">(Puvia &amp; Vaes, 2013)</w:t>
       </w:r>
       <w:r>
-        <w:t xml:space="preserve">, but very little is known about interpersonal sexual objectification among women and what the effects of this objectification might be. Past studies have foud that objectification has more adverse consequences for women than men</w:t>
+        <w:t xml:space="preserve">, but very little is known about interpersonal sexual objectification among women and what the effects of this objectification might be. Past studies have found that objectification has more adverse consequences for women than men</w:t>
       </w:r>
       <w:r>
         <w:t xml:space="preserve"> </w:t>
@@ -664,7 +655,7 @@
         <w:t xml:space="preserve"> </w:t>
       </w:r>
       <w:r>
-        <w:t xml:space="preserve">on potential detrimental outcomes.</w:t>
+        <w:t xml:space="preserve">on these potential detrimental outcomes.</w:t>
       </w:r>
     </w:p>
     <w:p>
@@ -724,10 +715,10 @@
         <w:t xml:space="preserve"> </w:t>
       </w:r>
       <w:r>
-        <w:t xml:space="preserve">(Puvia &amp; Vaes, 2013; Young, 1979)</w:t>
-      </w:r>
-      <w:r>
-        <w:t xml:space="preserve">. As mentiond above, interpersonal objectification has been found to have negative consequences for women.</w:t>
+        <w:t xml:space="preserve">(Puvia &amp; Vaes, 2013)</w:t>
+      </w:r>
+      <w:r>
+        <w:t xml:space="preserve">. As mentioned above, interpersonal objectification has been found to have negative consequences for women.</w:t>
       </w:r>
       <w:r>
         <w:t xml:space="preserve"> </w:t>
@@ -739,16 +730,7 @@
         <w:t xml:space="preserve"> </w:t>
       </w:r>
       <w:r>
-        <w:t xml:space="preserve">found that an objectifying gaze by a male interaction partner (confederate) was associated with lower math performance for women than being objectified by a female interaction partner. Perhaps the most adverse negative consequence of interpersonal objectificaiton is that being objectified socializes girls and women to routinely treat themselves as objects to be looked at and evaluated</w:t>
-      </w:r>
-      <w:r>
-        <w:t xml:space="preserve"> </w:t>
-      </w:r>
-      <w:r>
-        <w:t xml:space="preserve">(Bartky, 1990; B. L. Fredrickson et al., 1998)</w:t>
-      </w:r>
-      <w:r>
-        <w:t xml:space="preserve">.</w:t>
+        <w:t xml:space="preserve">found that an objectifying gaze by a male interaction partner (confederate) was associated with lower math performance for women than being objectified by a female interaction partner.</w:t>
       </w:r>
       <w:r>
         <w:t xml:space="preserve"> </w:t>
@@ -760,7 +742,7 @@
         <w:t xml:space="preserve"> </w:t>
       </w:r>
       <w:r>
-        <w:t xml:space="preserve">recently reviewed the research on interpersonal objectification and organized our current theoretical understanding of this process in the Social Interaction Model of Objectification (SIMO). What is clear from</w:t>
+        <w:t xml:space="preserve">recently reviewed the research on interpersonal objectification and organized our current theoretical understanding of this process in the SIMO. What is clear from</w:t>
       </w:r>
       <w:r>
         <w:t xml:space="preserve"> </w:t>
@@ -769,7 +751,7 @@
         <w:t xml:space="preserve">Gervais et al. (2020)</w:t>
       </w:r>
       <w:r>
-        <w:t xml:space="preserve">’s review is that we know little about women-on-women interpersonal objectification. Could there also be negative consequences for women after being objectified by a woman?</w:t>
+        <w:t xml:space="preserve">’s review is that we know little about women-on-women interpersonal objectification.</w:t>
       </w:r>
     </w:p>
     <w:p>
@@ -795,13 +777,22 @@
         <w:t xml:space="preserve">Meltzer (2020)</w:t>
       </w:r>
       <w:r>
+        <w:t xml:space="preserve">;</w:t>
+      </w:r>
+      <w:r>
+        <w:t xml:space="preserve"> </w:t>
+      </w:r>
+      <w:r>
+        <w:t xml:space="preserve">Zurbriggen, Ramsey, and Jaworski (2011)</w:t>
+      </w:r>
+      <w:r>
         <w:t xml:space="preserve">) has negative consequences for women, but what about in the context of interactions with other women? Is the self-objectification experienced in mixed-gender interactions associated with the same negative process as that experienced in same-gender interactions? The ample research demonstrating that the male gaze has a particularly detrimental effect for women would suggest no</w:t>
       </w:r>
       <w:r>
         <w:t xml:space="preserve"> </w:t>
       </w:r>
       <w:r>
-        <w:t xml:space="preserve">(Calogero, 2004; Gay &amp; Castano, 2010; Gervais et al., 2011; Saguy et al., 2010; Yilmaz &amp; Bozo, 2019)</w:t>
+        <w:t xml:space="preserve">(Calogero, 2004; Gay &amp; Castano, 2010; Gervais et al., 2011; Saguy et al., 2010)</w:t>
       </w:r>
       <w:r>
         <w:t xml:space="preserve">, but, there is evidence that women do objectify other women</w:t>
@@ -816,7 +807,16 @@
         <w:t xml:space="preserve"> </w:t>
       </w:r>
       <w:r>
-        <w:t xml:space="preserve">and it would be helpful to understand the consequencs of this</w:t>
+        <w:t xml:space="preserve">and recent experimental evidence suggests that the female gaze causes no less self-objectification than the male gaze</w:t>
+      </w:r>
+      <w:r>
+        <w:t xml:space="preserve"> </w:t>
+      </w:r>
+      <w:r>
+        <w:t xml:space="preserve">(Yilmaz &amp; Bozo, 2019)</w:t>
+      </w:r>
+      <w:r>
+        <w:t xml:space="preserve">. It would be helpful to understand the consequences of this</w:t>
       </w:r>
       <w:r>
         <w:t xml:space="preserve"> </w:t>
@@ -863,16 +863,16 @@
         <w:t xml:space="preserve">(Terán et al., 2020)</w:t>
       </w:r>
       <w:r>
-        <w:t xml:space="preserve">. This link has also been found in research on stigmatized-stigmatizer interactions</w:t>
-      </w:r>
-      <w:r>
-        <w:t xml:space="preserve"> </w:t>
-      </w:r>
-      <w:r>
-        <w:t xml:space="preserve">(M. R. Hebl &amp; Dovidio, 2005; Richeson &amp; Shelton, 2003; Shelton, Richeson, &amp; Salvatore, 2005)</w:t>
-      </w:r>
-      <w:r>
-        <w:t xml:space="preserve">, and we might view the experience of being objectified in an interaction as a potential identity threat, stigmatizing, situation</w:t>
+        <w:t xml:space="preserve">. Authenticity reduction and interaction quality disruptions have also been found in research on stigmatized-stigmatizer interactions</w:t>
+      </w:r>
+      <w:r>
+        <w:t xml:space="preserve"> </w:t>
+      </w:r>
+      <w:r>
+        <w:t xml:space="preserve">(M. R. Hebl &amp; Dovidio, 2005; Pearson et al., 2008; Richeson &amp; Shelton, 2003; Shelton, Richeson, &amp; Salvatore, 2005)</w:t>
+      </w:r>
+      <w:r>
+        <w:t xml:space="preserve">, and we might view the experience of being objectified in an interaction as a potential identity threat situation</w:t>
       </w:r>
       <w:r>
         <w:t xml:space="preserve"> </w:t>
@@ -890,7 +890,7 @@
         <w:t xml:space="preserve">(Brunell et al., 2010)</w:t>
       </w:r>
       <w:r>
-        <w:t xml:space="preserve">, an intergroup context at least in heterosexual relationships. Evidence for otehr adverse consquences of interpersonal objectification include reductions in career aspirations</w:t>
+        <w:t xml:space="preserve">, an intergroup context at least in heterosexual relationships. Evidence for other adverse consequences of interpersonal objectification include reductions in career aspirations</w:t>
       </w:r>
       <w:r>
         <w:t xml:space="preserve"> </w:t>
@@ -911,7 +911,7 @@
         <w:t xml:space="preserve">(Kahalon, Shnabel, &amp; Becker, 2018; D. M. Quinn, Chaudoir, &amp; Kallen, 2011)</w:t>
       </w:r>
       <w:r>
-        <w:t xml:space="preserve">. These are also negative conseqences found for women under steroetype threat</w:t>
+        <w:t xml:space="preserve">. These are also negative consequences found for women under stereotype threat</w:t>
       </w:r>
       <w:r>
         <w:t xml:space="preserve"> </w:t>
@@ -973,7 +973,7 @@
         <w:t xml:space="preserve">Garcia et al. (2016)</w:t>
       </w:r>
       <w:r>
-        <w:t xml:space="preserve">, but between same-gender interpersonal interactions among women. Moreover, the current study uses a face-to-face interaction paradigm and dyadic data analysis techniques to examine the effects for both women simultaneously. Although the literature on intragroup woman objectification is small, the results are mixed and do not cover interpersonal encourters, we expected to replicate some of the results found in</w:t>
+        <w:t xml:space="preserve">, but between same-gender interpersonal interactions among women. Moreover, the current study uses a face-to-face interaction paradigm and dyadic data analysis techniques to examine the relationships for both women simultaneously. Although the literature on intragroup objectification among women is small, the results are mixed, and they do not cover interpersonal encounters, we expected to replicate some of the results found in</w:t>
       </w:r>
       <w:r>
         <w:t xml:space="preserve"> </w:t>
@@ -982,7 +982,7 @@
         <w:t xml:space="preserve">Garcia et al. (2016)</w:t>
       </w:r>
       <w:r>
-        <w:t xml:space="preserve">. Most importantly, we predicted that being objectified by one’s interaction partner would be related to state self-objectification (SSO). We also expected that TSO would moderate this relationship, amplifying the positive assocaition between being objectified and SSO for women higher in TSO. Here we would like to note that</w:t>
+        <w:t xml:space="preserve">. Most importantly, we predicted that being objectified by one’s interaction partner would be related to state self-objectification (SSO). We also expected that TSO would moderate this relationship, amplifying the positive association between being objectified and SSO for women higher in TSO. Here we would like to note that</w:t>
       </w:r>
       <w:r>
         <w:t xml:space="preserve"> </w:t>
@@ -1035,31 +1035,19 @@
         <w:rPr>
           <w:i/>
         </w:rPr>
-        <w:t xml:space="preserve">intr</w:t>
-      </w:r>
-      <w:r>
-        <w:t xml:space="preserve">agroup interactions</w:t>
-      </w:r>
-      <w:r>
-        <w:t xml:space="preserve"> </w:t>
-      </w:r>
-      <w:r>
-        <w:t xml:space="preserve">(Rollero, 2016)</w:t>
-      </w:r>
-      <w:r>
-        <w:t xml:space="preserve"> </w:t>
-      </w:r>
-      <w:r>
-        <w:t xml:space="preserve">but support for this connection in the objectification literature</w:t>
-      </w:r>
-      <w:r>
-        <w:t xml:space="preserve"> </w:t>
-      </w:r>
-      <w:r>
-        <w:t xml:space="preserve">(Garcia et al., 2016; Terán et al., 2020)</w:t>
-      </w:r>
-      <w:r>
-        <w:t xml:space="preserve">. Regardless of whether there was an association between SSO and inauthenticity, we hypothesized that feelings of inauthencity would be associated with reduced feelings of agency in romantic relationships, reduced career aspirations, and reduced cognitive performance. In summary, we expected to find a positive relationship between other-objectification by one’s partner and state self-objectification. We also expected to find a negative relationship between self-state objectification and interaction authenticity, and that interaction authenticity will be positively related to cognitive performance, relationship agency, and career aspirations.</w:t>
+        <w:t xml:space="preserve">intra</w:t>
+      </w:r>
+      <w:r>
+        <w:t xml:space="preserve">group interactions but support for this connection in the objectification literature</w:t>
+      </w:r>
+      <w:r>
+        <w:t xml:space="preserve"> </w:t>
+      </w:r>
+      <w:r>
+        <w:t xml:space="preserve">(Garcia et al., 2016; Rollero, 2016; Terán et al., 2020)</w:t>
+      </w:r>
+      <w:r>
+        <w:t xml:space="preserve">. Regardless of whether there was an association between SSO and inauthenticity, we hypothesized that feelings of inauthencity would be associated with reduced feelings of agency in romantic relationships, reduced career aspirations, and reduced cognitive performance. In summary, we expected to find a positive relationship between other-objectification by one’s partner and state self-objectification. We also expected to find a negative relationship between state-self objectification and interaction authenticity, and that interaction authenticity will be positively related to cognitive performance, relationship agency, and career aspirations.</w:t>
       </w:r>
     </w:p>
     <w:p>
@@ -1199,7 +1187,7 @@
         <w:t xml:space="preserve"> </w:t>
       </w:r>
       <w:r>
-        <w:t xml:space="preserve">because, in Westurn culture and beyond, women need to look attractive to obtain and maintain successful relationships, thus, the</w:t>
+        <w:t xml:space="preserve">because, in Western culture and beyond, women need to look attractive to obtain and maintain successful relationships, thus, the</w:t>
       </w:r>
       <w:r>
         <w:t xml:space="preserve"> </w:t>
@@ -1238,7 +1226,7 @@
         <w:t xml:space="preserve">(i.e., their sexual attractiveness; Puvia &amp; Vaes, 2013)</w:t>
       </w:r>
       <w:r>
-        <w:t xml:space="preserve">—indeed, women may be unfortunately quite used to thinking about their own</w:t>
+        <w:t xml:space="preserve">—women may be unfortunately quite used to thinking about their own</w:t>
       </w:r>
       <w:r>
         <w:t xml:space="preserve"> </w:t>
@@ -1264,7 +1252,7 @@
         <w:pStyle w:val="Textkrper"/>
       </w:pPr>
       <w:r>
-        <w:t xml:space="preserve">After recieving the</w:t>
+        <w:t xml:space="preserve">After receiving the</w:t>
       </w:r>
       <w:r>
         <w:t xml:space="preserve"> </w:t>
@@ -1351,7 +1339,7 @@
         <w:t xml:space="preserve"> </w:t>
       </w:r>
       <w:r>
-        <w:t xml:space="preserve">24) is from a co-ed liberal arts college and Sample 2 (</w:t>
+        <w:t xml:space="preserve">24, or 12 pairs) is from a co-ed liberal arts college and Sample 2 (</w:t>
       </w:r>
       <w:r>
         <w:rPr>
@@ -1363,35 +1351,23 @@
         <w:t xml:space="preserve"> </w:t>
       </w:r>
       <w:r>
-        <w:t xml:space="preserve">40) is from a women’s liberal arts college. More specifically, twelve of the pairs were students at a co-ed liberal arts college, while the remaining twenty pairs attended a women’s liberal arts college.</w:t>
-      </w:r>
-      <w:r>
-        <w:rPr>
-          <w:rStyle w:val="Funotenzeichen"/>
-        </w:rPr>
-        <w:footnoteReference w:id="30"/>
-      </w:r>
-      <w:r>
-        <w:t xml:space="preserve"> </w:t>
-      </w:r>
-      <w:r>
-        <w:t xml:space="preserve">All results presented below are from models including sample as a control variable.</w:t>
-      </w:r>
-    </w:p>
-    <w:p>
-      <w:pPr>
-        <w:pStyle w:val="Textkrper"/>
-      </w:pPr>
-      <w:r>
-        <w:t xml:space="preserve">The participants were mostly first-year college students, with an average age of 18.85 (SD = 1.04). The sample was 48.44% White/European American, 9.38% Black/African-American, 28.12% Asian/Pacific Islander, 9.38% Latinx, and 4.69% mixed-race. There were 8 White/White pairs and 4 same race racial minority pairs, for a total of 12 same-race pairs. The remaining 20 were mixed race pairs, of which 15 were White/racial minority pairings and 5 were different racial minority group pairs. 64.06% of the sample identified as heterosexual, and 25% identified as gay, lesbian or bisexual. See the analysis of differences between heteroseuxal and non-heterosexual women in levels of other-objectification of their female partners in the measures section below.</w:t>
+        <w:t xml:space="preserve">40, or 20 pairs) is from a women’s liberal arts college. Initially, data was collected from both same-gender and mixed-gender dyads at both institutions. Sample 1 originally consisted of 22 pairs, 12 men and 32 women. In Sample 2 there were 23 pairs made up of 43 women and one man, as well as two participants who did not identify as either a woman or man. To investigate only same-gender pairs of women, we limited participant data to women in both samples. Due to difficulties in the logistics of dyadic interaction studies, data collection was discontinued after one year at the second institution and the sample size was taken as the number of women-women dyads at this point in time. All results presented below are from models including sample as a control variable.</w:t>
+      </w:r>
+    </w:p>
+    <w:p>
+      <w:pPr>
+        <w:pStyle w:val="Textkrper"/>
+      </w:pPr>
+      <w:r>
+        <w:t xml:space="preserve">The participants were mostly first-year college students, with an average age of 18.85 (SD = 1.04). The sample was 48.44% White/European American, 9.38% Black/African-American, 28.12% Asian/Pacific Islander, 9.38% Latinx, and 4.69% mixed-race. There were 8 White/White pairs and 4 same race racial minority pairs, for a total of 12 same-race pairs. The remaining 20 were mixed race pairs, of which 15 were White/racial minority pairings and 5 were different racial minority group pairs. 64.06% of the sample identified as heterosexual, and 25% identified as gay, lesbian or bisexual. See the analysis of differences between heterosexual and non-heterosexual women in levels of other-objectification of their female partners in the measures section below.</w:t>
       </w:r>
     </w:p>
     <w:p>
       <w:pPr>
         <w:pStyle w:val="berschrift2"/>
       </w:pPr>
-      <w:bookmarkStart w:id="31" w:name="post-interaction-measures"/>
-      <w:bookmarkEnd w:id="31"/>
+      <w:bookmarkStart w:id="30" w:name="post-interaction-measures"/>
+      <w:bookmarkEnd w:id="30"/>
       <w:r>
         <w:t xml:space="preserve">Post interaction Measures</w:t>
       </w:r>
@@ -2403,80 +2379,80 @@
       <w:pPr>
         <w:pStyle w:val="berschrift3"/>
       </w:pPr>
-      <w:bookmarkStart w:id="32" w:name="cognitive-performance"/>
+      <w:bookmarkStart w:id="31" w:name="cognitive-performance"/>
+      <w:bookmarkEnd w:id="31"/>
+      <w:r>
+        <w:t xml:space="preserve">Cognitive Performance</w:t>
+      </w:r>
+    </w:p>
+    <w:p>
+      <w:pPr>
+        <w:pStyle w:val="FirstParagraph"/>
+      </w:pPr>
+      <w:r>
+        <w:t xml:space="preserve">Trigrams from the Remote Associates Task</w:t>
+      </w:r>
+      <w:r>
+        <w:t xml:space="preserve"> </w:t>
+      </w:r>
+      <w:r>
+        <w:t xml:space="preserve">(McFarlin &amp; Blascovich, 1984)</w:t>
+      </w:r>
+      <w:r>
+        <w:t xml:space="preserve"> </w:t>
+      </w:r>
+      <w:r>
+        <w:t xml:space="preserve">were utilized to assess cognitive performance after the interaction. Ten items were selected and presented to participants. For example, the correct answer for the trigram</w:t>
+      </w:r>
+      <w:r>
+        <w:t xml:space="preserve"> </w:t>
+      </w:r>
+      <w:r>
+        <w:t xml:space="preserve">“</w:t>
+      </w:r>
+      <w:r>
+        <w:t xml:space="preserve">Quack: Pond: Waddle</w:t>
+      </w:r>
+      <w:r>
+        <w:t xml:space="preserve">”</w:t>
+      </w:r>
+      <w:r>
+        <w:t xml:space="preserve"> </w:t>
+      </w:r>
+      <w:r>
+        <w:t xml:space="preserve">would be</w:t>
+      </w:r>
+      <w:r>
+        <w:t xml:space="preserve"> </w:t>
+      </w:r>
+      <w:r>
+        <w:t xml:space="preserve">“</w:t>
+      </w:r>
+      <w:r>
+        <w:t xml:space="preserve">Duck</w:t>
+      </w:r>
+      <w:r>
+        <w:t xml:space="preserve">”</w:t>
+      </w:r>
+      <w:r>
+        <w:t xml:space="preserve">. Participants are limited to 30 seconds to provide their answers. For every correct answer, 1 point is given. The mean score was 5.03 (SD = 2.29). Cognitive performance was measured first directly after the interaction in order to measure potential immediate detriments to performance</w:t>
+      </w:r>
+      <w:r>
+        <w:t xml:space="preserve"> </w:t>
+      </w:r>
+      <w:r>
+        <w:t xml:space="preserve">(Garcia et al., 2016)</w:t>
+      </w:r>
+      <w:r>
+        <w:t xml:space="preserve">.</w:t>
+      </w:r>
+    </w:p>
+    <w:p>
+      <w:pPr>
+        <w:pStyle w:val="berschrift3"/>
+      </w:pPr>
+      <w:bookmarkStart w:id="32" w:name="state-other-objectification"/>
       <w:bookmarkEnd w:id="32"/>
-      <w:r>
-        <w:t xml:space="preserve">Cognitive Performance</w:t>
-      </w:r>
-    </w:p>
-    <w:p>
-      <w:pPr>
-        <w:pStyle w:val="FirstParagraph"/>
-      </w:pPr>
-      <w:r>
-        <w:t xml:space="preserve">Trigrams from the Remote Associates Task</w:t>
-      </w:r>
-      <w:r>
-        <w:t xml:space="preserve"> </w:t>
-      </w:r>
-      <w:r>
-        <w:t xml:space="preserve">(McFarlin &amp; Blascovich, 1984)</w:t>
-      </w:r>
-      <w:r>
-        <w:t xml:space="preserve"> </w:t>
-      </w:r>
-      <w:r>
-        <w:t xml:space="preserve">were utilized to assess cognitive performance after the interaction. Ten items were selected and presented to participants. For example, the correct answer for the trigram</w:t>
-      </w:r>
-      <w:r>
-        <w:t xml:space="preserve"> </w:t>
-      </w:r>
-      <w:r>
-        <w:t xml:space="preserve">“</w:t>
-      </w:r>
-      <w:r>
-        <w:t xml:space="preserve">Quack: Pond: Waddle</w:t>
-      </w:r>
-      <w:r>
-        <w:t xml:space="preserve">”</w:t>
-      </w:r>
-      <w:r>
-        <w:t xml:space="preserve"> </w:t>
-      </w:r>
-      <w:r>
-        <w:t xml:space="preserve">would be</w:t>
-      </w:r>
-      <w:r>
-        <w:t xml:space="preserve"> </w:t>
-      </w:r>
-      <w:r>
-        <w:t xml:space="preserve">“</w:t>
-      </w:r>
-      <w:r>
-        <w:t xml:space="preserve">Duck</w:t>
-      </w:r>
-      <w:r>
-        <w:t xml:space="preserve">”</w:t>
-      </w:r>
-      <w:r>
-        <w:t xml:space="preserve">. Participants are limited to 30 seconds to provide their answers. For every correct answer, 1 point is given. The mean score was 5.03 (SD = 2.29). Cognitive performance was measured first directly after the intercation in order to measure potential immediate detriments to performance</w:t>
-      </w:r>
-      <w:r>
-        <w:t xml:space="preserve"> </w:t>
-      </w:r>
-      <w:r>
-        <w:t xml:space="preserve">(Garcia et al., 2016)</w:t>
-      </w:r>
-      <w:r>
-        <w:t xml:space="preserve">.</w:t>
-      </w:r>
-    </w:p>
-    <w:p>
-      <w:pPr>
-        <w:pStyle w:val="berschrift3"/>
-      </w:pPr>
-      <w:bookmarkStart w:id="33" w:name="state-other-objectification"/>
-      <w:bookmarkEnd w:id="33"/>
       <w:r>
         <w:t xml:space="preserve">State Other-Objectification</w:t>
       </w:r>
@@ -2728,8 +2704,8 @@
       <w:pPr>
         <w:pStyle w:val="berschrift3"/>
       </w:pPr>
-      <w:bookmarkStart w:id="34" w:name="interaction-authenticity"/>
-      <w:bookmarkEnd w:id="34"/>
+      <w:bookmarkStart w:id="33" w:name="interaction-authenticity"/>
+      <w:bookmarkEnd w:id="33"/>
       <w:r>
         <w:t xml:space="preserve">Interaction Authenticity</w:t>
       </w:r>
@@ -2816,8 +2792,8 @@
       <w:pPr>
         <w:pStyle w:val="berschrift3"/>
       </w:pPr>
-      <w:bookmarkStart w:id="35" w:name="state-self-objectification"/>
-      <w:bookmarkEnd w:id="35"/>
+      <w:bookmarkStart w:id="34" w:name="state-self-objectification"/>
+      <w:bookmarkEnd w:id="34"/>
       <w:r>
         <w:t xml:space="preserve">State Self-Objectification</w:t>
       </w:r>
@@ -2925,8 +2901,8 @@
       <w:pPr>
         <w:pStyle w:val="berschrift3"/>
       </w:pPr>
-      <w:bookmarkStart w:id="36" w:name="relationship-agency"/>
-      <w:bookmarkEnd w:id="36"/>
+      <w:bookmarkStart w:id="35" w:name="relationship-agency"/>
+      <w:bookmarkEnd w:id="35"/>
       <w:r>
         <w:t xml:space="preserve">Relationship Agency</w:t>
       </w:r>
@@ -3056,7 +3032,7 @@
         <w:t xml:space="preserve"> </w:t>
       </w:r>
       <w:r>
-        <w:t xml:space="preserve">Responses were measured on a scale ranging from 1 (not at all likely) to 7 (extremely likely). The scale originally had 9 items, but the 9th item had low correlations with the remaining items, ranging from .02 to .30 for the first sample, and .04 to .30 for the second sample. The item was intended to be reverse coded, but correlations were still low enough to make the scale unreliable. Therefore, the ninth item was removed. As a result, the 8-item scale had moderately high reliability for both samples (</w:t>
+        <w:t xml:space="preserve">Responses were measured on a scale ranging from 1 (not at all likely) to 7 (extremely likely). The scale originally had 9 items, but the 9th item had low correlations with the remaining items, ranging from .02 to .30 for the first sample, and .04 to .30 for the second sample. Therefore, this item was removed. As a result, the 8-item scale had moderately high reliability for both samples (</w:t>
       </w:r>
       <m:oMath>
         <m:r>
@@ -3085,8 +3061,8 @@
       <w:pPr>
         <w:pStyle w:val="berschrift3"/>
       </w:pPr>
-      <w:bookmarkStart w:id="37" w:name="career-aspirations"/>
-      <w:bookmarkEnd w:id="37"/>
+      <w:bookmarkStart w:id="36" w:name="career-aspirations"/>
+      <w:bookmarkEnd w:id="36"/>
       <w:r>
         <w:t xml:space="preserve">Career Aspirations</w:t>
       </w:r>
@@ -3102,7 +3078,7 @@
         <w:t xml:space="preserve"> </w:t>
       </w:r>
       <w:r>
-        <w:t xml:space="preserve">P. Gray and M. OBrien (2007)</w:t>
+        <w:t xml:space="preserve">Gray and OBrien (2007)</w:t>
       </w:r>
       <w:r>
         <w:t xml:space="preserve">’s Career Aspiration Scale which asked participants to consider how true 10 statements were in regard to their future careers on a scale from 0 (not at all true of me) to 4 (very true of me). Items include</w:t>
@@ -3173,10 +3149,37 @@
       <w:pPr>
         <w:pStyle w:val="berschrift3"/>
       </w:pPr>
-      <w:bookmarkStart w:id="38" w:name="trait-self-objectification"/>
+      <w:bookmarkStart w:id="37" w:name="trait-self-objectification"/>
+      <w:bookmarkEnd w:id="37"/>
+      <w:r>
+        <w:t xml:space="preserve">Trait Self-Objectification</w:t>
+      </w:r>
+    </w:p>
+    <w:p>
+      <w:pPr>
+        <w:pStyle w:val="FirstParagraph"/>
+      </w:pPr>
+      <w:r>
+        <w:t xml:space="preserve">Trait self-objectification (TSO) was assessed using the Self-Objectification Questionnaire</w:t>
+      </w:r>
+      <w:r>
+        <w:t xml:space="preserve"> </w:t>
+      </w:r>
+      <w:r>
+        <w:t xml:space="preserve">(B. L. Fredrickson et al., 1998; S. Noll &amp; Fredrickson, 1998)</w:t>
+      </w:r>
+      <w:r>
+        <w:t xml:space="preserve">, which evaluates the extent to which individuals view their bodies in observable versus non-observable ways. The questionnaire asked participants to rank order both appearance and functional aspects of their bodies, from 1 (least important) to 10 (most important), with respect to physical self-concepts. Of the ten body attributes, five of the items were appearance-based (weight, sex appeal, physical attractiveness, firm/sculpted muscles and body measurements), and five of the items were competence-based (strength, physical coordination, energy level, health and physical fitness). Difference scores were computed by subtracting the sum of the 5 functional aspects/competence attributes (e.g., health, strength) from the sum of the 5 physical self-concepts/appearance attributes (e.g., physical attractiveness, weight), and all measures were multiplied by -1 so that positive scores indicated greater TSO.</w:t>
+      </w:r>
+    </w:p>
+    <w:p>
+      <w:pPr>
+        <w:pStyle w:val="berschrift1"/>
+      </w:pPr>
+      <w:bookmarkStart w:id="38" w:name="results"/>
       <w:bookmarkEnd w:id="38"/>
       <w:r>
-        <w:t xml:space="preserve">Trait Self-Objectification</w:t>
+        <w:t xml:space="preserve">Results</w:t>
       </w:r>
     </w:p>
     <w:p>
@@ -3184,33 +3187,6 @@
         <w:pStyle w:val="FirstParagraph"/>
       </w:pPr>
       <w:r>
-        <w:t xml:space="preserve">Trait self-objectification (TSO) was assessed using the Self-Objectification Questionnaire</w:t>
-      </w:r>
-      <w:r>
-        <w:t xml:space="preserve"> </w:t>
-      </w:r>
-      <w:r>
-        <w:t xml:space="preserve">(B. L. Fredrickson et al., 1998; M. Noll &amp; L. Fredrickson, 1998)</w:t>
-      </w:r>
-      <w:r>
-        <w:t xml:space="preserve">, which evaluates the extent to which individuals view their bodies in observable versus non-observable ways. The questionnaire asked participants to rank order both appearance and functional aspects of their bodies, from 1 (least important) to 10 (most important), with respect to physical self-concepts. Of the ten body attributes, five of the items were appearance-based (weight, sex appeal, physical attractiveness, firm/sculpted muscles and body measurements), and five of the items were competence-based (strength, physical coordination, energy level, health and physical fitness). Difference scores were computed by subtracting the sum of the 5 functional aspects/competence attributes (e.g., health, strength) from the sum of the 5 physical self-concepts/appearance attributes (e.g., physical attractiveness, weight), and all measures were multiplied by -1 so that positive scores indicated greater TSO.</w:t>
-      </w:r>
-    </w:p>
-    <w:p>
-      <w:pPr>
-        <w:pStyle w:val="berschrift1"/>
-      </w:pPr>
-      <w:bookmarkStart w:id="39" w:name="results"/>
-      <w:bookmarkEnd w:id="39"/>
-      <w:r>
-        <w:t xml:space="preserve">Results</w:t>
-      </w:r>
-    </w:p>
-    <w:p>
-      <w:pPr>
-        <w:pStyle w:val="FirstParagraph"/>
-      </w:pPr>
-      <w:r>
         <w:t xml:space="preserve">We used R</w:t>
       </w:r>
       <w:r>
@@ -3384,7 +3360,7 @@
         <w:t xml:space="preserve"> </w:t>
       </w:r>
       <w:r>
-        <w:t xml:space="preserve">was used to create a fully reproducible research document containing the analysis code and manuscript text integrated into one source file. The benefit of this integration is that the numbers reported throughout this document are softcoded into the text, ensuring that no errors were made during a workflow marked by copying and pasting from statistical software to word processing software. Note that here we are using the term reproducibility to mean getting the same results when running analyses again using the</w:t>
+        <w:t xml:space="preserve">was used to create a fully reproducible APA style manuscript containing the analysis code and manuscript text integrated into one source file. The benefit of this integration is that the numbers reported throughout this document are coded into the text, ensuring that no errors were made during a workflow marked by copying and pasting from statistical software to word processing software. Note that here we are using the term reproducibility to mean getting the same results when running analyses again using the</w:t>
       </w:r>
       <w:r>
         <w:t xml:space="preserve"> </w:t>
@@ -3408,12 +3384,12 @@
         <w:t xml:space="preserve">(Patil, Peng, &amp; Leek, 2016)</w:t>
       </w:r>
       <w:r>
-        <w:t xml:space="preserve">. The source code for this manuscript along with survey materials and experimenter scripts for the study protocol are all avaliable at</w:t>
-      </w:r>
-      <w:r>
-        <w:t xml:space="preserve"> </w:t>
-      </w:r>
-      <w:hyperlink r:id="rId40">
+        <w:t xml:space="preserve">. The source code for this manuscript along with survey materials and experimenter scripts for the study protocol are all available at</w:t>
+      </w:r>
+      <w:r>
+        <w:t xml:space="preserve"> </w:t>
+      </w:r>
+      <w:hyperlink r:id="rId39">
         <w:r>
           <w:rPr>
             <w:rStyle w:val="Hyperlink"/>
@@ -3422,15 +3398,15 @@
         </w:r>
       </w:hyperlink>
       <w:r>
-        <w:t xml:space="preserve">. The data unfortunutely cannot be made publically avaliable given the dyadic nature of the observations. For example, with dyadic data, if a person who participated in the study found their own scores, using the dyad identification number, they could then see their partner’s scores and thus confidentiality would be broken.</w:t>
+        <w:t xml:space="preserve">. The data unfortunately cannot be made publicly available given the dyadic nature of the observations. That is, with dyadic data, if a person who participated in the study found their own scores, using the dyad identification number, they could then see their partner’s scores and thus confidentiality would be breached.</w:t>
       </w:r>
     </w:p>
     <w:p>
       <w:pPr>
         <w:pStyle w:val="berschrift2"/>
       </w:pPr>
-      <w:bookmarkStart w:id="41" w:name="analysis-strategy"/>
-      <w:bookmarkEnd w:id="41"/>
+      <w:bookmarkStart w:id="40" w:name="analysis-strategy"/>
+      <w:bookmarkEnd w:id="40"/>
       <w:r>
         <w:t xml:space="preserve">Analysis Strategy</w:t>
       </w:r>
@@ -3455,7 +3431,7 @@
                     </pic:cNvPicPr>
                   </pic:nvPicPr>
                   <pic:blipFill>
-                    <a:blip r:embed="rId42"/>
+                    <a:blip r:embed="rId41"/>
                     <a:stretch>
                       <a:fillRect/>
                     </a:stretch>
@@ -3512,7 +3488,7 @@
         <w:t xml:space="preserve">(Garcia et al., 2016)</w:t>
       </w:r>
       <w:r>
-        <w:t xml:space="preserve">, the current study used multilevel modeling proceedures. Dyadic analyses for distinguishable dyads (e.g., mixed-gender interacting pairs) is more natural using Structural Equation Modeling (SEM) than it is for indistinguishable dyads (e.g., same-gender interacting pairs), as we had in the current study</w:t>
+        <w:t xml:space="preserve">, the current study used multilevel modeling procedures. Dyadic analyses for distinguishable dyads (e.g., mixed-gender interacting pairs) is more natural using Structural Equation Modeling (SEM) than it is for indistinguishable dyads (e.g., same-gender interacting pairs), as we had in the current study</w:t>
       </w:r>
       <w:r>
         <w:t xml:space="preserve"> </w:t>
@@ -3583,7 +3559,7 @@
       <w:r>
         <w:t xml:space="preserve"> </w:t>
       </w:r>
-      <w:hyperlink r:id="rId40">
+      <w:hyperlink r:id="rId39">
         <w:r>
           <w:rPr>
             <w:rStyle w:val="Hyperlink"/>
@@ -3683,8 +3659,8 @@
       <w:pPr>
         <w:pStyle w:val="berschrift2"/>
       </w:pPr>
-      <w:bookmarkStart w:id="43" w:name="main-results"/>
-      <w:bookmarkEnd w:id="43"/>
+      <w:bookmarkStart w:id="42" w:name="main-results"/>
+      <w:bookmarkEnd w:id="42"/>
       <w:r>
         <w:t xml:space="preserve">Main Results</w:t>
       </w:r>
@@ -3709,7 +3685,7 @@
                     </pic:cNvPicPr>
                   </pic:nvPicPr>
                   <pic:blipFill>
-                    <a:blip r:embed="rId44"/>
+                    <a:blip r:embed="rId43"/>
                     <a:stretch>
                       <a:fillRect/>
                     </a:stretch>
@@ -3772,10 +3748,7 @@
         <w:t xml:space="preserve">Garcia et al. (2016)</w:t>
       </w:r>
       <w:r>
-        <w:t xml:space="preserve"> </w:t>
-      </w:r>
-      <w:r>
-        <w:t xml:space="preserve">men’s objectification of women was significantly related to women’s SSO, the current study sought to replicate this effect. As expected, the partner effect of other-objectification on SSO in the current all-women sample was statistically significant,</w:t>
+        <w:t xml:space="preserve">, men’s objectification of women was significantly related to women’s SSO, the current study sought to replicate this partner effect. As expected, the partner effect of other-objectification on SSO in the current all-women sample was statistically significant,</w:t>
       </w:r>
       <w:r>
         <w:t xml:space="preserve"> </w:t>
@@ -3832,15 +3805,15 @@
         <w:t xml:space="preserve"> </w:t>
       </w:r>
       <w:r>
-        <w:t xml:space="preserve">study, there is now evidence that interpersonal objectification in an actual interpersonal encounter is realted to state self-objectification for women both when the objectifyer is a man and when the objectifyer is a woman.</w:t>
-      </w:r>
-    </w:p>
-    <w:p>
-      <w:pPr>
-        <w:pStyle w:val="Textkrper"/>
-      </w:pPr>
-      <w:r>
-        <w:t xml:space="preserve">In addition to partner other-objectification, this model also included one’s own objectification of their partner (actor other-objectification), actor trait self-objectification (TSO), and the interaction of partner other-objectification and TSO. One’s own other objectification had no effect on SSO,</w:t>
+        <w:t xml:space="preserve">study, there is now evidence that interpersonal objectification in an actual interpersonal encounter is related to state self-objectification for women both when the objectifyer is a man and when the objectifyer is a woman.</w:t>
+      </w:r>
+    </w:p>
+    <w:p>
+      <w:pPr>
+        <w:pStyle w:val="Textkrper"/>
+      </w:pPr>
+      <w:r>
+        <w:t xml:space="preserve">In addition to partner other-objectification, this model also included one’s own objectification of their partner (actor other-objectification), actor trait self-objectification (TSO), and the interaction of partner other-objectification and TSO. One’s own other objectification had no significant effect on SSO (actor effect of other-objectification),</w:t>
       </w:r>
       <w:r>
         <w:t xml:space="preserve"> </w:t>
@@ -3885,7 +3858,7 @@
         <w:t xml:space="preserve"> </w:t>
       </w:r>
       <w:r>
-        <w:t xml:space="preserve">= .210. Further, inconsistent with past findings however, there was no statistically significant interaction of partner’s other objectification and the person’s trait self-objectification on SSO,</w:t>
+        <w:t xml:space="preserve">= .210. Further, inconsistent with past findings, there was no statistically significant interaction of partner’s other objectification and the person’s trait self-objectification on SSO,</w:t>
       </w:r>
       <w:r>
         <w:t xml:space="preserve"> </w:t>
@@ -3998,15 +3971,15 @@
         <w:t xml:space="preserve"> </w:t>
       </w:r>
       <w:r>
-        <w:t xml:space="preserve">of this model was 0.03.</w:t>
-      </w:r>
-    </w:p>
-    <w:p>
-      <w:pPr>
-        <w:pStyle w:val="Textkrper"/>
-      </w:pPr>
-      <w:r>
-        <w:t xml:space="preserve">As a test of the potential alternative models discussed above—if trait-self-objectification is related to objectifying one’s partner to a greater degree—we ran a MLM with other-objectification predicted by actor TSO. There was no statistically significant relationship between these two variables,</w:t>
+        <w:t xml:space="preserve">of this model (which includes the partner effect of other-objectification discussed in the previous paragraph) was only 0.03.</w:t>
+      </w:r>
+    </w:p>
+    <w:p>
+      <w:pPr>
+        <w:pStyle w:val="Textkrper"/>
+      </w:pPr>
+      <w:r>
+        <w:t xml:space="preserve">As a test of the potential alternative models discussed in the introduction—if trait-self-objectification is positively related to objectifying one’s partner—we ran a MLM with other-objectification predicted by actor TSO. There was no statistically significant relationship between these two variables,</w:t>
       </w:r>
       <w:r>
         <w:t xml:space="preserve"> </w:t>
@@ -4051,7 +4024,7 @@
         <w:t xml:space="preserve"> </w:t>
       </w:r>
       <w:r>
-        <w:t xml:space="preserve">= .133. We also ran a model with both TSO and SSO predicting other-objectification, given past theorizing that state self-objectification might mediate the relationship between TSO and objectification of fellow women, but there was no effect of SSO on other-objectification in this model,</w:t>
+        <w:t xml:space="preserve">= .133. We also ran a model with both TSO and SSO predicting other-objectification, given past theorizing that state self-objectification might mediate the relationship between TSO and objectification of fellow women, but there was also no effect of SSO on other-objectification in this model,</w:t>
       </w:r>
       <w:r>
         <w:t xml:space="preserve"> </w:t>
@@ -4254,18 +4227,6 @@
       </w:r>
       <w:r>
         <w:t xml:space="preserve">Garcia et al. (2016)</w:t>
-      </w:r>
-      <w:r>
-        <w:t xml:space="preserve"> </w:t>
-      </w:r>
-      <w:r>
-        <w:t xml:space="preserve">and as would be predicted by</w:t>
-      </w:r>
-      <w:r>
-        <w:t xml:space="preserve"> </w:t>
-      </w:r>
-      <w:r>
-        <w:t xml:space="preserve">Terán et al. (2020)</w:t>
       </w:r>
       <w:r>
         <w:t xml:space="preserve">. We again used MLM and thus, these effects were tested in three separate multilevel linear models. There was no significant effect of interaction authenticity on cognitive performance,</w:t>
@@ -4451,21 +4412,279 @@
       <w:r>
         <w:t xml:space="preserve">0.01).</w:t>
       </w:r>
-      <w:r>
-        <w:rPr>
-          <w:rStyle w:val="Funotenzeichen"/>
-        </w:rPr>
-        <w:footnoteReference w:id="45"/>
-      </w:r>
     </w:p>
     <w:p>
       <w:pPr>
         <w:pStyle w:val="berschrift1"/>
       </w:pPr>
-      <w:bookmarkStart w:id="46" w:name="discussion"/>
+      <w:bookmarkStart w:id="44" w:name="discussion"/>
+      <w:bookmarkEnd w:id="44"/>
+      <w:r>
+        <w:t xml:space="preserve">Discussion</w:t>
+      </w:r>
+    </w:p>
+    <w:p>
+      <w:pPr>
+        <w:pStyle w:val="FirstParagraph"/>
+      </w:pPr>
+      <w:r>
+        <w:t xml:space="preserve">The current study tested whether the model of interpersonal objectification and state self-objectification (SSO) used in</w:t>
+      </w:r>
+      <w:r>
+        <w:t xml:space="preserve"> </w:t>
+      </w:r>
+      <w:r>
+        <w:t xml:space="preserve">Garcia et al. (2016)</w:t>
+      </w:r>
+      <w:r>
+        <w:t xml:space="preserve"> </w:t>
+      </w:r>
+      <w:r>
+        <w:t xml:space="preserve">replicates in a sample of women engaging in actual dyadic interactions with each other. Although past research has found that women do objectify other women</w:t>
+      </w:r>
+      <w:r>
+        <w:t xml:space="preserve"> </w:t>
+      </w:r>
+      <w:r>
+        <w:t xml:space="preserve">(Harsey &amp; Zurbriggen, 2020; Loughnan et al., 2015; Puvia &amp; Vaes, 2013)</w:t>
+      </w:r>
+      <w:r>
+        <w:t xml:space="preserve">, this is the first study to test if</w:t>
+      </w:r>
+      <w:r>
+        <w:t xml:space="preserve"> </w:t>
+      </w:r>
+      <w:r>
+        <w:rPr>
+          <w:i/>
+        </w:rPr>
+        <w:t xml:space="preserve">interpersonal</w:t>
+      </w:r>
+      <w:r>
+        <w:t xml:space="preserve"> </w:t>
+      </w:r>
+      <w:r>
+        <w:t xml:space="preserve">other-objectification by women during actual interactions is related to state self-objectification in their woman-identified interaction partners. As hypothesized, the current study did find a significant relationship between a woman’s interaction partner’s report of having objectified her and her own post-interaction feelings of self-objectification. That is, there was a significant partner effect of other-objectification on SSO. This effect extends the equivalent relationship found in mixed-gender interactions to the context of same-gender interactions between women. Thus, evidence suggests that it is not only the real or imagined male gaze that is related to women’s state self-objectification, but there is now also evidence that being objectified by another woman could be related to women’s SSO, at least in the context of a scenario where they know they are being evaluated as a potential dating partner.</w:t>
+      </w:r>
+    </w:p>
+    <w:p>
+      <w:pPr>
+        <w:pStyle w:val="Textkrper"/>
+      </w:pPr>
+      <w:r>
+        <w:t xml:space="preserve">As is the case in all correlational studies, we cannot be sure about the causal direction between other-objectification and SSO. The linear model used by the current study implies that being objectified by a woman leads women to self-objectify, but it could be that women’s SSO causes them to be objectified by their interaction partner. This latter interpretation is possible given the empirical evidence that it is</w:t>
+      </w:r>
+      <w:r>
+        <w:t xml:space="preserve"> </w:t>
+      </w:r>
+      <w:r>
+        <w:rPr>
+          <w:i/>
+        </w:rPr>
+        <w:t xml:space="preserve">women’s</w:t>
+      </w:r>
+      <w:r>
+        <w:t xml:space="preserve"> </w:t>
+      </w:r>
+      <w:r>
+        <w:t xml:space="preserve">state self-objectification that relates to being objectified by one’s partner—men partners</w:t>
+      </w:r>
+      <w:r>
+        <w:t xml:space="preserve"> </w:t>
+      </w:r>
+      <w:r>
+        <w:t xml:space="preserve">(Garcia et al., 2016)</w:t>
+      </w:r>
+      <w:r>
+        <w:t xml:space="preserve"> </w:t>
+      </w:r>
+      <w:r>
+        <w:t xml:space="preserve">and now women partners. Objectification Theory</w:t>
+      </w:r>
+      <w:r>
+        <w:t xml:space="preserve"> </w:t>
+      </w:r>
+      <w:r>
+        <w:t xml:space="preserve">(Fredrickson &amp; Roberts, 1997)</w:t>
+      </w:r>
+      <w:r>
+        <w:t xml:space="preserve">, as well as some past experimental studies</w:t>
+      </w:r>
+      <w:r>
+        <w:t xml:space="preserve"> </w:t>
+      </w:r>
+      <w:r>
+        <w:t xml:space="preserve">(for example, Saguy et al., 2010)</w:t>
+      </w:r>
+      <w:r>
+        <w:t xml:space="preserve">, suggest that the causal flow is from other-objectification to SSO. Other studies, especially those investigating explicitly women objectifying other women</w:t>
+      </w:r>
+      <w:r>
+        <w:t xml:space="preserve"> </w:t>
+      </w:r>
+      <w:r>
+        <w:t xml:space="preserve">(Puvia &amp; Vaes, 2013)</w:t>
+      </w:r>
+      <w:r>
+        <w:t xml:space="preserve">, have relatedly found evidence that women’s</w:t>
+      </w:r>
+      <w:r>
+        <w:t xml:space="preserve"> </w:t>
+      </w:r>
+      <w:r>
+        <w:rPr>
+          <w:i/>
+        </w:rPr>
+        <w:t xml:space="preserve">trait</w:t>
+      </w:r>
+      <w:r>
+        <w:t xml:space="preserve"> </w:t>
+      </w:r>
+      <w:r>
+        <w:t xml:space="preserve">self-objectification is related to women objectifying (dehumanizing) other women and this link is mediated by</w:t>
+      </w:r>
+      <w:r>
+        <w:t xml:space="preserve"> </w:t>
+      </w:r>
+      <w:r>
+        <w:rPr>
+          <w:i/>
+        </w:rPr>
+        <w:t xml:space="preserve">state</w:t>
+      </w:r>
+      <w:r>
+        <w:t xml:space="preserve"> </w:t>
+      </w:r>
+      <w:r>
+        <w:t xml:space="preserve">self-objectification. The process of interpersonal objectification among women could also contain a feedback loop. That is, perhaps we tend to objectify other women who objectify us and through a process of TSO causing SSO which in turn causes objectification of one’s partner, which in turn causes one’s partner to objectify us. However, the current study does not provide any evidence of the TSO to other-objectification link—TSO was not significantly correlated with SSO and, further, actor’s other-objectification was not correlated with partner’s other-objectification.</w:t>
+      </w:r>
+    </w:p>
+    <w:p>
+      <w:pPr>
+        <w:pStyle w:val="Textkrper"/>
+      </w:pPr>
+      <w:r>
+        <w:t xml:space="preserve">Where the results of the current study diverge most notably from the results of studies testing interpersonal objectification among mixed-gender dyads is the lack of evidence for relationships between SSO and interaction inauthenticity. This is somewhat surprising given the extant evidence linking SSO and cognitive functioning</w:t>
+      </w:r>
+      <w:r>
+        <w:t xml:space="preserve"> </w:t>
+      </w:r>
+      <w:r>
+        <w:t xml:space="preserve">(B. L. Fredrickson et al., 1998; and see Moradi &amp; Huang, 2008 for a review; Quinn, Chaudoir, &amp; Kallen, 2011)</w:t>
+      </w:r>
+      <w:r>
+        <w:t xml:space="preserve"> </w:t>
+      </w:r>
+      <w:r>
+        <w:t xml:space="preserve">and the research on interpersonal other-objectification and cognitive functioning</w:t>
+      </w:r>
+      <w:r>
+        <w:t xml:space="preserve"> </w:t>
+      </w:r>
+      <w:r>
+        <w:t xml:space="preserve">(Garcia et al., 2016; Gervais et al., 2011; Logel et al., 2009)</w:t>
+      </w:r>
+      <w:r>
+        <w:t xml:space="preserve">. This lack of evidence could potentially signal diverging processes between women’s experiences with interpersonal objectification from men and interpersonal objectification from women. There is quite a bit of evidence suggesting that the male gaze is particularly detrimental</w:t>
+      </w:r>
+      <w:r>
+        <w:t xml:space="preserve"> </w:t>
+      </w:r>
+      <w:r>
+        <w:t xml:space="preserve">(Calogero, 2004; Fredrickson &amp; Roberts, 1997; Gervais et al., 2011)</w:t>
+      </w:r>
+      <w:r>
+        <w:t xml:space="preserve">, and perhaps the self-objectification experienced within an interaction with a women is qualitatively different, and perhaps not as harmful, as the state self-objectification experienced within an interaction with a man. However, as a strong note of caution, it is best not to interpret a null result as evidence of no relationship and more research on interpersonal objectification among women is needed.</w:t>
+      </w:r>
+    </w:p>
+    <w:p>
+      <w:pPr>
+        <w:pStyle w:val="Textkrper"/>
+      </w:pPr>
+      <w:r>
+        <w:t xml:space="preserve">The lack of evidence for a relationship between SSO and interaction authenticity is surprising and again, should not be interpreted as evidence of no relationship. It should be noted that the estimate of this relationship was small (close to zero), but in the negative direction. If it is the case that there is a smaller (i.e., weaker) or zero connection between women’s feelings of SSO and inauthenticity in interactions with other women than in interactions with men, models of interpersonal objectification, like the SIMO</w:t>
+      </w:r>
+      <w:r>
+        <w:t xml:space="preserve"> </w:t>
+      </w:r>
+      <w:r>
+        <w:t xml:space="preserve">(Gervais et al., 2020)</w:t>
+      </w:r>
+      <w:r>
+        <w:t xml:space="preserve">, could be extended by including gender of the objectifyer/interaction partner as a moderator. Inauthenticity could be added as a potential moderated mediating factor to help understand the circumstances that require other-objectification and SSO to have negative consequences for women. Perhaps one important difference is the lack of a power differential across gendered lines – the patriarchal culture is present, but the interaction partners are not a stigmatizer-stigmatized pair.</w:t>
+      </w:r>
+    </w:p>
+    <w:p>
+      <w:pPr>
+        <w:pStyle w:val="Textkrper"/>
+      </w:pPr>
+      <w:r>
+        <w:t xml:space="preserve">Although the current study did not find a connection between SSO and authenticity, we did find significant positive relationships between authenticity and relationship agency, and authenticity and career aspirations. The relationship between authenticity and cognitive functioning was also estimated as positive, but was not statistically significant. Again, due to the lack of connection between SSO and authenticity, we found no evidence of</w:t>
+      </w:r>
+      <w:r>
+        <w:t xml:space="preserve"> </w:t>
+      </w:r>
+      <w:r>
+        <w:rPr>
+          <w:i/>
+        </w:rPr>
+        <w:t xml:space="preserve">indirect</w:t>
+      </w:r>
+      <w:r>
+        <w:t xml:space="preserve"> </w:t>
+      </w:r>
+      <w:r>
+        <w:t xml:space="preserve">relationships between SSO and these outcome variables. This evidence of a relationship between authenticity and the relational outcome variables (i.e., relationship agency and career aspirations) provides evidence that corroborates past findings that felt authenticity in interactions is important for healthy relationship functioning</w:t>
+      </w:r>
+      <w:r>
+        <w:t xml:space="preserve"> </w:t>
+      </w:r>
+      <w:r>
+        <w:t xml:space="preserve">(Garcia et al., 2016; Terán et al., 2020)</w:t>
+      </w:r>
+      <w:r>
+        <w:t xml:space="preserve"> </w:t>
+      </w:r>
+      <w:r>
+        <w:t xml:space="preserve">and is related to mental health correlates</w:t>
+      </w:r>
+      <w:r>
+        <w:t xml:space="preserve"> </w:t>
+      </w:r>
+      <w:r>
+        <w:t xml:space="preserve">(Tolman et al., 2006)</w:t>
+      </w:r>
+      <w:r>
+        <w:t xml:space="preserve">. Just as authenticity has been found to be important in intergroup interactions</w:t>
+      </w:r>
+      <w:r>
+        <w:t xml:space="preserve"> </w:t>
+      </w:r>
+      <w:r>
+        <w:t xml:space="preserve">(Brunell et al., 2010; Garcia et al., 2016)</w:t>
+      </w:r>
+      <w:r>
+        <w:t xml:space="preserve">, we find more evidence here that disruptions in feelings of authenticity can negatively impact relationships beyond the current partner. Although the current study did not find a connection between authenticity and SSO, this seems theoretically to be a natural connection, and future work must explore when and how SSO leads to inauthenticity in interpersonal objectification situations.</w:t>
+      </w:r>
+    </w:p>
+    <w:p>
+      <w:pPr>
+        <w:pStyle w:val="berschrift2"/>
+      </w:pPr>
+      <w:bookmarkStart w:id="45" w:name="limitations-and-future-directions"/>
+      <w:bookmarkEnd w:id="45"/>
+      <w:r>
+        <w:t xml:space="preserve">Limitations and Future Directions</w:t>
+      </w:r>
+    </w:p>
+    <w:p>
+      <w:pPr>
+        <w:pStyle w:val="berschrift3"/>
+      </w:pPr>
+      <w:bookmarkStart w:id="46" w:name="sample-characteristics"/>
       <w:bookmarkEnd w:id="46"/>
       <w:r>
-        <w:t xml:space="preserve">Discussion</w:t>
+        <w:t xml:space="preserve">Sample Characteristics</w:t>
       </w:r>
     </w:p>
     <w:p>
@@ -4473,78 +4692,93 @@
         <w:pStyle w:val="FirstParagraph"/>
       </w:pPr>
       <w:r>
-        <w:t xml:space="preserve">The current study tested whether the model of interpersonal objectification and state self-objectification (SSO) used in</w:t>
-      </w:r>
-      <w:r>
-        <w:t xml:space="preserve"> </w:t>
-      </w:r>
-      <w:r>
-        <w:t xml:space="preserve">Garcia et al. (2016)</w:t>
-      </w:r>
-      <w:r>
-        <w:t xml:space="preserve"> </w:t>
-      </w:r>
-      <w:r>
-        <w:t xml:space="preserve">replicates in a sample of women engaging in actual dyadic interactions with each other. Although past research has found that women do objectify other women</w:t>
-      </w:r>
-      <w:r>
-        <w:t xml:space="preserve"> </w:t>
-      </w:r>
-      <w:r>
-        <w:t xml:space="preserve">(Harsey &amp; Zurbriggen, 2020; Loughnan et al., 2015; Puvia &amp; Vaes, 2013)</w:t>
-      </w:r>
-      <w:r>
-        <w:t xml:space="preserve">, this is the first study to test if</w:t>
-      </w:r>
-      <w:r>
-        <w:t xml:space="preserve"> </w:t>
-      </w:r>
-      <w:r>
-        <w:rPr>
-          <w:i/>
-        </w:rPr>
-        <w:t xml:space="preserve">interpersonal</w:t>
-      </w:r>
-      <w:r>
-        <w:t xml:space="preserve"> </w:t>
-      </w:r>
-      <w:r>
-        <w:t xml:space="preserve">other-objectification by women during actual interactions is related to state self-objectification in their woman-identified interaction partners. As hypothesized, the current study did find a significant relationship between a woman’s interaction partner’s report of having objectified her and her own post-interaction feelings of self-objectification. That is, there was a significant partner effect of other-objectification on SSO. This effect extends the equivalent relationship found in mixed-gender interactions to the context of same-gender interactions between women. Thus, evidence suggests that it is not only the real or imagined male gaze that is related to women’s state self-objectification, but there is now also evidence that being objectified by another woman could be related to women’s SSO, at least in the context of a scenario where they know they are being evaluated as a potential dating partner.</w:t>
-      </w:r>
-    </w:p>
-    <w:p>
-      <w:pPr>
-        <w:pStyle w:val="Textkrper"/>
-      </w:pPr>
-      <w:r>
-        <w:t xml:space="preserve">As is the case in all correlational studies, we cannot be sure about the causal direction between other-objectification and SSO. The linear model used by the current study implies that being objectified by a woman leads women to self-objectify, but it could be that women’s SSO causes them to be objectified by their interaction partner. This latter interpretation is possible given the empiricle evidence that it is</w:t>
-      </w:r>
-      <w:r>
-        <w:t xml:space="preserve"> </w:t>
-      </w:r>
-      <w:r>
-        <w:rPr>
-          <w:i/>
-        </w:rPr>
-        <w:t xml:space="preserve">women’s</w:t>
-      </w:r>
-      <w:r>
-        <w:t xml:space="preserve"> </w:t>
-      </w:r>
-      <w:r>
-        <w:t xml:space="preserve">state self-objectification that relates to being objectified by one’s partner—men partners</w:t>
-      </w:r>
-      <w:r>
-        <w:t xml:space="preserve"> </w:t>
-      </w:r>
-      <w:r>
-        <w:t xml:space="preserve">(Garcia et al., 2016)</w:t>
-      </w:r>
-      <w:r>
-        <w:t xml:space="preserve"> </w:t>
-      </w:r>
-      <w:r>
-        <w:t xml:space="preserve">and now women partners. Objectification Theory</w:t>
+        <w:t xml:space="preserve">In addition to being relatively small and combined across two institutions, another limitation of the current study sample is that the it was comprised of Western women only. Being that self-objectification has been found to be most prevalent in Western culture</w:t>
+      </w:r>
+      <w:r>
+        <w:t xml:space="preserve"> </w:t>
+      </w:r>
+      <w:r>
+        <w:t xml:space="preserve">(Loughnan et al., 2015)</w:t>
+      </w:r>
+      <w:r>
+        <w:t xml:space="preserve"> </w:t>
+      </w:r>
+      <w:r>
+        <w:t xml:space="preserve">research on objectification conducted outside of Western or Westernized countries has been scarce</w:t>
+      </w:r>
+      <w:r>
+        <w:t xml:space="preserve"> </w:t>
+      </w:r>
+      <w:r>
+        <w:t xml:space="preserve">(Moradi &amp; Huang, 2008)</w:t>
+      </w:r>
+      <w:r>
+        <w:t xml:space="preserve">, although more recent work has examined objectification from a cross-cultural framework</w:t>
+      </w:r>
+      <w:r>
+        <w:t xml:space="preserve"> </w:t>
+      </w:r>
+      <w:r>
+        <w:t xml:space="preserve">(Loughnan et al., 2015,</w:t>
+      </w:r>
+      <w:r>
+        <w:t xml:space="preserve"> </w:t>
+      </w:r>
+      <w:r>
+        <w:t xml:space="preserve">Wollast et al. (2020)</w:t>
+      </w:r>
+      <w:r>
+        <w:t xml:space="preserve">)</w:t>
+      </w:r>
+      <w:r>
+        <w:t xml:space="preserve">. Since</w:t>
+      </w:r>
+      <w:r>
+        <w:t xml:space="preserve"> </w:t>
+      </w:r>
+      <w:r>
+        <w:t xml:space="preserve">“</w:t>
+      </w:r>
+      <w:r>
+        <w:t xml:space="preserve">bodies exist within social and cultural contexts, and hence are also constructed through sociocultural practices and discourses</w:t>
+      </w:r>
+      <w:r>
+        <w:t xml:space="preserve">”</w:t>
+      </w:r>
+      <w:r>
+        <w:t xml:space="preserve"> </w:t>
+      </w:r>
+      <w:r>
+        <w:t xml:space="preserve">(Fredrickson &amp; Roberts, 1997, p. 174)</w:t>
+      </w:r>
+      <w:r>
+        <w:t xml:space="preserve">, it is important to consider how diverse social identities within unique cultural contexts may inform sexual objectification phenomenon to test the cross-cultural applicability of theoretical frameworks</w:t>
+      </w:r>
+      <w:r>
+        <w:t xml:space="preserve"> </w:t>
+      </w:r>
+      <w:r>
+        <w:t xml:space="preserve">(Loughnan et al., 2015)</w:t>
+      </w:r>
+      <w:r>
+        <w:t xml:space="preserve">.</w:t>
+      </w:r>
+    </w:p>
+    <w:p>
+      <w:pPr>
+        <w:pStyle w:val="Textkrper"/>
+      </w:pPr>
+      <w:r>
+        <w:t xml:space="preserve">Further, sexualizing experiences and self-objectification are thought to begin a very young age, and thus, researchers have only recently begun to examine such experiences among children</w:t>
+      </w:r>
+      <w:r>
+        <w:t xml:space="preserve"> </w:t>
+      </w:r>
+      <w:r>
+        <w:t xml:space="preserve">(e.g., Holland &amp; Haslam, 2016; Jongenelis, Byrne, &amp; Pettigrew, 2014)</w:t>
+      </w:r>
+      <w:r>
+        <w:t xml:space="preserve">. Considering the fact that the average mean age of the investigated participants of this current study was 18.85 years, research among younger and older individuals is needed, especially because the processes of self-objectification may change over time</w:t>
       </w:r>
       <w:r>
         <w:t xml:space="preserve"> </w:t>
@@ -4553,183 +4787,148 @@
         <w:t xml:space="preserve">(Fredrickson &amp; Roberts, 1997)</w:t>
       </w:r>
       <w:r>
-        <w:t xml:space="preserve">, as well as some past experimental studies</w:t>
-      </w:r>
-      <w:r>
-        <w:t xml:space="preserve"> </w:t>
-      </w:r>
-      <w:r>
-        <w:t xml:space="preserve">(for example, Saguy et al., 2010)</w:t>
-      </w:r>
-      <w:r>
-        <w:t xml:space="preserve">, suggest that the causal flow is from other-objectification to SSO. Other studies, especailly those investigating explicitly women objectifying other women</w:t>
-      </w:r>
-      <w:r>
-        <w:t xml:space="preserve"> </w:t>
-      </w:r>
-      <w:r>
-        <w:t xml:space="preserve">(Puvia &amp; Vaes, 2013)</w:t>
-      </w:r>
-      <w:r>
-        <w:t xml:space="preserve">, have relately found evidence that women’s</w:t>
-      </w:r>
-      <w:r>
-        <w:t xml:space="preserve"> </w:t>
-      </w:r>
-      <w:r>
-        <w:rPr>
-          <w:i/>
-        </w:rPr>
-        <w:t xml:space="preserve">trait</w:t>
-      </w:r>
-      <w:r>
-        <w:t xml:space="preserve"> </w:t>
-      </w:r>
-      <w:r>
-        <w:t xml:space="preserve">self-objectification is related to women objectifying (dehumanizing) other women and this link is mediated by</w:t>
-      </w:r>
-      <w:r>
-        <w:t xml:space="preserve"> </w:t>
-      </w:r>
-      <w:r>
-        <w:rPr>
-          <w:i/>
-        </w:rPr>
-        <w:t xml:space="preserve">state</w:t>
-      </w:r>
-      <w:r>
-        <w:t xml:space="preserve"> </w:t>
-      </w:r>
-      <w:r>
-        <w:t xml:space="preserve">self-objectification. The process of interpersonal objectification among women could also contain a feedback loop. That is, perhaps we tend to objectify other women who objectify us and through a process of TSO causing SSO which in turn causes objectifation of one’s partner, which in turn causes one’s partner to objectify us. However, the current study does not provide any evidence of the TSO to other-objectifixation link—TSO was not significantly correlated with SSO and, further, actor’s other-objectification was not correlated with partner’s other-objectification.</w:t>
-      </w:r>
-    </w:p>
-    <w:p>
-      <w:pPr>
-        <w:pStyle w:val="Textkrper"/>
-      </w:pPr>
-      <w:r>
-        <w:t xml:space="preserve">Where the results of the current study diverge most notably from the results of studies testing interpersonal objectification among mixed-gender dyads is the lack of evidence for relationships between SSO and interaction inauthenticity.</w:t>
-      </w:r>
-      <w:r>
-        <w:rPr>
-          <w:rStyle w:val="Funotenzeichen"/>
-        </w:rPr>
-        <w:footnoteReference w:id="47"/>
-      </w:r>
-      <w:r>
-        <w:t xml:space="preserve"> </w:t>
-      </w:r>
-      <w:r>
-        <w:t xml:space="preserve">This is somewhat suprising given the extant evidence linking SSO and cognitive functioning</w:t>
-      </w:r>
-      <w:r>
-        <w:t xml:space="preserve"> </w:t>
-      </w:r>
-      <w:r>
-        <w:t xml:space="preserve">(B. L. Fredrickson et al., 1998; and see Moradi &amp; Huang, 2008 for a review; Quinn, Chaudoir, &amp; Kallen, 2011)</w:t>
-      </w:r>
-      <w:r>
-        <w:t xml:space="preserve"> </w:t>
-      </w:r>
-      <w:r>
-        <w:t xml:space="preserve">and the research on interpersonal other-ojectification and cognitive functioning</w:t>
-      </w:r>
-      <w:r>
-        <w:t xml:space="preserve"> </w:t>
-      </w:r>
-      <w:r>
-        <w:t xml:space="preserve">(Garcia et al., 2016; Gervais et al., 2011; Logel et al., 2009)</w:t>
-      </w:r>
-      <w:r>
-        <w:t xml:space="preserve">. This lack of evidence could potentially signal diverging processes between women’s experiences with interpersonal objectification from men and interpersonal objectification from women. There is quite a bit of evidence suggesting that the male gaze is particularly detrimental</w:t>
-      </w:r>
-      <w:r>
-        <w:t xml:space="preserve"> </w:t>
-      </w:r>
-      <w:r>
-        <w:t xml:space="preserve">(Calogero, 2004; Fredrickson &amp; Roberts, 1997; Gervais et al., 2011)</w:t>
-      </w:r>
-      <w:r>
-        <w:t xml:space="preserve">, and perhaps the self-objectification experienced within an interaction with a women is qualitatively different, and perhaps not as harmful, as the state self-objectification experienced within an interaction with a man. However, as a strong note of caution, it is best not to interpret a null result as evidence of no relationship and more research on interpersonal objectification among women is needed.</w:t>
-      </w:r>
-    </w:p>
-    <w:p>
-      <w:pPr>
-        <w:pStyle w:val="Textkrper"/>
-      </w:pPr>
-      <w:r>
-        <w:t xml:space="preserve">The lack of evidence for a relationship between SSO and interaction authenticity is surprising and again, should not be interpreted as evidence of no relationship. It should be noted that the estimate of this relationship was small (close to zero), but in the negative direction. If it is the case that there is a smaller (i.e., weaker) or zero connection between women’s feelings of SSO and inauthenticity in interactions with other women than in interactions with men, models of interpersonal objectification, like the SIMO</w:t>
-      </w:r>
-      <w:r>
-        <w:t xml:space="preserve"> </w:t>
-      </w:r>
-      <w:r>
-        <w:t xml:space="preserve">(Gervais et al., 2020)</w:t>
-      </w:r>
-      <w:r>
-        <w:t xml:space="preserve">, could be extended by including gender of the objectifyer/interaction partner as a moderator. Inauthenticity could be added as a potential moderated mediating factor to help understand the circumstances that require other-objectification and SSO to have negative consequences for women. Perhaps one important difference is the lack of a power differential across gendered lines – the patriarchy is present, but the interafction partners are not a stigmatizer-stigmatized pair.</w:t>
-      </w:r>
-    </w:p>
-    <w:p>
-      <w:pPr>
-        <w:pStyle w:val="Textkrper"/>
-      </w:pPr>
-      <w:r>
-        <w:t xml:space="preserve">Although the current study did not find a connection between SSO and authenticity, we did find significant positive relationships between authenticity and relationship agency, and authenticity and career aspirations. The relationship between authenticity and cognitive functioning was also estimated as positive, but was not statistically signficant. Again, due to the lack of connection between SSO and authenticity, we found no evidence of</w:t>
-      </w:r>
-      <w:r>
-        <w:t xml:space="preserve"> </w:t>
-      </w:r>
-      <w:r>
-        <w:rPr>
-          <w:i/>
-        </w:rPr>
-        <w:t xml:space="preserve">indirect</w:t>
-      </w:r>
-      <w:r>
-        <w:t xml:space="preserve"> </w:t>
-      </w:r>
-      <w:r>
-        <w:t xml:space="preserve">relationships between SSO and these outcome variables. This evidence of a relationship between authenticity and the relational outcome variables (i.e., relationship agency and career aspirations) provides evidence that corroborates past findings that felt authenticity in interactions is important for healthy relationship functioning</w:t>
-      </w:r>
-      <w:r>
-        <w:t xml:space="preserve"> </w:t>
-      </w:r>
-      <w:r>
-        <w:t xml:space="preserve">(Garcia et al., 2016; Terán et al., 2020)</w:t>
-      </w:r>
-      <w:r>
-        <w:t xml:space="preserve">. Just as authenticity has been found to be important in intergroup interactions</w:t>
-      </w:r>
-      <w:r>
-        <w:t xml:space="preserve"> </w:t>
-      </w:r>
-      <w:r>
-        <w:t xml:space="preserve">(Brunell et al., 2010; Garcia et al., 2016; Tolman et al., 2006)</w:t>
-      </w:r>
-      <w:r>
-        <w:t xml:space="preserve">, we find more evidence here that disruptions in feelings of authenticity can negatively impact relationships beyond the current partner. Although the current study did not find a connection between authenticity and SSO, this seems theoretically to be a natural connection, and future work must explore when and how SSO leads to inauthenticity in interpersonal objectification situations.</w:t>
-      </w:r>
-    </w:p>
-    <w:p>
-      <w:pPr>
-        <w:pStyle w:val="berschrift2"/>
-      </w:pPr>
-      <w:bookmarkStart w:id="48" w:name="limitations-and-future-directions"/>
+        <w:t xml:space="preserve">. It may be valuable to question the extent to which children, adolescents, or emerging adults of different races or ethnicities are exposed to varied amounts of sexualizing content. Further, more longitudinal studies investigating the developmental experience of interpersonal objectification and self-objectification are needed.</w:t>
+      </w:r>
+    </w:p>
+    <w:p>
+      <w:pPr>
+        <w:pStyle w:val="berschrift3"/>
+      </w:pPr>
+      <w:bookmarkStart w:id="47" w:name="interpersonal-sexual-objectification-gender-and-sexual-attraction"/>
+      <w:bookmarkEnd w:id="47"/>
+      <w:r>
+        <w:t xml:space="preserve">Interpersonal Sexual Objectification, Gender, and Sexual Attraction</w:t>
+      </w:r>
+    </w:p>
+    <w:p>
+      <w:pPr>
+        <w:pStyle w:val="FirstParagraph"/>
+      </w:pPr>
+      <w:r>
+        <w:t xml:space="preserve">The current sample contained a mixture of heterosexual and non-heterosexual women, but all participants were asked to think about and evaluate their partner as a potential dating/romantic partner. We think that heterosexual women are able to do this with other women as their target—and there is evidence that they might do this readily</w:t>
+      </w:r>
+      <w:r>
+        <w:t xml:space="preserve"> </w:t>
+      </w:r>
+      <w:r>
+        <w:t xml:space="preserve">(Puvia &amp; Vaes, 2013; Strelan &amp; Hargreaves, 2005)</w:t>
+      </w:r>
+      <w:r>
+        <w:t xml:space="preserve">—perhaps they may be even more apt to activate social comparison processes</w:t>
+      </w:r>
+      <w:r>
+        <w:t xml:space="preserve"> </w:t>
+      </w:r>
+      <w:r>
+        <w:t xml:space="preserve">(Festinger, 1954)</w:t>
+      </w:r>
+      <w:r>
+        <w:t xml:space="preserve"> </w:t>
+      </w:r>
+      <w:r>
+        <w:t xml:space="preserve">than women who are sexually attracted to other women (non-heterosexual women). Since both men and women are socialized in a culture that sexually objectifies women, both men and women may come to internalize this socialization and sexually objectify women. Indeed, recent research has found that the more women self-objectify, the more they objectify other women</w:t>
+      </w:r>
+      <w:r>
+        <w:t xml:space="preserve"> </w:t>
+      </w:r>
+      <w:r>
+        <w:t xml:space="preserve">(Loughnan et al., 2015; Puvia &amp; Vaes, 2013)</w:t>
+      </w:r>
+      <w:r>
+        <w:t xml:space="preserve">, although not to the degree exhibited by men; that is, men were found to objectify women significantly more than women objectify other women</w:t>
+      </w:r>
+      <w:r>
+        <w:t xml:space="preserve"> </w:t>
+      </w:r>
+      <w:r>
+        <w:t xml:space="preserve">(Strelan &amp; Hargreaves, 2005)</w:t>
+      </w:r>
+      <w:r>
+        <w:t xml:space="preserve">. This differential psychological process between women with differing sexualities might have served to dampen our ability to detect relationships.</w:t>
+      </w:r>
+    </w:p>
+    <w:p>
+      <w:pPr>
+        <w:pStyle w:val="Textkrper"/>
+      </w:pPr>
+      <w:r>
+        <w:t xml:space="preserve">Previous research has found that when compared to heterosexual women, lesbian women report less concern with physical appearance</w:t>
+      </w:r>
+      <w:r>
+        <w:t xml:space="preserve"> </w:t>
+      </w:r>
+      <w:r>
+        <w:t xml:space="preserve">(Siever, 1994; Strong, Williamson, Netemeyer, &amp; Geer, 2000)</w:t>
+      </w:r>
+      <w:r>
+        <w:t xml:space="preserve">, lower body surveillance</w:t>
+      </w:r>
+      <w:r>
+        <w:t xml:space="preserve"> </w:t>
+      </w:r>
+      <w:r>
+        <w:t xml:space="preserve">(Hill &amp; Fischer, 2008)</w:t>
+      </w:r>
+      <w:r>
+        <w:t xml:space="preserve">, and lower self-objectification</w:t>
+      </w:r>
+      <w:r>
+        <w:t xml:space="preserve"> </w:t>
+      </w:r>
+      <w:r>
+        <w:t xml:space="preserve">(Noffsinger-Frazier, 2004)</w:t>
+      </w:r>
+      <w:r>
+        <w:t xml:space="preserve">. However none of these studies examined the relationship between self-objectification and experiences of sexual objectification. Thus, it is unclear whether lesbian women indeed experience similar levels of cultural sexual objectification but internalize them less than heterosexual women do. Consistent with previous research,</w:t>
+      </w:r>
+      <w:r>
+        <w:t xml:space="preserve"> </w:t>
+      </w:r>
+      <w:r>
+        <w:t xml:space="preserve">Hill and Fischer (2008)</w:t>
+      </w:r>
+      <w:r>
+        <w:t xml:space="preserve"> </w:t>
+      </w:r>
+      <w:r>
+        <w:t xml:space="preserve">determined that lesbians exhibited less physical appearance concerns compared to heterosexual women, however there was no evidence found that lesbian women self-objectify less than heterosexual women and they did not find that sexual orientation moderates the relationship between sexual objectification and self-objectification. This evidence sits in contrast to older theoretical literature that suggests that lesbians internalize cultural sexual objectification less than do heterosexual women</w:t>
+      </w:r>
+      <w:r>
+        <w:t xml:space="preserve"> </w:t>
+      </w:r>
+      <w:r>
+        <w:t xml:space="preserve">(Brown, 1987; Pitman, 1999; Rothblum, 1994; Siever, 1994)</w:t>
+      </w:r>
+      <w:r>
+        <w:t xml:space="preserve">.</w:t>
+      </w:r>
+    </w:p>
+    <w:p>
+      <w:pPr>
+        <w:pStyle w:val="berschrift1"/>
+      </w:pPr>
+      <w:bookmarkStart w:id="48" w:name="conclusion"/>
       <w:bookmarkEnd w:id="48"/>
       <w:r>
-        <w:t xml:space="preserve">Limitations and Future Directions</w:t>
-      </w:r>
-    </w:p>
-    <w:p>
-      <w:pPr>
-        <w:pStyle w:val="berschrift3"/>
-      </w:pPr>
-      <w:bookmarkStart w:id="49" w:name="sample-characteristics"/>
+        <w:t xml:space="preserve">Conclusion</w:t>
+      </w:r>
+    </w:p>
+    <w:p>
+      <w:pPr>
+        <w:pStyle w:val="FirstParagraph"/>
+      </w:pPr>
+      <w:r>
+        <w:t xml:space="preserve">The results of this study demonstrate the complex and ambivalent nature of sexual objectification and additionally highlight the psychological and social consequences of such objectification processes on women’s social relationships and well-being. These results are quite useful for promoting mental health, the creation and maintenance of early action programs for girls and young women, and for scholars and practitioners to work intentionally to provide the tools necessary to circumvent or mitigate negative effects on self-objectification to combat such experiences.</w:t>
+      </w:r>
+    </w:p>
+    <w:p>
+      <w:pPr>
+        <w:pStyle w:val="berschrift1"/>
+      </w:pPr>
+      <w:bookmarkStart w:id="49" w:name="references"/>
       <w:bookmarkEnd w:id="49"/>
       <w:r>
-        <w:t xml:space="preserve">Sample Characteristics</w:t>
+        <w:t xml:space="preserve">References</w:t>
       </w:r>
     </w:p>
     <w:p>
@@ -4737,384 +4936,6 @@
         <w:pStyle w:val="FirstParagraph"/>
       </w:pPr>
       <w:r>
-        <w:t xml:space="preserve">In addition to being relatively small and combined across two institutions, another limitation of the current study sample is that the it was comprised of Western women only. Being that self-objectification has been found to be most prevalent in Western culture</w:t>
-      </w:r>
-      <w:r>
-        <w:t xml:space="preserve"> </w:t>
-      </w:r>
-      <w:r>
-        <w:t xml:space="preserve">(Loughnan et al., 2015)</w:t>
-      </w:r>
-      <w:r>
-        <w:t xml:space="preserve"> </w:t>
-      </w:r>
-      <w:r>
-        <w:t xml:space="preserve">research on objectification conducted outside of Western or Westernized countries has been scarce</w:t>
-      </w:r>
-      <w:r>
-        <w:t xml:space="preserve"> </w:t>
-      </w:r>
-      <w:r>
-        <w:t xml:space="preserve">(Moradi &amp; Huang, 2008)</w:t>
-      </w:r>
-      <w:r>
-        <w:t xml:space="preserve">, although more recent work has examined objectification from a cross-cultural framework</w:t>
-      </w:r>
-      <w:r>
-        <w:t xml:space="preserve"> </w:t>
-      </w:r>
-      <w:r>
-        <w:t xml:space="preserve">(Loughnan et al., 2015,</w:t>
-      </w:r>
-      <w:r>
-        <w:t xml:space="preserve"> </w:t>
-      </w:r>
-      <w:r>
-        <w:t xml:space="preserve">Wollast et al. (2020)</w:t>
-      </w:r>
-      <w:r>
-        <w:t xml:space="preserve">)</w:t>
-      </w:r>
-      <w:r>
-        <w:t xml:space="preserve">. Since</w:t>
-      </w:r>
-      <w:r>
-        <w:t xml:space="preserve"> </w:t>
-      </w:r>
-      <w:r>
-        <w:t xml:space="preserve">“</w:t>
-      </w:r>
-      <w:r>
-        <w:t xml:space="preserve">bodies exist within social and cultural contexts, and hence are also constructed through sociocultural practices and discourses</w:t>
-      </w:r>
-      <w:r>
-        <w:t xml:space="preserve">”</w:t>
-      </w:r>
-      <w:r>
-        <w:t xml:space="preserve"> </w:t>
-      </w:r>
-      <w:r>
-        <w:t xml:space="preserve">(Fredrickson &amp; Roberts, 1997, p. 174)</w:t>
-      </w:r>
-      <w:r>
-        <w:t xml:space="preserve">, it is important to consider how diverse social identities within unique cultural contexts may inform sexual objectification phenomenon to test the cross-cultural applicability of theoretical frameworks</w:t>
-      </w:r>
-      <w:r>
-        <w:t xml:space="preserve"> </w:t>
-      </w:r>
-      <w:r>
-        <w:t xml:space="preserve">(Loughnan et al., 2015)</w:t>
-      </w:r>
-      <w:r>
-        <w:t xml:space="preserve">.</w:t>
-      </w:r>
-    </w:p>
-    <w:p>
-      <w:pPr>
-        <w:pStyle w:val="Textkrper"/>
-      </w:pPr>
-      <w:r>
-        <w:t xml:space="preserve">Further, sexualizing experiences and self-objectification are thought to begin a very young age, and thus, researchers have only recently begun to examine such experiences among children</w:t>
-      </w:r>
-      <w:r>
-        <w:t xml:space="preserve"> </w:t>
-      </w:r>
-      <w:r>
-        <w:t xml:space="preserve">(e.g., Holland &amp; Haslam, 2016; Jongenelis, Byrne, &amp; Pettigrew, 2014)</w:t>
-      </w:r>
-      <w:r>
-        <w:t xml:space="preserve">. Considering the fact that the average mean age of the investigated participants of this current study was 18.85 years, research among younger and older individuals is needed, especially because the processes of self-objectification may change over time</w:t>
-      </w:r>
-      <w:r>
-        <w:t xml:space="preserve"> </w:t>
-      </w:r>
-      <w:r>
-        <w:t xml:space="preserve">(Fredrickson &amp; Roberts, 1997)</w:t>
-      </w:r>
-      <w:r>
-        <w:t xml:space="preserve">. It may be valuable to question the extent to which children, adolescents, or emerging adults of different races or ethnicities are exposed to varied amounts of sexualizing content. Further, more longitudinal studies investigating the developmental experience of interpersonal objectification and self-objectificaion are needed.</w:t>
-      </w:r>
-    </w:p>
-    <w:p>
-      <w:pPr>
-        <w:pStyle w:val="berschrift3"/>
-      </w:pPr>
-      <w:bookmarkStart w:id="50" w:name="interpersonal-sexual-objectification-gender-and-sexual-attraction"/>
-      <w:bookmarkEnd w:id="50"/>
-      <w:r>
-        <w:t xml:space="preserve">Interpersonal Sexual Objectification, Gender, and Sexual Attraction</w:t>
-      </w:r>
-    </w:p>
-    <w:p>
-      <w:pPr>
-        <w:pStyle w:val="FirstParagraph"/>
-      </w:pPr>
-      <w:r>
-        <w:t xml:space="preserve">The current sample contained a mixture of heterosexual and non-heterosexual women, but all participants were asked to think about and evaluate their partner as a potential dating/romantic partner. We think that hetereosexual women are able to do this with other women as their target—and there is evidence that they might do this readily</w:t>
-      </w:r>
-      <w:r>
-        <w:t xml:space="preserve"> </w:t>
-      </w:r>
-      <w:r>
-        <w:t xml:space="preserve">(Puvia &amp; Vaes, 2013; Strelan &amp; Hargreaves, 2005)</w:t>
-      </w:r>
-      <w:r>
-        <w:t xml:space="preserve">—perhaps they may be even more apt to activate social comparison processes</w:t>
-      </w:r>
-      <w:r>
-        <w:t xml:space="preserve"> </w:t>
-      </w:r>
-      <w:r>
-        <w:t xml:space="preserve">(Festinger, 1954)</w:t>
-      </w:r>
-      <w:r>
-        <w:t xml:space="preserve"> </w:t>
-      </w:r>
-      <w:r>
-        <w:t xml:space="preserve">than women who are sexually attracted to other women (non-heterosexual women). Since both men and women are socialized in a culture that sexually objectifies women, both men and women may come to internalize this socialization and sexually objectify women. Indeed, recent research has found that the more women self-objectify, the more they objectify other women</w:t>
-      </w:r>
-      <w:r>
-        <w:t xml:space="preserve"> </w:t>
-      </w:r>
-      <w:r>
-        <w:t xml:space="preserve">(Loughnan et al., 2015; Puvia &amp; Vaes, 2013)</w:t>
-      </w:r>
-      <w:r>
-        <w:t xml:space="preserve">, although not to the degree exhibited by men; that is, men were found to objectify women significantly more than women objectify other women</w:t>
-      </w:r>
-      <w:r>
-        <w:t xml:space="preserve"> </w:t>
-      </w:r>
-      <w:r>
-        <w:t xml:space="preserve">(Strelan &amp; Hargreaves, 2005)</w:t>
-      </w:r>
-      <w:r>
-        <w:t xml:space="preserve">. This differential psychological process between women with differing sexualities might have served to dampen our ability to detect relationships, adding variability.</w:t>
-      </w:r>
-    </w:p>
-    <w:p>
-      <w:pPr>
-        <w:pStyle w:val="Textkrper"/>
-      </w:pPr>
-      <w:r>
-        <w:t xml:space="preserve">Previous research has found that when compared to heterosexual women, lesbian women report less concern with physical appearance</w:t>
-      </w:r>
-      <w:r>
-        <w:t xml:space="preserve"> </w:t>
-      </w:r>
-      <w:r>
-        <w:t xml:space="preserve">(Siever, 1994; Strong, Williamson, Netemeyer, &amp; Geer, 2000)</w:t>
-      </w:r>
-      <w:r>
-        <w:t xml:space="preserve">, and less self-objectification</w:t>
-      </w:r>
-      <w:r>
-        <w:t xml:space="preserve"> </w:t>
-      </w:r>
-      <w:r>
-        <w:t xml:space="preserve">(Noffsinger-Frazier, 2004)</w:t>
-      </w:r>
-      <w:r>
-        <w:t xml:space="preserve">. However none of these studies examined the relationship between self-objectification and experiences of sexual objectification. Thus, it is unclear whether lesbian women indeed experience similar levels of cultural sexual objectification but internalize them less than heterosexual women do. Consistent with previous research,</w:t>
-      </w:r>
-      <w:r>
-        <w:t xml:space="preserve"> </w:t>
-      </w:r>
-      <w:r>
-        <w:t xml:space="preserve">Hill and Fischer (2008)</w:t>
-      </w:r>
-      <w:r>
-        <w:t xml:space="preserve"> </w:t>
-      </w:r>
-      <w:r>
-        <w:t xml:space="preserve">determined that lesbians exhibited less physical appearance concerns compared to heterosexual women, however there was no evidence found that lesbian women self-objectify less than heterosexual women and they did not find that sexual orientation moderates the relationship between sexual objectification and self-objectification. This evidence sits in contrast to older theoretical literature that suggests that lesbians internalize cultural sexual objectification less than do heterosexual women</w:t>
-      </w:r>
-      <w:r>
-        <w:t xml:space="preserve"> </w:t>
-      </w:r>
-      <w:r>
-        <w:t xml:space="preserve">(Brown, 1987; Pitman, 1999; Rothblum, 1994; Siever, 1994)</w:t>
-      </w:r>
-      <w:r>
-        <w:t xml:space="preserve">.</w:t>
-      </w:r>
-    </w:p>
-    <w:p>
-      <w:pPr>
-        <w:pStyle w:val="Textkrper"/>
-      </w:pPr>
-      <w:r>
-        <w:t xml:space="preserve">Interpersonal sexual objectification has been studied in both romantic and platonic contexts. Among heterosexual male and female college students, self-objectification has been found to be positively associated with the extent to which they objectify their romantic partners</w:t>
-      </w:r>
-      <w:r>
-        <w:t xml:space="preserve"> </w:t>
-      </w:r>
-      <w:r>
-        <w:t xml:space="preserve">(Zurbriggen, Ramsey, &amp; Jaworski, 2011)</w:t>
-      </w:r>
-      <w:r>
-        <w:t xml:space="preserve">. Evidence is mixed, suggesting that women can sometimes have positive outcomes from appearance valuation within the context of an established romantic relationship. There is also evidence that they experience less SSO after appearance comments within established romantic relationships</w:t>
-      </w:r>
-      <w:r>
-        <w:t xml:space="preserve"> </w:t>
-      </w:r>
-      <w:r>
-        <w:t xml:space="preserve">(Meltzer, 2020)</w:t>
-      </w:r>
-      <w:r>
-        <w:t xml:space="preserve">, but less is known about first dates. An important caveat to this literature is that it is only about heterosexual relationships. Objectification might also occur among platonic friends: Perhaps women could be amplifying each others’ state self-objectification</w:t>
-      </w:r>
-      <w:r>
-        <w:t xml:space="preserve"> </w:t>
-      </w:r>
-      <w:r>
-        <w:rPr>
-          <w:i/>
-        </w:rPr>
-        <w:t xml:space="preserve">before</w:t>
-      </w:r>
-      <w:r>
-        <w:t xml:space="preserve"> </w:t>
-      </w:r>
-      <w:r>
-        <w:t xml:space="preserve">the theoretical encounters with men organized in the SIMO occur. In this way, women’s rituals of getting ready together before socilizing in co-ed groups might place even women with low TSO in a higher SSO group.</w:t>
-      </w:r>
-    </w:p>
-    <w:p>
-      <w:pPr>
-        <w:pStyle w:val="berschrift3"/>
-      </w:pPr>
-      <w:bookmarkStart w:id="51" w:name="sexism-and-sexual-discrimination"/>
-      <w:bookmarkEnd w:id="51"/>
-      <w:r>
-        <w:t xml:space="preserve">Sexism and Sexual Discrimination</w:t>
-      </w:r>
-    </w:p>
-    <w:p>
-      <w:pPr>
-        <w:pStyle w:val="FirstParagraph"/>
-      </w:pPr>
-      <w:r>
-        <w:t xml:space="preserve">Sexism has been found to be related to the objectification of women, but not men</w:t>
-      </w:r>
-      <w:r>
-        <w:t xml:space="preserve"> </w:t>
-      </w:r>
-      <w:r>
-        <w:t xml:space="preserve">(Cikara, Eberhardt, &amp; Fiske, 2011; Harsey &amp; Zurbriggen, 2020)</w:t>
-      </w:r>
-      <w:r>
-        <w:t xml:space="preserve">, and in addition, TSO has been found to be associated with less negative attitudes towards sexual harassment</w:t>
-      </w:r>
-      <w:r>
-        <w:t xml:space="preserve"> </w:t>
-      </w:r>
-      <w:r>
-        <w:t xml:space="preserve">(Bernard, Legrand, &amp; Klein, 2018)</w:t>
-      </w:r>
-      <w:r>
-        <w:t xml:space="preserve">. Both of these effects are present for both men and women. Empirical evidence illustrates how women continue to be objects of interpersonal discrimination and experience daily sexist hassles</w:t>
-      </w:r>
-      <w:r>
-        <w:t xml:space="preserve"> </w:t>
-      </w:r>
-      <w:r>
-        <w:t xml:space="preserve">(Swim, Hyers, Cohen, &amp; Ferguson, 2001)</w:t>
-      </w:r>
-      <w:r>
-        <w:t xml:space="preserve">. One form of interpersonal discrimination women face is the process by which their whole being is viewed as a collection of sexualized body parts valued predominantly for commodification, a phenomena termed sexual objectification</w:t>
-      </w:r>
-      <w:r>
-        <w:t xml:space="preserve"> </w:t>
-      </w:r>
-      <w:r>
-        <w:t xml:space="preserve">(Bartky, 1990)</w:t>
-      </w:r>
-      <w:r>
-        <w:t xml:space="preserve">. Sexual objectification of women has also been linked to trauma</w:t>
-      </w:r>
-      <w:r>
-        <w:t xml:space="preserve"> </w:t>
-      </w:r>
-      <w:r>
-        <w:t xml:space="preserve">(Miles-McLean et al., 2015)</w:t>
-      </w:r>
-      <w:r>
-        <w:t xml:space="preserve">. Sexual objectification occurs in a mirad of ways in women’s lives and is modified by unique combinations of race, ethnicity, sexuality, age, and class</w:t>
-      </w:r>
-      <w:r>
-        <w:t xml:space="preserve"> </w:t>
-      </w:r>
-      <w:r>
-        <w:t xml:space="preserve">(Fredrickson &amp; Roberts, 1997)</w:t>
-      </w:r>
-      <w:r>
-        <w:t xml:space="preserve">. Amid such heterogeneity though,</w:t>
-      </w:r>
-      <w:r>
-        <w:t xml:space="preserve"> </w:t>
-      </w:r>
-      <w:r>
-        <w:t xml:space="preserve">“</w:t>
-      </w:r>
-      <w:r>
-        <w:t xml:space="preserve">having a reproductively mature female body</w:t>
-      </w:r>
-      <w:r>
-        <w:t xml:space="preserve">”</w:t>
-      </w:r>
-      <w:r>
-        <w:t xml:space="preserve"> </w:t>
-      </w:r>
-      <w:r>
-        <w:t xml:space="preserve">proposed by</w:t>
-      </w:r>
-      <w:r>
-        <w:t xml:space="preserve"> </w:t>
-      </w:r>
-      <w:r>
-        <w:t xml:space="preserve">Fredrickson and Roberts (1997)</w:t>
-      </w:r>
-      <w:r>
-        <w:t xml:space="preserve"> </w:t>
-      </w:r>
-      <w:r>
-        <w:t xml:space="preserve">is likely to create a shared vulnerability to sexual objectification and a variety of shared negative experiences as a result.</w:t>
-      </w:r>
-    </w:p>
-    <w:p>
-      <w:pPr>
-        <w:pStyle w:val="berschrift1"/>
-      </w:pPr>
-      <w:bookmarkStart w:id="52" w:name="conclusion"/>
-      <w:bookmarkEnd w:id="52"/>
-      <w:r>
-        <w:t xml:space="preserve">Conclusion</w:t>
-      </w:r>
-    </w:p>
-    <w:p>
-      <w:pPr>
-        <w:pStyle w:val="FirstParagraph"/>
-      </w:pPr>
-      <w:r>
-        <w:t xml:space="preserve">The results of this study demonstrate the complex and ambivalent nature of sexual objectification and additionally highlight the psychological and social consequences of such objectification processes on women’s social relationships and well-being. These results are quite useful for promoting mental health, the creation and maintence of early action programs for girls and young women, and for scholars and practitioners to work intentially to provide the tools necessary to circumvent or mitigate negative effects on self-objectification to combat such experiences.</w:t>
-      </w:r>
-    </w:p>
-    <w:p>
-      <w:pPr>
-        <w:pStyle w:val="berschrift1"/>
-      </w:pPr>
-      <w:bookmarkStart w:id="53" w:name="references"/>
-      <w:bookmarkEnd w:id="53"/>
-      <w:r>
-        <w:t xml:space="preserve">References</w:t>
-      </w:r>
-    </w:p>
-    <w:p>
-      <w:pPr>
-        <w:pStyle w:val="FirstParagraph"/>
-      </w:pPr>
-      <w:r>
         <w:t xml:space="preserve"> </w:t>
       </w:r>
     </w:p>
@@ -5160,7 +4981,7 @@
       <w:r>
         <w:t xml:space="preserve"> </w:t>
       </w:r>
-      <w:hyperlink r:id="rId54">
+      <w:hyperlink r:id="rId50">
         <w:r>
           <w:rPr>
             <w:rStyle w:val="Hyperlink"/>
@@ -5194,16 +5015,36 @@
         <w:pStyle w:val="Textkrper"/>
       </w:pPr>
       <w:r>
-        <w:t xml:space="preserve">Bernard, P., Legrand, S., &amp; Klein, O. (2018). From bodies to blame: Exposure to sexually objectifying media increases tolerance toward sexual harassment.</w:t>
-      </w:r>
-      <w:r>
-        <w:t xml:space="preserve"> </w:t>
-      </w:r>
-      <w:r>
-        <w:rPr>
-          <w:i/>
-        </w:rPr>
-        <w:t xml:space="preserve">Psychology of Popular Media Culture</w:t>
+        <w:t xml:space="preserve">Brown, L. S. (1987). Lesbians, weight, and eating: New analyses and perspectives.</w:t>
+      </w:r>
+      <w:r>
+        <w:t xml:space="preserve"> </w:t>
+      </w:r>
+      <w:r>
+        <w:rPr>
+          <w:i/>
+        </w:rPr>
+        <w:t xml:space="preserve">Lesbian Psychologies: Explorations and Challenges</w:t>
+      </w:r>
+      <w:r>
+        <w:t xml:space="preserve">, 294–309.</w:t>
+      </w:r>
+    </w:p>
+    <w:p>
+      <w:pPr>
+        <w:pStyle w:val="Textkrper"/>
+      </w:pPr>
+      <w:r>
+        <w:t xml:space="preserve">Brunell, A. B., Kernis, M. H., Goldman, B. M., Heppner, W., Davis, P., Cascio, E. V., &amp; Webster, G. D. (2010). Dispositional authenticity and romantic relationship functioning.</w:t>
+      </w:r>
+      <w:r>
+        <w:t xml:space="preserve"> </w:t>
+      </w:r>
+      <w:r>
+        <w:rPr>
+          <w:i/>
+        </w:rPr>
+        <w:t xml:space="preserve">Personality and Individual Differences</w:t>
       </w:r>
       <w:r>
         <w:t xml:space="preserve">,</w:t>
@@ -5215,64 +5056,12 @@
         <w:rPr>
           <w:i/>
         </w:rPr>
-        <w:t xml:space="preserve">7</w:t>
-      </w:r>
-      <w:r>
-        <w:t xml:space="preserve">(2), 99.</w:t>
-      </w:r>
-    </w:p>
-    <w:p>
-      <w:pPr>
-        <w:pStyle w:val="Textkrper"/>
-      </w:pPr>
-      <w:r>
-        <w:t xml:space="preserve">Brown, L. S. (1987). Lesbians, weight, and eating: New analyses and perspectives.</w:t>
-      </w:r>
-      <w:r>
-        <w:t xml:space="preserve"> </w:t>
-      </w:r>
-      <w:r>
-        <w:rPr>
-          <w:i/>
-        </w:rPr>
-        <w:t xml:space="preserve">Lesbian Psychologies: Explorations and Challenges</w:t>
-      </w:r>
-      <w:r>
-        <w:t xml:space="preserve">, 294–309.</w:t>
-      </w:r>
-    </w:p>
-    <w:p>
-      <w:pPr>
-        <w:pStyle w:val="Textkrper"/>
-      </w:pPr>
-      <w:r>
-        <w:t xml:space="preserve">Brunell, A. B., Kernis, M. H., Goldman, B. M., Heppner, W., Davis, P., Cascio, E. V., &amp; Webster, G. D. (2010). Dispositional authenticity and romantic relationship functioning.</w:t>
-      </w:r>
-      <w:r>
-        <w:t xml:space="preserve"> </w:t>
-      </w:r>
-      <w:r>
-        <w:rPr>
-          <w:i/>
-        </w:rPr>
-        <w:t xml:space="preserve">Personality and Individual Differences</w:t>
-      </w:r>
-      <w:r>
-        <w:t xml:space="preserve">,</w:t>
-      </w:r>
-      <w:r>
-        <w:t xml:space="preserve"> </w:t>
-      </w:r>
-      <w:r>
-        <w:rPr>
-          <w:i/>
-        </w:rPr>
         <w:t xml:space="preserve">48</w:t>
       </w:r>
       <w:r>
         <w:t xml:space="preserve">(8), 900–905. doi:</w:t>
       </w:r>
-      <w:hyperlink r:id="rId55">
+      <w:hyperlink r:id="rId51">
         <w:r>
           <w:rPr>
             <w:rStyle w:val="Hyperlink"/>
@@ -5341,16 +5130,16 @@
         <w:pStyle w:val="Textkrper"/>
       </w:pPr>
       <w:r>
-        <w:t xml:space="preserve">Cikara, M., Eberhardt, J. L., &amp; Fiske, S. T. (2011). From agents to objects: Sexist attitudes and neural responses to sexualized targets.</w:t>
-      </w:r>
-      <w:r>
-        <w:t xml:space="preserve"> </w:t>
-      </w:r>
-      <w:r>
-        <w:rPr>
-          <w:i/>
-        </w:rPr>
-        <w:t xml:space="preserve">Journal of Cognitive Neuroscience</w:t>
+        <w:t xml:space="preserve">Davies, P. G., Spencer, S. J., &amp; Steele, C. M. (2005). Clearing the air: Identity safety moderates the effects of stereotype threat on women’s leadership aspirations.</w:t>
+      </w:r>
+      <w:r>
+        <w:t xml:space="preserve"> </w:t>
+      </w:r>
+      <w:r>
+        <w:rPr>
+          <w:i/>
+        </w:rPr>
+        <w:t xml:space="preserve">Journal of Personality and Social Psychology</w:t>
       </w:r>
       <w:r>
         <w:t xml:space="preserve">,</w:t>
@@ -5362,18 +5151,90 @@
         <w:rPr>
           <w:i/>
         </w:rPr>
-        <w:t xml:space="preserve">23</w:t>
-      </w:r>
-      <w:r>
-        <w:t xml:space="preserve">(3), 540–551.</w:t>
-      </w:r>
-    </w:p>
-    <w:p>
-      <w:pPr>
-        <w:pStyle w:val="Textkrper"/>
-      </w:pPr>
-      <w:r>
-        <w:t xml:space="preserve">Davies, P. G., Spencer, S. J., &amp; Steele, C. M. (2005). Clearing the air: Identity safety moderates the effects of stereotype threat on women’s leadership aspirations.</w:t>
+        <w:t xml:space="preserve">88</w:t>
+      </w:r>
+      <w:r>
+        <w:t xml:space="preserve">(2), 276.</w:t>
+      </w:r>
+    </w:p>
+    <w:p>
+      <w:pPr>
+        <w:pStyle w:val="Textkrper"/>
+      </w:pPr>
+      <w:r>
+        <w:t xml:space="preserve">Deaux, K., &amp; Major, B. (1987). Putting gender into context: An interactive model of gender-related behavior.</w:t>
+      </w:r>
+      <w:r>
+        <w:t xml:space="preserve"> </w:t>
+      </w:r>
+      <w:r>
+        <w:rPr>
+          <w:i/>
+        </w:rPr>
+        <w:t xml:space="preserve">Psychological Review</w:t>
+      </w:r>
+      <w:r>
+        <w:t xml:space="preserve">,</w:t>
+      </w:r>
+      <w:r>
+        <w:t xml:space="preserve"> </w:t>
+      </w:r>
+      <w:r>
+        <w:rPr>
+          <w:i/>
+        </w:rPr>
+        <w:t xml:space="preserve">94</w:t>
+      </w:r>
+      <w:r>
+        <w:t xml:space="preserve">(3), 369.</w:t>
+      </w:r>
+    </w:p>
+    <w:p>
+      <w:pPr>
+        <w:pStyle w:val="Textkrper"/>
+      </w:pPr>
+      <w:r>
+        <w:t xml:space="preserve">Dovidio, J. F., Hebl, M., Richeson, J. A., &amp; Shelton, J. N. (2006). Nonverbal communication, race, and intergroup interaction.</w:t>
+      </w:r>
+    </w:p>
+    <w:p>
+      <w:pPr>
+        <w:pStyle w:val="Textkrper"/>
+      </w:pPr>
+      <w:r>
+        <w:t xml:space="preserve">Festinger, L. (1954). A theory of social comparison processes.</w:t>
+      </w:r>
+      <w:r>
+        <w:t xml:space="preserve"> </w:t>
+      </w:r>
+      <w:r>
+        <w:rPr>
+          <w:i/>
+        </w:rPr>
+        <w:t xml:space="preserve">Human Relations</w:t>
+      </w:r>
+      <w:r>
+        <w:t xml:space="preserve">,</w:t>
+      </w:r>
+      <w:r>
+        <w:t xml:space="preserve"> </w:t>
+      </w:r>
+      <w:r>
+        <w:rPr>
+          <w:i/>
+        </w:rPr>
+        <w:t xml:space="preserve">7</w:t>
+      </w:r>
+      <w:r>
+        <w:t xml:space="preserve">(2), 117–140.</w:t>
+      </w:r>
+    </w:p>
+    <w:p>
+      <w:pPr>
+        <w:pStyle w:val="Textkrper"/>
+      </w:pPr>
+      <w:r>
+        <w:t xml:space="preserve">Fredrickson, B. L., Roberts, T.-A., Noll, S. M., Quinn, D. M., &amp; Twenge, J. M. (1998). That swimsuit becomes you: Sex differences in self-objectification, restrained eating, and math performance.</w:t>
       </w:r>
       <w:r>
         <w:t xml:space="preserve"> </w:t>
@@ -5394,27 +5255,27 @@
         <w:rPr>
           <w:i/>
         </w:rPr>
-        <w:t xml:space="preserve">88</w:t>
-      </w:r>
-      <w:r>
-        <w:t xml:space="preserve">(2), 276.</w:t>
-      </w:r>
-    </w:p>
-    <w:p>
-      <w:pPr>
-        <w:pStyle w:val="Textkrper"/>
-      </w:pPr>
-      <w:r>
-        <w:t xml:space="preserve">Deaux, K., &amp; Major, B. (1987). Putting gender into context: An interactive model of gender-related behavior.</w:t>
-      </w:r>
-      <w:r>
-        <w:t xml:space="preserve"> </w:t>
-      </w:r>
-      <w:r>
-        <w:rPr>
-          <w:i/>
-        </w:rPr>
-        <w:t xml:space="preserve">Psychological Review</w:t>
+        <w:t xml:space="preserve">75</w:t>
+      </w:r>
+      <w:r>
+        <w:t xml:space="preserve">(1), 269.</w:t>
+      </w:r>
+    </w:p>
+    <w:p>
+      <w:pPr>
+        <w:pStyle w:val="Textkrper"/>
+      </w:pPr>
+      <w:r>
+        <w:t xml:space="preserve">Fredrickson, &amp; Roberts. (1997). Objectification theory: Toward understanding women’s lived experiences and mental health risks.</w:t>
+      </w:r>
+      <w:r>
+        <w:t xml:space="preserve"> </w:t>
+      </w:r>
+      <w:r>
+        <w:rPr>
+          <w:i/>
+        </w:rPr>
+        <w:t xml:space="preserve">Psychology of Women Quarterly</w:t>
       </w:r>
       <w:r>
         <w:t xml:space="preserve">,</w:t>
@@ -5426,35 +5287,27 @@
         <w:rPr>
           <w:i/>
         </w:rPr>
-        <w:t xml:space="preserve">94</w:t>
-      </w:r>
-      <w:r>
-        <w:t xml:space="preserve">(3), 369.</w:t>
-      </w:r>
-    </w:p>
-    <w:p>
-      <w:pPr>
-        <w:pStyle w:val="Textkrper"/>
-      </w:pPr>
-      <w:r>
-        <w:t xml:space="preserve">Dovidio, J. F., Hebl, M., Richeson, J. A., &amp; Shelton, J. N. (2006). Nonverbal communication, race, and intergroup interaction.</w:t>
-      </w:r>
-    </w:p>
-    <w:p>
-      <w:pPr>
-        <w:pStyle w:val="Textkrper"/>
-      </w:pPr>
-      <w:r>
-        <w:t xml:space="preserve">Festinger, L. (1954). A theory of social comparison processes.</w:t>
-      </w:r>
-      <w:r>
-        <w:t xml:space="preserve"> </w:t>
-      </w:r>
-      <w:r>
-        <w:rPr>
-          <w:i/>
-        </w:rPr>
-        <w:t xml:space="preserve">Human Relations</w:t>
+        <w:t xml:space="preserve">21</w:t>
+      </w:r>
+      <w:r>
+        <w:t xml:space="preserve">(2), 173–206.</w:t>
+      </w:r>
+    </w:p>
+    <w:p>
+      <w:pPr>
+        <w:pStyle w:val="Textkrper"/>
+      </w:pPr>
+      <w:r>
+        <w:t xml:space="preserve">Garcia, R. L., Earnshaw, V. A., &amp; Quinn, D. M. (2016). Objectification in action: Self-and other-objectification in mixed-sex interpersonal interactions.</w:t>
+      </w:r>
+      <w:r>
+        <w:t xml:space="preserve"> </w:t>
+      </w:r>
+      <w:r>
+        <w:rPr>
+          <w:i/>
+        </w:rPr>
+        <w:t xml:space="preserve">Psychology of Women Quarterly</w:t>
       </w:r>
       <w:r>
         <w:t xml:space="preserve">,</w:t>
@@ -5466,18 +5319,470 @@
         <w:rPr>
           <w:i/>
         </w:rPr>
-        <w:t xml:space="preserve">7</w:t>
-      </w:r>
-      <w:r>
-        <w:t xml:space="preserve">(2), 117–140.</w:t>
-      </w:r>
-    </w:p>
-    <w:p>
-      <w:pPr>
-        <w:pStyle w:val="Textkrper"/>
-      </w:pPr>
-      <w:r>
-        <w:t xml:space="preserve">Fredrickson, B. L., Roberts, T.-A., Noll, S. M., Quinn, D. M., &amp; Twenge, J. M. (1998). That swimsuit becomes you: Sex differences in self-objectification, restrained eating, and math performance.</w:t>
+        <w:t xml:space="preserve">40</w:t>
+      </w:r>
+      <w:r>
+        <w:t xml:space="preserve">(2), 213–228.</w:t>
+      </w:r>
+    </w:p>
+    <w:p>
+      <w:pPr>
+        <w:pStyle w:val="Textkrper"/>
+      </w:pPr>
+      <w:r>
+        <w:t xml:space="preserve">Garcia, R. L., Kenny, D. A., &amp; Ledermann, T. (2015). Moderation in the actor–partner interdependence model.</w:t>
+      </w:r>
+      <w:r>
+        <w:t xml:space="preserve"> </w:t>
+      </w:r>
+      <w:r>
+        <w:rPr>
+          <w:i/>
+        </w:rPr>
+        <w:t xml:space="preserve">Personal Relationships</w:t>
+      </w:r>
+      <w:r>
+        <w:t xml:space="preserve">,</w:t>
+      </w:r>
+      <w:r>
+        <w:t xml:space="preserve"> </w:t>
+      </w:r>
+      <w:r>
+        <w:rPr>
+          <w:i/>
+        </w:rPr>
+        <w:t xml:space="preserve">22</w:t>
+      </w:r>
+      <w:r>
+        <w:t xml:space="preserve">(1), 8–29.</w:t>
+      </w:r>
+    </w:p>
+    <w:p>
+      <w:pPr>
+        <w:pStyle w:val="Textkrper"/>
+      </w:pPr>
+      <w:r>
+        <w:t xml:space="preserve">Gay, R. K., &amp; Castano, E. (2010). My body or my mind: The impact of state and trait objectification on women’s cognitive resources.</w:t>
+      </w:r>
+      <w:r>
+        <w:t xml:space="preserve"> </w:t>
+      </w:r>
+      <w:r>
+        <w:rPr>
+          <w:i/>
+        </w:rPr>
+        <w:t xml:space="preserve">European Journal of Social Psychology</w:t>
+      </w:r>
+      <w:r>
+        <w:t xml:space="preserve">,</w:t>
+      </w:r>
+      <w:r>
+        <w:t xml:space="preserve"> </w:t>
+      </w:r>
+      <w:r>
+        <w:rPr>
+          <w:i/>
+        </w:rPr>
+        <w:t xml:space="preserve">40</w:t>
+      </w:r>
+      <w:r>
+        <w:t xml:space="preserve">(5), 695–703.</w:t>
+      </w:r>
+    </w:p>
+    <w:p>
+      <w:pPr>
+        <w:pStyle w:val="Textkrper"/>
+      </w:pPr>
+      <w:r>
+        <w:t xml:space="preserve">Gervais, S. J., Holland, A. M., &amp; Dodd, M. D. (2013). My eyes are up here: The nature of the objectifying gaze toward women.</w:t>
+      </w:r>
+      <w:r>
+        <w:t xml:space="preserve"> </w:t>
+      </w:r>
+      <w:r>
+        <w:rPr>
+          <w:i/>
+        </w:rPr>
+        <w:t xml:space="preserve">Sex Roles</w:t>
+      </w:r>
+      <w:r>
+        <w:t xml:space="preserve">,</w:t>
+      </w:r>
+      <w:r>
+        <w:t xml:space="preserve"> </w:t>
+      </w:r>
+      <w:r>
+        <w:rPr>
+          <w:i/>
+        </w:rPr>
+        <w:t xml:space="preserve">69</w:t>
+      </w:r>
+      <w:r>
+        <w:t xml:space="preserve">(11-12), 557–570.</w:t>
+      </w:r>
+    </w:p>
+    <w:p>
+      <w:pPr>
+        <w:pStyle w:val="Textkrper"/>
+      </w:pPr>
+      <w:r>
+        <w:t xml:space="preserve">Gervais, S. J., Sáez, G., Riemer, A. R., &amp; Klein, O. (2020). The social interaction model of objectification: A process model of goal-based objectifying exchanges between men and women.</w:t>
+      </w:r>
+      <w:r>
+        <w:t xml:space="preserve"> </w:t>
+      </w:r>
+      <w:r>
+        <w:rPr>
+          <w:i/>
+        </w:rPr>
+        <w:t xml:space="preserve">British Journal of Social Psychology</w:t>
+      </w:r>
+      <w:r>
+        <w:t xml:space="preserve">,</w:t>
+      </w:r>
+      <w:r>
+        <w:t xml:space="preserve"> </w:t>
+      </w:r>
+      <w:r>
+        <w:rPr>
+          <w:i/>
+        </w:rPr>
+        <w:t xml:space="preserve">59</w:t>
+      </w:r>
+      <w:r>
+        <w:t xml:space="preserve">(1), 248–283.</w:t>
+      </w:r>
+    </w:p>
+    <w:p>
+      <w:pPr>
+        <w:pStyle w:val="Textkrper"/>
+      </w:pPr>
+      <w:r>
+        <w:t xml:space="preserve">Gervais, S. J., Vescio, T. K., &amp; Allen, J. (2011). When what you see is what you get: The consequences of the objectifying gaze for women and men.</w:t>
+      </w:r>
+      <w:r>
+        <w:t xml:space="preserve"> </w:t>
+      </w:r>
+      <w:r>
+        <w:rPr>
+          <w:i/>
+        </w:rPr>
+        <w:t xml:space="preserve">Psychology of Women Quarterly</w:t>
+      </w:r>
+      <w:r>
+        <w:t xml:space="preserve">,</w:t>
+      </w:r>
+      <w:r>
+        <w:t xml:space="preserve"> </w:t>
+      </w:r>
+      <w:r>
+        <w:rPr>
+          <w:i/>
+        </w:rPr>
+        <w:t xml:space="preserve">35</w:t>
+      </w:r>
+      <w:r>
+        <w:t xml:space="preserve">(1), 5–17.</w:t>
+      </w:r>
+    </w:p>
+    <w:p>
+      <w:pPr>
+        <w:pStyle w:val="Textkrper"/>
+      </w:pPr>
+      <w:r>
+        <w:t xml:space="preserve">Gray, M. P., &amp; OBrien, K. M. (2007). Advancing the assessment of women’s career choices: The career aspiration scale.</w:t>
+      </w:r>
+      <w:r>
+        <w:t xml:space="preserve"> </w:t>
+      </w:r>
+      <w:r>
+        <w:rPr>
+          <w:i/>
+        </w:rPr>
+        <w:t xml:space="preserve">Journal of Career Assessment - J CAREER ASSESSMENT</w:t>
+      </w:r>
+      <w:r>
+        <w:t xml:space="preserve">,</w:t>
+      </w:r>
+      <w:r>
+        <w:t xml:space="preserve"> </w:t>
+      </w:r>
+      <w:r>
+        <w:rPr>
+          <w:i/>
+        </w:rPr>
+        <w:t xml:space="preserve">15</w:t>
+      </w:r>
+      <w:r>
+        <w:t xml:space="preserve">, 317–337. doi:</w:t>
+      </w:r>
+      <w:hyperlink r:id="rId52">
+        <w:r>
+          <w:rPr>
+            <w:rStyle w:val="Hyperlink"/>
+          </w:rPr>
+          <w:t xml:space="preserve">10.1177/1069072707301211</w:t>
+        </w:r>
+      </w:hyperlink>
+    </w:p>
+    <w:p>
+      <w:pPr>
+        <w:pStyle w:val="Textkrper"/>
+      </w:pPr>
+      <w:r>
+        <w:t xml:space="preserve">Harsey, S. J., &amp; Zurbriggen, E. L. (2020). Men and women’s self-objectification, objectification of women, and sexist beliefs.</w:t>
+      </w:r>
+      <w:r>
+        <w:t xml:space="preserve"> </w:t>
+      </w:r>
+      <w:r>
+        <w:rPr>
+          <w:i/>
+        </w:rPr>
+        <w:t xml:space="preserve">Self and Identity</w:t>
+      </w:r>
+      <w:r>
+        <w:t xml:space="preserve">, 1–8.</w:t>
+      </w:r>
+    </w:p>
+    <w:p>
+      <w:pPr>
+        <w:pStyle w:val="Textkrper"/>
+      </w:pPr>
+      <w:r>
+        <w:t xml:space="preserve">Hebl, M. R., &amp; Dovidio, J. F. (2005). Promoting the “social” in the examination of social stigmas.</w:t>
+      </w:r>
+      <w:r>
+        <w:t xml:space="preserve"> </w:t>
+      </w:r>
+      <w:r>
+        <w:rPr>
+          <w:i/>
+        </w:rPr>
+        <w:t xml:space="preserve">Personality and Social Psychology Review</w:t>
+      </w:r>
+      <w:r>
+        <w:t xml:space="preserve">,</w:t>
+      </w:r>
+      <w:r>
+        <w:t xml:space="preserve"> </w:t>
+      </w:r>
+      <w:r>
+        <w:rPr>
+          <w:i/>
+        </w:rPr>
+        <w:t xml:space="preserve">9</w:t>
+      </w:r>
+      <w:r>
+        <w:t xml:space="preserve">(2), 156–182.</w:t>
+      </w:r>
+    </w:p>
+    <w:p>
+      <w:pPr>
+        <w:pStyle w:val="Textkrper"/>
+      </w:pPr>
+      <w:r>
+        <w:t xml:space="preserve">Henley, N. (1977).</w:t>
+      </w:r>
+      <w:r>
+        <w:t xml:space="preserve"> </w:t>
+      </w:r>
+      <w:r>
+        <w:rPr>
+          <w:i/>
+        </w:rPr>
+        <w:t xml:space="preserve">Body politics: Power, sex, and nonverbal communication</w:t>
+      </w:r>
+      <w:r>
+        <w:t xml:space="preserve">. Prentice Hall.</w:t>
+      </w:r>
+    </w:p>
+    <w:p>
+      <w:pPr>
+        <w:pStyle w:val="Textkrper"/>
+      </w:pPr>
+      <w:r>
+        <w:t xml:space="preserve">Hill, M. S., &amp; Fischer, A. R. (2008). Examining objectification theory: Lesbian and heterosexual women’s experiences with sexual-and self-objectification.</w:t>
+      </w:r>
+      <w:r>
+        <w:t xml:space="preserve"> </w:t>
+      </w:r>
+      <w:r>
+        <w:rPr>
+          <w:i/>
+        </w:rPr>
+        <w:t xml:space="preserve">The Counseling Psychologist</w:t>
+      </w:r>
+      <w:r>
+        <w:t xml:space="preserve">,</w:t>
+      </w:r>
+      <w:r>
+        <w:t xml:space="preserve"> </w:t>
+      </w:r>
+      <w:r>
+        <w:rPr>
+          <w:i/>
+        </w:rPr>
+        <w:t xml:space="preserve">36</w:t>
+      </w:r>
+      <w:r>
+        <w:t xml:space="preserve">(5), 745–776.</w:t>
+      </w:r>
+    </w:p>
+    <w:p>
+      <w:pPr>
+        <w:pStyle w:val="Textkrper"/>
+      </w:pPr>
+      <w:r>
+        <w:t xml:space="preserve">Holland, E., &amp; Haslam, N. (2016). Cute little things: The objectification of prepubescent girls.</w:t>
+      </w:r>
+      <w:r>
+        <w:t xml:space="preserve"> </w:t>
+      </w:r>
+      <w:r>
+        <w:rPr>
+          <w:i/>
+        </w:rPr>
+        <w:t xml:space="preserve">Psychology of Women Quarterly</w:t>
+      </w:r>
+      <w:r>
+        <w:t xml:space="preserve">,</w:t>
+      </w:r>
+      <w:r>
+        <w:t xml:space="preserve"> </w:t>
+      </w:r>
+      <w:r>
+        <w:rPr>
+          <w:i/>
+        </w:rPr>
+        <w:t xml:space="preserve">40</w:t>
+      </w:r>
+      <w:r>
+        <w:t xml:space="preserve">(1), 108–119.</w:t>
+      </w:r>
+    </w:p>
+    <w:p>
+      <w:pPr>
+        <w:pStyle w:val="Textkrper"/>
+      </w:pPr>
+      <w:r>
+        <w:t xml:space="preserve">Jongenelis, M. I., Byrne, S. M., &amp; Pettigrew, S. (2014). Self-objectification, body image disturbance, and eating disorder symptoms in young australian children.</w:t>
+      </w:r>
+      <w:r>
+        <w:t xml:space="preserve"> </w:t>
+      </w:r>
+      <w:r>
+        <w:rPr>
+          <w:i/>
+        </w:rPr>
+        <w:t xml:space="preserve">Body Image</w:t>
+      </w:r>
+      <w:r>
+        <w:t xml:space="preserve">,</w:t>
+      </w:r>
+      <w:r>
+        <w:t xml:space="preserve"> </w:t>
+      </w:r>
+      <w:r>
+        <w:rPr>
+          <w:i/>
+        </w:rPr>
+        <w:t xml:space="preserve">11</w:t>
+      </w:r>
+      <w:r>
+        <w:t xml:space="preserve">(3), 290–302.</w:t>
+      </w:r>
+    </w:p>
+    <w:p>
+      <w:pPr>
+        <w:pStyle w:val="Textkrper"/>
+      </w:pPr>
+      <w:r>
+        <w:t xml:space="preserve">Kahalon, R., Shnabel, N., &amp; Becker, J. C. (2018). “Don’t bother your pretty little head” appearance compliments lead to improved mood but impaired cognitive performance.</w:t>
+      </w:r>
+      <w:r>
+        <w:t xml:space="preserve"> </w:t>
+      </w:r>
+      <w:r>
+        <w:rPr>
+          <w:i/>
+        </w:rPr>
+        <w:t xml:space="preserve">Psychology of Women Quarterly</w:t>
+      </w:r>
+      <w:r>
+        <w:t xml:space="preserve">,</w:t>
+      </w:r>
+      <w:r>
+        <w:t xml:space="preserve"> </w:t>
+      </w:r>
+      <w:r>
+        <w:rPr>
+          <w:i/>
+        </w:rPr>
+        <w:t xml:space="preserve">42</w:t>
+      </w:r>
+      <w:r>
+        <w:t xml:space="preserve">(2), 136–150.</w:t>
+      </w:r>
+    </w:p>
+    <w:p>
+      <w:pPr>
+        <w:pStyle w:val="Textkrper"/>
+      </w:pPr>
+      <w:r>
+        <w:t xml:space="preserve">Kenny, D. A., Kashy, D. A., &amp; Cook, W. L. (2006).</w:t>
+      </w:r>
+      <w:r>
+        <w:t xml:space="preserve"> </w:t>
+      </w:r>
+      <w:r>
+        <w:rPr>
+          <w:i/>
+        </w:rPr>
+        <w:t xml:space="preserve">Dyadic data analysis</w:t>
+      </w:r>
+      <w:r>
+        <w:t xml:space="preserve">. Guilford press.</w:t>
+      </w:r>
+    </w:p>
+    <w:p>
+      <w:pPr>
+        <w:pStyle w:val="Textkrper"/>
+      </w:pPr>
+      <w:r>
+        <w:t xml:space="preserve">Ledermann, T., &amp; Kenny, D. A. (2017). Analyzing dyadic data with multilevel modeling versus structural equation modeling: A tale of two methods.</w:t>
+      </w:r>
+      <w:r>
+        <w:t xml:space="preserve"> </w:t>
+      </w:r>
+      <w:r>
+        <w:rPr>
+          <w:i/>
+        </w:rPr>
+        <w:t xml:space="preserve">Journal of Family Psychology</w:t>
+      </w:r>
+      <w:r>
+        <w:t xml:space="preserve">,</w:t>
+      </w:r>
+      <w:r>
+        <w:t xml:space="preserve"> </w:t>
+      </w:r>
+      <w:r>
+        <w:rPr>
+          <w:i/>
+        </w:rPr>
+        <w:t xml:space="preserve">31</w:t>
+      </w:r>
+      <w:r>
+        <w:t xml:space="preserve">(4), 442.</w:t>
+      </w:r>
+    </w:p>
+    <w:p>
+      <w:pPr>
+        <w:pStyle w:val="Textkrper"/>
+      </w:pPr>
+      <w:r>
+        <w:t xml:space="preserve">Logel, C., Walton, G. M., Spencer, S. J., Iserman, E. C., Hippel, W. von, &amp; Bell, A. E. (2009). Interacting with sexist men triggers social identity threat among female engineers.</w:t>
       </w:r>
       <w:r>
         <w:t xml:space="preserve"> </w:t>
@@ -5498,18 +5803,146 @@
         <w:rPr>
           <w:i/>
         </w:rPr>
-        <w:t xml:space="preserve">75</w:t>
-      </w:r>
-      <w:r>
-        <w:t xml:space="preserve">(1), 269.</w:t>
-      </w:r>
-    </w:p>
-    <w:p>
-      <w:pPr>
-        <w:pStyle w:val="Textkrper"/>
-      </w:pPr>
-      <w:r>
-        <w:t xml:space="preserve">Fredrickson, &amp; Roberts. (1997). Objectification theory: Toward understanding women’s lived experiences and mental health risks.</w:t>
+        <w:t xml:space="preserve">96</w:t>
+      </w:r>
+      <w:r>
+        <w:t xml:space="preserve">(6), 1089.</w:t>
+      </w:r>
+    </w:p>
+    <w:p>
+      <w:pPr>
+        <w:pStyle w:val="Textkrper"/>
+      </w:pPr>
+      <w:r>
+        <w:t xml:space="preserve">Loughnan, S., Baldissarri, C., Spaccatini, F., &amp; Elder, L. (2017). Internalizing objectification: Objectified individuals see themselves as less warm, competent, moral, and human.</w:t>
+      </w:r>
+      <w:r>
+        <w:t xml:space="preserve"> </w:t>
+      </w:r>
+      <w:r>
+        <w:rPr>
+          <w:i/>
+        </w:rPr>
+        <w:t xml:space="preserve">British Journal of Social Psychology</w:t>
+      </w:r>
+      <w:r>
+        <w:t xml:space="preserve">,</w:t>
+      </w:r>
+      <w:r>
+        <w:t xml:space="preserve"> </w:t>
+      </w:r>
+      <w:r>
+        <w:rPr>
+          <w:i/>
+        </w:rPr>
+        <w:t xml:space="preserve">56</w:t>
+      </w:r>
+      <w:r>
+        <w:t xml:space="preserve">(2), 217–232.</w:t>
+      </w:r>
+    </w:p>
+    <w:p>
+      <w:pPr>
+        <w:pStyle w:val="Textkrper"/>
+      </w:pPr>
+      <w:r>
+        <w:t xml:space="preserve">Loughnan, S., Fernandez-Campos, S., Vaes, J., Anjum, G., Aziz, M., Harada, C., … Tsuchiya, K. (2015). Exploring the role of culture in sexual objectification: A seven nations study.</w:t>
+      </w:r>
+      <w:r>
+        <w:t xml:space="preserve"> </w:t>
+      </w:r>
+      <w:r>
+        <w:rPr>
+          <w:i/>
+        </w:rPr>
+        <w:t xml:space="preserve">Revue Internationale de Psychologie Sociale</w:t>
+      </w:r>
+      <w:r>
+        <w:t xml:space="preserve">,</w:t>
+      </w:r>
+      <w:r>
+        <w:t xml:space="preserve"> </w:t>
+      </w:r>
+      <w:r>
+        <w:rPr>
+          <w:i/>
+        </w:rPr>
+        <w:t xml:space="preserve">28</w:t>
+      </w:r>
+      <w:r>
+        <w:t xml:space="preserve">(1), 125–152.</w:t>
+      </w:r>
+    </w:p>
+    <w:p>
+      <w:pPr>
+        <w:pStyle w:val="Textkrper"/>
+      </w:pPr>
+      <w:r>
+        <w:t xml:space="preserve">McFarlin, D. B., &amp; Blascovich, J. (1984). On the remote associates test (rat) as an alternative to illusory performance feedback: A methodological note.</w:t>
+      </w:r>
+      <w:r>
+        <w:t xml:space="preserve"> </w:t>
+      </w:r>
+      <w:r>
+        <w:rPr>
+          <w:i/>
+        </w:rPr>
+        <w:t xml:space="preserve">Basic and Applied Social Psychology</w:t>
+      </w:r>
+      <w:r>
+        <w:t xml:space="preserve">,</w:t>
+      </w:r>
+      <w:r>
+        <w:t xml:space="preserve"> </w:t>
+      </w:r>
+      <w:r>
+        <w:rPr>
+          <w:i/>
+        </w:rPr>
+        <w:t xml:space="preserve">5</w:t>
+      </w:r>
+      <w:r>
+        <w:t xml:space="preserve">(3), 223–229.</w:t>
+      </w:r>
+    </w:p>
+    <w:p>
+      <w:pPr>
+        <w:pStyle w:val="Textkrper"/>
+      </w:pPr>
+      <w:r>
+        <w:t xml:space="preserve">Meltzer, A. L. (2020). Women can benefit from sexual and physical valuation in the context of a romantic relationship.</w:t>
+      </w:r>
+      <w:r>
+        <w:t xml:space="preserve"> </w:t>
+      </w:r>
+      <w:r>
+        <w:rPr>
+          <w:i/>
+        </w:rPr>
+        <w:t xml:space="preserve">Personality and Social Psychology Bulletin</w:t>
+      </w:r>
+      <w:r>
+        <w:t xml:space="preserve">,</w:t>
+      </w:r>
+      <w:r>
+        <w:t xml:space="preserve"> </w:t>
+      </w:r>
+      <w:r>
+        <w:rPr>
+          <w:i/>
+        </w:rPr>
+        <w:t xml:space="preserve">46</w:t>
+      </w:r>
+      <w:r>
+        <w:t xml:space="preserve">(2), 243–257.</w:t>
+      </w:r>
+    </w:p>
+    <w:p>
+      <w:pPr>
+        <w:pStyle w:val="Textkrper"/>
+      </w:pPr>
+      <w:r>
+        <w:t xml:space="preserve">Moradi, B., &amp; Huang, Y.-P. (2008). Objectification theory and psychology of women: A decade of advances and future directions.</w:t>
       </w:r>
       <w:r>
         <w:t xml:space="preserve"> </w:t>
@@ -5530,18 +5963,81 @@
         <w:rPr>
           <w:i/>
         </w:rPr>
-        <w:t xml:space="preserve">21</w:t>
-      </w:r>
-      <w:r>
-        <w:t xml:space="preserve">(2), 173–206.</w:t>
-      </w:r>
-    </w:p>
-    <w:p>
-      <w:pPr>
-        <w:pStyle w:val="Textkrper"/>
-      </w:pPr>
-      <w:r>
-        <w:t xml:space="preserve">Garcia, R. L., Earnshaw, V. A., &amp; Quinn, D. M. (2016). Objectification in action: Self-and other-objectification in mixed-sex interpersonal interactions.</w:t>
+        <w:t xml:space="preserve">32</w:t>
+      </w:r>
+      <w:r>
+        <w:t xml:space="preserve">(4), 377–398.</w:t>
+      </w:r>
+    </w:p>
+    <w:p>
+      <w:pPr>
+        <w:pStyle w:val="Textkrper"/>
+      </w:pPr>
+      <w:r>
+        <w:t xml:space="preserve">Morry, M. M., &amp; Staska, S. L. (2001). Magazine exposure: Internalization, self-objectification, eating attitudes, and body satisfaction in male and female university students.</w:t>
+      </w:r>
+      <w:r>
+        <w:t xml:space="preserve"> </w:t>
+      </w:r>
+      <w:r>
+        <w:rPr>
+          <w:i/>
+        </w:rPr>
+        <w:t xml:space="preserve">Canadian Journal of Behavioural Science/Revue Canadienne Des Sciences Du Comportement</w:t>
+      </w:r>
+      <w:r>
+        <w:t xml:space="preserve">,</w:t>
+      </w:r>
+      <w:r>
+        <w:t xml:space="preserve"> </w:t>
+      </w:r>
+      <w:r>
+        <w:rPr>
+          <w:i/>
+        </w:rPr>
+        <w:t xml:space="preserve">33</w:t>
+      </w:r>
+      <w:r>
+        <w:t xml:space="preserve">(4), 269.</w:t>
+      </w:r>
+    </w:p>
+    <w:p>
+      <w:pPr>
+        <w:pStyle w:val="Textkrper"/>
+      </w:pPr>
+      <w:r>
+        <w:t xml:space="preserve">Nadal, K. L., &amp; Haynes, K. (2012). Women’s psychology. women and mental disorders. In N. Lundberg-Love P. K. &amp; M. A. Paludi (Eds.), (pp. 87–101). Praeger/ABC-CLIO.</w:t>
+      </w:r>
+    </w:p>
+    <w:p>
+      <w:pPr>
+        <w:pStyle w:val="Textkrper"/>
+      </w:pPr>
+      <w:r>
+        <w:t xml:space="preserve">Noffsinger-Frazier, N. A. (2004).</w:t>
+      </w:r>
+      <w:r>
+        <w:t xml:space="preserve"> </w:t>
+      </w:r>
+      <w:r>
+        <w:rPr>
+          <w:i/>
+        </w:rPr>
+        <w:t xml:space="preserve">Objectification theory and disordered eating: The impact of feminist identification, internalization of sociocultural standards of appearance, and sexual orientation</w:t>
+      </w:r>
+      <w:r>
+        <w:t xml:space="preserve"> </w:t>
+      </w:r>
+      <w:r>
+        <w:t xml:space="preserve">(PhD thesis). The University of Memphis.</w:t>
+      </w:r>
+    </w:p>
+    <w:p>
+      <w:pPr>
+        <w:pStyle w:val="Textkrper"/>
+      </w:pPr>
+      <w:r>
+        <w:t xml:space="preserve">Noll, S., &amp; Fredrickson, B. (1998). A mediational model linking self-objectification, body shame, and disordered eating.</w:t>
       </w:r>
       <w:r>
         <w:t xml:space="preserve"> </w:t>
@@ -5562,552 +6058,12 @@
         <w:rPr>
           <w:i/>
         </w:rPr>
-        <w:t xml:space="preserve">40</w:t>
-      </w:r>
-      <w:r>
-        <w:t xml:space="preserve">(2), 213–228.</w:t>
-      </w:r>
-    </w:p>
-    <w:p>
-      <w:pPr>
-        <w:pStyle w:val="Textkrper"/>
-      </w:pPr>
-      <w:r>
-        <w:t xml:space="preserve">Garcia, R. L., Kenny, D. A., &amp; Ledermann, T. (2015). Moderation in the actor–partner interdependence model.</w:t>
-      </w:r>
-      <w:r>
-        <w:t xml:space="preserve"> </w:t>
-      </w:r>
-      <w:r>
-        <w:rPr>
-          <w:i/>
-        </w:rPr>
-        <w:t xml:space="preserve">Personal Relationships</w:t>
-      </w:r>
-      <w:r>
-        <w:t xml:space="preserve">,</w:t>
-      </w:r>
-      <w:r>
-        <w:t xml:space="preserve"> </w:t>
-      </w:r>
-      <w:r>
-        <w:rPr>
-          <w:i/>
-        </w:rPr>
         <w:t xml:space="preserve">22</w:t>
       </w:r>
       <w:r>
-        <w:t xml:space="preserve">(1), 8–29.</w:t>
-      </w:r>
-    </w:p>
-    <w:p>
-      <w:pPr>
-        <w:pStyle w:val="Textkrper"/>
-      </w:pPr>
-      <w:r>
-        <w:t xml:space="preserve">Gay, R. K., &amp; Castano, E. (2010). My body or my mind: The impact of state and trait objectification on women’s cognitive resources.</w:t>
-      </w:r>
-      <w:r>
-        <w:t xml:space="preserve"> </w:t>
-      </w:r>
-      <w:r>
-        <w:rPr>
-          <w:i/>
-        </w:rPr>
-        <w:t xml:space="preserve">European Journal of Social Psychology</w:t>
-      </w:r>
-      <w:r>
-        <w:t xml:space="preserve">,</w:t>
-      </w:r>
-      <w:r>
-        <w:t xml:space="preserve"> </w:t>
-      </w:r>
-      <w:r>
-        <w:rPr>
-          <w:i/>
-        </w:rPr>
-        <w:t xml:space="preserve">40</w:t>
-      </w:r>
-      <w:r>
-        <w:t xml:space="preserve">(5), 695–703.</w:t>
-      </w:r>
-    </w:p>
-    <w:p>
-      <w:pPr>
-        <w:pStyle w:val="Textkrper"/>
-      </w:pPr>
-      <w:r>
-        <w:t xml:space="preserve">Gervais, S. J., Holland, A. M., &amp; Dodd, M. D. (2013). My eyes are up here: The nature of the objectifying gaze toward women.</w:t>
-      </w:r>
-      <w:r>
-        <w:t xml:space="preserve"> </w:t>
-      </w:r>
-      <w:r>
-        <w:rPr>
-          <w:i/>
-        </w:rPr>
-        <w:t xml:space="preserve">Sex Roles</w:t>
-      </w:r>
-      <w:r>
-        <w:t xml:space="preserve">,</w:t>
-      </w:r>
-      <w:r>
-        <w:t xml:space="preserve"> </w:t>
-      </w:r>
-      <w:r>
-        <w:rPr>
-          <w:i/>
-        </w:rPr>
-        <w:t xml:space="preserve">69</w:t>
-      </w:r>
-      <w:r>
-        <w:t xml:space="preserve">(11-12), 557–570.</w:t>
-      </w:r>
-    </w:p>
-    <w:p>
-      <w:pPr>
-        <w:pStyle w:val="Textkrper"/>
-      </w:pPr>
-      <w:r>
-        <w:t xml:space="preserve">Gervais, S. J., Sáez, G., Riemer, A. R., &amp; Klein, O. (2020). The social interaction model of objectification: A process model of goal-based objectifying exchanges between men and women.</w:t>
-      </w:r>
-      <w:r>
-        <w:t xml:space="preserve"> </w:t>
-      </w:r>
-      <w:r>
-        <w:rPr>
-          <w:i/>
-        </w:rPr>
-        <w:t xml:space="preserve">British Journal of Social Psychology</w:t>
-      </w:r>
-      <w:r>
-        <w:t xml:space="preserve">,</w:t>
-      </w:r>
-      <w:r>
-        <w:t xml:space="preserve"> </w:t>
-      </w:r>
-      <w:r>
-        <w:rPr>
-          <w:i/>
-        </w:rPr>
-        <w:t xml:space="preserve">59</w:t>
-      </w:r>
-      <w:r>
-        <w:t xml:space="preserve">(1), 248–283.</w:t>
-      </w:r>
-    </w:p>
-    <w:p>
-      <w:pPr>
-        <w:pStyle w:val="Textkrper"/>
-      </w:pPr>
-      <w:r>
-        <w:t xml:space="preserve">Gervais, S. J., Vescio, T. K., &amp; Allen, J. (2011). When what you see is what you get: The consequences of the objectifying gaze for women and men.</w:t>
-      </w:r>
-      <w:r>
-        <w:t xml:space="preserve"> </w:t>
-      </w:r>
-      <w:r>
-        <w:rPr>
-          <w:i/>
-        </w:rPr>
-        <w:t xml:space="preserve">Psychology of Women Quarterly</w:t>
-      </w:r>
-      <w:r>
-        <w:t xml:space="preserve">,</w:t>
-      </w:r>
-      <w:r>
-        <w:t xml:space="preserve"> </w:t>
-      </w:r>
-      <w:r>
-        <w:rPr>
-          <w:i/>
-        </w:rPr>
-        <w:t xml:space="preserve">35</w:t>
-      </w:r>
-      <w:r>
-        <w:t xml:space="preserve">(1), 5–17.</w:t>
-      </w:r>
-    </w:p>
-    <w:p>
-      <w:pPr>
-        <w:pStyle w:val="Textkrper"/>
-      </w:pPr>
-      <w:r>
-        <w:t xml:space="preserve">Harsey, S. J., &amp; Zurbriggen, E. L. (2020). Men and women’s self-objectification, objectification of women, and sexist beliefs.</w:t>
-      </w:r>
-      <w:r>
-        <w:t xml:space="preserve"> </w:t>
-      </w:r>
-      <w:r>
-        <w:rPr>
-          <w:i/>
-        </w:rPr>
-        <w:t xml:space="preserve">Self and Identity</w:t>
-      </w:r>
-      <w:r>
-        <w:t xml:space="preserve">, 1–8.</w:t>
-      </w:r>
-    </w:p>
-    <w:p>
-      <w:pPr>
-        <w:pStyle w:val="Textkrper"/>
-      </w:pPr>
-      <w:r>
-        <w:t xml:space="preserve">Hebl, M. R., &amp; Dovidio, J. F. (2005). Promoting the “social” in the examination of social stigmas.</w:t>
-      </w:r>
-      <w:r>
-        <w:t xml:space="preserve"> </w:t>
-      </w:r>
-      <w:r>
-        <w:rPr>
-          <w:i/>
-        </w:rPr>
-        <w:t xml:space="preserve">Personality and Social Psychology Review</w:t>
-      </w:r>
-      <w:r>
-        <w:t xml:space="preserve">,</w:t>
-      </w:r>
-      <w:r>
-        <w:t xml:space="preserve"> </w:t>
-      </w:r>
-      <w:r>
-        <w:rPr>
-          <w:i/>
-        </w:rPr>
-        <w:t xml:space="preserve">9</w:t>
-      </w:r>
-      <w:r>
-        <w:t xml:space="preserve">(2), 156–182.</w:t>
-      </w:r>
-    </w:p>
-    <w:p>
-      <w:pPr>
-        <w:pStyle w:val="Textkrper"/>
-      </w:pPr>
-      <w:r>
-        <w:t xml:space="preserve">Henley, N. (1977).</w:t>
-      </w:r>
-      <w:r>
-        <w:t xml:space="preserve"> </w:t>
-      </w:r>
-      <w:r>
-        <w:rPr>
-          <w:i/>
-        </w:rPr>
-        <w:t xml:space="preserve">Body politics: Power, sex, and nonverbal communication</w:t>
-      </w:r>
-      <w:r>
-        <w:t xml:space="preserve">. Prentice Hall.</w:t>
-      </w:r>
-    </w:p>
-    <w:p>
-      <w:pPr>
-        <w:pStyle w:val="Textkrper"/>
-      </w:pPr>
-      <w:r>
-        <w:t xml:space="preserve">Hill, M. S., &amp; Fischer, A. R. (2008). Examining objectification theory: Lesbian and heterosexual women’s experiences with sexual-and self-objectification.</w:t>
-      </w:r>
-      <w:r>
-        <w:t xml:space="preserve"> </w:t>
-      </w:r>
-      <w:r>
-        <w:rPr>
-          <w:i/>
-        </w:rPr>
-        <w:t xml:space="preserve">The Counseling Psychologist</w:t>
-      </w:r>
-      <w:r>
-        <w:t xml:space="preserve">,</w:t>
-      </w:r>
-      <w:r>
-        <w:t xml:space="preserve"> </w:t>
-      </w:r>
-      <w:r>
-        <w:rPr>
-          <w:i/>
-        </w:rPr>
-        <w:t xml:space="preserve">36</w:t>
-      </w:r>
-      <w:r>
-        <w:t xml:space="preserve">(5), 745–776.</w:t>
-      </w:r>
-    </w:p>
-    <w:p>
-      <w:pPr>
-        <w:pStyle w:val="Textkrper"/>
-      </w:pPr>
-      <w:r>
-        <w:t xml:space="preserve">Holland, E., &amp; Haslam, N. (2016). Cute little things: The objectification of prepubescent girls.</w:t>
-      </w:r>
-      <w:r>
-        <w:t xml:space="preserve"> </w:t>
-      </w:r>
-      <w:r>
-        <w:rPr>
-          <w:i/>
-        </w:rPr>
-        <w:t xml:space="preserve">Psychology of Women Quarterly</w:t>
-      </w:r>
-      <w:r>
-        <w:t xml:space="preserve">,</w:t>
-      </w:r>
-      <w:r>
-        <w:t xml:space="preserve"> </w:t>
-      </w:r>
-      <w:r>
-        <w:rPr>
-          <w:i/>
-        </w:rPr>
-        <w:t xml:space="preserve">40</w:t>
-      </w:r>
-      <w:r>
-        <w:t xml:space="preserve">(1), 108–119.</w:t>
-      </w:r>
-    </w:p>
-    <w:p>
-      <w:pPr>
-        <w:pStyle w:val="Textkrper"/>
-      </w:pPr>
-      <w:r>
-        <w:t xml:space="preserve">Jongenelis, M. I., Byrne, S. M., &amp; Pettigrew, S. (2014). Self-objectification, body image disturbance, and eating disorder symptoms in young australian children.</w:t>
-      </w:r>
-      <w:r>
-        <w:t xml:space="preserve"> </w:t>
-      </w:r>
-      <w:r>
-        <w:rPr>
-          <w:i/>
-        </w:rPr>
-        <w:t xml:space="preserve">Body Image</w:t>
-      </w:r>
-      <w:r>
-        <w:t xml:space="preserve">,</w:t>
-      </w:r>
-      <w:r>
-        <w:t xml:space="preserve"> </w:t>
-      </w:r>
-      <w:r>
-        <w:rPr>
-          <w:i/>
-        </w:rPr>
-        <w:t xml:space="preserve">11</w:t>
-      </w:r>
-      <w:r>
-        <w:t xml:space="preserve">(3), 290–302.</w:t>
-      </w:r>
-    </w:p>
-    <w:p>
-      <w:pPr>
-        <w:pStyle w:val="Textkrper"/>
-      </w:pPr>
-      <w:r>
-        <w:t xml:space="preserve">Kahalon, R., Shnabel, N., &amp; Becker, J. C. (2018). “Don’t bother your pretty little head” appearance compliments lead to improved mood but impaired cognitive performance.</w:t>
-      </w:r>
-      <w:r>
-        <w:t xml:space="preserve"> </w:t>
-      </w:r>
-      <w:r>
-        <w:rPr>
-          <w:i/>
-        </w:rPr>
-        <w:t xml:space="preserve">Psychology of Women Quarterly</w:t>
-      </w:r>
-      <w:r>
-        <w:t xml:space="preserve">,</w:t>
-      </w:r>
-      <w:r>
-        <w:t xml:space="preserve"> </w:t>
-      </w:r>
-      <w:r>
-        <w:rPr>
-          <w:i/>
-        </w:rPr>
-        <w:t xml:space="preserve">42</w:t>
-      </w:r>
-      <w:r>
-        <w:t xml:space="preserve">(2), 136–150.</w:t>
-      </w:r>
-    </w:p>
-    <w:p>
-      <w:pPr>
-        <w:pStyle w:val="Textkrper"/>
-      </w:pPr>
-      <w:r>
-        <w:t xml:space="preserve">Kenny, D. A., Kashy, D. A., &amp; Cook, W. L. (2006).</w:t>
-      </w:r>
-      <w:r>
-        <w:t xml:space="preserve"> </w:t>
-      </w:r>
-      <w:r>
-        <w:rPr>
-          <w:i/>
-        </w:rPr>
-        <w:t xml:space="preserve">Dyadic data analysis</w:t>
-      </w:r>
-      <w:r>
-        <w:t xml:space="preserve">. Guilford press.</w:t>
-      </w:r>
-    </w:p>
-    <w:p>
-      <w:pPr>
-        <w:pStyle w:val="Textkrper"/>
-      </w:pPr>
-      <w:r>
-        <w:t xml:space="preserve">Ledermann, T., &amp; Kenny, D. A. (2017). Analyzing dyadic data with multilevel modeling versus structural equation modeling: A tale of two methods.</w:t>
-      </w:r>
-      <w:r>
-        <w:t xml:space="preserve"> </w:t>
-      </w:r>
-      <w:r>
-        <w:rPr>
-          <w:i/>
-        </w:rPr>
-        <w:t xml:space="preserve">Journal of Family Psychology</w:t>
-      </w:r>
-      <w:r>
-        <w:t xml:space="preserve">,</w:t>
-      </w:r>
-      <w:r>
-        <w:t xml:space="preserve"> </w:t>
-      </w:r>
-      <w:r>
-        <w:rPr>
-          <w:i/>
-        </w:rPr>
-        <w:t xml:space="preserve">31</w:t>
-      </w:r>
-      <w:r>
-        <w:t xml:space="preserve">(4), 442.</w:t>
-      </w:r>
-    </w:p>
-    <w:p>
-      <w:pPr>
-        <w:pStyle w:val="Textkrper"/>
-      </w:pPr>
-      <w:r>
-        <w:t xml:space="preserve">Logel, C., Walton, G. M., Spencer, S. J., Iserman, E. C., Hippel, W. von, &amp; Bell, A. E. (2009). Interacting with sexist men triggers social identity threat among female engineers.</w:t>
-      </w:r>
-      <w:r>
-        <w:t xml:space="preserve"> </w:t>
-      </w:r>
-      <w:r>
-        <w:rPr>
-          <w:i/>
-        </w:rPr>
-        <w:t xml:space="preserve">Journal of Personality and Social Psychology</w:t>
-      </w:r>
-      <w:r>
-        <w:t xml:space="preserve">,</w:t>
-      </w:r>
-      <w:r>
-        <w:t xml:space="preserve"> </w:t>
-      </w:r>
-      <w:r>
-        <w:rPr>
-          <w:i/>
-        </w:rPr>
-        <w:t xml:space="preserve">96</w:t>
-      </w:r>
-      <w:r>
-        <w:t xml:space="preserve">(6), 1089.</w:t>
-      </w:r>
-    </w:p>
-    <w:p>
-      <w:pPr>
-        <w:pStyle w:val="Textkrper"/>
-      </w:pPr>
-      <w:r>
-        <w:t xml:space="preserve">Loughnan, S., Baldissarri, C., Spaccatini, F., &amp; Elder, L. (2017). Internalizing objectification: Objectified individuals see themselves as less warm, competent, moral, and human.</w:t>
-      </w:r>
-      <w:r>
-        <w:t xml:space="preserve"> </w:t>
-      </w:r>
-      <w:r>
-        <w:rPr>
-          <w:i/>
-        </w:rPr>
-        <w:t xml:space="preserve">British Journal of Social Psychology</w:t>
-      </w:r>
-      <w:r>
-        <w:t xml:space="preserve">,</w:t>
-      </w:r>
-      <w:r>
-        <w:t xml:space="preserve"> </w:t>
-      </w:r>
-      <w:r>
-        <w:rPr>
-          <w:i/>
-        </w:rPr>
-        <w:t xml:space="preserve">56</w:t>
-      </w:r>
-      <w:r>
-        <w:t xml:space="preserve">(2), 217–232.</w:t>
-      </w:r>
-    </w:p>
-    <w:p>
-      <w:pPr>
-        <w:pStyle w:val="Textkrper"/>
-      </w:pPr>
-      <w:r>
-        <w:t xml:space="preserve">Loughnan, S., Fernandez-Campos, S., Vaes, J., Anjum, G., Aziz, M., Harada, C., … Tsuchiya, K. (2015). Exploring the role of culture in sexual objectification: A seven nations study.</w:t>
-      </w:r>
-      <w:r>
-        <w:t xml:space="preserve"> </w:t>
-      </w:r>
-      <w:r>
-        <w:rPr>
-          <w:i/>
-        </w:rPr>
-        <w:t xml:space="preserve">Revue Internationale de Psychologie Sociale</w:t>
-      </w:r>
-      <w:r>
-        <w:t xml:space="preserve">,</w:t>
-      </w:r>
-      <w:r>
-        <w:t xml:space="preserve"> </w:t>
-      </w:r>
-      <w:r>
-        <w:rPr>
-          <w:i/>
-        </w:rPr>
-        <w:t xml:space="preserve">28</w:t>
-      </w:r>
-      <w:r>
-        <w:t xml:space="preserve">(1), 125–152.</w:t>
-      </w:r>
-    </w:p>
-    <w:p>
-      <w:pPr>
-        <w:pStyle w:val="Textkrper"/>
-      </w:pPr>
-      <w:r>
-        <w:t xml:space="preserve">M. Noll, S., &amp; L. Fredrickson, B. (1998). A mediational model linking self-objectification, body shame, and disordered eating.</w:t>
-      </w:r>
-      <w:r>
-        <w:t xml:space="preserve"> </w:t>
-      </w:r>
-      <w:r>
-        <w:rPr>
-          <w:i/>
-        </w:rPr>
-        <w:t xml:space="preserve">Psychology of Women Quarterly</w:t>
-      </w:r>
-      <w:r>
-        <w:t xml:space="preserve">,</w:t>
-      </w:r>
-      <w:r>
-        <w:t xml:space="preserve"> </w:t>
-      </w:r>
-      <w:r>
-        <w:rPr>
-          <w:i/>
-        </w:rPr>
-        <w:t xml:space="preserve">22</w:t>
-      </w:r>
-      <w:r>
         <w:t xml:space="preserve">, 623–636. doi:</w:t>
       </w:r>
-      <w:hyperlink r:id="rId56">
+      <w:hyperlink r:id="rId53">
         <w:r>
           <w:rPr>
             <w:rStyle w:val="Hyperlink"/>
@@ -6121,16 +6077,16 @@
         <w:pStyle w:val="Textkrper"/>
       </w:pPr>
       <w:r>
-        <w:t xml:space="preserve">McFarlin, D. B., &amp; Blascovich, J. (1984). On the remote associates test (rat) as an alternative to illusory performance feedback: A methodological note.</w:t>
-      </w:r>
-      <w:r>
-        <w:t xml:space="preserve"> </w:t>
-      </w:r>
-      <w:r>
-        <w:rPr>
-          <w:i/>
-        </w:rPr>
-        <w:t xml:space="preserve">Basic and Applied Social Psychology</w:t>
+        <w:t xml:space="preserve">Olsen, J. A., &amp; Kenny, D. A. (2006). Structural equation modeling with interchangeable dyads.</w:t>
+      </w:r>
+      <w:r>
+        <w:t xml:space="preserve"> </w:t>
+      </w:r>
+      <w:r>
+        <w:rPr>
+          <w:i/>
+        </w:rPr>
+        <w:t xml:space="preserve">Psychological Methods</w:t>
       </w:r>
       <w:r>
         <w:t xml:space="preserve">,</w:t>
@@ -6142,27 +6098,47 @@
         <w:rPr>
           <w:i/>
         </w:rPr>
-        <w:t xml:space="preserve">5</w:t>
-      </w:r>
-      <w:r>
-        <w:t xml:space="preserve">(3), 223–229.</w:t>
-      </w:r>
-    </w:p>
-    <w:p>
-      <w:pPr>
-        <w:pStyle w:val="Textkrper"/>
-      </w:pPr>
-      <w:r>
-        <w:t xml:space="preserve">Meltzer, A. L. (2020). Women can benefit from sexual and physical valuation in the context of a romantic relationship.</w:t>
-      </w:r>
-      <w:r>
-        <w:t xml:space="preserve"> </w:t>
-      </w:r>
-      <w:r>
-        <w:rPr>
-          <w:i/>
-        </w:rPr>
-        <w:t xml:space="preserve">Personality and Social Psychology Bulletin</w:t>
+        <w:t xml:space="preserve">11</w:t>
+      </w:r>
+      <w:r>
+        <w:t xml:space="preserve">(2), 127.</w:t>
+      </w:r>
+    </w:p>
+    <w:p>
+      <w:pPr>
+        <w:pStyle w:val="Textkrper"/>
+      </w:pPr>
+      <w:r>
+        <w:t xml:space="preserve">Patil, P., Peng, R. D., &amp; Leek, J. T. (2016). A statistical definition for reproducibility and replicability.</w:t>
+      </w:r>
+      <w:r>
+        <w:t xml:space="preserve"> </w:t>
+      </w:r>
+      <w:r>
+        <w:rPr>
+          <w:i/>
+        </w:rPr>
+        <w:t xml:space="preserve">BioRxiv</w:t>
+      </w:r>
+      <w:r>
+        <w:t xml:space="preserve">, 066803.</w:t>
+      </w:r>
+    </w:p>
+    <w:p>
+      <w:pPr>
+        <w:pStyle w:val="Textkrper"/>
+      </w:pPr>
+      <w:r>
+        <w:t xml:space="preserve">Pearson, A. R., West, T. V., Dovidio, J. F., Powers, S. R., Buck, R., &amp; Henning, R. (2008). The fragility of intergroup relations: Divergent effects of delayed audiovisual feedback in intergroup and intragroup interaction.</w:t>
+      </w:r>
+      <w:r>
+        <w:t xml:space="preserve"> </w:t>
+      </w:r>
+      <w:r>
+        <w:rPr>
+          <w:i/>
+        </w:rPr>
+        <w:t xml:space="preserve">Psychological Science</w:t>
       </w:r>
       <w:r>
         <w:t xml:space="preserve">,</w:t>
@@ -6174,226 +6150,10 @@
         <w:rPr>
           <w:i/>
         </w:rPr>
-        <w:t xml:space="preserve">46</w:t>
-      </w:r>
-      <w:r>
-        <w:t xml:space="preserve">(2), 243–257.</w:t>
-      </w:r>
-    </w:p>
-    <w:p>
-      <w:pPr>
-        <w:pStyle w:val="Textkrper"/>
-      </w:pPr>
-      <w:r>
-        <w:t xml:space="preserve">Miles-McLean, H., Liss, M., Erchull, M. J., Robertson, C. M., Hagerman, C., Gnoleba, M. A., &amp; Papp, L. J. (2015). “Stop looking at me!” interpersonal sexual objectification as a source of insidious trauma.</w:t>
-      </w:r>
-      <w:r>
-        <w:t xml:space="preserve"> </w:t>
-      </w:r>
-      <w:r>
-        <w:rPr>
-          <w:i/>
-        </w:rPr>
-        <w:t xml:space="preserve">Psychology of Women Quarterly</w:t>
-      </w:r>
-      <w:r>
-        <w:t xml:space="preserve">,</w:t>
-      </w:r>
-      <w:r>
-        <w:t xml:space="preserve"> </w:t>
-      </w:r>
-      <w:r>
-        <w:rPr>
-          <w:i/>
-        </w:rPr>
-        <w:t xml:space="preserve">39</w:t>
-      </w:r>
-      <w:r>
-        <w:t xml:space="preserve">(3), 363–374.</w:t>
-      </w:r>
-    </w:p>
-    <w:p>
-      <w:pPr>
-        <w:pStyle w:val="Textkrper"/>
-      </w:pPr>
-      <w:r>
-        <w:t xml:space="preserve">Moradi, B., &amp; Huang, Y.-P. (2008). Objectification theory and psychology of women: A decade of advances and future directions.</w:t>
-      </w:r>
-      <w:r>
-        <w:t xml:space="preserve"> </w:t>
-      </w:r>
-      <w:r>
-        <w:rPr>
-          <w:i/>
-        </w:rPr>
-        <w:t xml:space="preserve">Psychology of Women Quarterly</w:t>
-      </w:r>
-      <w:r>
-        <w:t xml:space="preserve">,</w:t>
-      </w:r>
-      <w:r>
-        <w:t xml:space="preserve"> </w:t>
-      </w:r>
-      <w:r>
-        <w:rPr>
-          <w:i/>
-        </w:rPr>
-        <w:t xml:space="preserve">32</w:t>
-      </w:r>
-      <w:r>
-        <w:t xml:space="preserve">(4), 377–398.</w:t>
-      </w:r>
-    </w:p>
-    <w:p>
-      <w:pPr>
-        <w:pStyle w:val="Textkrper"/>
-      </w:pPr>
-      <w:r>
-        <w:t xml:space="preserve">Morry, M. M., &amp; Staska, S. L. (2001). Magazine exposure: Internalization, self-objectification, eating attitudes, and body satisfaction in male and female university students.</w:t>
-      </w:r>
-      <w:r>
-        <w:t xml:space="preserve"> </w:t>
-      </w:r>
-      <w:r>
-        <w:rPr>
-          <w:i/>
-        </w:rPr>
-        <w:t xml:space="preserve">Canadian Journal of Behavioural Science/Revue Canadienne Des Sciences Du Comportement</w:t>
-      </w:r>
-      <w:r>
-        <w:t xml:space="preserve">,</w:t>
-      </w:r>
-      <w:r>
-        <w:t xml:space="preserve"> </w:t>
-      </w:r>
-      <w:r>
-        <w:rPr>
-          <w:i/>
-        </w:rPr>
-        <w:t xml:space="preserve">33</w:t>
-      </w:r>
-      <w:r>
-        <w:t xml:space="preserve">(4), 269.</w:t>
-      </w:r>
-    </w:p>
-    <w:p>
-      <w:pPr>
-        <w:pStyle w:val="Textkrper"/>
-      </w:pPr>
-      <w:r>
-        <w:t xml:space="preserve">Nadal, K. L., &amp; Haynes, K. (2012). Women’s psychology. women and mental disorders. In N. Lundberg-Love P. K. &amp; M. A. Paludi (Eds.), (pp. 87–101). Praeger/ABC-CLIO.</w:t>
-      </w:r>
-    </w:p>
-    <w:p>
-      <w:pPr>
-        <w:pStyle w:val="Textkrper"/>
-      </w:pPr>
-      <w:r>
-        <w:t xml:space="preserve">Noffsinger-Frazier, N. A. (2004).</w:t>
-      </w:r>
-      <w:r>
-        <w:t xml:space="preserve"> </w:t>
-      </w:r>
-      <w:r>
-        <w:rPr>
-          <w:i/>
-        </w:rPr>
-        <w:t xml:space="preserve">Objectification theory and disordered eating: The impact of feminist identification, internalization of sociocultural standards of appearance, and sexual orientation</w:t>
-      </w:r>
-      <w:r>
-        <w:t xml:space="preserve">. The University of Memphis.</w:t>
-      </w:r>
-    </w:p>
-    <w:p>
-      <w:pPr>
-        <w:pStyle w:val="Textkrper"/>
-      </w:pPr>
-      <w:r>
-        <w:t xml:space="preserve">Olsen, J. A., &amp; Kenny, D. A. (2006). Structural equation modeling with interchangeable dyads.</w:t>
-      </w:r>
-      <w:r>
-        <w:t xml:space="preserve"> </w:t>
-      </w:r>
-      <w:r>
-        <w:rPr>
-          <w:i/>
-        </w:rPr>
-        <w:t xml:space="preserve">Psychological Methods</w:t>
-      </w:r>
-      <w:r>
-        <w:t xml:space="preserve">,</w:t>
-      </w:r>
-      <w:r>
-        <w:t xml:space="preserve"> </w:t>
-      </w:r>
-      <w:r>
-        <w:rPr>
-          <w:i/>
-        </w:rPr>
-        <w:t xml:space="preserve">11</w:t>
-      </w:r>
-      <w:r>
-        <w:t xml:space="preserve">(2), 127.</w:t>
-      </w:r>
-    </w:p>
-    <w:p>
-      <w:pPr>
-        <w:pStyle w:val="Textkrper"/>
-      </w:pPr>
-      <w:r>
-        <w:t xml:space="preserve">P. Gray, M., &amp; M. OBrien, K. (2007). Advancing the assessment of women’s career choices: The career aspiration scale.</w:t>
-      </w:r>
-      <w:r>
-        <w:t xml:space="preserve"> </w:t>
-      </w:r>
-      <w:r>
-        <w:rPr>
-          <w:i/>
-        </w:rPr>
-        <w:t xml:space="preserve">Journal of Career Assessment - J CAREER ASSESSMENT</w:t>
-      </w:r>
-      <w:r>
-        <w:t xml:space="preserve">,</w:t>
-      </w:r>
-      <w:r>
-        <w:t xml:space="preserve"> </w:t>
-      </w:r>
-      <w:r>
-        <w:rPr>
-          <w:i/>
-        </w:rPr>
-        <w:t xml:space="preserve">15</w:t>
-      </w:r>
-      <w:r>
-        <w:t xml:space="preserve">, 317–337. doi:</w:t>
-      </w:r>
-      <w:hyperlink r:id="rId57">
-        <w:r>
-          <w:rPr>
-            <w:rStyle w:val="Hyperlink"/>
-          </w:rPr>
-          <w:t xml:space="preserve">10.1177/1069072707301211</w:t>
-        </w:r>
-      </w:hyperlink>
-    </w:p>
-    <w:p>
-      <w:pPr>
-        <w:pStyle w:val="Textkrper"/>
-      </w:pPr>
-      <w:r>
-        <w:t xml:space="preserve">Patil, P., Peng, R. D., &amp; Leek, J. T. (2016). A statistical definition for reproducibility and replicability.</w:t>
-      </w:r>
-      <w:r>
-        <w:t xml:space="preserve"> </w:t>
-      </w:r>
-      <w:r>
-        <w:rPr>
-          <w:i/>
-        </w:rPr>
-        <w:t xml:space="preserve">BioRxiv</w:t>
-      </w:r>
-      <w:r>
-        <w:t xml:space="preserve">, 066803.</w:t>
+        <w:t xml:space="preserve">19</w:t>
+      </w:r>
+      <w:r>
+        <w:t xml:space="preserve">(12), 1272–1279.</w:t>
       </w:r>
     </w:p>
     <w:p>
@@ -6418,7 +6178,7 @@
       <w:r>
         <w:t xml:space="preserve"> </w:t>
       </w:r>
-      <w:hyperlink r:id="rId58">
+      <w:hyperlink r:id="rId54">
         <w:r>
           <w:rPr>
             <w:rStyle w:val="Hyperlink"/>
@@ -6510,7 +6270,7 @@
       <w:r>
         <w:t xml:space="preserve">, 119–138. doi:</w:t>
       </w:r>
-      <w:hyperlink r:id="rId59">
+      <w:hyperlink r:id="rId55">
         <w:r>
           <w:rPr>
             <w:rStyle w:val="Hyperlink"/>
@@ -6549,7 +6309,7 @@
       <w:r>
         <w:t xml:space="preserve"> </w:t>
       </w:r>
-      <w:hyperlink r:id="rId60">
+      <w:hyperlink r:id="rId56">
         <w:r>
           <w:rPr>
             <w:rStyle w:val="Hyperlink"/>
@@ -6580,7 +6340,7 @@
       <w:r>
         <w:t xml:space="preserve"> </w:t>
       </w:r>
-      <w:hyperlink r:id="rId61">
+      <w:hyperlink r:id="rId57">
         <w:r>
           <w:rPr>
             <w:rStyle w:val="Hyperlink"/>
@@ -6648,6 +6408,18 @@
       <w:r>
         <w:t xml:space="preserve">Rollero, C. (2016). Bringing objectification into social relationships research: Is self-objectification harmful for authenticity?</w:t>
       </w:r>
+      <w:r>
+        <w:t xml:space="preserve"> </w:t>
+      </w:r>
+      <w:r>
+        <w:rPr>
+          <w:i/>
+        </w:rPr>
+        <w:t xml:space="preserve">The Spanish Journal of Psychology</w:t>
+      </w:r>
+      <w:r>
+        <w:t xml:space="preserve">, (19), 1–7.</w:t>
+      </w:r>
     </w:p>
     <w:p>
       <w:pPr>
@@ -6712,7 +6484,7 @@
       <w:r>
         <w:t xml:space="preserve">, 178–82. doi:</w:t>
       </w:r>
-      <w:hyperlink r:id="rId62">
+      <w:hyperlink r:id="rId58">
         <w:r>
           <w:rPr>
             <w:rStyle w:val="Hyperlink"/>
@@ -6839,7 +6611,7 @@
       <w:r>
         <w:t xml:space="preserve"> </w:t>
       </w:r>
-      <w:hyperlink r:id="rId63">
+      <w:hyperlink r:id="rId59">
         <w:r>
           <w:rPr>
             <w:rStyle w:val="Hyperlink"/>
@@ -6949,16 +6721,36 @@
         <w:pStyle w:val="Textkrper"/>
       </w:pPr>
       <w:r>
-        <w:t xml:space="preserve">Swim, J. K., Hyers, L. L., Cohen, L. L., &amp; Ferguson, M. J. (2001). Everyday sexism: Evidence for its incidence, nature, and psychological impact from three daily diary studies.</w:t>
-      </w:r>
-      <w:r>
-        <w:t xml:space="preserve"> </w:t>
-      </w:r>
-      <w:r>
-        <w:rPr>
-          <w:i/>
-        </w:rPr>
-        <w:t xml:space="preserve">Journal of Social Issues</w:t>
+        <w:t xml:space="preserve">Terán, L., Jiao, J., &amp; Aubrey, J. S. (2020). The relational burden of objectification: Exploring how past experiences of interpersonal sexual objectification are related to relationship competencies.</w:t>
+      </w:r>
+      <w:r>
+        <w:t xml:space="preserve"> </w:t>
+      </w:r>
+      <w:r>
+        <w:rPr>
+          <w:i/>
+        </w:rPr>
+        <w:t xml:space="preserve">Sex Roles</w:t>
+      </w:r>
+      <w:r>
+        <w:t xml:space="preserve">, 1–16.</w:t>
+      </w:r>
+    </w:p>
+    <w:p>
+      <w:pPr>
+        <w:pStyle w:val="Textkrper"/>
+      </w:pPr>
+      <w:r>
+        <w:t xml:space="preserve">Tolman, D. L., Impett, E. A., Tracy, A. J., &amp; Michael, A. (2006). Looking good, sounding good: Femininity ideology and adolescent girls’ mental health.</w:t>
+      </w:r>
+      <w:r>
+        <w:t xml:space="preserve"> </w:t>
+      </w:r>
+      <w:r>
+        <w:rPr>
+          <w:i/>
+        </w:rPr>
+        <w:t xml:space="preserve">Psychology of Women Quarterly</w:t>
       </w:r>
       <w:r>
         <w:t xml:space="preserve">,</w:t>
@@ -6970,66 +6762,6 @@
         <w:rPr>
           <w:i/>
         </w:rPr>
-        <w:t xml:space="preserve">57</w:t>
-      </w:r>
-      <w:r>
-        <w:t xml:space="preserve">(1), 31–53. doi:</w:t>
-      </w:r>
-      <w:hyperlink r:id="rId64">
-        <w:r>
-          <w:rPr>
-            <w:rStyle w:val="Hyperlink"/>
-          </w:rPr>
-          <w:t xml:space="preserve">10.1111/0022-4537.00200</w:t>
-        </w:r>
-      </w:hyperlink>
-    </w:p>
-    <w:p>
-      <w:pPr>
-        <w:pStyle w:val="Textkrper"/>
-      </w:pPr>
-      <w:r>
-        <w:t xml:space="preserve">Terán, L., Jiao, J., &amp; Aubrey, J. S. (2020). The relational burden of objectification: Exploring how past experiences of interpersonal sexual objectification are related to relationship competencies.</w:t>
-      </w:r>
-      <w:r>
-        <w:t xml:space="preserve"> </w:t>
-      </w:r>
-      <w:r>
-        <w:rPr>
-          <w:i/>
-        </w:rPr>
-        <w:t xml:space="preserve">Sex Roles</w:t>
-      </w:r>
-      <w:r>
-        <w:t xml:space="preserve">, 1–16.</w:t>
-      </w:r>
-    </w:p>
-    <w:p>
-      <w:pPr>
-        <w:pStyle w:val="Textkrper"/>
-      </w:pPr>
-      <w:r>
-        <w:t xml:space="preserve">Tolman, D. L., Impett, E. A., Tracy, A. J., &amp; Michael, A. (2006). Looking good, sounding good: Femininity ideology and adolescent girls’ mental health.</w:t>
-      </w:r>
-      <w:r>
-        <w:t xml:space="preserve"> </w:t>
-      </w:r>
-      <w:r>
-        <w:rPr>
-          <w:i/>
-        </w:rPr>
-        <w:t xml:space="preserve">Psychology of Women Quarterly</w:t>
-      </w:r>
-      <w:r>
-        <w:t xml:space="preserve">,</w:t>
-      </w:r>
-      <w:r>
-        <w:t xml:space="preserve"> </w:t>
-      </w:r>
-      <w:r>
-        <w:rPr>
-          <w:i/>
-        </w:rPr>
         <w:t xml:space="preserve">30</w:t>
       </w:r>
       <w:r>
@@ -7058,7 +6790,7 @@
       <w:r>
         <w:t xml:space="preserve"> </w:t>
       </w:r>
-      <w:hyperlink r:id="rId65">
+      <w:hyperlink r:id="rId60">
         <w:r>
           <w:rPr>
             <w:rStyle w:val="Hyperlink"/>
@@ -7112,7 +6844,7 @@
       <w:r>
         <w:t xml:space="preserve"> </w:t>
       </w:r>
-      <w:hyperlink r:id="rId66">
+      <w:hyperlink r:id="rId61">
         <w:r>
           <w:rPr>
             <w:rStyle w:val="Hyperlink"/>
@@ -7143,7 +6875,7 @@
       <w:r>
         <w:t xml:space="preserve"> </w:t>
       </w:r>
-      <w:hyperlink r:id="rId67">
+      <w:hyperlink r:id="rId62">
         <w:r>
           <w:rPr>
             <w:rStyle w:val="Hyperlink"/>
@@ -7182,23 +6914,6 @@
       </w:r>
       <w:r>
         <w:t xml:space="preserve">(2).</w:t>
-      </w:r>
-    </w:p>
-    <w:p>
-      <w:pPr>
-        <w:pStyle w:val="Textkrper"/>
-      </w:pPr>
-      <w:r>
-        <w:t xml:space="preserve">Young, I. M. (1979).</w:t>
-      </w:r>
-      <w:r>
-        <w:t xml:space="preserve"> </w:t>
-      </w:r>
-      <w:r>
-        <w:rPr>
-          <w:i/>
-        </w:rPr>
-        <w:t xml:space="preserve">Proceedings of the second sex—Thirty years later: A commemorative conference on feminist theory,</w:t>
       </w:r>
     </w:p>
     <w:p>
@@ -7260,393 +6975,6 @@
     <w:p>
       <w:r>
         <w:separator/>
-      </w:r>
-    </w:p>
-  </w:footnote>
-  <w:footnote w:id="30">
-    <w:p>
-      <w:pPr>
-        <w:pStyle w:val="Funotentext"/>
-      </w:pPr>
-      <w:r>
-        <w:rPr>
-          <w:rStyle w:val="Funotenzeichen"/>
-        </w:rPr>
-        <w:footnoteRef/>
-      </w:r>
-      <w:r>
-        <w:t xml:space="preserve"> </w:t>
-      </w:r>
-      <w:r>
-        <w:t xml:space="preserve">Initially, data was collected from both same-gender and mixed-gender dyads at both institutions. Sample 1 originally consisted of 22 pairs, 12 men and 32 women. In Sample 2 there were 23 pairs made up of 43 women and one man, as well as two participants who did not identify as either a woman or man. To investigate only same-gender pairs of women, we limited participant data to women in both samples.</w:t>
-      </w:r>
-    </w:p>
-  </w:footnote>
-  <w:footnote w:id="45">
-    <w:p>
-      <w:pPr>
-        <w:pStyle w:val="Funotentext"/>
-      </w:pPr>
-      <w:r>
-        <w:rPr>
-          <w:rStyle w:val="Funotenzeichen"/>
-        </w:rPr>
-        <w:footnoteRef/>
-      </w:r>
-      <w:r>
-        <w:t xml:space="preserve"> </w:t>
-      </w:r>
-      <w:r>
-        <w:t xml:space="preserve">There was no direct effect of SSO on cognitive performance,</w:t>
-      </w:r>
-      <w:r>
-        <w:t xml:space="preserve"> </w:t>
-      </w:r>
-      <w:r>
-        <w:rPr>
-          <w:i/>
-        </w:rPr>
-        <w:t xml:space="preserve">b</w:t>
-      </w:r>
-      <w:r>
-        <w:t xml:space="preserve"> </w:t>
-      </w:r>
-      <w:r>
-        <w:t xml:space="preserve">= 0.04,</w:t>
-      </w:r>
-      <w:r>
-        <w:t xml:space="preserve"> </w:t>
-      </w:r>
-      <w:r>
-        <w:rPr>
-          <w:i/>
-        </w:rPr>
-        <w:t xml:space="preserve">SE</w:t>
-      </w:r>
-      <w:r>
-        <w:t xml:space="preserve"> </w:t>
-      </w:r>
-      <w:r>
-        <w:t xml:space="preserve">= 0.25,</w:t>
-      </w:r>
-      <w:r>
-        <w:t xml:space="preserve"> </w:t>
-      </w:r>
-      <w:r>
-        <w:rPr>
-          <w:i/>
-        </w:rPr>
-        <w:t xml:space="preserve">p</w:t>
-      </w:r>
-      <w:r>
-        <w:t xml:space="preserve"> </w:t>
-      </w:r>
-      <w:r>
-        <w:t xml:space="preserve">= .872, and no direct effect of partner’s other objectification on cognitive performance,</w:t>
-      </w:r>
-      <w:r>
-        <w:t xml:space="preserve"> </w:t>
-      </w:r>
-      <w:r>
-        <w:rPr>
-          <w:i/>
-        </w:rPr>
-        <w:t xml:space="preserve">b</w:t>
-      </w:r>
-      <w:r>
-        <w:t xml:space="preserve"> </w:t>
-      </w:r>
-      <w:r>
-        <w:t xml:space="preserve">= 0.01,</w:t>
-      </w:r>
-      <w:r>
-        <w:t xml:space="preserve"> </w:t>
-      </w:r>
-      <w:r>
-        <w:rPr>
-          <w:i/>
-        </w:rPr>
-        <w:t xml:space="preserve">SE</w:t>
-      </w:r>
-      <w:r>
-        <w:t xml:space="preserve"> </w:t>
-      </w:r>
-      <w:r>
-        <w:t xml:space="preserve">= 0.27,</w:t>
-      </w:r>
-      <w:r>
-        <w:t xml:space="preserve"> </w:t>
-      </w:r>
-      <w:r>
-        <w:rPr>
-          <w:i/>
-        </w:rPr>
-        <w:t xml:space="preserve">p</w:t>
-      </w:r>
-      <w:r>
-        <w:t xml:space="preserve"> </w:t>
-      </w:r>
-      <w:r>
-        <w:t xml:space="preserve">= .962. There was no direct effect of SSO on career aspirations,</w:t>
-      </w:r>
-      <w:r>
-        <w:t xml:space="preserve"> </w:t>
-      </w:r>
-      <w:r>
-        <w:rPr>
-          <w:i/>
-        </w:rPr>
-        <w:t xml:space="preserve">b</w:t>
-      </w:r>
-      <w:r>
-        <w:t xml:space="preserve"> </w:t>
-      </w:r>
-      <w:r>
-        <w:t xml:space="preserve">= 0.03,</w:t>
-      </w:r>
-      <w:r>
-        <w:t xml:space="preserve"> </w:t>
-      </w:r>
-      <w:r>
-        <w:rPr>
-          <w:i/>
-        </w:rPr>
-        <w:t xml:space="preserve">SE</w:t>
-      </w:r>
-      <w:r>
-        <w:t xml:space="preserve"> </w:t>
-      </w:r>
-      <w:r>
-        <w:t xml:space="preserve">= 0.06,</w:t>
-      </w:r>
-      <w:r>
-        <w:t xml:space="preserve"> </w:t>
-      </w:r>
-      <w:r>
-        <w:rPr>
-          <w:i/>
-        </w:rPr>
-        <w:t xml:space="preserve">p</w:t>
-      </w:r>
-      <w:r>
-        <w:t xml:space="preserve"> </w:t>
-      </w:r>
-      <w:r>
-        <w:t xml:space="preserve">= .657, and no direct effect of partner’s other objectification on career aspirations,</w:t>
-      </w:r>
-      <w:r>
-        <w:t xml:space="preserve"> </w:t>
-      </w:r>
-      <w:r>
-        <w:rPr>
-          <w:i/>
-        </w:rPr>
-        <w:t xml:space="preserve">b</w:t>
-      </w:r>
-      <w:r>
-        <w:t xml:space="preserve"> </w:t>
-      </w:r>
-      <w:r>
-        <w:t xml:space="preserve">= -0.06,</w:t>
-      </w:r>
-      <w:r>
-        <w:t xml:space="preserve"> </w:t>
-      </w:r>
-      <w:r>
-        <w:rPr>
-          <w:i/>
-        </w:rPr>
-        <w:t xml:space="preserve">SE</w:t>
-      </w:r>
-      <w:r>
-        <w:t xml:space="preserve"> </w:t>
-      </w:r>
-      <w:r>
-        <w:t xml:space="preserve">= 0.07,</w:t>
-      </w:r>
-      <w:r>
-        <w:t xml:space="preserve"> </w:t>
-      </w:r>
-      <w:r>
-        <w:rPr>
-          <w:i/>
-        </w:rPr>
-        <w:t xml:space="preserve">p</w:t>
-      </w:r>
-      <w:r>
-        <w:t xml:space="preserve"> </w:t>
-      </w:r>
-      <w:r>
-        <w:t xml:space="preserve">= .378. There was no direct effect of SSO on relationship agency,</w:t>
-      </w:r>
-      <w:r>
-        <w:t xml:space="preserve"> </w:t>
-      </w:r>
-      <w:r>
-        <w:rPr>
-          <w:i/>
-        </w:rPr>
-        <w:t xml:space="preserve">b</w:t>
-      </w:r>
-      <w:r>
-        <w:t xml:space="preserve"> </w:t>
-      </w:r>
-      <w:r>
-        <w:t xml:space="preserve">= -0.05,</w:t>
-      </w:r>
-      <w:r>
-        <w:t xml:space="preserve"> </w:t>
-      </w:r>
-      <w:r>
-        <w:rPr>
-          <w:i/>
-        </w:rPr>
-        <w:t xml:space="preserve">SE</w:t>
-      </w:r>
-      <w:r>
-        <w:t xml:space="preserve"> </w:t>
-      </w:r>
-      <w:r>
-        <w:t xml:space="preserve">= 0.11,</w:t>
-      </w:r>
-      <w:r>
-        <w:t xml:space="preserve"> </w:t>
-      </w:r>
-      <w:r>
-        <w:rPr>
-          <w:i/>
-        </w:rPr>
-        <w:t xml:space="preserve">p</w:t>
-      </w:r>
-      <w:r>
-        <w:t xml:space="preserve"> </w:t>
-      </w:r>
-      <w:r>
-        <w:t xml:space="preserve">= .659, and no direct effect of partner’s other objectification on relationship agency,</w:t>
-      </w:r>
-      <w:r>
-        <w:t xml:space="preserve"> </w:t>
-      </w:r>
-      <w:r>
-        <w:rPr>
-          <w:i/>
-        </w:rPr>
-        <w:t xml:space="preserve">b</w:t>
-      </w:r>
-      <w:r>
-        <w:t xml:space="preserve"> </w:t>
-      </w:r>
-      <w:r>
-        <w:t xml:space="preserve">= -0.1,</w:t>
-      </w:r>
-      <w:r>
-        <w:t xml:space="preserve"> </w:t>
-      </w:r>
-      <w:r>
-        <w:rPr>
-          <w:i/>
-        </w:rPr>
-        <w:t xml:space="preserve">SE</w:t>
-      </w:r>
-      <w:r>
-        <w:t xml:space="preserve"> </w:t>
-      </w:r>
-      <w:r>
-        <w:t xml:space="preserve">= 0.11,</w:t>
-      </w:r>
-      <w:r>
-        <w:t xml:space="preserve"> </w:t>
-      </w:r>
-      <w:r>
-        <w:rPr>
-          <w:i/>
-        </w:rPr>
-        <w:t xml:space="preserve">p</w:t>
-      </w:r>
-      <w:r>
-        <w:t xml:space="preserve"> </w:t>
-      </w:r>
-      <w:r>
-        <w:t xml:space="preserve">= .365.</w:t>
-      </w:r>
-    </w:p>
-  </w:footnote>
-  <w:footnote w:id="47">
-    <w:p>
-      <w:pPr>
-        <w:pStyle w:val="Funotentext"/>
-      </w:pPr>
-      <w:r>
-        <w:rPr>
-          <w:rStyle w:val="Funotenzeichen"/>
-        </w:rPr>
-        <w:footnoteRef/>
-      </w:r>
-      <w:r>
-        <w:t xml:space="preserve"> </w:t>
-      </w:r>
-      <w:r>
-        <w:t xml:space="preserve">In addition, we found no evidence of</w:t>
-      </w:r>
-      <w:r>
-        <w:t xml:space="preserve"> </w:t>
-      </w:r>
-      <w:r>
-        <w:rPr>
-          <w:i/>
-        </w:rPr>
-        <w:t xml:space="preserve">direct</w:t>
-      </w:r>
-      <w:r>
-        <w:t xml:space="preserve"> </w:t>
-      </w:r>
-      <w:r>
-        <w:t xml:space="preserve">or</w:t>
-      </w:r>
-      <w:r>
-        <w:t xml:space="preserve"> </w:t>
-      </w:r>
-      <w:r>
-        <w:rPr>
-          <w:i/>
-        </w:rPr>
-        <w:t xml:space="preserve">indirect</w:t>
-      </w:r>
-      <w:r>
-        <w:t xml:space="preserve"> </w:t>
-      </w:r>
-      <w:r>
-        <w:t xml:space="preserve">relationships between SSO and cognitive functioning, relationship agency, and career aspirations. Nor was there evidence of</w:t>
-      </w:r>
-      <w:r>
-        <w:t xml:space="preserve"> </w:t>
-      </w:r>
-      <w:r>
-        <w:rPr>
-          <w:i/>
-        </w:rPr>
-        <w:t xml:space="preserve">direct</w:t>
-      </w:r>
-      <w:r>
-        <w:t xml:space="preserve"> </w:t>
-      </w:r>
-      <w:r>
-        <w:t xml:space="preserve">or</w:t>
-      </w:r>
-      <w:r>
-        <w:t xml:space="preserve"> </w:t>
-      </w:r>
-      <w:r>
-        <w:rPr>
-          <w:i/>
-        </w:rPr>
-        <w:t xml:space="preserve">indirect</w:t>
-      </w:r>
-      <w:r>
-        <w:t xml:space="preserve"> </w:t>
-      </w:r>
-      <w:r>
-        <w:t xml:space="preserve">relationships between other-objectification and any of these outcomes.</w:t>
       </w:r>
     </w:p>
   </w:footnote>
@@ -8025,7 +7353,7 @@
     </w:lvl>
   </w:abstractNum>
   <w:abstractNum w:abstractNumId="990">
-    <w:nsid w:val="2b5aba1e"/>
+    <w:nsid w:val="907aeac9"/>
     <w:multiLevelType w:val="multilevel"/>
     <w:lvl w:ilvl="0">
       <w:numFmt w:val="bullet"/>

</xml_diff>